<commit_message>
add domani assumptions and basic scenarios
</commit_message>
<xml_diff>
--- a/RASD/New-RASD.docx
+++ b/RASD/New-RASD.docx
@@ -19,7 +19,7 @@
               <w:color w:val="538135" w:themeColor="accent6" w:themeShade="BF"/>
             </w:rPr>
             <w:drawing>
-              <wp:anchor distT="0" distB="0" distL="114300" distR="114300" simplePos="0" relativeHeight="251663360" behindDoc="0" locked="0" layoutInCell="1" allowOverlap="1" wp14:anchorId="0346DE50">
+              <wp:anchor distT="0" distB="0" distL="114300" distR="114300" simplePos="0" relativeHeight="251663360" behindDoc="0" locked="0" layoutInCell="1" allowOverlap="1" wp14:anchorId="4F4CCC1B" wp14:editId="503EF86E">
                 <wp:simplePos x="0" y="0"/>
                 <wp:positionH relativeFrom="margin">
                   <wp:posOffset>1802130</wp:posOffset>
@@ -88,13 +88,13 @@
             <mc:AlternateContent>
               <mc:Choice Requires="wps">
                 <w:drawing>
-                  <wp:anchor distT="0" distB="0" distL="114300" distR="114300" simplePos="0" relativeHeight="251670528" behindDoc="0" locked="0" layoutInCell="1" allowOverlap="1" wp14:anchorId="5F32A7BC" wp14:editId="3559BA21">
+                  <wp:anchor distT="0" distB="0" distL="114300" distR="114300" simplePos="0" relativeHeight="251670528" behindDoc="0" locked="0" layoutInCell="1" allowOverlap="1" wp14:anchorId="1ACD7EE3" wp14:editId="281937F2">
                     <wp:simplePos x="0" y="0"/>
                     <wp:positionH relativeFrom="column">
-                      <wp:posOffset>4411980</wp:posOffset>
+                      <wp:posOffset>4415790</wp:posOffset>
                     </wp:positionH>
                     <wp:positionV relativeFrom="paragraph">
-                      <wp:posOffset>4381500</wp:posOffset>
+                      <wp:posOffset>4267200</wp:posOffset>
                     </wp:positionV>
                     <wp:extent cx="1828800" cy="1828800"/>
                     <wp:effectExtent l="0" t="0" r="0" b="0"/>
@@ -178,12 +178,11 @@
               </mc:Choice>
               <mc:Fallback>
                 <w:pict>
-                  <v:shapetype w14:anchorId="5F32A7BC" id="_x0000_t202" coordsize="21600,21600" o:spt="202" path="m,l,21600r21600,l21600,xe">
+                  <v:shapetype w14:anchorId="1ACD7EE3" id="_x0000_t202" coordsize="21600,21600" o:spt="202" path="m,l,21600r21600,l21600,xe">
                     <v:stroke joinstyle="miter"/>
                     <v:path gradientshapeok="t" o:connecttype="rect"/>
                   </v:shapetype>
-                  <v:shape id="Text Box 6" o:spid="_x0000_s1026" type="#_x0000_t202" style="position:absolute;margin-left:347.4pt;margin-top:345pt;width:2in;height:2in;z-index:251670528;visibility:visible;mso-wrap-style:none;mso-wrap-distance-left:9pt;mso-wrap-distance-top:0;mso-wrap-distance-right:9pt;mso-wrap-distance-bottom:0;mso-position-horizontal:absolute;mso-position-horizontal-relative:text;mso-position-vertical:absolute;mso-position-vertical-relative:text;v-text-anchor:top" o:gfxdata="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" filled="f" stroked="f">
-                    <v:fill o:detectmouseclick="t"/>
+                  <v:shape id="Text Box 6" o:spid="_x0000_s1026" type="#_x0000_t202" style="position:absolute;margin-left:347.7pt;margin-top:336pt;width:2in;height:2in;z-index:251670528;visibility:visible;mso-wrap-style:none;mso-wrap-distance-left:9pt;mso-wrap-distance-top:0;mso-wrap-distance-right:9pt;mso-wrap-distance-bottom:0;mso-position-horizontal:absolute;mso-position-horizontal-relative:text;mso-position-vertical:absolute;mso-position-vertical-relative:text;v-text-anchor:top" o:gfxdata="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" filled="f" stroked="f">
                     <v:textbox style="mso-fit-shape-to-text:t">
                       <w:txbxContent>
                         <w:p>
@@ -242,7 +241,7 @@
             <mc:AlternateContent>
               <mc:Choice Requires="wps">
                 <w:drawing>
-                  <wp:anchor distT="0" distB="0" distL="114300" distR="114300" simplePos="0" relativeHeight="251661312" behindDoc="0" locked="0" layoutInCell="1" allowOverlap="1">
+                  <wp:anchor distT="0" distB="0" distL="114300" distR="114300" simplePos="0" relativeHeight="251661312" behindDoc="0" locked="0" layoutInCell="1" allowOverlap="1" wp14:anchorId="2ED96AE7" wp14:editId="65E6F6D5">
                     <wp:simplePos x="0" y="0"/>
                     <wp:positionH relativeFrom="page">
                       <wp:posOffset>91440</wp:posOffset>
@@ -313,7 +312,7 @@
                                     <w:color w:val="538135" w:themeColor="accent6" w:themeShade="BF"/>
                                   </w:rPr>
                                   <w:drawing>
-                                    <wp:inline distT="0" distB="0" distL="0" distR="0" wp14:anchorId="6425CF56" wp14:editId="199004C4">
+                                    <wp:inline distT="0" distB="0" distL="0" distR="0" wp14:anchorId="4176A076" wp14:editId="7EF6B045">
                                       <wp:extent cx="3097530" cy="2327910"/>
                                       <wp:effectExtent l="0" t="0" r="7620" b="0"/>
                                       <wp:docPr id="8" name="Picture 8"/>
@@ -377,7 +376,7 @@
               </mc:Choice>
               <mc:Fallback>
                 <w:pict>
-                  <v:shape id="Text Box 153" o:spid="_x0000_s1027" type="#_x0000_t202" style="position:absolute;margin-left:7.2pt;margin-top:416.7pt;width:599.1pt;height:214.2pt;z-index:251661312;visibility:visible;mso-wrap-style:square;mso-width-percent:0;mso-height-percent:0;mso-wrap-distance-left:9pt;mso-wrap-distance-top:0;mso-wrap-distance-right:9pt;mso-wrap-distance-bottom:0;mso-position-horizontal:absolute;mso-position-horizontal-relative:page;mso-position-vertical:absolute;mso-position-vertical-relative:page;mso-width-percent:0;mso-height-percent:0;mso-width-relative:page;mso-height-relative:page;v-text-anchor:top" o:gfxdata="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" filled="f" stroked="f" strokeweight=".5pt">
+                  <v:shape w14:anchorId="2ED96AE7" id="Text Box 153" o:spid="_x0000_s1027" type="#_x0000_t202" style="position:absolute;margin-left:7.2pt;margin-top:416.7pt;width:599.1pt;height:214.2pt;z-index:251661312;visibility:visible;mso-wrap-style:square;mso-width-percent:0;mso-height-percent:0;mso-wrap-distance-left:9pt;mso-wrap-distance-top:0;mso-wrap-distance-right:9pt;mso-wrap-distance-bottom:0;mso-position-horizontal:absolute;mso-position-horizontal-relative:page;mso-position-vertical:absolute;mso-position-vertical-relative:page;mso-width-percent:0;mso-height-percent:0;mso-width-relative:page;mso-height-relative:page;v-text-anchor:top" o:gfxdata="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" filled="f" stroked="f" strokeweight=".5pt">
                     <v:textbox inset="126pt,0,54pt,0">
                       <w:txbxContent>
                         <w:p>
@@ -404,7 +403,7 @@
                               <w:color w:val="538135" w:themeColor="accent6" w:themeShade="BF"/>
                             </w:rPr>
                             <w:drawing>
-                              <wp:inline distT="0" distB="0" distL="0" distR="0" wp14:anchorId="6425CF56" wp14:editId="199004C4">
+                              <wp:inline distT="0" distB="0" distL="0" distR="0" wp14:anchorId="4176A076" wp14:editId="7EF6B045">
                                 <wp:extent cx="3097530" cy="2327910"/>
                                 <wp:effectExtent l="0" t="0" r="7620" b="0"/>
                                 <wp:docPr id="8" name="Picture 8"/>
@@ -461,7 +460,7 @@
             <mc:AlternateContent>
               <mc:Choice Requires="wps">
                 <w:drawing>
-                  <wp:anchor distT="45720" distB="45720" distL="114300" distR="114300" simplePos="0" relativeHeight="251666432" behindDoc="0" locked="0" layoutInCell="1" allowOverlap="1">
+                  <wp:anchor distT="45720" distB="45720" distL="114300" distR="114300" simplePos="0" relativeHeight="251666432" behindDoc="0" locked="0" layoutInCell="1" allowOverlap="1" wp14:anchorId="68983E31" wp14:editId="3396BE76">
                     <wp:simplePos x="0" y="0"/>
                     <wp:positionH relativeFrom="column">
                       <wp:posOffset>-819150</wp:posOffset>
@@ -590,7 +589,7 @@
               </mc:Choice>
               <mc:Fallback>
                 <w:pict>
-                  <v:shape id="Text Box 2" o:spid="_x0000_s1028" type="#_x0000_t202" style="position:absolute;margin-left:-64.5pt;margin-top:19.85pt;width:596.7pt;height:183.6pt;z-index:251666432;visibility:visible;mso-wrap-style:square;mso-width-percent:0;mso-height-percent:0;mso-wrap-distance-left:9pt;mso-wrap-distance-top:3.6pt;mso-wrap-distance-right:9pt;mso-wrap-distance-bottom:3.6pt;mso-position-horizontal:absolute;mso-position-horizontal-relative:text;mso-position-vertical:absolute;mso-position-vertical-relative:text;mso-width-percent:0;mso-height-percent:0;mso-width-relative:margin;mso-height-relative:margin;v-text-anchor:top" o:gfxdata="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" strokecolor="white [3212]">
+                  <v:shape w14:anchorId="68983E31" id="Text Box 2" o:spid="_x0000_s1028" type="#_x0000_t202" style="position:absolute;margin-left:-64.5pt;margin-top:19.85pt;width:596.7pt;height:183.6pt;z-index:251666432;visibility:visible;mso-wrap-style:square;mso-width-percent:0;mso-height-percent:0;mso-wrap-distance-left:9pt;mso-wrap-distance-top:3.6pt;mso-wrap-distance-right:9pt;mso-wrap-distance-bottom:3.6pt;mso-position-horizontal:absolute;mso-position-horizontal-relative:text;mso-position-vertical:absolute;mso-position-vertical-relative:text;mso-width-percent:0;mso-height-percent:0;mso-width-relative:margin;mso-height-relative:margin;v-text-anchor:top" o:gfxdata="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" strokecolor="white [3212]">
                     <v:textbox>
                       <w:txbxContent>
                         <w:p>
@@ -677,7 +676,7 @@
             <mc:AlternateContent>
               <mc:Choice Requires="wps">
                 <w:drawing>
-                  <wp:anchor distT="0" distB="0" distL="114300" distR="114300" simplePos="0" relativeHeight="251664384" behindDoc="1" locked="0" layoutInCell="1" allowOverlap="1">
+                  <wp:anchor distT="0" distB="0" distL="114300" distR="114300" simplePos="0" relativeHeight="251664384" behindDoc="1" locked="0" layoutInCell="1" allowOverlap="1" wp14:anchorId="3915747B" wp14:editId="072274B2">
                     <wp:simplePos x="0" y="0"/>
                     <wp:positionH relativeFrom="column">
                       <wp:posOffset>4000500</wp:posOffset>
@@ -749,7 +748,7 @@
               </mc:Choice>
               <mc:Fallback>
                 <w:pict>
-                  <v:shape id="Text Box 1" o:spid="_x0000_s1029" type="#_x0000_t202" style="position:absolute;margin-left:315pt;margin-top:280.55pt;width:49.2pt;height:43.5pt;z-index:-251652096;visibility:visible;mso-wrap-style:square;mso-height-percent:0;mso-wrap-distance-left:9pt;mso-wrap-distance-top:0;mso-wrap-distance-right:9pt;mso-wrap-distance-bottom:0;mso-position-horizontal:absolute;mso-position-horizontal-relative:text;mso-position-vertical:absolute;mso-position-vertical-relative:text;mso-height-percent:0;mso-height-relative:margin;v-text-anchor:top" o:gfxdata="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" fillcolor="white [3201]" strokecolor="white [3212]" strokeweight=".5pt">
+                  <v:shape w14:anchorId="3915747B" id="Text Box 1" o:spid="_x0000_s1029" type="#_x0000_t202" style="position:absolute;margin-left:315pt;margin-top:280.55pt;width:49.2pt;height:43.5pt;z-index:-251652096;visibility:visible;mso-wrap-style:square;mso-height-percent:0;mso-wrap-distance-left:9pt;mso-wrap-distance-top:0;mso-wrap-distance-right:9pt;mso-wrap-distance-bottom:0;mso-position-horizontal:absolute;mso-position-horizontal-relative:text;mso-position-vertical:absolute;mso-position-vertical-relative:text;mso-height-percent:0;mso-height-relative:margin;v-text-anchor:top" o:gfxdata="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" fillcolor="white [3201]" strokecolor="white [3212]" strokeweight=".5pt">
                     <v:textbox>
                       <w:txbxContent>
                         <w:p>
@@ -783,7 +782,7 @@
             <mc:AlternateContent>
               <mc:Choice Requires="wpg">
                 <w:drawing>
-                  <wp:anchor distT="0" distB="0" distL="114300" distR="114300" simplePos="0" relativeHeight="251662336" behindDoc="0" locked="0" layoutInCell="1" allowOverlap="1">
+                  <wp:anchor distT="0" distB="0" distL="114300" distR="114300" simplePos="0" relativeHeight="251662336" behindDoc="0" locked="0" layoutInCell="1" allowOverlap="1" wp14:anchorId="4FE37441" wp14:editId="63EFC62A">
                     <wp:simplePos x="0" y="0"/>
                     <wp:positionH relativeFrom="page">
                       <wp:align>center</wp:align>
@@ -1051,7 +1050,7 @@
             <mc:AlternateContent>
               <mc:Choice Requires="wps">
                 <w:drawing>
-                  <wp:anchor distT="0" distB="0" distL="114300" distR="114300" simplePos="0" relativeHeight="251660288" behindDoc="0" locked="0" layoutInCell="1" allowOverlap="1">
+                  <wp:anchor distT="0" distB="0" distL="114300" distR="114300" simplePos="0" relativeHeight="251660288" behindDoc="0" locked="0" layoutInCell="1" allowOverlap="1" wp14:anchorId="00923053" wp14:editId="03548552">
                     <wp:simplePos x="0" y="0"/>
                     <wp:positionH relativeFrom="page">
                       <wp:align>center</wp:align>
@@ -1199,7 +1198,7 @@
               </mc:Choice>
               <mc:Fallback>
                 <w:pict>
-                  <v:shape id="Text Box 152" o:spid="_x0000_s1030" type="#_x0000_t202" style="position:absolute;margin-left:0;margin-top:0;width:8in;height:1in;z-index:251660288;visibility:visible;mso-wrap-style:square;mso-width-percent:941;mso-height-percent:92;mso-top-percent:818;mso-wrap-distance-left:9pt;mso-wrap-distance-top:0;mso-wrap-distance-right:9pt;mso-wrap-distance-bottom:0;mso-position-horizontal:center;mso-position-horizontal-relative:page;mso-position-vertical-relative:page;mso-width-percent:941;mso-height-percent:92;mso-top-percent:818;mso-width-relative:page;mso-height-relative:page;v-text-anchor:bottom" o:gfxdata="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" filled="f" stroked="f" strokeweight=".5pt">
+                  <v:shape w14:anchorId="00923053" id="Text Box 152" o:spid="_x0000_s1030" type="#_x0000_t202" style="position:absolute;margin-left:0;margin-top:0;width:8in;height:1in;z-index:251660288;visibility:visible;mso-wrap-style:square;mso-width-percent:941;mso-height-percent:92;mso-top-percent:818;mso-wrap-distance-left:9pt;mso-wrap-distance-top:0;mso-wrap-distance-right:9pt;mso-wrap-distance-bottom:0;mso-position-horizontal:center;mso-position-horizontal-relative:page;mso-position-vertical-relative:page;mso-width-percent:941;mso-height-percent:92;mso-top-percent:818;mso-width-relative:page;mso-height-relative:page;v-text-anchor:bottom" o:gfxdata="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" filled="f" stroked="f" strokeweight=".5pt">
                     <v:textbox inset="126pt,0,54pt,0">
                       <w:txbxContent>
                         <w:sdt>
@@ -1347,27 +1346,7 @@
                 <w:noProof/>
                 <w:color w:val="034990" w:themeColor="hyperlink" w:themeShade="BF"/>
               </w:rPr>
-              <w:t>Intr</w:t>
-            </w:r>
-            <w:r>
-              <w:rPr>
-                <w:rStyle w:val="Hyperlink"/>
-                <w:b/>
-                <w:bCs/>
-                <w:noProof/>
-                <w:color w:val="034990" w:themeColor="hyperlink" w:themeShade="BF"/>
-              </w:rPr>
-              <w:t>o</w:t>
-            </w:r>
-            <w:r>
-              <w:rPr>
-                <w:rStyle w:val="Hyperlink"/>
-                <w:b/>
-                <w:bCs/>
-                <w:noProof/>
-                <w:color w:val="034990" w:themeColor="hyperlink" w:themeShade="BF"/>
-              </w:rPr>
-              <w:t>duction</w:t>
+              <w:t>Introduction</w:t>
             </w:r>
             <w:r>
               <w:rPr>
@@ -1660,7 +1639,7 @@
                 <w:noProof/>
                 <w:webHidden/>
               </w:rPr>
-              <w:t>3</w:t>
+              <w:t>4</w:t>
             </w:r>
             <w:r>
               <w:rPr>
@@ -1744,7 +1723,7 @@
                 <w:noProof/>
                 <w:webHidden/>
               </w:rPr>
-              <w:t>3</w:t>
+              <w:t>4</w:t>
             </w:r>
             <w:r>
               <w:rPr>
@@ -1828,7 +1807,7 @@
                 <w:noProof/>
                 <w:webHidden/>
               </w:rPr>
-              <w:t>3</w:t>
+              <w:t>4</w:t>
             </w:r>
             <w:r>
               <w:rPr>
@@ -1912,7 +1891,7 @@
                 <w:noProof/>
                 <w:webHidden/>
               </w:rPr>
-              <w:t>3</w:t>
+              <w:t>5</w:t>
             </w:r>
             <w:r>
               <w:rPr>
@@ -1996,7 +1975,7 @@
                 <w:noProof/>
                 <w:webHidden/>
               </w:rPr>
-              <w:t>3</w:t>
+              <w:t>5</w:t>
             </w:r>
             <w:r>
               <w:rPr>
@@ -2080,7 +2059,7 @@
                 <w:noProof/>
                 <w:webHidden/>
               </w:rPr>
-              <w:t>3</w:t>
+              <w:t>5</w:t>
             </w:r>
             <w:r>
               <w:rPr>
@@ -2164,7 +2143,7 @@
                 <w:noProof/>
                 <w:webHidden/>
               </w:rPr>
-              <w:t>3</w:t>
+              <w:t>5</w:t>
             </w:r>
             <w:r>
               <w:rPr>
@@ -2252,7 +2231,7 @@
                 <w:noProof/>
                 <w:webHidden/>
               </w:rPr>
-              <w:t>3</w:t>
+              <w:t>5</w:t>
             </w:r>
             <w:r>
               <w:rPr>
@@ -2336,7 +2315,7 @@
                 <w:noProof/>
                 <w:webHidden/>
               </w:rPr>
-              <w:t>3</w:t>
+              <w:t>6</w:t>
             </w:r>
             <w:r>
               <w:rPr>
@@ -2420,7 +2399,7 @@
                 <w:noProof/>
                 <w:webHidden/>
               </w:rPr>
-              <w:t>3</w:t>
+              <w:t>6</w:t>
             </w:r>
             <w:r>
               <w:rPr>
@@ -2504,7 +2483,7 @@
                 <w:noProof/>
                 <w:webHidden/>
               </w:rPr>
-              <w:t>3</w:t>
+              <w:t>6</w:t>
             </w:r>
             <w:r>
               <w:rPr>
@@ -2588,7 +2567,7 @@
                 <w:noProof/>
                 <w:webHidden/>
               </w:rPr>
-              <w:t>3</w:t>
+              <w:t>6</w:t>
             </w:r>
             <w:r>
               <w:rPr>
@@ -2672,7 +2651,7 @@
                 <w:noProof/>
                 <w:webHidden/>
               </w:rPr>
-              <w:t>3</w:t>
+              <w:t>6</w:t>
             </w:r>
             <w:r>
               <w:rPr>
@@ -2756,7 +2735,7 @@
                 <w:noProof/>
                 <w:webHidden/>
               </w:rPr>
-              <w:t>3</w:t>
+              <w:t>6</w:t>
             </w:r>
             <w:r>
               <w:rPr>
@@ -2840,7 +2819,7 @@
                 <w:noProof/>
                 <w:webHidden/>
               </w:rPr>
-              <w:t>3</w:t>
+              <w:t>6</w:t>
             </w:r>
             <w:r>
               <w:rPr>
@@ -2924,7 +2903,7 @@
                 <w:noProof/>
                 <w:webHidden/>
               </w:rPr>
-              <w:t>3</w:t>
+              <w:t>6</w:t>
             </w:r>
             <w:r>
               <w:rPr>
@@ -3008,7 +2987,7 @@
                 <w:noProof/>
                 <w:webHidden/>
               </w:rPr>
-              <w:t>3</w:t>
+              <w:t>6</w:t>
             </w:r>
             <w:r>
               <w:rPr>
@@ -3092,7 +3071,7 @@
                 <w:noProof/>
                 <w:webHidden/>
               </w:rPr>
-              <w:t>3</w:t>
+              <w:t>6</w:t>
             </w:r>
             <w:r>
               <w:rPr>
@@ -3180,7 +3159,7 @@
                 <w:noProof/>
                 <w:webHidden/>
               </w:rPr>
-              <w:t>3</w:t>
+              <w:t>6</w:t>
             </w:r>
             <w:r>
               <w:rPr>
@@ -3264,7 +3243,7 @@
                 <w:noProof/>
                 <w:webHidden/>
               </w:rPr>
-              <w:t>3</w:t>
+              <w:t>6</w:t>
             </w:r>
             <w:r>
               <w:rPr>
@@ -3348,7 +3327,7 @@
                 <w:noProof/>
                 <w:webHidden/>
               </w:rPr>
-              <w:t>4</w:t>
+              <w:t>6</w:t>
             </w:r>
             <w:r>
               <w:rPr>
@@ -3432,7 +3411,7 @@
                 <w:noProof/>
                 <w:webHidden/>
               </w:rPr>
-              <w:t>4</w:t>
+              <w:t>6</w:t>
             </w:r>
             <w:r>
               <w:rPr>
@@ -3516,7 +3495,7 @@
                 <w:noProof/>
                 <w:webHidden/>
               </w:rPr>
-              <w:t>4</w:t>
+              <w:t>6</w:t>
             </w:r>
             <w:r>
               <w:rPr>
@@ -3600,7 +3579,7 @@
                 <w:noProof/>
                 <w:webHidden/>
               </w:rPr>
-              <w:t>4</w:t>
+              <w:t>6</w:t>
             </w:r>
             <w:r>
               <w:rPr>
@@ -3684,7 +3663,7 @@
                 <w:noProof/>
                 <w:webHidden/>
               </w:rPr>
-              <w:t>4</w:t>
+              <w:t>6</w:t>
             </w:r>
             <w:r>
               <w:rPr>
@@ -3768,7 +3747,7 @@
                 <w:noProof/>
                 <w:webHidden/>
               </w:rPr>
-              <w:t>4</w:t>
+              <w:t>6</w:t>
             </w:r>
             <w:r>
               <w:rPr>
@@ -3852,7 +3831,7 @@
                 <w:noProof/>
                 <w:webHidden/>
               </w:rPr>
-              <w:t>4</w:t>
+              <w:t>6</w:t>
             </w:r>
             <w:r>
               <w:rPr>
@@ -3936,7 +3915,7 @@
                 <w:noProof/>
                 <w:webHidden/>
               </w:rPr>
-              <w:t>4</w:t>
+              <w:t>6</w:t>
             </w:r>
             <w:r>
               <w:rPr>
@@ -4020,7 +3999,7 @@
                 <w:noProof/>
                 <w:webHidden/>
               </w:rPr>
-              <w:t>4</w:t>
+              <w:t>6</w:t>
             </w:r>
             <w:r>
               <w:rPr>
@@ -4104,7 +4083,7 @@
                 <w:noProof/>
                 <w:webHidden/>
               </w:rPr>
-              <w:t>4</w:t>
+              <w:t>6</w:t>
             </w:r>
             <w:r>
               <w:rPr>
@@ -4188,7 +4167,7 @@
                 <w:noProof/>
                 <w:webHidden/>
               </w:rPr>
-              <w:t>4</w:t>
+              <w:t>6</w:t>
             </w:r>
             <w:r>
               <w:rPr>
@@ -4272,7 +4251,7 @@
                 <w:noProof/>
                 <w:webHidden/>
               </w:rPr>
-              <w:t>4</w:t>
+              <w:t>7</w:t>
             </w:r>
             <w:r>
               <w:rPr>
@@ -4356,7 +4335,7 @@
                 <w:noProof/>
                 <w:webHidden/>
               </w:rPr>
-              <w:t>4</w:t>
+              <w:t>7</w:t>
             </w:r>
             <w:r>
               <w:rPr>
@@ -4440,7 +4419,7 @@
                 <w:noProof/>
                 <w:webHidden/>
               </w:rPr>
-              <w:t>4</w:t>
+              <w:t>7</w:t>
             </w:r>
             <w:r>
               <w:rPr>
@@ -4524,7 +4503,7 @@
                 <w:noProof/>
                 <w:webHidden/>
               </w:rPr>
-              <w:t>4</w:t>
+              <w:t>7</w:t>
             </w:r>
             <w:r>
               <w:rPr>
@@ -4608,7 +4587,7 @@
                 <w:noProof/>
                 <w:webHidden/>
               </w:rPr>
-              <w:t>4</w:t>
+              <w:t>7</w:t>
             </w:r>
             <w:r>
               <w:rPr>
@@ -4692,7 +4671,7 @@
                 <w:noProof/>
                 <w:webHidden/>
               </w:rPr>
-              <w:t>4</w:t>
+              <w:t>7</w:t>
             </w:r>
             <w:r>
               <w:rPr>
@@ -4776,7 +4755,7 @@
                 <w:noProof/>
                 <w:webHidden/>
               </w:rPr>
-              <w:t>4</w:t>
+              <w:t>7</w:t>
             </w:r>
             <w:r>
               <w:rPr>
@@ -4860,7 +4839,7 @@
                 <w:noProof/>
                 <w:webHidden/>
               </w:rPr>
-              <w:t>4</w:t>
+              <w:t>7</w:t>
             </w:r>
             <w:r>
               <w:rPr>
@@ -4944,7 +4923,7 @@
                 <w:noProof/>
                 <w:webHidden/>
               </w:rPr>
-              <w:t>4</w:t>
+              <w:t>7</w:t>
             </w:r>
             <w:r>
               <w:rPr>
@@ -5032,7 +5011,7 @@
                 <w:noProof/>
                 <w:webHidden/>
               </w:rPr>
-              <w:t>4</w:t>
+              <w:t>7</w:t>
             </w:r>
             <w:r>
               <w:rPr>
@@ -5116,7 +5095,7 @@
                 <w:noProof/>
                 <w:webHidden/>
               </w:rPr>
-              <w:t>4</w:t>
+              <w:t>7</w:t>
             </w:r>
             <w:r>
               <w:rPr>
@@ -5200,7 +5179,7 @@
                 <w:noProof/>
                 <w:webHidden/>
               </w:rPr>
-              <w:t>4</w:t>
+              <w:t>7</w:t>
             </w:r>
             <w:r>
               <w:rPr>
@@ -5284,7 +5263,7 @@
                 <w:noProof/>
                 <w:webHidden/>
               </w:rPr>
-              <w:t>5</w:t>
+              <w:t>7</w:t>
             </w:r>
             <w:r>
               <w:rPr>
@@ -5372,7 +5351,7 @@
                 <w:noProof/>
                 <w:webHidden/>
               </w:rPr>
-              <w:t>5</w:t>
+              <w:t>7</w:t>
             </w:r>
             <w:r>
               <w:rPr>
@@ -6394,6 +6373,48 @@
     <w:p>
       <w:pPr>
         <w:pStyle w:val="ListParagraph"/>
+        <w:numPr>
+          <w:ilvl w:val="0"/>
+          <w:numId w:val="3"/>
+        </w:numPr>
+        <w:rPr>
+          <w:b/>
+          <w:bCs/>
+          <w:sz w:val="22"/>
+          <w:szCs w:val="22"/>
+        </w:rPr>
+      </w:pPr>
+      <w:r>
+        <w:rPr>
+          <w:b/>
+          <w:bCs/>
+          <w:sz w:val="22"/>
+          <w:szCs w:val="22"/>
+        </w:rPr>
+        <w:t xml:space="preserve">Affiliated company: </w:t>
+      </w:r>
+      <w:r>
+        <w:rPr>
+          <w:sz w:val="22"/>
+          <w:szCs w:val="22"/>
+        </w:rPr>
+        <w:t>a company that has deals with the S2B</w:t>
+      </w:r>
+    </w:p>
+    <w:p>
+      <w:pPr>
+        <w:pStyle w:val="ListParagraph"/>
+        <w:rPr>
+          <w:b/>
+          <w:bCs/>
+          <w:sz w:val="22"/>
+          <w:szCs w:val="22"/>
+        </w:rPr>
+      </w:pPr>
+    </w:p>
+    <w:p>
+      <w:pPr>
+        <w:pStyle w:val="ListParagraph"/>
         <w:ind w:left="1944"/>
         <w:rPr>
           <w:b/>
@@ -6821,16 +6842,7 @@
           <w:sz w:val="22"/>
           <w:szCs w:val="22"/>
         </w:rPr>
-        <w:t xml:space="preserve"> purpose and scope, used to briefly introduce the topic, are delineated the goals that the S2B should achieve coupled with a list of useful definitions and acronyms. Subsequentially, the text proceeds with an analysis of the functions that the app should provide. The analysis starts with a general exposition of the scenarios and becomes gradually more detailed passing through the analysis of the actors that will interact with the S2B and the statements of the domain assumptions. After that, the specific requirements are exposed focusing firstly on the external interfaces and then providing the models used to highlights the relations between the actors and S2B and describe the internal structure of the latter. After that, Functional and non-Functional requirements are sequentially discussed. Before ending with the effort spent the references is provided a formal analysis perfor</w:t>
-      </w:r>
-      <w:bookmarkStart w:id="10" w:name="_GoBack"/>
-      <w:bookmarkEnd w:id="10"/>
-      <w:r>
-        <w:rPr>
-          <w:sz w:val="22"/>
-          <w:szCs w:val="22"/>
-        </w:rPr>
-        <w:t xml:space="preserve">med with alloy.  </w:t>
+        <w:t xml:space="preserve"> purpose and scope, used to briefly introduce the topic, are delineated the goals that the S2B should achieve coupled with a list of useful definitions and acronyms. Subsequentially, the text proceeds with an analysis of the functions that the app should provide. The analysis starts with a general exposition of the scenarios and becomes gradually more detailed passing through the analysis of the actors that will interact with the S2B and the statements of the domain assumptions. After that, the specific requirements are exposed focusing firstly on the external interfaces and then providing the models used to highlights the relations between the actors and S2B and describe the internal structure of the latter. After that, Functional and non-Functional requirements are sequentially discussed. Before ending with the effort spent the references is provided a formal analysis performed with alloy.  </w:t>
       </w:r>
     </w:p>
     <w:p>
@@ -6870,7 +6882,7 @@
           <w:szCs w:val="36"/>
         </w:rPr>
       </w:pPr>
-      <w:bookmarkStart w:id="11" w:name="_Toc23538913"/>
+      <w:bookmarkStart w:id="10" w:name="_Toc23538913"/>
       <w:r>
         <w:rPr>
           <w:b/>
@@ -6881,7 +6893,7 @@
         </w:rPr>
         <w:t>Overall Description</w:t>
       </w:r>
-      <w:bookmarkEnd w:id="11"/>
+      <w:bookmarkEnd w:id="10"/>
     </w:p>
     <w:p>
       <w:pPr>
@@ -6896,17 +6908,66 @@
           <w:szCs w:val="36"/>
         </w:rPr>
       </w:pPr>
-      <w:bookmarkStart w:id="12" w:name="_Toc23538914"/>
-      <w:r>
-        <w:rPr>
-          <w:color w:val="8EAADB" w:themeColor="accent1" w:themeTint="99"/>
-          <w:sz w:val="36"/>
-          <w:szCs w:val="36"/>
-        </w:rPr>
-        <w:lastRenderedPageBreak/>
+      <w:bookmarkStart w:id="11" w:name="_Toc23538914"/>
+      <w:r>
+        <w:rPr>
+          <w:color w:val="8EAADB" w:themeColor="accent1" w:themeTint="99"/>
+          <w:sz w:val="36"/>
+          <w:szCs w:val="36"/>
+        </w:rPr>
         <w:t>Product perspective</w:t>
       </w:r>
-      <w:bookmarkEnd w:id="12"/>
+      <w:bookmarkEnd w:id="11"/>
+    </w:p>
+    <w:p>
+      <w:pPr>
+        <w:pStyle w:val="ListParagraph"/>
+        <w:ind w:left="792"/>
+        <w:rPr>
+          <w:color w:val="8EAADB" w:themeColor="accent1" w:themeTint="99"/>
+          <w:sz w:val="36"/>
+          <w:szCs w:val="36"/>
+        </w:rPr>
+      </w:pPr>
+    </w:p>
+    <w:p>
+      <w:pPr>
+        <w:pStyle w:val="ListParagraph"/>
+        <w:ind w:left="792"/>
+        <w:rPr>
+          <w:sz w:val="22"/>
+          <w:szCs w:val="22"/>
+        </w:rPr>
+      </w:pPr>
+      <w:r>
+        <w:rPr>
+          <w:sz w:val="22"/>
+          <w:szCs w:val="22"/>
+        </w:rPr>
+        <w:t xml:space="preserve">The system will be developed from scratch and it will use externals services including Google services and the services provided by affiliated companies. This is because the services provided by Google offers high quality and reliability and there is no point in trying to redevelop them. The services of affiliated companies are needed to interface with them information regarding traffic and vehicles. </w:t>
+      </w:r>
+    </w:p>
+    <w:p>
+      <w:pPr>
+        <w:pStyle w:val="ListParagraph"/>
+        <w:ind w:left="792"/>
+        <w:rPr>
+          <w:color w:val="8EAADB" w:themeColor="accent1" w:themeTint="99"/>
+          <w:sz w:val="36"/>
+          <w:szCs w:val="36"/>
+        </w:rPr>
+      </w:pPr>
+    </w:p>
+    <w:p>
+      <w:pPr>
+        <w:pStyle w:val="ListParagraph"/>
+        <w:ind w:left="792"/>
+        <w:rPr>
+          <w:color w:val="8EAADB" w:themeColor="accent1" w:themeTint="99"/>
+          <w:sz w:val="36"/>
+          <w:szCs w:val="36"/>
+        </w:rPr>
+      </w:pPr>
     </w:p>
     <w:p>
       <w:pPr>
@@ -6921,7 +6982,7 @@
           <w:szCs w:val="36"/>
         </w:rPr>
       </w:pPr>
-      <w:bookmarkStart w:id="13" w:name="_Toc23538915"/>
+      <w:bookmarkStart w:id="12" w:name="_Toc23538915"/>
       <w:r>
         <w:rPr>
           <w:color w:val="8EAADB" w:themeColor="accent1" w:themeTint="99"/>
@@ -6930,7 +6991,46 @@
         </w:rPr>
         <w:t>Product Functions</w:t>
       </w:r>
-      <w:bookmarkEnd w:id="13"/>
+      <w:bookmarkEnd w:id="12"/>
+    </w:p>
+    <w:p>
+      <w:pPr>
+        <w:pStyle w:val="ListParagraph"/>
+        <w:ind w:left="792"/>
+        <w:rPr>
+          <w:color w:val="8EAADB" w:themeColor="accent1" w:themeTint="99"/>
+          <w:sz w:val="36"/>
+          <w:szCs w:val="36"/>
+        </w:rPr>
+      </w:pPr>
+    </w:p>
+    <w:p>
+      <w:pPr>
+        <w:pStyle w:val="ListParagraph"/>
+        <w:ind w:left="792"/>
+        <w:rPr>
+          <w:sz w:val="22"/>
+          <w:szCs w:val="22"/>
+        </w:rPr>
+      </w:pPr>
+      <w:r>
+        <w:rPr>
+          <w:sz w:val="22"/>
+          <w:szCs w:val="22"/>
+        </w:rPr>
+        <w:t xml:space="preserve">Here are provided several scenarios to better delineate the purposes for which the app should be designed, the situations the S2B will deal with and more generally to have a better comprehension of the associated environment. The scenario are describe in an informal way in this section but they will be formalized in the next chapter. </w:t>
+      </w:r>
+    </w:p>
+    <w:p>
+      <w:pPr>
+        <w:pStyle w:val="ListParagraph"/>
+        <w:ind w:left="792"/>
+        <w:rPr>
+          <w:color w:val="8EAADB" w:themeColor="accent1" w:themeTint="99"/>
+          <w:sz w:val="36"/>
+          <w:szCs w:val="36"/>
+        </w:rPr>
+      </w:pPr>
     </w:p>
     <w:p>
       <w:pPr>
@@ -6943,18 +7043,202 @@
           <w:color w:val="8EAADB" w:themeColor="accent1" w:themeTint="99"/>
           <w:sz w:val="36"/>
           <w:szCs w:val="36"/>
-        </w:rPr>
-      </w:pPr>
-      <w:bookmarkStart w:id="14" w:name="_Toc23538916"/>
-      <w:r>
-        <w:rPr>
-          <w:color w:val="8EAADB" w:themeColor="accent1" w:themeTint="99"/>
-          <w:sz w:val="36"/>
-          <w:szCs w:val="36"/>
+          <w:lang w:val="it-IT"/>
+        </w:rPr>
+      </w:pPr>
+      <w:bookmarkStart w:id="13" w:name="_Toc23538916"/>
+      <w:r>
+        <w:rPr>
+          <w:color w:val="8EAADB" w:themeColor="accent1" w:themeTint="99"/>
+          <w:sz w:val="36"/>
+          <w:szCs w:val="36"/>
+          <w:lang w:val="it-IT"/>
         </w:rPr>
         <w:t>Scenario 1</w:t>
       </w:r>
-      <w:bookmarkEnd w:id="14"/>
+      <w:bookmarkEnd w:id="13"/>
+      <w:r>
+        <w:rPr>
+          <w:color w:val="8EAADB" w:themeColor="accent1" w:themeTint="99"/>
+          <w:sz w:val="36"/>
+          <w:szCs w:val="36"/>
+          <w:lang w:val="it-IT"/>
+        </w:rPr>
+        <w:t xml:space="preserve"> </w:t>
+      </w:r>
+    </w:p>
+    <w:p>
+      <w:pPr>
+        <w:pStyle w:val="ListParagraph"/>
+        <w:ind w:left="1224"/>
+        <w:rPr>
+          <w:color w:val="8EAADB" w:themeColor="accent1" w:themeTint="99"/>
+          <w:sz w:val="36"/>
+          <w:szCs w:val="36"/>
+          <w:lang w:val="it-IT"/>
+        </w:rPr>
+      </w:pPr>
+    </w:p>
+    <w:p>
+      <w:pPr>
+        <w:pStyle w:val="ListParagraph"/>
+        <w:ind w:left="1224"/>
+        <w:rPr>
+          <w:sz w:val="22"/>
+          <w:szCs w:val="22"/>
+        </w:rPr>
+      </w:pPr>
+      <w:r>
+        <w:rPr>
+          <w:sz w:val="22"/>
+          <w:szCs w:val="22"/>
+        </w:rPr>
+        <w:t xml:space="preserve">Carlo is a </w:t>
+      </w:r>
+      <w:r>
+        <w:rPr>
+          <w:sz w:val="22"/>
+          <w:szCs w:val="22"/>
+        </w:rPr>
+        <w:t xml:space="preserve">diligent citizen </w:t>
+      </w:r>
+      <w:r>
+        <w:rPr>
+          <w:sz w:val="22"/>
+          <w:szCs w:val="22"/>
+        </w:rPr>
+        <w:t xml:space="preserve">that riding </w:t>
+      </w:r>
+      <w:r>
+        <w:rPr>
+          <w:sz w:val="22"/>
+          <w:szCs w:val="22"/>
+        </w:rPr>
+        <w:t xml:space="preserve">his bike find a car parked on the cycle path. </w:t>
+      </w:r>
+      <w:r>
+        <w:rPr>
+          <w:sz w:val="22"/>
+          <w:szCs w:val="22"/>
+        </w:rPr>
+        <w:t>Worried about this parking violation take his phone and open the Safestreets app, in which he was recently registered, and</w:t>
+      </w:r>
+      <w:r>
+        <w:rPr>
+          <w:sz w:val="22"/>
+          <w:szCs w:val="22"/>
+        </w:rPr>
+        <w:t xml:space="preserve"> start</w:t>
+      </w:r>
+      <w:r>
+        <w:rPr>
+          <w:sz w:val="22"/>
+          <w:szCs w:val="22"/>
+        </w:rPr>
+        <w:t xml:space="preserve"> </w:t>
+      </w:r>
+      <w:r>
+        <w:rPr>
+          <w:sz w:val="22"/>
+          <w:szCs w:val="22"/>
+        </w:rPr>
+        <w:t xml:space="preserve">creating a new report. After having specified what type of violations occurred, </w:t>
+      </w:r>
+      <w:r>
+        <w:rPr>
+          <w:sz w:val="22"/>
+          <w:szCs w:val="22"/>
+        </w:rPr>
+        <w:t xml:space="preserve">the app asks him if he wants to insert the car plate or take a photo of it </w:t>
+      </w:r>
+      <w:r>
+        <w:rPr>
+          <w:sz w:val="22"/>
+          <w:szCs w:val="22"/>
+        </w:rPr>
+        <w:t>he</w:t>
+      </w:r>
+      <w:r>
+        <w:rPr>
+          <w:sz w:val="22"/>
+          <w:szCs w:val="22"/>
+        </w:rPr>
+        <w:t xml:space="preserve"> choose to</w:t>
+      </w:r>
+      <w:r>
+        <w:rPr>
+          <w:sz w:val="22"/>
+          <w:szCs w:val="22"/>
+        </w:rPr>
+        <w:t xml:space="preserve"> take a picture of the car plate and attach it to the report</w:t>
+      </w:r>
+      <w:r>
+        <w:rPr>
+          <w:sz w:val="22"/>
+          <w:szCs w:val="22"/>
+        </w:rPr>
+        <w:t>, he</w:t>
+      </w:r>
+      <w:r>
+        <w:rPr>
+          <w:sz w:val="22"/>
+          <w:szCs w:val="22"/>
+        </w:rPr>
+        <w:t xml:space="preserve"> also allows the app to </w:t>
+      </w:r>
+      <w:r>
+        <w:rPr>
+          <w:sz w:val="22"/>
+          <w:szCs w:val="22"/>
+        </w:rPr>
+        <w:t>collect</w:t>
+      </w:r>
+      <w:r>
+        <w:rPr>
+          <w:sz w:val="22"/>
+          <w:szCs w:val="22"/>
+        </w:rPr>
+        <w:t xml:space="preserve"> his geographical position through the phone GPS </w:t>
+      </w:r>
+      <w:r>
+        <w:rPr>
+          <w:sz w:val="22"/>
+          <w:szCs w:val="22"/>
+        </w:rPr>
+        <w:t xml:space="preserve">and </w:t>
+      </w:r>
+      <w:r>
+        <w:rPr>
+          <w:sz w:val="22"/>
+          <w:szCs w:val="22"/>
+        </w:rPr>
+        <w:t xml:space="preserve"> </w:t>
+      </w:r>
+      <w:r>
+        <w:rPr>
+          <w:sz w:val="22"/>
+          <w:szCs w:val="22"/>
+        </w:rPr>
+        <w:t xml:space="preserve">attach it to the report. Finally he confirm and send the report. Finished the report he received a mail containing the last report made by him to the mail address given during the registration. </w:t>
+      </w:r>
+      <w:r>
+        <w:rPr>
+          <w:sz w:val="22"/>
+          <w:szCs w:val="22"/>
+        </w:rPr>
+        <w:t>Now he can also see in his private area on the app the new report.</w:t>
+      </w:r>
+    </w:p>
+    <w:p>
+      <w:pPr>
+        <w:pStyle w:val="ListParagraph"/>
+        <w:ind w:left="1224"/>
+        <w:rPr>
+          <w:color w:val="8EAADB" w:themeColor="accent1" w:themeTint="99"/>
+          <w:sz w:val="36"/>
+          <w:szCs w:val="36"/>
+        </w:rPr>
+      </w:pPr>
     </w:p>
     <w:p>
       <w:pPr>
@@ -6967,18 +7251,104 @@
           <w:color w:val="8EAADB" w:themeColor="accent1" w:themeTint="99"/>
           <w:sz w:val="36"/>
           <w:szCs w:val="36"/>
-        </w:rPr>
-      </w:pPr>
-      <w:bookmarkStart w:id="15" w:name="_Toc23538917"/>
-      <w:r>
-        <w:rPr>
-          <w:color w:val="8EAADB" w:themeColor="accent1" w:themeTint="99"/>
-          <w:sz w:val="36"/>
-          <w:szCs w:val="36"/>
-        </w:rPr>
+          <w:lang w:val="it-IT"/>
+        </w:rPr>
+      </w:pPr>
+      <w:bookmarkStart w:id="14" w:name="_Toc23538917"/>
+      <w:r>
+        <w:rPr>
+          <w:color w:val="8EAADB" w:themeColor="accent1" w:themeTint="99"/>
+          <w:sz w:val="36"/>
+          <w:szCs w:val="36"/>
+          <w:lang w:val="it-IT"/>
+        </w:rPr>
+        <w:lastRenderedPageBreak/>
         <w:t>Scenario 2</w:t>
       </w:r>
-      <w:bookmarkEnd w:id="15"/>
+      <w:bookmarkEnd w:id="14"/>
+      <w:r>
+        <w:rPr>
+          <w:color w:val="8EAADB" w:themeColor="accent1" w:themeTint="99"/>
+          <w:sz w:val="36"/>
+          <w:szCs w:val="36"/>
+          <w:lang w:val="it-IT"/>
+        </w:rPr>
+        <w:t xml:space="preserve"> </w:t>
+      </w:r>
+    </w:p>
+    <w:p>
+      <w:pPr>
+        <w:pStyle w:val="ListParagraph"/>
+        <w:ind w:left="1224"/>
+        <w:rPr>
+          <w:color w:val="8EAADB" w:themeColor="accent1" w:themeTint="99"/>
+          <w:sz w:val="36"/>
+          <w:szCs w:val="36"/>
+        </w:rPr>
+      </w:pPr>
+    </w:p>
+    <w:p>
+      <w:pPr>
+        <w:pStyle w:val="ListParagraph"/>
+        <w:ind w:left="1224"/>
+        <w:rPr>
+          <w:sz w:val="22"/>
+          <w:szCs w:val="22"/>
+        </w:rPr>
+      </w:pPr>
+      <w:r>
+        <w:rPr>
+          <w:sz w:val="22"/>
+          <w:szCs w:val="22"/>
+        </w:rPr>
+        <w:t xml:space="preserve">Paolo </w:t>
+      </w:r>
+      <w:r>
+        <w:rPr>
+          <w:sz w:val="22"/>
+          <w:szCs w:val="22"/>
+        </w:rPr>
+        <w:t xml:space="preserve">is a citizen that </w:t>
+      </w:r>
+      <w:r>
+        <w:rPr>
+          <w:sz w:val="22"/>
+          <w:szCs w:val="22"/>
+        </w:rPr>
+        <w:t xml:space="preserve">wants to check the traffic condition in the various street that bring to his office, so he  </w:t>
+      </w:r>
+      <w:r>
+        <w:rPr>
+          <w:sz w:val="22"/>
+          <w:szCs w:val="22"/>
+        </w:rPr>
+        <w:t xml:space="preserve">decide to rely on Safestreets to choose the best path. He opens the app and log-in, open the integrated map in the app, agreed to the acquisition of his position, and insert the office address, the app gives him the various rotes with the estimated time of arrival and also shows if some </w:t>
+      </w:r>
+      <w:r>
+        <w:rPr>
+          <w:sz w:val="22"/>
+          <w:szCs w:val="22"/>
+        </w:rPr>
+        <w:t>other users reported some traffic violation on the way. Paolo decide the fast and secure route to go to his office.</w:t>
+      </w:r>
+      <w:r>
+        <w:rPr>
+          <w:sz w:val="22"/>
+          <w:szCs w:val="22"/>
+        </w:rPr>
+        <w:t xml:space="preserve">  </w:t>
+      </w:r>
+    </w:p>
+    <w:p>
+      <w:pPr>
+        <w:pStyle w:val="ListParagraph"/>
+        <w:ind w:left="1224"/>
+        <w:rPr>
+          <w:color w:val="8EAADB" w:themeColor="accent1" w:themeTint="99"/>
+          <w:sz w:val="36"/>
+          <w:szCs w:val="36"/>
+        </w:rPr>
+      </w:pPr>
     </w:p>
     <w:p>
       <w:pPr>
@@ -6993,7 +7363,7 @@
           <w:szCs w:val="36"/>
         </w:rPr>
       </w:pPr>
-      <w:bookmarkStart w:id="16" w:name="_Toc23538918"/>
+      <w:bookmarkStart w:id="15" w:name="_Toc23538918"/>
       <w:r>
         <w:rPr>
           <w:color w:val="8EAADB" w:themeColor="accent1" w:themeTint="99"/>
@@ -7002,7 +7372,68 @@
         </w:rPr>
         <w:t>Scenario 3</w:t>
       </w:r>
-      <w:bookmarkEnd w:id="16"/>
+      <w:bookmarkEnd w:id="15"/>
+      <w:r>
+        <w:rPr>
+          <w:color w:val="8EAADB" w:themeColor="accent1" w:themeTint="99"/>
+          <w:sz w:val="36"/>
+          <w:szCs w:val="36"/>
+        </w:rPr>
+        <w:t xml:space="preserve"> </w:t>
+      </w:r>
+    </w:p>
+    <w:p>
+      <w:pPr>
+        <w:pStyle w:val="ListParagraph"/>
+        <w:ind w:left="1224"/>
+        <w:rPr>
+          <w:color w:val="8EAADB" w:themeColor="accent1" w:themeTint="99"/>
+          <w:sz w:val="36"/>
+          <w:szCs w:val="36"/>
+        </w:rPr>
+      </w:pPr>
+    </w:p>
+    <w:p>
+      <w:pPr>
+        <w:pStyle w:val="ListParagraph"/>
+        <w:ind w:left="1224"/>
+        <w:rPr>
+          <w:sz w:val="22"/>
+          <w:szCs w:val="22"/>
+        </w:rPr>
+      </w:pPr>
+      <w:r>
+        <w:rPr>
+          <w:sz w:val="22"/>
+          <w:szCs w:val="22"/>
+        </w:rPr>
+        <w:t>Gabriele is a police off</w:t>
+      </w:r>
+      <w:r>
+        <w:rPr>
+          <w:sz w:val="22"/>
+          <w:szCs w:val="22"/>
+        </w:rPr>
+        <w:t xml:space="preserve">icer that agreed to </w:t>
+      </w:r>
+      <w:r>
+        <w:rPr>
+          <w:sz w:val="22"/>
+          <w:szCs w:val="22"/>
+        </w:rPr>
+        <w:t xml:space="preserve">the collaboration with Safestreets and register himself in the application as an authority. During his watch he opens the application and check the reports. Today there were lot’s of reports so he open the integrated map and search for all the reports with attached a position far at most 5Km to his position. Using this service he optimize the watch`s route. </w:t>
+      </w:r>
+    </w:p>
+    <w:p>
+      <w:pPr>
+        <w:pStyle w:val="ListParagraph"/>
+        <w:ind w:left="1224"/>
+        <w:rPr>
+          <w:color w:val="8EAADB" w:themeColor="accent1" w:themeTint="99"/>
+          <w:sz w:val="36"/>
+          <w:szCs w:val="36"/>
+        </w:rPr>
+      </w:pPr>
     </w:p>
     <w:p>
       <w:pPr>
@@ -7017,7 +7448,7 @@
           <w:szCs w:val="36"/>
         </w:rPr>
       </w:pPr>
-      <w:bookmarkStart w:id="17" w:name="_Toc23538919"/>
+      <w:bookmarkStart w:id="16" w:name="_Toc23538919"/>
       <w:r>
         <w:rPr>
           <w:color w:val="8EAADB" w:themeColor="accent1" w:themeTint="99"/>
@@ -7026,7 +7457,77 @@
         </w:rPr>
         <w:t>Scenario 4</w:t>
       </w:r>
-      <w:bookmarkEnd w:id="17"/>
+      <w:bookmarkEnd w:id="16"/>
+      <w:r>
+        <w:rPr>
+          <w:color w:val="8EAADB" w:themeColor="accent1" w:themeTint="99"/>
+          <w:sz w:val="36"/>
+          <w:szCs w:val="36"/>
+        </w:rPr>
+        <w:t xml:space="preserve"> (authority mining </w:t>
+      </w:r>
+      <w:r>
+        <w:rPr>
+          <w:color w:val="8EAADB" w:themeColor="accent1" w:themeTint="99"/>
+          <w:sz w:val="36"/>
+          <w:szCs w:val="36"/>
+        </w:rPr>
+        <w:t>statistical data</w:t>
+      </w:r>
+      <w:r>
+        <w:rPr>
+          <w:color w:val="8EAADB" w:themeColor="accent1" w:themeTint="99"/>
+          <w:sz w:val="36"/>
+          <w:szCs w:val="36"/>
+        </w:rPr>
+        <w:t>)</w:t>
+      </w:r>
+    </w:p>
+    <w:p>
+      <w:pPr>
+        <w:pStyle w:val="ListParagraph"/>
+        <w:ind w:left="1224"/>
+        <w:rPr>
+          <w:color w:val="8EAADB" w:themeColor="accent1" w:themeTint="99"/>
+          <w:sz w:val="36"/>
+          <w:szCs w:val="36"/>
+        </w:rPr>
+      </w:pPr>
+    </w:p>
+    <w:p>
+      <w:pPr>
+        <w:pStyle w:val="ListParagraph"/>
+        <w:ind w:left="1224"/>
+        <w:rPr>
+          <w:sz w:val="22"/>
+          <w:szCs w:val="22"/>
+        </w:rPr>
+      </w:pPr>
+      <w:r>
+        <w:rPr>
+          <w:sz w:val="22"/>
+          <w:szCs w:val="22"/>
+        </w:rPr>
+        <w:t xml:space="preserve">Piero is a chief police officer that wants to understand how to relocate efficaciously his mans so decide to use the app Safestreets. As authority he can access to all statistical data and in particular, he is interested in the </w:t>
+      </w:r>
+      <w:r>
+        <w:rPr>
+          <w:sz w:val="22"/>
+          <w:szCs w:val="22"/>
+        </w:rPr>
+        <w:t>zone with an high density of reports so he opens the integrated map and the system highlights the zones with different colors based on the reports density in the zone.</w:t>
+      </w:r>
+    </w:p>
+    <w:p>
+      <w:pPr>
+        <w:pStyle w:val="ListParagraph"/>
+        <w:ind w:left="1224"/>
+        <w:rPr>
+          <w:color w:val="8EAADB" w:themeColor="accent1" w:themeTint="99"/>
+          <w:sz w:val="36"/>
+          <w:szCs w:val="36"/>
+        </w:rPr>
+      </w:pPr>
     </w:p>
     <w:p>
       <w:pPr>
@@ -7039,18 +7540,74 @@
           <w:color w:val="8EAADB" w:themeColor="accent1" w:themeTint="99"/>
           <w:sz w:val="36"/>
           <w:szCs w:val="36"/>
-        </w:rPr>
-      </w:pPr>
-      <w:bookmarkStart w:id="18" w:name="_Toc23538920"/>
-      <w:r>
-        <w:rPr>
-          <w:color w:val="8EAADB" w:themeColor="accent1" w:themeTint="99"/>
-          <w:sz w:val="36"/>
-          <w:szCs w:val="36"/>
+          <w:lang w:val="it-IT"/>
+        </w:rPr>
+      </w:pPr>
+      <w:bookmarkStart w:id="17" w:name="_Toc23538920"/>
+      <w:r>
+        <w:rPr>
+          <w:color w:val="8EAADB" w:themeColor="accent1" w:themeTint="99"/>
+          <w:sz w:val="36"/>
+          <w:szCs w:val="36"/>
+          <w:lang w:val="it-IT"/>
         </w:rPr>
         <w:t>Scenario 5</w:t>
       </w:r>
-      <w:bookmarkEnd w:id="18"/>
+      <w:bookmarkEnd w:id="17"/>
+      <w:r>
+        <w:rPr>
+          <w:color w:val="8EAADB" w:themeColor="accent1" w:themeTint="99"/>
+          <w:sz w:val="36"/>
+          <w:szCs w:val="36"/>
+          <w:lang w:val="it-IT"/>
+        </w:rPr>
+        <w:t xml:space="preserve"> (me verr</w:t>
+      </w:r>
+      <w:r>
+        <w:rPr>
+          <w:color w:val="8EAADB" w:themeColor="accent1" w:themeTint="99"/>
+          <w:sz w:val="36"/>
+          <w:szCs w:val="36"/>
+          <w:lang w:val="it-IT"/>
+        </w:rPr>
+        <w:t>à)</w:t>
+      </w:r>
+    </w:p>
+    <w:p>
+      <w:pPr>
+        <w:pStyle w:val="ListParagraph"/>
+        <w:ind w:left="1224"/>
+        <w:rPr>
+          <w:color w:val="8EAADB" w:themeColor="accent1" w:themeTint="99"/>
+          <w:sz w:val="36"/>
+          <w:szCs w:val="36"/>
+          <w:lang w:val="it-IT"/>
+        </w:rPr>
+      </w:pPr>
+    </w:p>
+    <w:p>
+      <w:pPr>
+        <w:pStyle w:val="ListParagraph"/>
+        <w:ind w:left="1224"/>
+        <w:rPr>
+          <w:color w:val="8EAADB" w:themeColor="accent1" w:themeTint="99"/>
+          <w:sz w:val="36"/>
+          <w:szCs w:val="36"/>
+          <w:lang w:val="it-IT"/>
+        </w:rPr>
+      </w:pPr>
+    </w:p>
+    <w:p>
+      <w:pPr>
+        <w:pStyle w:val="ListParagraph"/>
+        <w:ind w:left="1224"/>
+        <w:rPr>
+          <w:color w:val="8EAADB" w:themeColor="accent1" w:themeTint="99"/>
+          <w:sz w:val="36"/>
+          <w:szCs w:val="36"/>
+          <w:lang w:val="it-IT"/>
+        </w:rPr>
+      </w:pPr>
     </w:p>
     <w:p>
       <w:pPr>
@@ -7065,7 +7622,7 @@
           <w:szCs w:val="36"/>
         </w:rPr>
       </w:pPr>
-      <w:bookmarkStart w:id="19" w:name="_Toc23538921"/>
+      <w:bookmarkStart w:id="18" w:name="_Toc23538921"/>
       <w:r>
         <w:rPr>
           <w:color w:val="8EAADB" w:themeColor="accent1" w:themeTint="99"/>
@@ -7074,7 +7631,191 @@
         </w:rPr>
         <w:t>User characteristics</w:t>
       </w:r>
-      <w:bookmarkEnd w:id="19"/>
+      <w:bookmarkEnd w:id="18"/>
+    </w:p>
+    <w:p>
+      <w:pPr>
+        <w:pStyle w:val="ListParagraph"/>
+        <w:numPr>
+          <w:ilvl w:val="2"/>
+          <w:numId w:val="1"/>
+        </w:numPr>
+        <w:rPr>
+          <w:color w:val="8EAADB" w:themeColor="accent1" w:themeTint="99"/>
+          <w:sz w:val="36"/>
+          <w:szCs w:val="36"/>
+        </w:rPr>
+      </w:pPr>
+      <w:r>
+        <w:rPr>
+          <w:color w:val="8EAADB" w:themeColor="accent1" w:themeTint="99"/>
+          <w:sz w:val="36"/>
+          <w:szCs w:val="36"/>
+        </w:rPr>
+        <w:lastRenderedPageBreak/>
+        <w:t>Actors</w:t>
+      </w:r>
+    </w:p>
+    <w:p>
+      <w:pPr>
+        <w:pStyle w:val="ListParagraph"/>
+        <w:ind w:left="1224"/>
+        <w:rPr>
+          <w:color w:val="8EAADB" w:themeColor="accent1" w:themeTint="99"/>
+          <w:sz w:val="36"/>
+          <w:szCs w:val="36"/>
+        </w:rPr>
+      </w:pPr>
+    </w:p>
+    <w:p>
+      <w:pPr>
+        <w:pStyle w:val="ListParagraph"/>
+        <w:numPr>
+          <w:ilvl w:val="0"/>
+          <w:numId w:val="6"/>
+        </w:numPr>
+        <w:rPr>
+          <w:sz w:val="22"/>
+          <w:szCs w:val="22"/>
+        </w:rPr>
+      </w:pPr>
+      <w:r>
+        <w:rPr>
+          <w:sz w:val="22"/>
+          <w:szCs w:val="22"/>
+        </w:rPr>
+        <w:t>Person: a person that does not have a registered account. The only thing that he/she can do is to proceed with the Sign Up operation.</w:t>
+      </w:r>
+    </w:p>
+    <w:p>
+      <w:pPr>
+        <w:pStyle w:val="ListParagraph"/>
+        <w:ind w:left="1944"/>
+        <w:rPr>
+          <w:sz w:val="22"/>
+          <w:szCs w:val="22"/>
+        </w:rPr>
+      </w:pPr>
+    </w:p>
+    <w:p>
+      <w:pPr>
+        <w:pStyle w:val="ListParagraph"/>
+        <w:numPr>
+          <w:ilvl w:val="0"/>
+          <w:numId w:val="6"/>
+        </w:numPr>
+        <w:rPr>
+          <w:sz w:val="22"/>
+          <w:szCs w:val="22"/>
+        </w:rPr>
+      </w:pPr>
+      <w:r>
+        <w:rPr>
+          <w:sz w:val="22"/>
+          <w:szCs w:val="22"/>
+        </w:rPr>
+        <w:t>User: a person passed through a successful registration process and now able to use Safestreets services. He/she can login to the system and, after that, use the platform’s functionalities.</w:t>
+      </w:r>
+    </w:p>
+    <w:p>
+      <w:pPr>
+        <w:pStyle w:val="ListParagraph"/>
+        <w:ind w:left="1944"/>
+        <w:rPr>
+          <w:sz w:val="22"/>
+          <w:szCs w:val="22"/>
+        </w:rPr>
+      </w:pPr>
+    </w:p>
+    <w:p>
+      <w:pPr>
+        <w:pStyle w:val="ListParagraph"/>
+        <w:numPr>
+          <w:ilvl w:val="0"/>
+          <w:numId w:val="6"/>
+        </w:numPr>
+        <w:rPr>
+          <w:sz w:val="22"/>
+          <w:szCs w:val="22"/>
+        </w:rPr>
+      </w:pPr>
+      <w:r>
+        <w:rPr>
+          <w:sz w:val="22"/>
+          <w:szCs w:val="22"/>
+        </w:rPr>
+        <w:t xml:space="preserve">Authority: a police officer that passed through a successful registration process and now able to use all Safestreets services. He/she can login to the system and, after that, use </w:t>
+      </w:r>
+      <w:r>
+        <w:rPr>
+          <w:sz w:val="22"/>
+          <w:szCs w:val="22"/>
+        </w:rPr>
+        <w:t xml:space="preserve">all </w:t>
+      </w:r>
+      <w:r>
+        <w:rPr>
+          <w:sz w:val="22"/>
+          <w:szCs w:val="22"/>
+        </w:rPr>
+        <w:t>the platform’s functio</w:t>
+      </w:r>
+      <w:r>
+        <w:rPr>
+          <w:sz w:val="22"/>
+          <w:szCs w:val="22"/>
+        </w:rPr>
+        <w:t>nalities.</w:t>
+      </w:r>
+    </w:p>
+    <w:p>
+      <w:pPr>
+        <w:pStyle w:val="ListParagraph"/>
+        <w:ind w:left="1944"/>
+        <w:rPr>
+          <w:sz w:val="22"/>
+          <w:szCs w:val="22"/>
+        </w:rPr>
+      </w:pPr>
+    </w:p>
+    <w:p>
+      <w:pPr>
+        <w:pStyle w:val="ListParagraph"/>
+        <w:numPr>
+          <w:ilvl w:val="0"/>
+          <w:numId w:val="6"/>
+        </w:numPr>
+        <w:rPr>
+          <w:sz w:val="22"/>
+          <w:szCs w:val="22"/>
+        </w:rPr>
+      </w:pPr>
+      <w:r>
+        <w:rPr>
+          <w:sz w:val="22"/>
+          <w:szCs w:val="22"/>
+        </w:rPr>
+        <w:t xml:space="preserve">Google: the system with whom the S2B retrieves the maps and related information about routes, real-time traffic situations, estimated travel time.  </w:t>
+      </w:r>
+    </w:p>
+    <w:p>
+      <w:pPr>
+        <w:pStyle w:val="ListParagraph"/>
+        <w:rPr>
+          <w:sz w:val="22"/>
+          <w:szCs w:val="22"/>
+        </w:rPr>
+      </w:pPr>
+    </w:p>
+    <w:p>
+      <w:pPr>
+        <w:pStyle w:val="ListParagraph"/>
+        <w:ind w:left="1944"/>
+        <w:rPr>
+          <w:sz w:val="22"/>
+          <w:szCs w:val="22"/>
+        </w:rPr>
+      </w:pPr>
     </w:p>
     <w:p>
       <w:pPr>
@@ -7089,7 +7830,7 @@
           <w:szCs w:val="36"/>
         </w:rPr>
       </w:pPr>
-      <w:bookmarkStart w:id="20" w:name="_Toc23538922"/>
+      <w:bookmarkStart w:id="19" w:name="_Toc23538922"/>
       <w:r>
         <w:rPr>
           <w:color w:val="8EAADB" w:themeColor="accent1" w:themeTint="99"/>
@@ -7098,7 +7839,18 @@
         </w:rPr>
         <w:t>Assumptions, dependencies and constrains</w:t>
       </w:r>
-      <w:bookmarkEnd w:id="20"/>
+      <w:bookmarkEnd w:id="19"/>
+    </w:p>
+    <w:p>
+      <w:pPr>
+        <w:pStyle w:val="ListParagraph"/>
+        <w:ind w:left="792"/>
+        <w:rPr>
+          <w:color w:val="8EAADB" w:themeColor="accent1" w:themeTint="99"/>
+          <w:sz w:val="36"/>
+          <w:szCs w:val="36"/>
+        </w:rPr>
+      </w:pPr>
     </w:p>
     <w:p>
       <w:pPr>
@@ -7113,7 +7865,7 @@
           <w:szCs w:val="36"/>
         </w:rPr>
       </w:pPr>
-      <w:bookmarkStart w:id="21" w:name="_Toc23538923"/>
+      <w:bookmarkStart w:id="20" w:name="_Toc23538923"/>
       <w:r>
         <w:rPr>
           <w:color w:val="8EAADB" w:themeColor="accent1" w:themeTint="99"/>
@@ -7122,7 +7874,305 @@
         </w:rPr>
         <w:t>Domain Assumptions</w:t>
       </w:r>
-      <w:bookmarkEnd w:id="21"/>
+      <w:bookmarkEnd w:id="20"/>
+    </w:p>
+    <w:p>
+      <w:pPr>
+        <w:pStyle w:val="ListParagraph"/>
+        <w:ind w:left="1224"/>
+        <w:rPr>
+          <w:color w:val="8EAADB" w:themeColor="accent1" w:themeTint="99"/>
+          <w:sz w:val="36"/>
+          <w:szCs w:val="36"/>
+        </w:rPr>
+      </w:pPr>
+    </w:p>
+    <w:p>
+      <w:pPr>
+        <w:pStyle w:val="ListParagraph"/>
+        <w:ind w:left="1224"/>
+        <w:rPr>
+          <w:sz w:val="22"/>
+          <w:szCs w:val="22"/>
+        </w:rPr>
+      </w:pPr>
+      <w:r>
+        <w:rPr>
+          <w:b/>
+          <w:bCs/>
+          <w:sz w:val="22"/>
+          <w:szCs w:val="22"/>
+        </w:rPr>
+        <w:t xml:space="preserve">[D1] </w:t>
+      </w:r>
+      <w:r>
+        <w:rPr>
+          <w:sz w:val="22"/>
+          <w:szCs w:val="22"/>
+        </w:rPr>
+        <w:t>the User’s device should be allow the app to retrieve the language settings</w:t>
+      </w:r>
+    </w:p>
+    <w:p>
+      <w:pPr>
+        <w:pStyle w:val="ListParagraph"/>
+        <w:ind w:left="1224"/>
+        <w:rPr>
+          <w:sz w:val="22"/>
+          <w:szCs w:val="22"/>
+        </w:rPr>
+      </w:pPr>
+    </w:p>
+    <w:p>
+      <w:pPr>
+        <w:pStyle w:val="ListParagraph"/>
+        <w:ind w:left="1224"/>
+        <w:rPr>
+          <w:sz w:val="22"/>
+          <w:szCs w:val="22"/>
+        </w:rPr>
+      </w:pPr>
+      <w:r>
+        <w:rPr>
+          <w:b/>
+          <w:bCs/>
+          <w:sz w:val="22"/>
+          <w:szCs w:val="22"/>
+        </w:rPr>
+        <w:t xml:space="preserve">[D2] </w:t>
+      </w:r>
+      <w:r>
+        <w:rPr>
+          <w:sz w:val="22"/>
+          <w:szCs w:val="22"/>
+        </w:rPr>
+        <w:t>when the registration process begin, the Person always insert his/her credential</w:t>
+      </w:r>
+    </w:p>
+    <w:p>
+      <w:pPr>
+        <w:pStyle w:val="ListParagraph"/>
+        <w:ind w:left="1224"/>
+        <w:rPr>
+          <w:sz w:val="22"/>
+          <w:szCs w:val="22"/>
+        </w:rPr>
+      </w:pPr>
+    </w:p>
+    <w:p>
+      <w:pPr>
+        <w:pStyle w:val="ListParagraph"/>
+        <w:ind w:left="1224"/>
+        <w:rPr>
+          <w:sz w:val="22"/>
+          <w:szCs w:val="22"/>
+        </w:rPr>
+      </w:pPr>
+      <w:r>
+        <w:rPr>
+          <w:b/>
+          <w:bCs/>
+          <w:sz w:val="22"/>
+          <w:szCs w:val="22"/>
+        </w:rPr>
+        <w:t xml:space="preserve">[D3] </w:t>
+      </w:r>
+      <w:r>
+        <w:rPr>
+          <w:sz w:val="22"/>
+          <w:szCs w:val="22"/>
+        </w:rPr>
+        <w:t>when the S2B sends an email, it is always received by the receiver</w:t>
+      </w:r>
+    </w:p>
+    <w:p>
+      <w:pPr>
+        <w:pStyle w:val="ListParagraph"/>
+        <w:ind w:left="1224"/>
+        <w:rPr>
+          <w:sz w:val="22"/>
+          <w:szCs w:val="22"/>
+        </w:rPr>
+      </w:pPr>
+    </w:p>
+    <w:p>
+      <w:pPr>
+        <w:pStyle w:val="ListParagraph"/>
+        <w:ind w:left="1224"/>
+        <w:rPr>
+          <w:sz w:val="22"/>
+          <w:szCs w:val="22"/>
+        </w:rPr>
+      </w:pPr>
+      <w:r>
+        <w:rPr>
+          <w:b/>
+          <w:bCs/>
+          <w:sz w:val="22"/>
+          <w:szCs w:val="22"/>
+        </w:rPr>
+        <w:t xml:space="preserve">[D4] </w:t>
+      </w:r>
+      <w:r>
+        <w:rPr>
+          <w:sz w:val="22"/>
+          <w:szCs w:val="22"/>
+        </w:rPr>
+        <w:t xml:space="preserve"> every Person has an email address</w:t>
+      </w:r>
+    </w:p>
+    <w:p>
+      <w:pPr>
+        <w:pStyle w:val="ListParagraph"/>
+        <w:ind w:left="1224"/>
+        <w:rPr>
+          <w:sz w:val="22"/>
+          <w:szCs w:val="22"/>
+        </w:rPr>
+      </w:pPr>
+    </w:p>
+    <w:p>
+      <w:pPr>
+        <w:pStyle w:val="ListParagraph"/>
+        <w:ind w:left="1224"/>
+        <w:rPr>
+          <w:sz w:val="22"/>
+          <w:szCs w:val="22"/>
+        </w:rPr>
+      </w:pPr>
+      <w:r>
+        <w:rPr>
+          <w:b/>
+          <w:bCs/>
+          <w:sz w:val="22"/>
+          <w:szCs w:val="22"/>
+        </w:rPr>
+        <w:t>[D5]</w:t>
+      </w:r>
+      <w:r>
+        <w:rPr>
+          <w:sz w:val="22"/>
+          <w:szCs w:val="22"/>
+        </w:rPr>
+        <w:t xml:space="preserve"> the User and the Authority shall remember their password</w:t>
+      </w:r>
+    </w:p>
+    <w:p>
+      <w:pPr>
+        <w:pStyle w:val="ListParagraph"/>
+        <w:ind w:left="1224"/>
+        <w:rPr>
+          <w:sz w:val="22"/>
+          <w:szCs w:val="22"/>
+        </w:rPr>
+      </w:pPr>
+    </w:p>
+    <w:p>
+      <w:pPr>
+        <w:pStyle w:val="ListParagraph"/>
+        <w:ind w:left="1224"/>
+        <w:rPr>
+          <w:sz w:val="22"/>
+          <w:szCs w:val="22"/>
+        </w:rPr>
+      </w:pPr>
+      <w:r>
+        <w:rPr>
+          <w:b/>
+          <w:bCs/>
+          <w:sz w:val="22"/>
+          <w:szCs w:val="22"/>
+        </w:rPr>
+        <w:t xml:space="preserve">[D6] </w:t>
+      </w:r>
+      <w:r>
+        <w:rPr>
+          <w:sz w:val="22"/>
+          <w:szCs w:val="22"/>
+        </w:rPr>
+        <w:t>the User and the Authority know only their password</w:t>
+      </w:r>
+    </w:p>
+    <w:p>
+      <w:pPr>
+        <w:pStyle w:val="ListParagraph"/>
+        <w:ind w:left="1224"/>
+        <w:rPr>
+          <w:sz w:val="22"/>
+          <w:szCs w:val="22"/>
+        </w:rPr>
+      </w:pPr>
+    </w:p>
+    <w:p>
+      <w:pPr>
+        <w:pStyle w:val="ListParagraph"/>
+        <w:ind w:left="1224"/>
+        <w:rPr>
+          <w:sz w:val="22"/>
+          <w:szCs w:val="22"/>
+        </w:rPr>
+      </w:pPr>
+      <w:r>
+        <w:rPr>
+          <w:b/>
+          <w:bCs/>
+          <w:sz w:val="22"/>
+          <w:szCs w:val="22"/>
+        </w:rPr>
+        <w:t xml:space="preserve">[D7] </w:t>
+      </w:r>
+      <w:r>
+        <w:rPr>
+          <w:sz w:val="22"/>
+          <w:szCs w:val="22"/>
+        </w:rPr>
+        <w:t>the User’s device has a working GPS installed, to which the app has access</w:t>
+      </w:r>
+    </w:p>
+    <w:p>
+      <w:pPr>
+        <w:pStyle w:val="ListParagraph"/>
+        <w:ind w:left="1224"/>
+        <w:rPr>
+          <w:sz w:val="22"/>
+          <w:szCs w:val="22"/>
+        </w:rPr>
+      </w:pPr>
+      <w:r>
+        <w:rPr>
+          <w:b/>
+          <w:bCs/>
+          <w:sz w:val="22"/>
+          <w:szCs w:val="22"/>
+        </w:rPr>
+        <w:lastRenderedPageBreak/>
+        <w:t xml:space="preserve">[D8] </w:t>
+      </w:r>
+      <w:r>
+        <w:rPr>
+          <w:sz w:val="22"/>
+          <w:szCs w:val="22"/>
+        </w:rPr>
+        <w:t>Google Maps services tak</w:t>
+      </w:r>
+      <w:r>
+        <w:rPr>
+          <w:sz w:val="22"/>
+          <w:szCs w:val="22"/>
+        </w:rPr>
+        <w:t>e traffic into consideration</w:t>
+      </w:r>
+    </w:p>
+    <w:p>
+      <w:pPr>
+        <w:pStyle w:val="ListParagraph"/>
+        <w:ind w:left="1224"/>
+        <w:rPr>
+          <w:color w:val="8EAADB" w:themeColor="accent1" w:themeTint="99"/>
+          <w:sz w:val="36"/>
+          <w:szCs w:val="36"/>
+        </w:rPr>
+      </w:pPr>
     </w:p>
     <w:p>
       <w:pPr>
@@ -7139,7 +8189,7 @@
           <w:szCs w:val="36"/>
         </w:rPr>
       </w:pPr>
-      <w:bookmarkStart w:id="22" w:name="_Toc23538924"/>
+      <w:bookmarkStart w:id="21" w:name="_Toc23538924"/>
       <w:r>
         <w:rPr>
           <w:b/>
@@ -7150,7 +8200,20 @@
         </w:rPr>
         <w:t>Specific Requirements</w:t>
       </w:r>
-      <w:bookmarkEnd w:id="22"/>
+      <w:bookmarkEnd w:id="21"/>
+    </w:p>
+    <w:p>
+      <w:pPr>
+        <w:pStyle w:val="ListParagraph"/>
+        <w:ind w:left="360"/>
+        <w:rPr>
+          <w:b/>
+          <w:bCs/>
+          <w:color w:val="2F5496" w:themeColor="accent1" w:themeShade="BF"/>
+          <w:sz w:val="36"/>
+          <w:szCs w:val="36"/>
+        </w:rPr>
+      </w:pPr>
     </w:p>
     <w:p>
       <w:pPr>
@@ -7165,7 +8228,7 @@
           <w:szCs w:val="36"/>
         </w:rPr>
       </w:pPr>
-      <w:bookmarkStart w:id="23" w:name="_Toc23538925"/>
+      <w:bookmarkStart w:id="22" w:name="_Toc23538925"/>
       <w:r>
         <w:rPr>
           <w:color w:val="8EAADB" w:themeColor="accent1" w:themeTint="99"/>
@@ -7174,7 +8237,18 @@
         </w:rPr>
         <w:t>External Interface Requirements</w:t>
       </w:r>
-      <w:bookmarkEnd w:id="23"/>
+      <w:bookmarkEnd w:id="22"/>
+    </w:p>
+    <w:p>
+      <w:pPr>
+        <w:pStyle w:val="ListParagraph"/>
+        <w:ind w:left="792"/>
+        <w:rPr>
+          <w:color w:val="8EAADB" w:themeColor="accent1" w:themeTint="99"/>
+          <w:sz w:val="36"/>
+          <w:szCs w:val="36"/>
+        </w:rPr>
+      </w:pPr>
     </w:p>
     <w:p>
       <w:pPr>
@@ -7189,7 +8263,7 @@
           <w:szCs w:val="36"/>
         </w:rPr>
       </w:pPr>
-      <w:bookmarkStart w:id="24" w:name="_Toc23538926"/>
+      <w:bookmarkStart w:id="23" w:name="_Toc23538926"/>
       <w:r>
         <w:rPr>
           <w:color w:val="8EAADB" w:themeColor="accent1" w:themeTint="99"/>
@@ -7198,7 +8272,63 @@
         </w:rPr>
         <w:t>User Interfaces</w:t>
       </w:r>
+      <w:bookmarkEnd w:id="23"/>
+    </w:p>
+    <w:p>
+      <w:pPr>
+        <w:pStyle w:val="ListParagraph"/>
+        <w:ind w:left="1224"/>
+        <w:rPr>
+          <w:sz w:val="22"/>
+          <w:szCs w:val="22"/>
+        </w:rPr>
+      </w:pPr>
+    </w:p>
+    <w:p>
+      <w:pPr>
+        <w:pStyle w:val="ListParagraph"/>
+        <w:ind w:left="1224"/>
+        <w:rPr>
+          <w:sz w:val="22"/>
+          <w:szCs w:val="22"/>
+        </w:rPr>
+      </w:pPr>
+      <w:r>
+        <w:rPr>
+          <w:sz w:val="22"/>
+          <w:szCs w:val="22"/>
+        </w:rPr>
+        <w:t>Here is provided some basic mockups to show how the interface  should appear to the user:</w:t>
+      </w:r>
+      <w:r>
+        <w:rPr>
+          <w:sz w:val="22"/>
+          <w:szCs w:val="22"/>
+        </w:rPr>
+        <w:t xml:space="preserve"> </w:t>
+      </w:r>
+      <w:bookmarkStart w:id="24" w:name="_GoBack"/>
       <w:bookmarkEnd w:id="24"/>
+    </w:p>
+    <w:p>
+      <w:pPr>
+        <w:pStyle w:val="ListParagraph"/>
+        <w:ind w:left="1224"/>
+        <w:rPr>
+          <w:sz w:val="22"/>
+          <w:szCs w:val="22"/>
+        </w:rPr>
+      </w:pPr>
+    </w:p>
+    <w:p>
+      <w:pPr>
+        <w:pStyle w:val="ListParagraph"/>
+        <w:ind w:left="1224"/>
+        <w:rPr>
+          <w:sz w:val="22"/>
+          <w:szCs w:val="22"/>
+        </w:rPr>
+      </w:pPr>
     </w:p>
     <w:p>
       <w:pPr>
@@ -7227,6 +8357,67 @@
     <w:p>
       <w:pPr>
         <w:pStyle w:val="ListParagraph"/>
+        <w:ind w:left="1224"/>
+        <w:rPr>
+          <w:sz w:val="22"/>
+          <w:szCs w:val="22"/>
+        </w:rPr>
+      </w:pPr>
+    </w:p>
+    <w:p>
+      <w:pPr>
+        <w:pStyle w:val="ListParagraph"/>
+        <w:ind w:left="1224"/>
+        <w:rPr>
+          <w:sz w:val="22"/>
+          <w:szCs w:val="22"/>
+        </w:rPr>
+      </w:pPr>
+      <w:r>
+        <w:rPr>
+          <w:sz w:val="22"/>
+          <w:szCs w:val="22"/>
+        </w:rPr>
+        <w:t>The main hardware interface of the system consists in the access to the GPS data and the camera in the mobile application. The application also requires Internet connectivity</w:t>
+      </w:r>
+      <w:r>
+        <w:rPr>
+          <w:sz w:val="22"/>
+          <w:szCs w:val="22"/>
+        </w:rPr>
+        <w:t>.</w:t>
+      </w:r>
+      <w:r>
+        <w:rPr>
+          <w:sz w:val="22"/>
+          <w:szCs w:val="22"/>
+        </w:rPr>
+        <w:t xml:space="preserve"> </w:t>
+      </w:r>
+    </w:p>
+    <w:p>
+      <w:pPr>
+        <w:pStyle w:val="ListParagraph"/>
+        <w:ind w:left="1224"/>
+        <w:rPr>
+          <w:sz w:val="22"/>
+          <w:szCs w:val="22"/>
+        </w:rPr>
+      </w:pPr>
+    </w:p>
+    <w:p>
+      <w:pPr>
+        <w:pStyle w:val="ListParagraph"/>
+        <w:ind w:left="1224"/>
+        <w:rPr>
+          <w:sz w:val="22"/>
+          <w:szCs w:val="22"/>
+        </w:rPr>
+      </w:pPr>
+    </w:p>
+    <w:p>
+      <w:pPr>
+        <w:pStyle w:val="ListParagraph"/>
         <w:numPr>
           <w:ilvl w:val="2"/>
           <w:numId w:val="1"/>
@@ -7251,6 +8442,56 @@
     <w:p>
       <w:pPr>
         <w:pStyle w:val="ListParagraph"/>
+        <w:ind w:left="1224"/>
+        <w:rPr>
+          <w:color w:val="8EAADB" w:themeColor="accent1" w:themeTint="99"/>
+          <w:sz w:val="36"/>
+          <w:szCs w:val="36"/>
+        </w:rPr>
+      </w:pPr>
+    </w:p>
+    <w:p>
+      <w:pPr>
+        <w:pStyle w:val="ListParagraph"/>
+        <w:ind w:left="1224"/>
+        <w:rPr>
+          <w:sz w:val="22"/>
+          <w:szCs w:val="22"/>
+        </w:rPr>
+      </w:pPr>
+      <w:r>
+        <w:rPr>
+          <w:sz w:val="22"/>
+          <w:szCs w:val="22"/>
+        </w:rPr>
+        <w:t>The mobile application must support Android, iOS and the remaining main Oss (further details are discussed in paragraph 3.6.5 Portability).</w:t>
+      </w:r>
+    </w:p>
+    <w:p>
+      <w:pPr>
+        <w:pStyle w:val="ListParagraph"/>
+        <w:ind w:left="1224"/>
+        <w:rPr>
+          <w:color w:val="8EAADB" w:themeColor="accent1" w:themeTint="99"/>
+          <w:sz w:val="36"/>
+          <w:szCs w:val="36"/>
+        </w:rPr>
+      </w:pPr>
+    </w:p>
+    <w:p>
+      <w:pPr>
+        <w:pStyle w:val="ListParagraph"/>
+        <w:ind w:left="1224"/>
+        <w:rPr>
+          <w:color w:val="8EAADB" w:themeColor="accent1" w:themeTint="99"/>
+          <w:sz w:val="36"/>
+          <w:szCs w:val="36"/>
+        </w:rPr>
+      </w:pPr>
+    </w:p>
+    <w:p>
+      <w:pPr>
+        <w:pStyle w:val="ListParagraph"/>
         <w:numPr>
           <w:ilvl w:val="2"/>
           <w:numId w:val="1"/>
@@ -7275,6 +8516,45 @@
     <w:p>
       <w:pPr>
         <w:pStyle w:val="ListParagraph"/>
+        <w:ind w:left="1224"/>
+        <w:rPr>
+          <w:color w:val="8EAADB" w:themeColor="accent1" w:themeTint="99"/>
+          <w:sz w:val="36"/>
+          <w:szCs w:val="36"/>
+        </w:rPr>
+      </w:pPr>
+    </w:p>
+    <w:p>
+      <w:pPr>
+        <w:pStyle w:val="ListParagraph"/>
+        <w:ind w:left="1224"/>
+        <w:rPr>
+          <w:sz w:val="22"/>
+          <w:szCs w:val="22"/>
+        </w:rPr>
+      </w:pPr>
+      <w:r>
+        <w:rPr>
+          <w:sz w:val="22"/>
+          <w:szCs w:val="22"/>
+        </w:rPr>
+        <w:t>The communication between clients and server should be HTTP requests/responses based.</w:t>
+      </w:r>
+    </w:p>
+    <w:p>
+      <w:pPr>
+        <w:pStyle w:val="ListParagraph"/>
+        <w:ind w:left="1224"/>
+        <w:rPr>
+          <w:color w:val="8EAADB" w:themeColor="accent1" w:themeTint="99"/>
+          <w:sz w:val="36"/>
+          <w:szCs w:val="36"/>
+        </w:rPr>
+      </w:pPr>
+    </w:p>
+    <w:p>
+      <w:pPr>
+        <w:pStyle w:val="ListParagraph"/>
         <w:numPr>
           <w:ilvl w:val="1"/>
           <w:numId w:val="1"/>
@@ -7316,6 +8596,7 @@
           <w:sz w:val="36"/>
           <w:szCs w:val="36"/>
         </w:rPr>
+        <w:lastRenderedPageBreak/>
         <w:t>Use case diagrams</w:t>
       </w:r>
       <w:bookmarkEnd w:id="29"/>
@@ -7460,7 +8741,6 @@
           <w:sz w:val="36"/>
           <w:szCs w:val="36"/>
         </w:rPr>
-        <w:lastRenderedPageBreak/>
         <w:t>Standard Compliance</w:t>
       </w:r>
       <w:bookmarkEnd w:id="35"/>
@@ -8112,9 +9392,9 @@
     </w:lvl>
   </w:abstractNum>
   <w:abstractNum w:abstractNumId="3" w15:restartNumberingAfterBreak="0">
-    <w:nsid w:val="6B21146D"/>
+    <w:nsid w:val="4E682577"/>
     <w:multiLevelType w:val="hybridMultilevel"/>
-    <w:tmpl w:val="8554879E"/>
+    <w:tmpl w:val="107A8668"/>
     <w:lvl w:ilvl="0" w:tplc="04090001">
       <w:start w:val="1"/>
       <w:numFmt w:val="bullet"/>
@@ -8225,6 +9505,119 @@
     </w:lvl>
   </w:abstractNum>
   <w:abstractNum w:abstractNumId="4" w15:restartNumberingAfterBreak="0">
+    <w:nsid w:val="6B21146D"/>
+    <w:multiLevelType w:val="hybridMultilevel"/>
+    <w:tmpl w:val="8554879E"/>
+    <w:lvl w:ilvl="0" w:tplc="04090001">
+      <w:start w:val="1"/>
+      <w:numFmt w:val="bullet"/>
+      <w:lvlText w:val=""/>
+      <w:lvlJc w:val="left"/>
+      <w:pPr>
+        <w:ind w:left="1944" w:hanging="360"/>
+      </w:pPr>
+      <w:rPr>
+        <w:rFonts w:ascii="Symbol" w:hAnsi="Symbol" w:hint="default"/>
+      </w:rPr>
+    </w:lvl>
+    <w:lvl w:ilvl="1" w:tplc="04090003" w:tentative="1">
+      <w:start w:val="1"/>
+      <w:numFmt w:val="bullet"/>
+      <w:lvlText w:val="o"/>
+      <w:lvlJc w:val="left"/>
+      <w:pPr>
+        <w:ind w:left="2664" w:hanging="360"/>
+      </w:pPr>
+      <w:rPr>
+        <w:rFonts w:ascii="Courier New" w:hAnsi="Courier New" w:cs="Courier New" w:hint="default"/>
+      </w:rPr>
+    </w:lvl>
+    <w:lvl w:ilvl="2" w:tplc="04090005" w:tentative="1">
+      <w:start w:val="1"/>
+      <w:numFmt w:val="bullet"/>
+      <w:lvlText w:val=""/>
+      <w:lvlJc w:val="left"/>
+      <w:pPr>
+        <w:ind w:left="3384" w:hanging="360"/>
+      </w:pPr>
+      <w:rPr>
+        <w:rFonts w:ascii="Wingdings" w:hAnsi="Wingdings" w:hint="default"/>
+      </w:rPr>
+    </w:lvl>
+    <w:lvl w:ilvl="3" w:tplc="04090001" w:tentative="1">
+      <w:start w:val="1"/>
+      <w:numFmt w:val="bullet"/>
+      <w:lvlText w:val=""/>
+      <w:lvlJc w:val="left"/>
+      <w:pPr>
+        <w:ind w:left="4104" w:hanging="360"/>
+      </w:pPr>
+      <w:rPr>
+        <w:rFonts w:ascii="Symbol" w:hAnsi="Symbol" w:hint="default"/>
+      </w:rPr>
+    </w:lvl>
+    <w:lvl w:ilvl="4" w:tplc="04090003" w:tentative="1">
+      <w:start w:val="1"/>
+      <w:numFmt w:val="bullet"/>
+      <w:lvlText w:val="o"/>
+      <w:lvlJc w:val="left"/>
+      <w:pPr>
+        <w:ind w:left="4824" w:hanging="360"/>
+      </w:pPr>
+      <w:rPr>
+        <w:rFonts w:ascii="Courier New" w:hAnsi="Courier New" w:cs="Courier New" w:hint="default"/>
+      </w:rPr>
+    </w:lvl>
+    <w:lvl w:ilvl="5" w:tplc="04090005" w:tentative="1">
+      <w:start w:val="1"/>
+      <w:numFmt w:val="bullet"/>
+      <w:lvlText w:val=""/>
+      <w:lvlJc w:val="left"/>
+      <w:pPr>
+        <w:ind w:left="5544" w:hanging="360"/>
+      </w:pPr>
+      <w:rPr>
+        <w:rFonts w:ascii="Wingdings" w:hAnsi="Wingdings" w:hint="default"/>
+      </w:rPr>
+    </w:lvl>
+    <w:lvl w:ilvl="6" w:tplc="04090001" w:tentative="1">
+      <w:start w:val="1"/>
+      <w:numFmt w:val="bullet"/>
+      <w:lvlText w:val=""/>
+      <w:lvlJc w:val="left"/>
+      <w:pPr>
+        <w:ind w:left="6264" w:hanging="360"/>
+      </w:pPr>
+      <w:rPr>
+        <w:rFonts w:ascii="Symbol" w:hAnsi="Symbol" w:hint="default"/>
+      </w:rPr>
+    </w:lvl>
+    <w:lvl w:ilvl="7" w:tplc="04090003" w:tentative="1">
+      <w:start w:val="1"/>
+      <w:numFmt w:val="bullet"/>
+      <w:lvlText w:val="o"/>
+      <w:lvlJc w:val="left"/>
+      <w:pPr>
+        <w:ind w:left="6984" w:hanging="360"/>
+      </w:pPr>
+      <w:rPr>
+        <w:rFonts w:ascii="Courier New" w:hAnsi="Courier New" w:cs="Courier New" w:hint="default"/>
+      </w:rPr>
+    </w:lvl>
+    <w:lvl w:ilvl="8" w:tplc="04090005" w:tentative="1">
+      <w:start w:val="1"/>
+      <w:numFmt w:val="bullet"/>
+      <w:lvlText w:val=""/>
+      <w:lvlJc w:val="left"/>
+      <w:pPr>
+        <w:ind w:left="7704" w:hanging="360"/>
+      </w:pPr>
+      <w:rPr>
+        <w:rFonts w:ascii="Wingdings" w:hAnsi="Wingdings" w:hint="default"/>
+      </w:rPr>
+    </w:lvl>
+  </w:abstractNum>
+  <w:abstractNum w:abstractNumId="5" w15:restartNumberingAfterBreak="0">
     <w:nsid w:val="7A387D58"/>
     <w:multiLevelType w:val="hybridMultilevel"/>
     <w:tmpl w:val="B840FC72"/>
@@ -8344,13 +9737,16 @@
     <w:abstractNumId w:val="1"/>
   </w:num>
   <w:num w:numId="3">
-    <w:abstractNumId w:val="3"/>
+    <w:abstractNumId w:val="4"/>
   </w:num>
   <w:num w:numId="4">
-    <w:abstractNumId w:val="4"/>
+    <w:abstractNumId w:val="5"/>
   </w:num>
   <w:num w:numId="5">
     <w:abstractNumId w:val="0"/>
+  </w:num>
+  <w:num w:numId="6">
+    <w:abstractNumId w:val="3"/>
   </w:num>
 </w:numbering>
 </file>
@@ -8784,7 +10180,6 @@
     <w:next w:val="Normal"/>
     <w:link w:val="Heading2Char"/>
     <w:uiPriority w:val="9"/>
-    <w:semiHidden/>
     <w:unhideWhenUsed/>
     <w:qFormat/>
     <w:rsid w:val="008A2FCB"/>
@@ -9036,7 +10431,6 @@
     <w:basedOn w:val="DefaultParagraphFont"/>
     <w:link w:val="Heading2"/>
     <w:uiPriority w:val="9"/>
-    <w:semiHidden/>
     <w:rsid w:val="008A2FCB"/>
     <w:rPr>
       <w:rFonts w:asciiTheme="majorHAnsi" w:eastAsiaTheme="majorEastAsia" w:hAnsiTheme="majorHAnsi" w:cstheme="majorBidi"/>
@@ -9755,7 +11149,7 @@
 </file>
 
 <file path=customXml/itemProps2.xml><?xml version="1.0" encoding="utf-8"?>
-<ds:datastoreItem xmlns:ds="http://schemas.openxmlformats.org/officeDocument/2006/customXml" ds:itemID="{A7FF28C5-AB3A-4C18-9541-3B6003A6D588}">
+<ds:datastoreItem xmlns:ds="http://schemas.openxmlformats.org/officeDocument/2006/customXml" ds:itemID="{7D96A74C-2805-4E62-8D00-249354A45359}">
   <ds:schemaRefs>
     <ds:schemaRef ds:uri="http://schemas.openxmlformats.org/officeDocument/2006/bibliography"/>
   </ds:schemaRefs>

</xml_diff>

<commit_message>
added Design constrains paragraph and Software system attributes paragraph, it contains also a sketch of the use case definition
</commit_message>
<xml_diff>
--- a/RASD/New-RASD.docx
+++ b/RASD/New-RASD.docx
@@ -1387,7 +1387,7 @@
                 <w:noProof/>
                 <w:webHidden/>
               </w:rPr>
-              <w:t>3</w:t>
+              <w:t>2</w:t>
             </w:r>
             <w:r>
               <w:rPr>
@@ -1471,7 +1471,7 @@
                 <w:noProof/>
                 <w:webHidden/>
               </w:rPr>
-              <w:t>3</w:t>
+              <w:t>2</w:t>
             </w:r>
             <w:r>
               <w:rPr>
@@ -1639,7 +1639,7 @@
                 <w:noProof/>
                 <w:webHidden/>
               </w:rPr>
-              <w:t>4</w:t>
+              <w:t>3</w:t>
             </w:r>
             <w:r>
               <w:rPr>
@@ -2231,7 +2231,7 @@
                 <w:noProof/>
                 <w:webHidden/>
               </w:rPr>
-              <w:t>5</w:t>
+              <w:t>6</w:t>
             </w:r>
             <w:r>
               <w:rPr>
@@ -2567,7 +2567,7 @@
                 <w:noProof/>
                 <w:webHidden/>
               </w:rPr>
-              <w:t>6</w:t>
+              <w:t>7</w:t>
             </w:r>
             <w:r>
               <w:rPr>
@@ -2651,7 +2651,7 @@
                 <w:noProof/>
                 <w:webHidden/>
               </w:rPr>
-              <w:t>6</w:t>
+              <w:t>7</w:t>
             </w:r>
             <w:r>
               <w:rPr>
@@ -2735,7 +2735,7 @@
                 <w:noProof/>
                 <w:webHidden/>
               </w:rPr>
-              <w:t>6</w:t>
+              <w:t>7</w:t>
             </w:r>
             <w:r>
               <w:rPr>
@@ -2819,7 +2819,7 @@
                 <w:noProof/>
                 <w:webHidden/>
               </w:rPr>
-              <w:t>6</w:t>
+              <w:t>8</w:t>
             </w:r>
             <w:r>
               <w:rPr>
@@ -2903,7 +2903,7 @@
                 <w:noProof/>
                 <w:webHidden/>
               </w:rPr>
-              <w:t>6</w:t>
+              <w:t>8</w:t>
             </w:r>
             <w:r>
               <w:rPr>
@@ -2987,7 +2987,7 @@
                 <w:noProof/>
                 <w:webHidden/>
               </w:rPr>
-              <w:t>6</w:t>
+              <w:t>8</w:t>
             </w:r>
             <w:r>
               <w:rPr>
@@ -3071,7 +3071,7 @@
                 <w:noProof/>
                 <w:webHidden/>
               </w:rPr>
-              <w:t>6</w:t>
+              <w:t>8</w:t>
             </w:r>
             <w:r>
               <w:rPr>
@@ -3159,7 +3159,7 @@
                 <w:noProof/>
                 <w:webHidden/>
               </w:rPr>
-              <w:t>6</w:t>
+              <w:t>9</w:t>
             </w:r>
             <w:r>
               <w:rPr>
@@ -3243,7 +3243,7 @@
                 <w:noProof/>
                 <w:webHidden/>
               </w:rPr>
-              <w:t>6</w:t>
+              <w:t>9</w:t>
             </w:r>
             <w:r>
               <w:rPr>
@@ -3327,7 +3327,7 @@
                 <w:noProof/>
                 <w:webHidden/>
               </w:rPr>
-              <w:t>6</w:t>
+              <w:t>9</w:t>
             </w:r>
             <w:r>
               <w:rPr>
@@ -3411,7 +3411,7 @@
                 <w:noProof/>
                 <w:webHidden/>
               </w:rPr>
-              <w:t>6</w:t>
+              <w:t>9</w:t>
             </w:r>
             <w:r>
               <w:rPr>
@@ -3495,7 +3495,7 @@
                 <w:noProof/>
                 <w:webHidden/>
               </w:rPr>
-              <w:t>6</w:t>
+              <w:t>10</w:t>
             </w:r>
             <w:r>
               <w:rPr>
@@ -3579,7 +3579,7 @@
                 <w:noProof/>
                 <w:webHidden/>
               </w:rPr>
-              <w:t>6</w:t>
+              <w:t>10</w:t>
             </w:r>
             <w:r>
               <w:rPr>
@@ -3663,7 +3663,7 @@
                 <w:noProof/>
                 <w:webHidden/>
               </w:rPr>
-              <w:t>6</w:t>
+              <w:t>10</w:t>
             </w:r>
             <w:r>
               <w:rPr>
@@ -3747,7 +3747,7 @@
                 <w:noProof/>
                 <w:webHidden/>
               </w:rPr>
-              <w:t>6</w:t>
+              <w:t>12</w:t>
             </w:r>
             <w:r>
               <w:rPr>
@@ -3831,7 +3831,7 @@
                 <w:noProof/>
                 <w:webHidden/>
               </w:rPr>
-              <w:t>6</w:t>
+              <w:t>13</w:t>
             </w:r>
             <w:r>
               <w:rPr>
@@ -3915,7 +3915,7 @@
                 <w:noProof/>
                 <w:webHidden/>
               </w:rPr>
-              <w:t>6</w:t>
+              <w:t>13</w:t>
             </w:r>
             <w:r>
               <w:rPr>
@@ -3999,7 +3999,7 @@
                 <w:noProof/>
                 <w:webHidden/>
               </w:rPr>
-              <w:t>6</w:t>
+              <w:t>13</w:t>
             </w:r>
             <w:r>
               <w:rPr>
@@ -4083,7 +4083,7 @@
                 <w:noProof/>
                 <w:webHidden/>
               </w:rPr>
-              <w:t>6</w:t>
+              <w:t>13</w:t>
             </w:r>
             <w:r>
               <w:rPr>
@@ -4167,7 +4167,7 @@
                 <w:noProof/>
                 <w:webHidden/>
               </w:rPr>
-              <w:t>6</w:t>
+              <w:t>13</w:t>
             </w:r>
             <w:r>
               <w:rPr>
@@ -4251,7 +4251,7 @@
                 <w:noProof/>
                 <w:webHidden/>
               </w:rPr>
-              <w:t>7</w:t>
+              <w:t>13</w:t>
             </w:r>
             <w:r>
               <w:rPr>
@@ -4335,7 +4335,7 @@
                 <w:noProof/>
                 <w:webHidden/>
               </w:rPr>
-              <w:t>7</w:t>
+              <w:t>13</w:t>
             </w:r>
             <w:r>
               <w:rPr>
@@ -4419,7 +4419,7 @@
                 <w:noProof/>
                 <w:webHidden/>
               </w:rPr>
-              <w:t>7</w:t>
+              <w:t>13</w:t>
             </w:r>
             <w:r>
               <w:rPr>
@@ -4503,7 +4503,7 @@
                 <w:noProof/>
                 <w:webHidden/>
               </w:rPr>
-              <w:t>7</w:t>
+              <w:t>13</w:t>
             </w:r>
             <w:r>
               <w:rPr>
@@ -4587,7 +4587,7 @@
                 <w:noProof/>
                 <w:webHidden/>
               </w:rPr>
-              <w:t>7</w:t>
+              <w:t>13</w:t>
             </w:r>
             <w:r>
               <w:rPr>
@@ -4671,7 +4671,7 @@
                 <w:noProof/>
                 <w:webHidden/>
               </w:rPr>
-              <w:t>7</w:t>
+              <w:t>13</w:t>
             </w:r>
             <w:r>
               <w:rPr>
@@ -4755,7 +4755,7 @@
                 <w:noProof/>
                 <w:webHidden/>
               </w:rPr>
-              <w:t>7</w:t>
+              <w:t>13</w:t>
             </w:r>
             <w:r>
               <w:rPr>
@@ -4839,7 +4839,7 @@
                 <w:noProof/>
                 <w:webHidden/>
               </w:rPr>
-              <w:t>7</w:t>
+              <w:t>13</w:t>
             </w:r>
             <w:r>
               <w:rPr>
@@ -4923,7 +4923,7 @@
                 <w:noProof/>
                 <w:webHidden/>
               </w:rPr>
-              <w:t>7</w:t>
+              <w:t>13</w:t>
             </w:r>
             <w:r>
               <w:rPr>
@@ -5011,7 +5011,7 @@
                 <w:noProof/>
                 <w:webHidden/>
               </w:rPr>
-              <w:t>7</w:t>
+              <w:t>13</w:t>
             </w:r>
             <w:r>
               <w:rPr>
@@ -5095,7 +5095,7 @@
                 <w:noProof/>
                 <w:webHidden/>
               </w:rPr>
-              <w:t>7</w:t>
+              <w:t>13</w:t>
             </w:r>
             <w:r>
               <w:rPr>
@@ -5179,7 +5179,7 @@
                 <w:noProof/>
                 <w:webHidden/>
               </w:rPr>
-              <w:t>7</w:t>
+              <w:t>13</w:t>
             </w:r>
             <w:r>
               <w:rPr>
@@ -5263,7 +5263,7 @@
                 <w:noProof/>
                 <w:webHidden/>
               </w:rPr>
-              <w:t>7</w:t>
+              <w:t>14</w:t>
             </w:r>
             <w:r>
               <w:rPr>
@@ -5351,7 +5351,7 @@
                 <w:noProof/>
                 <w:webHidden/>
               </w:rPr>
-              <w:t>7</w:t>
+              <w:t>14</w:t>
             </w:r>
             <w:r>
               <w:rPr>
@@ -5371,8 +5371,316 @@
           </w:r>
         </w:p>
         <w:p>
+          <w:pPr>
+            <w:pStyle w:val="TOC4"/>
+            <w:tabs>
+              <w:tab w:val="left" w:pos="1100"/>
+              <w:tab w:val="right" w:leader="dot" w:pos="9350"/>
+            </w:tabs>
+            <w:rPr>
+              <w:sz w:val="36"/>
+              <w:szCs w:val="36"/>
+            </w:rPr>
+          </w:pPr>
           <w:r>
-            <w:br w:type="page"/>
+            <w:rPr>
+              <w:sz w:val="36"/>
+              <w:szCs w:val="36"/>
+            </w:rPr>
+            <w:t>Table of Figures</w:t>
+          </w:r>
+        </w:p>
+        <w:p>
+          <w:pPr>
+            <w:rPr>
+              <w:noProof/>
+            </w:rPr>
+          </w:pPr>
+          <w:r>
+            <w:fldChar w:fldCharType="begin"/>
+          </w:r>
+          <w:r>
+            <w:instrText xml:space="preserve"> TOC \h \z \c "Figure" </w:instrText>
+          </w:r>
+          <w:r>
+            <w:fldChar w:fldCharType="separate"/>
+          </w:r>
+        </w:p>
+        <w:p>
+          <w:pPr>
+            <w:pStyle w:val="TableofFigures"/>
+            <w:tabs>
+              <w:tab w:val="right" w:leader="dot" w:pos="9350"/>
+            </w:tabs>
+            <w:rPr>
+              <w:noProof/>
+            </w:rPr>
+          </w:pPr>
+          <w:hyperlink w:anchor="_Toc23841597" w:history="1">
+            <w:r>
+              <w:rPr>
+                <w:rStyle w:val="Hyperlink"/>
+                <w:noProof/>
+              </w:rPr>
+              <w:t>Figure 1 mockups of the interfaces in order Home Page, New Report, User map, Authority Map</w:t>
+            </w:r>
+            <w:r>
+              <w:rPr>
+                <w:noProof/>
+                <w:webHidden/>
+              </w:rPr>
+              <w:tab/>
+            </w:r>
+            <w:r>
+              <w:rPr>
+                <w:noProof/>
+                <w:webHidden/>
+              </w:rPr>
+              <w:fldChar w:fldCharType="begin"/>
+            </w:r>
+            <w:r>
+              <w:rPr>
+                <w:noProof/>
+                <w:webHidden/>
+              </w:rPr>
+              <w:instrText xml:space="preserve"> PAGEREF _Toc23841597 \h </w:instrText>
+            </w:r>
+            <w:r>
+              <w:rPr>
+                <w:noProof/>
+                <w:webHidden/>
+              </w:rPr>
+            </w:r>
+            <w:r>
+              <w:rPr>
+                <w:noProof/>
+                <w:webHidden/>
+              </w:rPr>
+              <w:fldChar w:fldCharType="separate"/>
+            </w:r>
+            <w:r>
+              <w:rPr>
+                <w:noProof/>
+                <w:webHidden/>
+              </w:rPr>
+              <w:t>9</w:t>
+            </w:r>
+            <w:r>
+              <w:rPr>
+                <w:noProof/>
+                <w:webHidden/>
+              </w:rPr>
+              <w:fldChar w:fldCharType="end"/>
+            </w:r>
+          </w:hyperlink>
+        </w:p>
+        <w:p>
+          <w:pPr>
+            <w:pStyle w:val="TableofFigures"/>
+            <w:tabs>
+              <w:tab w:val="right" w:leader="dot" w:pos="9350"/>
+            </w:tabs>
+            <w:rPr>
+              <w:noProof/>
+            </w:rPr>
+          </w:pPr>
+          <w:hyperlink w:anchor="_Toc23841598" w:history="1">
+            <w:r>
+              <w:rPr>
+                <w:rStyle w:val="Hyperlink"/>
+                <w:noProof/>
+              </w:rPr>
+              <w:t>Figure 2 Person Use Case diagram</w:t>
+            </w:r>
+            <w:r>
+              <w:rPr>
+                <w:noProof/>
+                <w:webHidden/>
+              </w:rPr>
+              <w:tab/>
+            </w:r>
+            <w:r>
+              <w:rPr>
+                <w:noProof/>
+                <w:webHidden/>
+              </w:rPr>
+              <w:fldChar w:fldCharType="begin"/>
+            </w:r>
+            <w:r>
+              <w:rPr>
+                <w:noProof/>
+                <w:webHidden/>
+              </w:rPr>
+              <w:instrText xml:space="preserve"> PAGEREF _Toc23841598 \h </w:instrText>
+            </w:r>
+            <w:r>
+              <w:rPr>
+                <w:noProof/>
+                <w:webHidden/>
+              </w:rPr>
+            </w:r>
+            <w:r>
+              <w:rPr>
+                <w:noProof/>
+                <w:webHidden/>
+              </w:rPr>
+              <w:fldChar w:fldCharType="separate"/>
+            </w:r>
+            <w:r>
+              <w:rPr>
+                <w:noProof/>
+                <w:webHidden/>
+              </w:rPr>
+              <w:t>10</w:t>
+            </w:r>
+            <w:r>
+              <w:rPr>
+                <w:noProof/>
+                <w:webHidden/>
+              </w:rPr>
+              <w:fldChar w:fldCharType="end"/>
+            </w:r>
+          </w:hyperlink>
+        </w:p>
+        <w:p>
+          <w:pPr>
+            <w:pStyle w:val="TableofFigures"/>
+            <w:tabs>
+              <w:tab w:val="right" w:leader="dot" w:pos="9350"/>
+            </w:tabs>
+            <w:rPr>
+              <w:noProof/>
+            </w:rPr>
+          </w:pPr>
+          <w:hyperlink w:anchor="_Toc23841599" w:history="1">
+            <w:r>
+              <w:rPr>
+                <w:rStyle w:val="Hyperlink"/>
+                <w:noProof/>
+              </w:rPr>
+              <w:t>Figure 3 User Use Case Diagram</w:t>
+            </w:r>
+            <w:r>
+              <w:rPr>
+                <w:noProof/>
+                <w:webHidden/>
+              </w:rPr>
+              <w:tab/>
+            </w:r>
+            <w:r>
+              <w:rPr>
+                <w:noProof/>
+                <w:webHidden/>
+              </w:rPr>
+              <w:fldChar w:fldCharType="begin"/>
+            </w:r>
+            <w:r>
+              <w:rPr>
+                <w:noProof/>
+                <w:webHidden/>
+              </w:rPr>
+              <w:instrText xml:space="preserve"> PAGEREF _Toc23841599 \h </w:instrText>
+            </w:r>
+            <w:r>
+              <w:rPr>
+                <w:noProof/>
+                <w:webHidden/>
+              </w:rPr>
+            </w:r>
+            <w:r>
+              <w:rPr>
+                <w:noProof/>
+                <w:webHidden/>
+              </w:rPr>
+              <w:fldChar w:fldCharType="separate"/>
+            </w:r>
+            <w:r>
+              <w:rPr>
+                <w:noProof/>
+                <w:webHidden/>
+              </w:rPr>
+              <w:t>11</w:t>
+            </w:r>
+            <w:r>
+              <w:rPr>
+                <w:noProof/>
+                <w:webHidden/>
+              </w:rPr>
+              <w:fldChar w:fldCharType="end"/>
+            </w:r>
+          </w:hyperlink>
+        </w:p>
+        <w:p>
+          <w:pPr>
+            <w:pStyle w:val="TableofFigures"/>
+            <w:tabs>
+              <w:tab w:val="right" w:leader="dot" w:pos="9350"/>
+            </w:tabs>
+            <w:rPr>
+              <w:noProof/>
+            </w:rPr>
+          </w:pPr>
+          <w:hyperlink w:anchor="_Toc23841600" w:history="1">
+            <w:r>
+              <w:rPr>
+                <w:rStyle w:val="Hyperlink"/>
+                <w:noProof/>
+              </w:rPr>
+              <w:t>Figure 4 Authority Use Case Diagram</w:t>
+            </w:r>
+            <w:r>
+              <w:rPr>
+                <w:noProof/>
+                <w:webHidden/>
+              </w:rPr>
+              <w:tab/>
+            </w:r>
+            <w:r>
+              <w:rPr>
+                <w:noProof/>
+                <w:webHidden/>
+              </w:rPr>
+              <w:fldChar w:fldCharType="begin"/>
+            </w:r>
+            <w:r>
+              <w:rPr>
+                <w:noProof/>
+                <w:webHidden/>
+              </w:rPr>
+              <w:instrText xml:space="preserve"> PAGEREF _Toc23841600 \h </w:instrText>
+            </w:r>
+            <w:r>
+              <w:rPr>
+                <w:noProof/>
+                <w:webHidden/>
+              </w:rPr>
+            </w:r>
+            <w:r>
+              <w:rPr>
+                <w:noProof/>
+                <w:webHidden/>
+              </w:rPr>
+              <w:fldChar w:fldCharType="separate"/>
+            </w:r>
+            <w:r>
+              <w:rPr>
+                <w:noProof/>
+                <w:webHidden/>
+              </w:rPr>
+              <w:t>12</w:t>
+            </w:r>
+            <w:r>
+              <w:rPr>
+                <w:noProof/>
+                <w:webHidden/>
+              </w:rPr>
+              <w:fldChar w:fldCharType="end"/>
+            </w:r>
+          </w:hyperlink>
+        </w:p>
+        <w:p>
+          <w:r>
+            <w:fldChar w:fldCharType="end"/>
           </w:r>
         </w:p>
         <w:p>
@@ -5782,6 +6090,7 @@
           <w:sz w:val="22"/>
           <w:szCs w:val="22"/>
         </w:rPr>
+        <w:lastRenderedPageBreak/>
         <w:tab/>
         <w:t>[G1]#1 specify traffic violation</w:t>
       </w:r>
@@ -6415,6 +6724,232 @@
     <w:p>
       <w:pPr>
         <w:pStyle w:val="ListParagraph"/>
+        <w:numPr>
+          <w:ilvl w:val="0"/>
+          <w:numId w:val="3"/>
+        </w:numPr>
+        <w:rPr>
+          <w:b/>
+          <w:bCs/>
+          <w:sz w:val="22"/>
+          <w:szCs w:val="22"/>
+        </w:rPr>
+      </w:pPr>
+      <w:r>
+        <w:rPr>
+          <w:b/>
+          <w:bCs/>
+          <w:sz w:val="22"/>
+          <w:szCs w:val="22"/>
+        </w:rPr>
+        <w:t xml:space="preserve">Welcome page: </w:t>
+      </w:r>
+      <w:r>
+        <w:rPr>
+          <w:sz w:val="22"/>
+          <w:szCs w:val="22"/>
+        </w:rPr>
+        <w:t>the page where the user is redirected after completing the sign-up process and logging in for the first time.</w:t>
+      </w:r>
+    </w:p>
+    <w:p>
+      <w:pPr>
+        <w:rPr>
+          <w:b/>
+          <w:bCs/>
+          <w:sz w:val="22"/>
+          <w:szCs w:val="22"/>
+        </w:rPr>
+      </w:pPr>
+    </w:p>
+    <w:p>
+      <w:pPr>
+        <w:pStyle w:val="ListParagraph"/>
+        <w:numPr>
+          <w:ilvl w:val="0"/>
+          <w:numId w:val="3"/>
+        </w:numPr>
+        <w:rPr>
+          <w:b/>
+          <w:bCs/>
+          <w:sz w:val="22"/>
+          <w:szCs w:val="22"/>
+        </w:rPr>
+      </w:pPr>
+      <w:r>
+        <w:rPr>
+          <w:b/>
+          <w:bCs/>
+          <w:sz w:val="22"/>
+          <w:szCs w:val="22"/>
+        </w:rPr>
+        <w:t xml:space="preserve">Valid Credentials: </w:t>
+      </w:r>
+      <w:r>
+        <w:rPr>
+          <w:sz w:val="22"/>
+          <w:szCs w:val="22"/>
+        </w:rPr>
+        <w:t>Name, Surname, personal email address and password.</w:t>
+      </w:r>
+    </w:p>
+    <w:p>
+      <w:pPr>
+        <w:pStyle w:val="ListParagraph"/>
+        <w:numPr>
+          <w:ilvl w:val="0"/>
+          <w:numId w:val="7"/>
+        </w:numPr>
+        <w:rPr>
+          <w:b/>
+          <w:bCs/>
+          <w:sz w:val="22"/>
+          <w:szCs w:val="22"/>
+        </w:rPr>
+      </w:pPr>
+      <w:r>
+        <w:rPr>
+          <w:b/>
+          <w:bCs/>
+          <w:sz w:val="22"/>
+          <w:szCs w:val="22"/>
+        </w:rPr>
+        <w:t xml:space="preserve">Name: </w:t>
+      </w:r>
+      <w:r>
+        <w:rPr>
+          <w:sz w:val="22"/>
+          <w:szCs w:val="22"/>
+        </w:rPr>
+        <w:t>it should be non-empty and it should contain only alphabetical characters</w:t>
+      </w:r>
+    </w:p>
+    <w:p>
+      <w:pPr>
+        <w:pStyle w:val="ListParagraph"/>
+        <w:numPr>
+          <w:ilvl w:val="0"/>
+          <w:numId w:val="7"/>
+        </w:numPr>
+        <w:rPr>
+          <w:b/>
+          <w:bCs/>
+          <w:sz w:val="22"/>
+          <w:szCs w:val="22"/>
+        </w:rPr>
+      </w:pPr>
+      <w:r>
+        <w:rPr>
+          <w:b/>
+          <w:bCs/>
+          <w:sz w:val="22"/>
+          <w:szCs w:val="22"/>
+        </w:rPr>
+        <w:t xml:space="preserve">Surname: </w:t>
+      </w:r>
+      <w:r>
+        <w:rPr>
+          <w:sz w:val="22"/>
+          <w:szCs w:val="22"/>
+        </w:rPr>
+        <w:t>it should be non-empty and it should contain only alphabetical characters</w:t>
+      </w:r>
+    </w:p>
+    <w:p>
+      <w:pPr>
+        <w:pStyle w:val="ListParagraph"/>
+        <w:numPr>
+          <w:ilvl w:val="0"/>
+          <w:numId w:val="7"/>
+        </w:numPr>
+        <w:rPr>
+          <w:b/>
+          <w:bCs/>
+          <w:sz w:val="22"/>
+          <w:szCs w:val="22"/>
+        </w:rPr>
+      </w:pPr>
+      <w:r>
+        <w:rPr>
+          <w:b/>
+          <w:bCs/>
+          <w:sz w:val="22"/>
+          <w:szCs w:val="22"/>
+        </w:rPr>
+        <w:t xml:space="preserve">Email:  </w:t>
+      </w:r>
+      <w:r>
+        <w:rPr>
+          <w:sz w:val="22"/>
+          <w:szCs w:val="22"/>
+        </w:rPr>
+        <w:t>it should be non-empty and a valid email address, with an alphanumerical string followed by a ‘@’</w:t>
+      </w:r>
+      <w:r>
+        <w:rPr>
+          <w:sz w:val="22"/>
+          <w:szCs w:val="22"/>
+        </w:rPr>
+        <w:t>, followed by an alphanumerical string, a dot, and the domain name</w:t>
+      </w:r>
+    </w:p>
+    <w:p>
+      <w:pPr>
+        <w:pStyle w:val="ListParagraph"/>
+        <w:numPr>
+          <w:ilvl w:val="0"/>
+          <w:numId w:val="7"/>
+        </w:numPr>
+        <w:rPr>
+          <w:b/>
+          <w:bCs/>
+          <w:sz w:val="22"/>
+          <w:szCs w:val="22"/>
+        </w:rPr>
+      </w:pPr>
+      <w:r>
+        <w:rPr>
+          <w:b/>
+          <w:bCs/>
+          <w:sz w:val="22"/>
+          <w:szCs w:val="22"/>
+        </w:rPr>
+        <w:t xml:space="preserve">Password: </w:t>
+      </w:r>
+      <w:r>
+        <w:rPr>
+          <w:sz w:val="22"/>
+          <w:szCs w:val="22"/>
+        </w:rPr>
+        <w:t>it should be a string with at least 8 characters</w:t>
+      </w:r>
+    </w:p>
+    <w:p>
+      <w:pPr>
+        <w:pStyle w:val="ListParagraph"/>
+        <w:ind w:left="1944"/>
+        <w:rPr>
+          <w:b/>
+          <w:bCs/>
+          <w:sz w:val="22"/>
+          <w:szCs w:val="22"/>
+        </w:rPr>
+      </w:pPr>
+    </w:p>
+    <w:p>
+      <w:pPr>
+        <w:pStyle w:val="ListParagraph"/>
+        <w:rPr>
+          <w:b/>
+          <w:bCs/>
+          <w:sz w:val="22"/>
+          <w:szCs w:val="22"/>
+        </w:rPr>
+      </w:pPr>
+    </w:p>
+    <w:p>
+      <w:pPr>
+        <w:pStyle w:val="ListParagraph"/>
         <w:ind w:left="1944"/>
         <w:rPr>
           <w:b/>
@@ -6613,7 +7148,6 @@
           <w:szCs w:val="22"/>
         </w:rPr>
       </w:pPr>
-      <w:proofErr w:type="spellStart"/>
       <w:r>
         <w:rPr>
           <w:sz w:val="22"/>
@@ -6630,7 +7164,6 @@
         </w:rPr>
         <w:t>n</w:t>
       </w:r>
-      <w:proofErr w:type="spellEnd"/>
       <w:r>
         <w:rPr>
           <w:i/>
@@ -6669,7 +7202,6 @@
           <w:szCs w:val="22"/>
         </w:rPr>
       </w:pPr>
-      <w:proofErr w:type="spellStart"/>
       <w:r>
         <w:rPr>
           <w:sz w:val="22"/>
@@ -6686,7 +7218,6 @@
         </w:rPr>
         <w:t>n</w:t>
       </w:r>
-      <w:proofErr w:type="spellEnd"/>
       <w:r>
         <w:rPr>
           <w:i/>
@@ -6842,7 +7373,15 @@
           <w:sz w:val="22"/>
           <w:szCs w:val="22"/>
         </w:rPr>
-        <w:t xml:space="preserve"> purpose and scope, used to briefly introduce the topic, are delineated the goals that the S2B should achieve coupled with a list of useful definitions and acronyms. Subsequentially, the text proceeds with an analysis of the functions that the app should provide. The analysis starts with a general exposition of the scenarios and becomes gradually more detailed passing through the analysis of the actors that will interact with the S2B and the statements of the domain assumptions. After that, the specific requirements are exposed focusing firstly on the external interfaces and then providing the models used to highlights the relations between the actors and S2B and describe the internal structure of the latter. After that, Functional and non-Functional requirements are sequentially discussed. Before ending with the effort spent the references is provided a formal analysis performed with alloy.  </w:t>
+        <w:t xml:space="preserve"> purpose and scope, used to briefly introduce the topic, are delineated the goals that the S2B should achieve coupled with a list of useful definitions and acronyms. Subsequentially, the </w:t>
+      </w:r>
+      <w:r>
+        <w:rPr>
+          <w:sz w:val="22"/>
+          <w:szCs w:val="22"/>
+        </w:rPr>
+        <w:lastRenderedPageBreak/>
+        <w:t xml:space="preserve">text proceeds with an analysis of the functions that the app should provide. The analysis starts with a general exposition of the scenarios and becomes gradually more detailed passing through the analysis of the actors that will interact with the S2B and the statements of the domain assumptions. After that, the specific requirements are exposed focusing firstly on the external interfaces and then providing the models used to highlights the relations between the actors and S2B and describe the internal structure of the latter. After that, Functional and non-Functional requirements are sequentially discussed. Before ending with the effort spent the references is provided a formal analysis performed with alloy.  </w:t>
       </w:r>
     </w:p>
     <w:p>
@@ -7121,7 +7660,15 @@
           <w:sz w:val="22"/>
           <w:szCs w:val="22"/>
         </w:rPr>
-        <w:t>Worried about this parking violation take his phone and open the Safestreets app, in which he was recently registered, and</w:t>
+        <w:t xml:space="preserve">Worried about this parking violation take his phone and open the Safestreets app, in which he was </w:t>
+      </w:r>
+      <w:r>
+        <w:rPr>
+          <w:sz w:val="22"/>
+          <w:szCs w:val="22"/>
+        </w:rPr>
+        <w:lastRenderedPageBreak/>
+        <w:t>recently registered, and</w:t>
       </w:r>
       <w:r>
         <w:rPr>
@@ -7262,7 +7809,6 @@
           <w:szCs w:val="36"/>
           <w:lang w:val="it-IT"/>
         </w:rPr>
-        <w:lastRenderedPageBreak/>
         <w:t>Scenario 2</w:t>
       </w:r>
       <w:bookmarkEnd w:id="14"/>
@@ -7652,7 +8198,6 @@
           <w:sz w:val="36"/>
           <w:szCs w:val="36"/>
         </w:rPr>
-        <w:lastRenderedPageBreak/>
         <w:t>Actors</w:t>
       </w:r>
     </w:p>
@@ -7975,6 +8520,7 @@
           <w:sz w:val="22"/>
           <w:szCs w:val="22"/>
         </w:rPr>
+        <w:lastRenderedPageBreak/>
         <w:t xml:space="preserve">[D3] </w:t>
       </w:r>
       <w:r>
@@ -8145,7 +8691,6 @@
           <w:sz w:val="22"/>
           <w:szCs w:val="22"/>
         </w:rPr>
-        <w:lastRenderedPageBreak/>
         <w:t xml:space="preserve">[D8] </w:t>
       </w:r>
       <w:r>
@@ -8307,28 +8852,225 @@
         </w:rPr>
         <w:t xml:space="preserve"> </w:t>
       </w:r>
-      <w:bookmarkStart w:id="24" w:name="_GoBack"/>
+    </w:p>
+    <w:p>
+      <w:pPr>
+        <w:keepNext/>
+        <w:rPr>
+          <w:sz w:val="22"/>
+          <w:szCs w:val="22"/>
+        </w:rPr>
+      </w:pPr>
+      <w:r>
+        <w:rPr>
+          <w:noProof/>
+        </w:rPr>
+        <w:drawing>
+          <wp:inline distT="0" distB="0" distL="0" distR="0" wp14:anchorId="6E230491" wp14:editId="03476B12">
+            <wp:extent cx="1461775" cy="2373630"/>
+            <wp:effectExtent l="0" t="0" r="5080" b="7620"/>
+            <wp:docPr id="2" name="Picture 2" descr="A screenshot of a cell phone&#10;&#10;Description automatically generated"/>
+            <wp:cNvGraphicFramePr>
+              <a:graphicFrameLocks xmlns:a="http://schemas.openxmlformats.org/drawingml/2006/main" noChangeAspect="1"/>
+            </wp:cNvGraphicFramePr>
+            <a:graphic xmlns:a="http://schemas.openxmlformats.org/drawingml/2006/main">
+              <a:graphicData uri="http://schemas.openxmlformats.org/drawingml/2006/picture">
+                <pic:pic xmlns:pic="http://schemas.openxmlformats.org/drawingml/2006/picture">
+                  <pic:nvPicPr>
+                    <pic:cNvPr id="2" name="login.png"/>
+                    <pic:cNvPicPr/>
+                  </pic:nvPicPr>
+                  <pic:blipFill>
+                    <a:blip r:embed="rId11" cstate="print">
+                      <a:extLst>
+                        <a:ext uri="{28A0092B-C50C-407E-A947-70E740481C1C}">
+                          <a14:useLocalDpi xmlns:a14="http://schemas.microsoft.com/office/drawing/2010/main" val="0"/>
+                        </a:ext>
+                      </a:extLst>
+                    </a:blip>
+                    <a:stretch>
+                      <a:fillRect/>
+                    </a:stretch>
+                  </pic:blipFill>
+                  <pic:spPr>
+                    <a:xfrm>
+                      <a:off x="0" y="0"/>
+                      <a:ext cx="1487967" cy="2416161"/>
+                    </a:xfrm>
+                    <a:prstGeom prst="rect">
+                      <a:avLst/>
+                    </a:prstGeom>
+                  </pic:spPr>
+                </pic:pic>
+              </a:graphicData>
+            </a:graphic>
+          </wp:inline>
+        </w:drawing>
+      </w:r>
+      <w:r>
+        <w:rPr>
+          <w:noProof/>
+        </w:rPr>
+        <w:drawing>
+          <wp:inline distT="0" distB="0" distL="0" distR="0" wp14:anchorId="4E00F3A9" wp14:editId="1590876B">
+            <wp:extent cx="1517145" cy="2390140"/>
+            <wp:effectExtent l="0" t="0" r="6985" b="0"/>
+            <wp:docPr id="7" name="Picture 7" descr="A screenshot of a cell phone&#10;&#10;Description automatically generated"/>
+            <wp:cNvGraphicFramePr>
+              <a:graphicFrameLocks xmlns:a="http://schemas.openxmlformats.org/drawingml/2006/main" noChangeAspect="1"/>
+            </wp:cNvGraphicFramePr>
+            <a:graphic xmlns:a="http://schemas.openxmlformats.org/drawingml/2006/main">
+              <a:graphicData uri="http://schemas.openxmlformats.org/drawingml/2006/picture">
+                <pic:pic xmlns:pic="http://schemas.openxmlformats.org/drawingml/2006/picture">
+                  <pic:nvPicPr>
+                    <pic:cNvPr id="7" name="report.png"/>
+                    <pic:cNvPicPr/>
+                  </pic:nvPicPr>
+                  <pic:blipFill>
+                    <a:blip r:embed="rId12" cstate="print">
+                      <a:extLst>
+                        <a:ext uri="{28A0092B-C50C-407E-A947-70E740481C1C}">
+                          <a14:useLocalDpi xmlns:a14="http://schemas.microsoft.com/office/drawing/2010/main" val="0"/>
+                        </a:ext>
+                      </a:extLst>
+                    </a:blip>
+                    <a:stretch>
+                      <a:fillRect/>
+                    </a:stretch>
+                  </pic:blipFill>
+                  <pic:spPr>
+                    <a:xfrm>
+                      <a:off x="0" y="0"/>
+                      <a:ext cx="1537975" cy="2422956"/>
+                    </a:xfrm>
+                    <a:prstGeom prst="rect">
+                      <a:avLst/>
+                    </a:prstGeom>
+                  </pic:spPr>
+                </pic:pic>
+              </a:graphicData>
+            </a:graphic>
+          </wp:inline>
+        </w:drawing>
+      </w:r>
+      <w:r>
+        <w:rPr>
+          <w:noProof/>
+        </w:rPr>
+        <w:drawing>
+          <wp:inline distT="0" distB="0" distL="0" distR="0" wp14:anchorId="4B421297" wp14:editId="615AEFD9">
+            <wp:extent cx="1472565" cy="2388325"/>
+            <wp:effectExtent l="0" t="0" r="0" b="0"/>
+            <wp:docPr id="3" name="Picture 3" descr="A screenshot of a cell phone&#10;&#10;Description automatically generated"/>
+            <wp:cNvGraphicFramePr>
+              <a:graphicFrameLocks xmlns:a="http://schemas.openxmlformats.org/drawingml/2006/main" noChangeAspect="1"/>
+            </wp:cNvGraphicFramePr>
+            <a:graphic xmlns:a="http://schemas.openxmlformats.org/drawingml/2006/main">
+              <a:graphicData uri="http://schemas.openxmlformats.org/drawingml/2006/picture">
+                <pic:pic xmlns:pic="http://schemas.openxmlformats.org/drawingml/2006/picture">
+                  <pic:nvPicPr>
+                    <pic:cNvPr id="3" name="maps.png"/>
+                    <pic:cNvPicPr/>
+                  </pic:nvPicPr>
+                  <pic:blipFill>
+                    <a:blip r:embed="rId13" cstate="print">
+                      <a:extLst>
+                        <a:ext uri="{28A0092B-C50C-407E-A947-70E740481C1C}">
+                          <a14:useLocalDpi xmlns:a14="http://schemas.microsoft.com/office/drawing/2010/main" val="0"/>
+                        </a:ext>
+                      </a:extLst>
+                    </a:blip>
+                    <a:stretch>
+                      <a:fillRect/>
+                    </a:stretch>
+                  </pic:blipFill>
+                  <pic:spPr>
+                    <a:xfrm>
+                      <a:off x="0" y="0"/>
+                      <a:ext cx="1504567" cy="2440228"/>
+                    </a:xfrm>
+                    <a:prstGeom prst="rect">
+                      <a:avLst/>
+                    </a:prstGeom>
+                  </pic:spPr>
+                </pic:pic>
+              </a:graphicData>
+            </a:graphic>
+          </wp:inline>
+        </w:drawing>
+      </w:r>
+      <w:r>
+        <w:rPr>
+          <w:noProof/>
+        </w:rPr>
+        <w:drawing>
+          <wp:inline distT="0" distB="0" distL="0" distR="0" wp14:anchorId="278A0854" wp14:editId="382028E4">
+            <wp:extent cx="1472565" cy="2388326"/>
+            <wp:effectExtent l="0" t="0" r="0" b="0"/>
+            <wp:docPr id="5" name="Picture 5" descr="A picture containing electronics&#10;&#10;Description automatically generated"/>
+            <wp:cNvGraphicFramePr>
+              <a:graphicFrameLocks xmlns:a="http://schemas.openxmlformats.org/drawingml/2006/main" noChangeAspect="1"/>
+            </wp:cNvGraphicFramePr>
+            <a:graphic xmlns:a="http://schemas.openxmlformats.org/drawingml/2006/main">
+              <a:graphicData uri="http://schemas.openxmlformats.org/drawingml/2006/picture">
+                <pic:pic xmlns:pic="http://schemas.openxmlformats.org/drawingml/2006/picture">
+                  <pic:nvPicPr>
+                    <pic:cNvPr id="5" name="policemap.png"/>
+                    <pic:cNvPicPr/>
+                  </pic:nvPicPr>
+                  <pic:blipFill>
+                    <a:blip r:embed="rId14" cstate="print">
+                      <a:extLst>
+                        <a:ext uri="{28A0092B-C50C-407E-A947-70E740481C1C}">
+                          <a14:useLocalDpi xmlns:a14="http://schemas.microsoft.com/office/drawing/2010/main" val="0"/>
+                        </a:ext>
+                      </a:extLst>
+                    </a:blip>
+                    <a:stretch>
+                      <a:fillRect/>
+                    </a:stretch>
+                  </pic:blipFill>
+                  <pic:spPr>
+                    <a:xfrm>
+                      <a:off x="0" y="0"/>
+                      <a:ext cx="1492951" cy="2421390"/>
+                    </a:xfrm>
+                    <a:prstGeom prst="rect">
+                      <a:avLst/>
+                    </a:prstGeom>
+                  </pic:spPr>
+                </pic:pic>
+              </a:graphicData>
+            </a:graphic>
+          </wp:inline>
+        </w:drawing>
+      </w:r>
+    </w:p>
+    <w:p>
+      <w:pPr>
+        <w:pStyle w:val="Caption"/>
+        <w:jc w:val="center"/>
+        <w:rPr>
+          <w:sz w:val="22"/>
+          <w:szCs w:val="22"/>
+        </w:rPr>
+      </w:pPr>
+      <w:bookmarkStart w:id="24" w:name="_Toc23841597"/>
+      <w:r>
+        <w:t xml:space="preserve">Figure </w:t>
+      </w:r>
+      <w:fldSimple w:instr=" SEQ Figure \* ARABIC ">
+        <w:r>
+          <w:rPr>
+            <w:noProof/>
+          </w:rPr>
+          <w:t>1</w:t>
+        </w:r>
+      </w:fldSimple>
+      <w:r>
+        <w:t xml:space="preserve"> mockups of the interfaces in order Home Page, New Report, User map, Authority Map</w:t>
+      </w:r>
       <w:bookmarkEnd w:id="24"/>
-    </w:p>
-    <w:p>
-      <w:pPr>
-        <w:pStyle w:val="ListParagraph"/>
-        <w:ind w:left="1224"/>
-        <w:rPr>
-          <w:sz w:val="22"/>
-          <w:szCs w:val="22"/>
-        </w:rPr>
-      </w:pPr>
-    </w:p>
-    <w:p>
-      <w:pPr>
-        <w:pStyle w:val="ListParagraph"/>
-        <w:ind w:left="1224"/>
-        <w:rPr>
-          <w:sz w:val="22"/>
-          <w:szCs w:val="22"/>
-        </w:rPr>
-      </w:pPr>
     </w:p>
     <w:p>
       <w:pPr>
@@ -8579,6 +9321,405 @@
     <w:p>
       <w:pPr>
         <w:pStyle w:val="ListParagraph"/>
+        <w:ind w:left="792"/>
+        <w:rPr>
+          <w:color w:val="8EAADB" w:themeColor="accent1" w:themeTint="99"/>
+          <w:sz w:val="36"/>
+          <w:szCs w:val="36"/>
+        </w:rPr>
+      </w:pPr>
+    </w:p>
+    <w:p>
+      <w:pPr>
+        <w:pStyle w:val="ListParagraph"/>
+        <w:ind w:left="792"/>
+        <w:rPr>
+          <w:sz w:val="22"/>
+          <w:szCs w:val="22"/>
+        </w:rPr>
+      </w:pPr>
+      <w:r>
+        <w:rPr>
+          <w:sz w:val="22"/>
+          <w:szCs w:val="22"/>
+        </w:rPr>
+        <w:t>In this section, is formalized the S2B</w:t>
+      </w:r>
+      <w:r>
+        <w:rPr>
+          <w:sz w:val="22"/>
+          <w:szCs w:val="22"/>
+        </w:rPr>
+        <w:t xml:space="preserve"> in terms of UML models.</w:t>
+      </w:r>
+    </w:p>
+    <w:p>
+      <w:pPr>
+        <w:pStyle w:val="ListParagraph"/>
+        <w:ind w:left="792"/>
+        <w:rPr>
+          <w:sz w:val="22"/>
+          <w:szCs w:val="22"/>
+        </w:rPr>
+      </w:pPr>
+      <w:r>
+        <w:rPr>
+          <w:sz w:val="22"/>
+          <w:szCs w:val="22"/>
+        </w:rPr>
+        <w:t>The Use Case Diagrams are divided into parts to slightly improve the readability of the Diagrams. After the Diagrams, descriptions of the main Use Cases are provided.</w:t>
+      </w:r>
+    </w:p>
+    <w:p>
+      <w:pPr>
+        <w:pStyle w:val="ListParagraph"/>
+        <w:ind w:left="792"/>
+        <w:rPr>
+          <w:sz w:val="22"/>
+          <w:szCs w:val="22"/>
+        </w:rPr>
+      </w:pPr>
+      <w:r>
+        <w:rPr>
+          <w:sz w:val="22"/>
+          <w:szCs w:val="22"/>
+        </w:rPr>
+        <w:t>After that is provided a Class Diagram of the whole system and then some Activity Diagrams, to better explain the structure of the S2B and its behavior.</w:t>
+      </w:r>
+    </w:p>
+    <w:p>
+      <w:pPr>
+        <w:pStyle w:val="ListParagraph"/>
+        <w:ind w:left="792"/>
+        <w:rPr>
+          <w:sz w:val="22"/>
+          <w:szCs w:val="22"/>
+        </w:rPr>
+      </w:pPr>
+    </w:p>
+    <w:p>
+      <w:pPr>
+        <w:pStyle w:val="ListParagraph"/>
+        <w:ind w:left="792"/>
+        <w:rPr>
+          <w:sz w:val="22"/>
+          <w:szCs w:val="22"/>
+        </w:rPr>
+      </w:pPr>
+    </w:p>
+    <w:p>
+      <w:pPr>
+        <w:pStyle w:val="ListParagraph"/>
+        <w:keepNext/>
+        <w:ind w:left="792"/>
+        <w:jc w:val="center"/>
+      </w:pPr>
+      <w:r>
+        <w:rPr>
+          <w:noProof/>
+          <w:sz w:val="22"/>
+          <w:szCs w:val="22"/>
+        </w:rPr>
+        <w:drawing>
+          <wp:inline distT="0" distB="0" distL="0" distR="0" wp14:anchorId="5DD3D3F3" wp14:editId="57A27950">
+            <wp:extent cx="4556760" cy="1220470"/>
+            <wp:effectExtent l="0" t="0" r="0" b="0"/>
+            <wp:docPr id="9" name="Picture 9" descr="A picture containing object&#10;&#10;Description automatically generated"/>
+            <wp:cNvGraphicFramePr>
+              <a:graphicFrameLocks xmlns:a="http://schemas.openxmlformats.org/drawingml/2006/main" noChangeAspect="1"/>
+            </wp:cNvGraphicFramePr>
+            <a:graphic xmlns:a="http://schemas.openxmlformats.org/drawingml/2006/main">
+              <a:graphicData uri="http://schemas.openxmlformats.org/drawingml/2006/picture">
+                <pic:pic xmlns:pic="http://schemas.openxmlformats.org/drawingml/2006/picture">
+                  <pic:nvPicPr>
+                    <pic:cNvPr id="9" name="sign up.png"/>
+                    <pic:cNvPicPr/>
+                  </pic:nvPicPr>
+                  <pic:blipFill>
+                    <a:blip r:embed="rId15">
+                      <a:extLst>
+                        <a:ext uri="{28A0092B-C50C-407E-A947-70E740481C1C}">
+                          <a14:useLocalDpi xmlns:a14="http://schemas.microsoft.com/office/drawing/2010/main" val="0"/>
+                        </a:ext>
+                      </a:extLst>
+                    </a:blip>
+                    <a:stretch>
+                      <a:fillRect/>
+                    </a:stretch>
+                  </pic:blipFill>
+                  <pic:spPr>
+                    <a:xfrm>
+                      <a:off x="0" y="0"/>
+                      <a:ext cx="4556760" cy="1220470"/>
+                    </a:xfrm>
+                    <a:prstGeom prst="rect">
+                      <a:avLst/>
+                    </a:prstGeom>
+                  </pic:spPr>
+                </pic:pic>
+              </a:graphicData>
+            </a:graphic>
+          </wp:inline>
+        </w:drawing>
+      </w:r>
+    </w:p>
+    <w:p>
+      <w:pPr>
+        <w:pStyle w:val="Caption"/>
+        <w:jc w:val="center"/>
+        <w:rPr>
+          <w:sz w:val="22"/>
+          <w:szCs w:val="22"/>
+        </w:rPr>
+      </w:pPr>
+      <w:bookmarkStart w:id="29" w:name="_Toc23841598"/>
+      <w:r>
+        <w:t xml:space="preserve">Figure </w:t>
+      </w:r>
+      <w:fldSimple w:instr=" SEQ Figure \* ARABIC ">
+        <w:r>
+          <w:rPr>
+            <w:noProof/>
+          </w:rPr>
+          <w:t>2</w:t>
+        </w:r>
+      </w:fldSimple>
+      <w:r>
+        <w:t xml:space="preserve"> Person Use Case diagram</w:t>
+      </w:r>
+      <w:bookmarkEnd w:id="29"/>
+    </w:p>
+    <w:p>
+      <w:pPr>
+        <w:pStyle w:val="ListParagraph"/>
+        <w:ind w:left="792"/>
+        <w:jc w:val="center"/>
+        <w:rPr>
+          <w:sz w:val="22"/>
+          <w:szCs w:val="22"/>
+        </w:rPr>
+      </w:pPr>
+    </w:p>
+    <w:p>
+      <w:pPr>
+        <w:pStyle w:val="ListParagraph"/>
+        <w:ind w:left="792"/>
+        <w:rPr>
+          <w:sz w:val="22"/>
+          <w:szCs w:val="22"/>
+        </w:rPr>
+      </w:pPr>
+    </w:p>
+    <w:p>
+      <w:pPr>
+        <w:pStyle w:val="ListParagraph"/>
+        <w:ind w:left="792"/>
+        <w:rPr>
+          <w:sz w:val="22"/>
+          <w:szCs w:val="22"/>
+        </w:rPr>
+      </w:pPr>
+    </w:p>
+    <w:p>
+      <w:pPr>
+        <w:pStyle w:val="ListParagraph"/>
+        <w:keepNext/>
+        <w:ind w:left="792"/>
+      </w:pPr>
+      <w:r>
+        <w:rPr>
+          <w:noProof/>
+          <w:sz w:val="22"/>
+          <w:szCs w:val="22"/>
+        </w:rPr>
+        <w:drawing>
+          <wp:inline distT="0" distB="0" distL="0" distR="0" wp14:anchorId="108DEB40" wp14:editId="5BC5776E">
+            <wp:extent cx="5311140" cy="4822190"/>
+            <wp:effectExtent l="0" t="0" r="3810" b="0"/>
+            <wp:docPr id="10" name="Picture 10" descr="A close up of a mans face&#10;&#10;Description automatically generated"/>
+            <wp:cNvGraphicFramePr>
+              <a:graphicFrameLocks xmlns:a="http://schemas.openxmlformats.org/drawingml/2006/main" noChangeAspect="1"/>
+            </wp:cNvGraphicFramePr>
+            <a:graphic xmlns:a="http://schemas.openxmlformats.org/drawingml/2006/main">
+              <a:graphicData uri="http://schemas.openxmlformats.org/drawingml/2006/picture">
+                <pic:pic xmlns:pic="http://schemas.openxmlformats.org/drawingml/2006/picture">
+                  <pic:nvPicPr>
+                    <pic:cNvPr id="10" name="User-case.png"/>
+                    <pic:cNvPicPr/>
+                  </pic:nvPicPr>
+                  <pic:blipFill>
+                    <a:blip r:embed="rId16">
+                      <a:extLst>
+                        <a:ext uri="{28A0092B-C50C-407E-A947-70E740481C1C}">
+                          <a14:useLocalDpi xmlns:a14="http://schemas.microsoft.com/office/drawing/2010/main" val="0"/>
+                        </a:ext>
+                      </a:extLst>
+                    </a:blip>
+                    <a:stretch>
+                      <a:fillRect/>
+                    </a:stretch>
+                  </pic:blipFill>
+                  <pic:spPr>
+                    <a:xfrm>
+                      <a:off x="0" y="0"/>
+                      <a:ext cx="5311140" cy="4822190"/>
+                    </a:xfrm>
+                    <a:prstGeom prst="rect">
+                      <a:avLst/>
+                    </a:prstGeom>
+                  </pic:spPr>
+                </pic:pic>
+              </a:graphicData>
+            </a:graphic>
+          </wp:inline>
+        </w:drawing>
+      </w:r>
+    </w:p>
+    <w:p>
+      <w:pPr>
+        <w:pStyle w:val="Caption"/>
+        <w:jc w:val="center"/>
+        <w:rPr>
+          <w:sz w:val="22"/>
+          <w:szCs w:val="22"/>
+        </w:rPr>
+      </w:pPr>
+      <w:bookmarkStart w:id="30" w:name="_Toc23841599"/>
+      <w:r>
+        <w:t xml:space="preserve">Figure </w:t>
+      </w:r>
+      <w:fldSimple w:instr=" SEQ Figure \* ARABIC ">
+        <w:r>
+          <w:rPr>
+            <w:noProof/>
+          </w:rPr>
+          <w:t>3</w:t>
+        </w:r>
+      </w:fldSimple>
+      <w:r>
+        <w:t xml:space="preserve"> User Use Case Diagram</w:t>
+      </w:r>
+      <w:bookmarkEnd w:id="30"/>
+    </w:p>
+    <w:p>
+      <w:pPr>
+        <w:pStyle w:val="ListParagraph"/>
+        <w:ind w:left="792"/>
+        <w:jc w:val="center"/>
+        <w:rPr>
+          <w:sz w:val="22"/>
+          <w:szCs w:val="22"/>
+        </w:rPr>
+      </w:pPr>
+    </w:p>
+    <w:p>
+      <w:pPr>
+        <w:pStyle w:val="ListParagraph"/>
+        <w:ind w:left="792"/>
+        <w:jc w:val="center"/>
+        <w:rPr>
+          <w:sz w:val="22"/>
+          <w:szCs w:val="22"/>
+        </w:rPr>
+      </w:pPr>
+    </w:p>
+    <w:p>
+      <w:pPr>
+        <w:pStyle w:val="ListParagraph"/>
+        <w:keepNext/>
+        <w:ind w:left="792"/>
+        <w:jc w:val="center"/>
+      </w:pPr>
+      <w:r>
+        <w:rPr>
+          <w:noProof/>
+          <w:sz w:val="22"/>
+          <w:szCs w:val="22"/>
+        </w:rPr>
+        <w:lastRenderedPageBreak/>
+        <w:drawing>
+          <wp:inline distT="0" distB="0" distL="0" distR="0" wp14:anchorId="14995BD3" wp14:editId="4AEE1AB8">
+            <wp:extent cx="5265420" cy="4716780"/>
+            <wp:effectExtent l="0" t="0" r="0" b="7620"/>
+            <wp:docPr id="11" name="Picture 11" descr="A close up of a logo&#10;&#10;Description automatically generated"/>
+            <wp:cNvGraphicFramePr>
+              <a:graphicFrameLocks xmlns:a="http://schemas.openxmlformats.org/drawingml/2006/main" noChangeAspect="1"/>
+            </wp:cNvGraphicFramePr>
+            <a:graphic xmlns:a="http://schemas.openxmlformats.org/drawingml/2006/main">
+              <a:graphicData uri="http://schemas.openxmlformats.org/drawingml/2006/picture">
+                <pic:pic xmlns:pic="http://schemas.openxmlformats.org/drawingml/2006/picture">
+                  <pic:nvPicPr>
+                    <pic:cNvPr id="11" name="Authority-case.png"/>
+                    <pic:cNvPicPr/>
+                  </pic:nvPicPr>
+                  <pic:blipFill>
+                    <a:blip r:embed="rId17">
+                      <a:extLst>
+                        <a:ext uri="{28A0092B-C50C-407E-A947-70E740481C1C}">
+                          <a14:useLocalDpi xmlns:a14="http://schemas.microsoft.com/office/drawing/2010/main" val="0"/>
+                        </a:ext>
+                      </a:extLst>
+                    </a:blip>
+                    <a:stretch>
+                      <a:fillRect/>
+                    </a:stretch>
+                  </pic:blipFill>
+                  <pic:spPr>
+                    <a:xfrm>
+                      <a:off x="0" y="0"/>
+                      <a:ext cx="5265420" cy="4716780"/>
+                    </a:xfrm>
+                    <a:prstGeom prst="rect">
+                      <a:avLst/>
+                    </a:prstGeom>
+                  </pic:spPr>
+                </pic:pic>
+              </a:graphicData>
+            </a:graphic>
+          </wp:inline>
+        </w:drawing>
+      </w:r>
+    </w:p>
+    <w:p>
+      <w:pPr>
+        <w:pStyle w:val="Caption"/>
+        <w:jc w:val="center"/>
+        <w:rPr>
+          <w:sz w:val="22"/>
+          <w:szCs w:val="22"/>
+        </w:rPr>
+      </w:pPr>
+      <w:bookmarkStart w:id="31" w:name="_Toc23841600"/>
+      <w:r>
+        <w:t xml:space="preserve">Figure </w:t>
+      </w:r>
+      <w:fldSimple w:instr=" SEQ Figure \* ARABIC ">
+        <w:r>
+          <w:rPr>
+            <w:noProof/>
+          </w:rPr>
+          <w:t>4</w:t>
+        </w:r>
+      </w:fldSimple>
+      <w:r>
+        <w:t xml:space="preserve"> Authority Use Case Diagram</w:t>
+      </w:r>
+      <w:bookmarkEnd w:id="31"/>
+    </w:p>
+    <w:p>
+      <w:pPr>
+        <w:pStyle w:val="ListParagraph"/>
+        <w:ind w:left="792"/>
+        <w:rPr>
+          <w:color w:val="8EAADB" w:themeColor="accent1" w:themeTint="99"/>
+          <w:sz w:val="36"/>
+          <w:szCs w:val="36"/>
+        </w:rPr>
+      </w:pPr>
+    </w:p>
+    <w:p>
+      <w:pPr>
+        <w:pStyle w:val="ListParagraph"/>
         <w:numPr>
           <w:ilvl w:val="2"/>
           <w:numId w:val="1"/>
@@ -8589,17 +9730,1003 @@
           <w:szCs w:val="36"/>
         </w:rPr>
       </w:pPr>
-      <w:bookmarkStart w:id="29" w:name="_Toc23538931"/>
+      <w:bookmarkStart w:id="32" w:name="_Toc23538931"/>
       <w:r>
         <w:rPr>
           <w:color w:val="8EAADB" w:themeColor="accent1" w:themeTint="99"/>
           <w:sz w:val="36"/>
           <w:szCs w:val="36"/>
         </w:rPr>
+        <w:t>Use case diagrams</w:t>
+      </w:r>
+      <w:bookmarkEnd w:id="32"/>
+    </w:p>
+    <w:p>
+      <w:pPr>
+        <w:pStyle w:val="ListParagraph"/>
+        <w:ind w:left="1224"/>
+        <w:rPr>
+          <w:b/>
+          <w:bCs/>
+          <w:sz w:val="22"/>
+          <w:szCs w:val="22"/>
+        </w:rPr>
+      </w:pPr>
+      <w:r>
+        <w:rPr>
+          <w:b/>
+          <w:bCs/>
+          <w:sz w:val="22"/>
+          <w:szCs w:val="22"/>
+        </w:rPr>
+        <w:t>Sign Up</w:t>
+      </w:r>
+    </w:p>
+    <w:tbl>
+      <w:tblPr>
+        <w:tblStyle w:val="TableGrid"/>
+        <w:tblW w:w="7855" w:type="dxa"/>
+        <w:tblInd w:w="1230" w:type="dxa"/>
+        <w:tblLook w:val="04A0" w:firstRow="1" w:lastRow="0" w:firstColumn="1" w:lastColumn="0" w:noHBand="0" w:noVBand="1"/>
+      </w:tblPr>
+      <w:tblGrid>
+        <w:gridCol w:w="1968"/>
+        <w:gridCol w:w="5887"/>
+      </w:tblGrid>
+      <w:tr>
+        <w:trPr>
+          <w:trHeight w:val="248"/>
+        </w:trPr>
+        <w:tc>
+          <w:tcPr>
+            <w:tcW w:w="1968" w:type="dxa"/>
+          </w:tcPr>
+          <w:p>
+            <w:pPr>
+              <w:pStyle w:val="ListParagraph"/>
+              <w:ind w:left="0"/>
+              <w:jc w:val="right"/>
+              <w:rPr>
+                <w:b/>
+                <w:bCs/>
+                <w:sz w:val="22"/>
+                <w:szCs w:val="22"/>
+              </w:rPr>
+            </w:pPr>
+            <w:r>
+              <w:rPr>
+                <w:b/>
+                <w:bCs/>
+                <w:sz w:val="22"/>
+                <w:szCs w:val="22"/>
+              </w:rPr>
+              <w:t>Use Case:</w:t>
+            </w:r>
+          </w:p>
+        </w:tc>
+        <w:tc>
+          <w:tcPr>
+            <w:tcW w:w="5887" w:type="dxa"/>
+          </w:tcPr>
+          <w:p>
+            <w:pPr>
+              <w:pStyle w:val="ListParagraph"/>
+              <w:ind w:left="0"/>
+              <w:rPr>
+                <w:sz w:val="22"/>
+                <w:szCs w:val="22"/>
+              </w:rPr>
+            </w:pPr>
+            <w:r>
+              <w:rPr>
+                <w:sz w:val="22"/>
+                <w:szCs w:val="22"/>
+              </w:rPr>
+              <w:t>Sign Up</w:t>
+            </w:r>
+          </w:p>
+        </w:tc>
+      </w:tr>
+      <w:tr>
+        <w:trPr>
+          <w:trHeight w:val="254"/>
+        </w:trPr>
+        <w:tc>
+          <w:tcPr>
+            <w:tcW w:w="1968" w:type="dxa"/>
+          </w:tcPr>
+          <w:p>
+            <w:pPr>
+              <w:pStyle w:val="ListParagraph"/>
+              <w:tabs>
+                <w:tab w:val="center" w:pos="1951"/>
+              </w:tabs>
+              <w:ind w:left="0"/>
+              <w:jc w:val="right"/>
+              <w:rPr>
+                <w:b/>
+                <w:bCs/>
+                <w:sz w:val="22"/>
+                <w:szCs w:val="22"/>
+              </w:rPr>
+            </w:pPr>
+            <w:r>
+              <w:rPr>
+                <w:b/>
+                <w:bCs/>
+                <w:sz w:val="22"/>
+                <w:szCs w:val="22"/>
+              </w:rPr>
+              <w:t>Actors:</w:t>
+            </w:r>
+          </w:p>
+        </w:tc>
+        <w:tc>
+          <w:tcPr>
+            <w:tcW w:w="5887" w:type="dxa"/>
+          </w:tcPr>
+          <w:p>
+            <w:pPr>
+              <w:pStyle w:val="ListParagraph"/>
+              <w:ind w:left="0"/>
+              <w:rPr>
+                <w:sz w:val="22"/>
+                <w:szCs w:val="22"/>
+              </w:rPr>
+            </w:pPr>
+            <w:r>
+              <w:rPr>
+                <w:sz w:val="22"/>
+                <w:szCs w:val="22"/>
+              </w:rPr>
+              <w:t>Person</w:t>
+            </w:r>
+          </w:p>
+        </w:tc>
+      </w:tr>
+      <w:tr>
+        <w:trPr>
+          <w:trHeight w:val="248"/>
+        </w:trPr>
+        <w:tc>
+          <w:tcPr>
+            <w:tcW w:w="1968" w:type="dxa"/>
+          </w:tcPr>
+          <w:p>
+            <w:pPr>
+              <w:pStyle w:val="ListParagraph"/>
+              <w:ind w:left="0"/>
+              <w:jc w:val="right"/>
+              <w:rPr>
+                <w:b/>
+                <w:bCs/>
+                <w:sz w:val="22"/>
+                <w:szCs w:val="22"/>
+              </w:rPr>
+            </w:pPr>
+            <w:r>
+              <w:rPr>
+                <w:b/>
+                <w:bCs/>
+                <w:sz w:val="22"/>
+                <w:szCs w:val="22"/>
+              </w:rPr>
+              <w:t>Entry Condition:</w:t>
+            </w:r>
+          </w:p>
+        </w:tc>
+        <w:tc>
+          <w:tcPr>
+            <w:tcW w:w="5887" w:type="dxa"/>
+          </w:tcPr>
+          <w:p>
+            <w:pPr>
+              <w:pStyle w:val="ListParagraph"/>
+              <w:ind w:left="0"/>
+              <w:rPr>
+                <w:sz w:val="22"/>
+                <w:szCs w:val="22"/>
+              </w:rPr>
+            </w:pPr>
+            <w:r>
+              <w:rPr>
+                <w:sz w:val="22"/>
+                <w:szCs w:val="22"/>
+              </w:rPr>
+              <w:t>None.</w:t>
+            </w:r>
+          </w:p>
+        </w:tc>
+      </w:tr>
+      <w:tr>
+        <w:trPr>
+          <w:trHeight w:val="1010"/>
+        </w:trPr>
+        <w:tc>
+          <w:tcPr>
+            <w:tcW w:w="1968" w:type="dxa"/>
+          </w:tcPr>
+          <w:p>
+            <w:pPr>
+              <w:pStyle w:val="ListParagraph"/>
+              <w:ind w:left="0"/>
+              <w:jc w:val="right"/>
+              <w:rPr>
+                <w:b/>
+                <w:bCs/>
+                <w:sz w:val="22"/>
+                <w:szCs w:val="22"/>
+              </w:rPr>
+            </w:pPr>
+            <w:r>
+              <w:rPr>
+                <w:b/>
+                <w:bCs/>
+                <w:sz w:val="22"/>
+                <w:szCs w:val="22"/>
+              </w:rPr>
+              <w:t>Flow of events:</w:t>
+            </w:r>
+          </w:p>
+        </w:tc>
+        <w:tc>
+          <w:tcPr>
+            <w:tcW w:w="5887" w:type="dxa"/>
+          </w:tcPr>
+          <w:p>
+            <w:pPr>
+              <w:pStyle w:val="ListParagraph"/>
+              <w:ind w:left="0"/>
+              <w:rPr>
+                <w:sz w:val="22"/>
+                <w:szCs w:val="22"/>
+              </w:rPr>
+            </w:pPr>
+            <w:r>
+              <w:rPr>
+                <w:sz w:val="22"/>
+                <w:szCs w:val="22"/>
+              </w:rPr>
+              <w:t xml:space="preserve">the Person insert </w:t>
+            </w:r>
+            <w:r>
+              <w:rPr>
+                <w:i/>
+                <w:iCs/>
+                <w:sz w:val="22"/>
+                <w:szCs w:val="22"/>
+              </w:rPr>
+              <w:t>valid credential</w:t>
+            </w:r>
+            <w:r>
+              <w:rPr>
+                <w:i/>
+                <w:iCs/>
+                <w:sz w:val="22"/>
+                <w:szCs w:val="22"/>
+              </w:rPr>
+              <w:t>s</w:t>
+            </w:r>
+            <w:r>
+              <w:rPr>
+                <w:sz w:val="22"/>
+                <w:szCs w:val="22"/>
+              </w:rPr>
+              <w:t>;</w:t>
+            </w:r>
+          </w:p>
+          <w:p>
+            <w:pPr>
+              <w:pStyle w:val="ListParagraph"/>
+              <w:ind w:left="0"/>
+              <w:rPr>
+                <w:sz w:val="22"/>
+                <w:szCs w:val="22"/>
+              </w:rPr>
+            </w:pPr>
+            <w:r>
+              <w:rPr>
+                <w:sz w:val="22"/>
+                <w:szCs w:val="22"/>
+              </w:rPr>
+              <w:t>the app sends an email with the confirmation link;</w:t>
+            </w:r>
+          </w:p>
+          <w:p>
+            <w:pPr>
+              <w:pStyle w:val="ListParagraph"/>
+              <w:ind w:left="0"/>
+              <w:rPr>
+                <w:sz w:val="22"/>
+                <w:szCs w:val="22"/>
+              </w:rPr>
+            </w:pPr>
+            <w:r>
+              <w:rPr>
+                <w:sz w:val="22"/>
+                <w:szCs w:val="22"/>
+              </w:rPr>
+              <w:t>the Person give the confirmation through the link on the email;</w:t>
+            </w:r>
+          </w:p>
+          <w:p>
+            <w:pPr>
+              <w:pStyle w:val="ListParagraph"/>
+              <w:ind w:left="0"/>
+              <w:rPr>
+                <w:sz w:val="22"/>
+                <w:szCs w:val="22"/>
+              </w:rPr>
+            </w:pPr>
+            <w:r>
+              <w:rPr>
+                <w:sz w:val="22"/>
+                <w:szCs w:val="22"/>
+              </w:rPr>
+              <w:t xml:space="preserve">the app shows the </w:t>
+            </w:r>
+            <w:r>
+              <w:rPr>
+                <w:i/>
+                <w:iCs/>
+                <w:sz w:val="22"/>
+                <w:szCs w:val="22"/>
+              </w:rPr>
+              <w:t>welcome page</w:t>
+            </w:r>
+            <w:r>
+              <w:rPr>
+                <w:i/>
+                <w:iCs/>
+                <w:sz w:val="22"/>
+                <w:szCs w:val="22"/>
+              </w:rPr>
+              <w:t xml:space="preserve"> </w:t>
+            </w:r>
+            <w:r>
+              <w:rPr>
+                <w:sz w:val="22"/>
+                <w:szCs w:val="22"/>
+              </w:rPr>
+              <w:t>to the new User.</w:t>
+            </w:r>
+          </w:p>
+        </w:tc>
+      </w:tr>
+      <w:tr>
+        <w:trPr>
+          <w:trHeight w:val="248"/>
+        </w:trPr>
+        <w:tc>
+          <w:tcPr>
+            <w:tcW w:w="1968" w:type="dxa"/>
+          </w:tcPr>
+          <w:p>
+            <w:pPr>
+              <w:pStyle w:val="ListParagraph"/>
+              <w:ind w:left="0"/>
+              <w:jc w:val="right"/>
+              <w:rPr>
+                <w:b/>
+                <w:bCs/>
+                <w:sz w:val="22"/>
+                <w:szCs w:val="22"/>
+              </w:rPr>
+            </w:pPr>
+            <w:r>
+              <w:rPr>
+                <w:b/>
+                <w:bCs/>
+                <w:sz w:val="22"/>
+                <w:szCs w:val="22"/>
+              </w:rPr>
+              <w:t>Secondary flows:</w:t>
+            </w:r>
+          </w:p>
+        </w:tc>
+        <w:tc>
+          <w:tcPr>
+            <w:tcW w:w="5887" w:type="dxa"/>
+          </w:tcPr>
+          <w:p>
+            <w:pPr>
+              <w:pStyle w:val="ListParagraph"/>
+              <w:ind w:left="0"/>
+              <w:rPr>
+                <w:sz w:val="22"/>
+                <w:szCs w:val="22"/>
+              </w:rPr>
+            </w:pPr>
+            <w:r>
+              <w:rPr>
+                <w:sz w:val="22"/>
+                <w:szCs w:val="22"/>
+              </w:rPr>
+              <w:t>None.</w:t>
+            </w:r>
+          </w:p>
+        </w:tc>
+      </w:tr>
+      <w:tr>
+        <w:trPr>
+          <w:trHeight w:val="254"/>
+        </w:trPr>
+        <w:tc>
+          <w:tcPr>
+            <w:tcW w:w="1968" w:type="dxa"/>
+          </w:tcPr>
+          <w:p>
+            <w:pPr>
+              <w:pStyle w:val="ListParagraph"/>
+              <w:ind w:left="0"/>
+              <w:jc w:val="right"/>
+              <w:rPr>
+                <w:b/>
+                <w:bCs/>
+                <w:sz w:val="22"/>
+                <w:szCs w:val="22"/>
+              </w:rPr>
+            </w:pPr>
+            <w:r>
+              <w:rPr>
+                <w:b/>
+                <w:bCs/>
+                <w:sz w:val="22"/>
+                <w:szCs w:val="22"/>
+              </w:rPr>
+              <w:t>Exceptions:</w:t>
+            </w:r>
+          </w:p>
+        </w:tc>
+        <w:tc>
+          <w:tcPr>
+            <w:tcW w:w="5887" w:type="dxa"/>
+          </w:tcPr>
+          <w:p>
+            <w:pPr>
+              <w:pStyle w:val="ListParagraph"/>
+              <w:ind w:left="0"/>
+              <w:rPr>
+                <w:sz w:val="22"/>
+                <w:szCs w:val="22"/>
+              </w:rPr>
+            </w:pPr>
+            <w:r>
+              <w:rPr>
+                <w:sz w:val="22"/>
+                <w:szCs w:val="22"/>
+              </w:rPr>
+              <w:t xml:space="preserve">The Person inserts non </w:t>
+            </w:r>
+            <w:r>
+              <w:rPr>
+                <w:i/>
+                <w:iCs/>
+                <w:sz w:val="22"/>
+                <w:szCs w:val="22"/>
+              </w:rPr>
+              <w:t>valid credentials;</w:t>
+            </w:r>
+          </w:p>
+          <w:p>
+            <w:pPr>
+              <w:pStyle w:val="ListParagraph"/>
+              <w:ind w:left="0"/>
+              <w:rPr>
+                <w:sz w:val="22"/>
+                <w:szCs w:val="22"/>
+              </w:rPr>
+            </w:pPr>
+            <w:r>
+              <w:rPr>
+                <w:sz w:val="22"/>
+                <w:szCs w:val="22"/>
+              </w:rPr>
+              <w:t>The sign-up cannot proceed.</w:t>
+            </w:r>
+          </w:p>
+        </w:tc>
+      </w:tr>
+      <w:tr>
+        <w:trPr>
+          <w:trHeight w:val="248"/>
+        </w:trPr>
+        <w:tc>
+          <w:tcPr>
+            <w:tcW w:w="1968" w:type="dxa"/>
+          </w:tcPr>
+          <w:p>
+            <w:pPr>
+              <w:pStyle w:val="ListParagraph"/>
+              <w:ind w:left="0"/>
+              <w:jc w:val="right"/>
+              <w:rPr>
+                <w:b/>
+                <w:bCs/>
+                <w:sz w:val="22"/>
+                <w:szCs w:val="22"/>
+              </w:rPr>
+            </w:pPr>
+            <w:r>
+              <w:rPr>
+                <w:b/>
+                <w:bCs/>
+                <w:sz w:val="22"/>
+                <w:szCs w:val="22"/>
+              </w:rPr>
+              <w:t>Post conditions:</w:t>
+            </w:r>
+          </w:p>
+        </w:tc>
+        <w:tc>
+          <w:tcPr>
+            <w:tcW w:w="5887" w:type="dxa"/>
+          </w:tcPr>
+          <w:p>
+            <w:pPr>
+              <w:pStyle w:val="ListParagraph"/>
+              <w:ind w:left="0"/>
+              <w:rPr>
+                <w:sz w:val="22"/>
+                <w:szCs w:val="22"/>
+              </w:rPr>
+            </w:pPr>
+            <w:r>
+              <w:rPr>
+                <w:sz w:val="22"/>
+                <w:szCs w:val="22"/>
+              </w:rPr>
+              <w:t>The person is successfully signed up and become an actual User.</w:t>
+            </w:r>
+          </w:p>
+        </w:tc>
+      </w:tr>
+    </w:tbl>
+    <w:p>
+      <w:pPr>
+        <w:pStyle w:val="ListParagraph"/>
+        <w:ind w:left="1224"/>
+        <w:rPr>
+          <w:b/>
+          <w:bCs/>
+          <w:sz w:val="22"/>
+          <w:szCs w:val="22"/>
+        </w:rPr>
+      </w:pPr>
+      <w:r>
+        <w:rPr>
+          <w:b/>
+          <w:bCs/>
+          <w:sz w:val="22"/>
+          <w:szCs w:val="22"/>
+        </w:rPr>
         <w:lastRenderedPageBreak/>
-        <w:t>Use case diagrams</w:t>
-      </w:r>
-      <w:bookmarkEnd w:id="29"/>
+        <w:t>User creates a new report</w:t>
+      </w:r>
+    </w:p>
+    <w:tbl>
+      <w:tblPr>
+        <w:tblStyle w:val="TableGrid"/>
+        <w:tblW w:w="7855" w:type="dxa"/>
+        <w:tblInd w:w="1230" w:type="dxa"/>
+        <w:tblLook w:val="04A0" w:firstRow="1" w:lastRow="0" w:firstColumn="1" w:lastColumn="0" w:noHBand="0" w:noVBand="1"/>
+      </w:tblPr>
+      <w:tblGrid>
+        <w:gridCol w:w="1968"/>
+        <w:gridCol w:w="5887"/>
+      </w:tblGrid>
+      <w:tr>
+        <w:trPr>
+          <w:trHeight w:val="248"/>
+        </w:trPr>
+        <w:tc>
+          <w:tcPr>
+            <w:tcW w:w="1968" w:type="dxa"/>
+          </w:tcPr>
+          <w:p>
+            <w:pPr>
+              <w:pStyle w:val="ListParagraph"/>
+              <w:ind w:left="0"/>
+              <w:jc w:val="right"/>
+              <w:rPr>
+                <w:b/>
+                <w:bCs/>
+                <w:sz w:val="22"/>
+                <w:szCs w:val="22"/>
+              </w:rPr>
+            </w:pPr>
+            <w:r>
+              <w:rPr>
+                <w:b/>
+                <w:bCs/>
+                <w:sz w:val="22"/>
+                <w:szCs w:val="22"/>
+              </w:rPr>
+              <w:t>Use Case:</w:t>
+            </w:r>
+          </w:p>
+        </w:tc>
+        <w:tc>
+          <w:tcPr>
+            <w:tcW w:w="5887" w:type="dxa"/>
+          </w:tcPr>
+          <w:p>
+            <w:pPr>
+              <w:pStyle w:val="ListParagraph"/>
+              <w:ind w:left="0"/>
+              <w:rPr>
+                <w:sz w:val="22"/>
+                <w:szCs w:val="22"/>
+              </w:rPr>
+            </w:pPr>
+            <w:r>
+              <w:rPr>
+                <w:sz w:val="22"/>
+                <w:szCs w:val="22"/>
+              </w:rPr>
+              <w:t>New Report</w:t>
+            </w:r>
+          </w:p>
+        </w:tc>
+      </w:tr>
+      <w:tr>
+        <w:trPr>
+          <w:trHeight w:val="254"/>
+        </w:trPr>
+        <w:tc>
+          <w:tcPr>
+            <w:tcW w:w="1968" w:type="dxa"/>
+          </w:tcPr>
+          <w:p>
+            <w:pPr>
+              <w:pStyle w:val="ListParagraph"/>
+              <w:tabs>
+                <w:tab w:val="center" w:pos="1951"/>
+              </w:tabs>
+              <w:ind w:left="0"/>
+              <w:jc w:val="right"/>
+              <w:rPr>
+                <w:b/>
+                <w:bCs/>
+                <w:sz w:val="22"/>
+                <w:szCs w:val="22"/>
+              </w:rPr>
+            </w:pPr>
+            <w:r>
+              <w:rPr>
+                <w:b/>
+                <w:bCs/>
+                <w:sz w:val="22"/>
+                <w:szCs w:val="22"/>
+              </w:rPr>
+              <w:t>Actors:</w:t>
+            </w:r>
+          </w:p>
+        </w:tc>
+        <w:tc>
+          <w:tcPr>
+            <w:tcW w:w="5887" w:type="dxa"/>
+          </w:tcPr>
+          <w:p>
+            <w:pPr>
+              <w:pStyle w:val="ListParagraph"/>
+              <w:ind w:left="0"/>
+              <w:rPr>
+                <w:sz w:val="22"/>
+                <w:szCs w:val="22"/>
+              </w:rPr>
+            </w:pPr>
+            <w:r>
+              <w:rPr>
+                <w:sz w:val="22"/>
+                <w:szCs w:val="22"/>
+              </w:rPr>
+              <w:t>User</w:t>
+            </w:r>
+          </w:p>
+        </w:tc>
+      </w:tr>
+      <w:tr>
+        <w:trPr>
+          <w:trHeight w:val="248"/>
+        </w:trPr>
+        <w:tc>
+          <w:tcPr>
+            <w:tcW w:w="1968" w:type="dxa"/>
+          </w:tcPr>
+          <w:p>
+            <w:pPr>
+              <w:pStyle w:val="ListParagraph"/>
+              <w:ind w:left="0"/>
+              <w:jc w:val="right"/>
+              <w:rPr>
+                <w:b/>
+                <w:bCs/>
+                <w:sz w:val="22"/>
+                <w:szCs w:val="22"/>
+              </w:rPr>
+            </w:pPr>
+            <w:r>
+              <w:rPr>
+                <w:b/>
+                <w:bCs/>
+                <w:sz w:val="22"/>
+                <w:szCs w:val="22"/>
+              </w:rPr>
+              <w:t>Entry Condition:</w:t>
+            </w:r>
+          </w:p>
+        </w:tc>
+        <w:tc>
+          <w:tcPr>
+            <w:tcW w:w="5887" w:type="dxa"/>
+          </w:tcPr>
+          <w:p>
+            <w:pPr>
+              <w:pStyle w:val="ListParagraph"/>
+              <w:ind w:left="0"/>
+              <w:rPr>
+                <w:sz w:val="22"/>
+                <w:szCs w:val="22"/>
+              </w:rPr>
+            </w:pPr>
+            <w:r>
+              <w:rPr>
+                <w:sz w:val="22"/>
+                <w:szCs w:val="22"/>
+              </w:rPr>
+              <w:t>The user completed the sign-in process.</w:t>
+            </w:r>
+          </w:p>
+        </w:tc>
+      </w:tr>
+      <w:tr>
+        <w:trPr>
+          <w:trHeight w:val="1010"/>
+        </w:trPr>
+        <w:tc>
+          <w:tcPr>
+            <w:tcW w:w="1968" w:type="dxa"/>
+          </w:tcPr>
+          <w:p>
+            <w:pPr>
+              <w:pStyle w:val="ListParagraph"/>
+              <w:ind w:left="0"/>
+              <w:jc w:val="right"/>
+              <w:rPr>
+                <w:b/>
+                <w:bCs/>
+                <w:sz w:val="22"/>
+                <w:szCs w:val="22"/>
+              </w:rPr>
+            </w:pPr>
+            <w:r>
+              <w:rPr>
+                <w:b/>
+                <w:bCs/>
+                <w:sz w:val="22"/>
+                <w:szCs w:val="22"/>
+              </w:rPr>
+              <w:t>Flow of events:</w:t>
+            </w:r>
+          </w:p>
+        </w:tc>
+        <w:tc>
+          <w:tcPr>
+            <w:tcW w:w="5887" w:type="dxa"/>
+          </w:tcPr>
+          <w:p>
+            <w:pPr>
+              <w:pStyle w:val="ListParagraph"/>
+              <w:ind w:left="0"/>
+              <w:rPr>
+                <w:sz w:val="22"/>
+                <w:szCs w:val="22"/>
+              </w:rPr>
+            </w:pPr>
+            <w:r>
+              <w:rPr>
+                <w:sz w:val="22"/>
+                <w:szCs w:val="22"/>
+              </w:rPr>
+              <w:t>The User create a new report;</w:t>
+            </w:r>
+          </w:p>
+          <w:p>
+            <w:pPr>
+              <w:pStyle w:val="ListParagraph"/>
+              <w:ind w:left="0"/>
+              <w:rPr>
+                <w:sz w:val="22"/>
+                <w:szCs w:val="22"/>
+              </w:rPr>
+            </w:pPr>
+            <w:r>
+              <w:rPr>
+                <w:sz w:val="22"/>
+                <w:szCs w:val="22"/>
+              </w:rPr>
+              <w:t>User specifies the type of violation is occurred;</w:t>
+            </w:r>
+          </w:p>
+          <w:p>
+            <w:pPr>
+              <w:pStyle w:val="ListParagraph"/>
+              <w:ind w:left="0"/>
+              <w:rPr>
+                <w:sz w:val="22"/>
+                <w:szCs w:val="22"/>
+              </w:rPr>
+            </w:pPr>
+            <w:r>
+              <w:rPr>
+                <w:sz w:val="22"/>
+                <w:szCs w:val="22"/>
+              </w:rPr>
+              <w:t xml:space="preserve">User specifies the </w:t>
+            </w:r>
+          </w:p>
+        </w:tc>
+      </w:tr>
+      <w:tr>
+        <w:trPr>
+          <w:trHeight w:val="248"/>
+        </w:trPr>
+        <w:tc>
+          <w:tcPr>
+            <w:tcW w:w="1968" w:type="dxa"/>
+          </w:tcPr>
+          <w:p>
+            <w:pPr>
+              <w:pStyle w:val="ListParagraph"/>
+              <w:ind w:left="0"/>
+              <w:jc w:val="right"/>
+              <w:rPr>
+                <w:b/>
+                <w:bCs/>
+                <w:sz w:val="22"/>
+                <w:szCs w:val="22"/>
+              </w:rPr>
+            </w:pPr>
+            <w:r>
+              <w:rPr>
+                <w:b/>
+                <w:bCs/>
+                <w:sz w:val="22"/>
+                <w:szCs w:val="22"/>
+              </w:rPr>
+              <w:t>Secondary flows:</w:t>
+            </w:r>
+          </w:p>
+        </w:tc>
+        <w:tc>
+          <w:tcPr>
+            <w:tcW w:w="5887" w:type="dxa"/>
+          </w:tcPr>
+          <w:p>
+            <w:pPr>
+              <w:pStyle w:val="ListParagraph"/>
+              <w:ind w:left="0"/>
+              <w:rPr>
+                <w:b/>
+                <w:bCs/>
+                <w:sz w:val="22"/>
+                <w:szCs w:val="22"/>
+              </w:rPr>
+            </w:pPr>
+          </w:p>
+        </w:tc>
+      </w:tr>
+      <w:tr>
+        <w:trPr>
+          <w:trHeight w:val="254"/>
+        </w:trPr>
+        <w:tc>
+          <w:tcPr>
+            <w:tcW w:w="1968" w:type="dxa"/>
+          </w:tcPr>
+          <w:p>
+            <w:pPr>
+              <w:pStyle w:val="ListParagraph"/>
+              <w:ind w:left="0"/>
+              <w:jc w:val="right"/>
+              <w:rPr>
+                <w:b/>
+                <w:bCs/>
+                <w:sz w:val="22"/>
+                <w:szCs w:val="22"/>
+              </w:rPr>
+            </w:pPr>
+            <w:r>
+              <w:rPr>
+                <w:b/>
+                <w:bCs/>
+                <w:sz w:val="22"/>
+                <w:szCs w:val="22"/>
+              </w:rPr>
+              <w:t>Exceptions:</w:t>
+            </w:r>
+          </w:p>
+        </w:tc>
+        <w:tc>
+          <w:tcPr>
+            <w:tcW w:w="5887" w:type="dxa"/>
+          </w:tcPr>
+          <w:p>
+            <w:pPr>
+              <w:pStyle w:val="ListParagraph"/>
+              <w:ind w:left="0"/>
+              <w:rPr>
+                <w:b/>
+                <w:bCs/>
+                <w:sz w:val="22"/>
+                <w:szCs w:val="22"/>
+              </w:rPr>
+            </w:pPr>
+          </w:p>
+        </w:tc>
+      </w:tr>
+      <w:tr>
+        <w:trPr>
+          <w:trHeight w:val="248"/>
+        </w:trPr>
+        <w:tc>
+          <w:tcPr>
+            <w:tcW w:w="1968" w:type="dxa"/>
+          </w:tcPr>
+          <w:p>
+            <w:pPr>
+              <w:pStyle w:val="ListParagraph"/>
+              <w:ind w:left="0"/>
+              <w:jc w:val="right"/>
+              <w:rPr>
+                <w:b/>
+                <w:bCs/>
+                <w:sz w:val="22"/>
+                <w:szCs w:val="22"/>
+              </w:rPr>
+            </w:pPr>
+            <w:r>
+              <w:rPr>
+                <w:b/>
+                <w:bCs/>
+                <w:sz w:val="22"/>
+                <w:szCs w:val="22"/>
+              </w:rPr>
+              <w:t>Post conditions:</w:t>
+            </w:r>
+          </w:p>
+        </w:tc>
+        <w:tc>
+          <w:tcPr>
+            <w:tcW w:w="5887" w:type="dxa"/>
+          </w:tcPr>
+          <w:p>
+            <w:pPr>
+              <w:pStyle w:val="ListParagraph"/>
+              <w:ind w:left="0"/>
+              <w:rPr>
+                <w:b/>
+                <w:bCs/>
+                <w:sz w:val="22"/>
+                <w:szCs w:val="22"/>
+              </w:rPr>
+            </w:pPr>
+          </w:p>
+        </w:tc>
+      </w:tr>
+    </w:tbl>
+    <w:p>
+      <w:pPr>
+        <w:pStyle w:val="ListParagraph"/>
+        <w:ind w:left="1224"/>
+        <w:rPr>
+          <w:b/>
+          <w:bCs/>
+          <w:sz w:val="22"/>
+          <w:szCs w:val="22"/>
+        </w:rPr>
+      </w:pPr>
     </w:p>
     <w:p>
       <w:pPr>
@@ -8614,7 +10741,7 @@
           <w:szCs w:val="36"/>
         </w:rPr>
       </w:pPr>
-      <w:bookmarkStart w:id="30" w:name="_Toc23538932"/>
+      <w:bookmarkStart w:id="33" w:name="_Toc23538932"/>
       <w:r>
         <w:rPr>
           <w:color w:val="8EAADB" w:themeColor="accent1" w:themeTint="99"/>
@@ -8623,7 +10750,7 @@
         </w:rPr>
         <w:t>Class diagrams</w:t>
       </w:r>
-      <w:bookmarkEnd w:id="30"/>
+      <w:bookmarkEnd w:id="33"/>
     </w:p>
     <w:p>
       <w:pPr>
@@ -8638,7 +10765,7 @@
           <w:szCs w:val="36"/>
         </w:rPr>
       </w:pPr>
-      <w:bookmarkStart w:id="31" w:name="_Toc23538933"/>
+      <w:bookmarkStart w:id="34" w:name="_Toc23538933"/>
       <w:r>
         <w:rPr>
           <w:color w:val="8EAADB" w:themeColor="accent1" w:themeTint="99"/>
@@ -8647,7 +10774,7 @@
         </w:rPr>
         <w:t>Activity diagrams</w:t>
       </w:r>
-      <w:bookmarkEnd w:id="31"/>
+      <w:bookmarkEnd w:id="34"/>
     </w:p>
     <w:p>
       <w:pPr>
@@ -8662,7 +10789,7 @@
           <w:szCs w:val="36"/>
         </w:rPr>
       </w:pPr>
-      <w:bookmarkStart w:id="32" w:name="_Toc23538934"/>
+      <w:bookmarkStart w:id="35" w:name="_Toc23538934"/>
       <w:r>
         <w:rPr>
           <w:color w:val="8EAADB" w:themeColor="accent1" w:themeTint="99"/>
@@ -8671,7 +10798,7 @@
         </w:rPr>
         <w:t>Functional Requirement</w:t>
       </w:r>
-      <w:bookmarkEnd w:id="32"/>
+      <w:bookmarkEnd w:id="35"/>
     </w:p>
     <w:p>
       <w:pPr>
@@ -8686,7 +10813,7 @@
           <w:szCs w:val="36"/>
         </w:rPr>
       </w:pPr>
-      <w:bookmarkStart w:id="33" w:name="_Toc23538935"/>
+      <w:bookmarkStart w:id="36" w:name="_Toc23538935"/>
       <w:r>
         <w:rPr>
           <w:color w:val="8EAADB" w:themeColor="accent1" w:themeTint="99"/>
@@ -8695,7 +10822,56 @@
         </w:rPr>
         <w:t>Performance Requirement</w:t>
       </w:r>
-      <w:bookmarkEnd w:id="33"/>
+      <w:bookmarkEnd w:id="36"/>
+    </w:p>
+    <w:p>
+      <w:pPr>
+        <w:pStyle w:val="ListParagraph"/>
+        <w:ind w:left="792"/>
+        <w:rPr>
+          <w:sz w:val="22"/>
+          <w:szCs w:val="22"/>
+        </w:rPr>
+      </w:pPr>
+    </w:p>
+    <w:p>
+      <w:pPr>
+        <w:pStyle w:val="ListParagraph"/>
+        <w:ind w:left="792"/>
+        <w:rPr>
+          <w:sz w:val="22"/>
+          <w:szCs w:val="22"/>
+        </w:rPr>
+      </w:pPr>
+      <w:r>
+        <w:rPr>
+          <w:sz w:val="22"/>
+          <w:szCs w:val="22"/>
+        </w:rPr>
+        <w:t>The system has to be able to respond to a possibly great number of simultaneous requests, and more generally to a great number of request throughout the day. The S2B, at least for the start, will only be available for the Lombardy region. Based on demographic analysis (number of inhabitants, number of people under the age of 60, number of smartphones sold over the past 2 years), it was decided to design the S2B to support 100,000 users simultaneously, but scalability needs to be guaranteed.</w:t>
+      </w:r>
+      <w:bookmarkStart w:id="37" w:name="_GoBack"/>
+      <w:bookmarkEnd w:id="37"/>
+    </w:p>
+    <w:p>
+      <w:pPr>
+        <w:pStyle w:val="ListParagraph"/>
+        <w:ind w:left="792"/>
+        <w:rPr>
+          <w:sz w:val="22"/>
+          <w:szCs w:val="22"/>
+        </w:rPr>
+      </w:pPr>
+    </w:p>
+    <w:p>
+      <w:pPr>
+        <w:pStyle w:val="ListParagraph"/>
+        <w:ind w:left="792"/>
+        <w:rPr>
+          <w:sz w:val="22"/>
+          <w:szCs w:val="22"/>
+        </w:rPr>
+      </w:pPr>
     </w:p>
     <w:p>
       <w:pPr>
@@ -8710,7 +10886,7 @@
           <w:szCs w:val="36"/>
         </w:rPr>
       </w:pPr>
-      <w:bookmarkStart w:id="34" w:name="_Toc23538936"/>
+      <w:bookmarkStart w:id="38" w:name="_Toc23538936"/>
       <w:r>
         <w:rPr>
           <w:color w:val="8EAADB" w:themeColor="accent1" w:themeTint="99"/>
@@ -8719,7 +10895,18 @@
         </w:rPr>
         <w:t>Design Constrains</w:t>
       </w:r>
-      <w:bookmarkEnd w:id="34"/>
+      <w:bookmarkEnd w:id="38"/>
+    </w:p>
+    <w:p>
+      <w:pPr>
+        <w:pStyle w:val="ListParagraph"/>
+        <w:ind w:left="792"/>
+        <w:rPr>
+          <w:color w:val="8EAADB" w:themeColor="accent1" w:themeTint="99"/>
+          <w:sz w:val="36"/>
+          <w:szCs w:val="36"/>
+        </w:rPr>
+      </w:pPr>
     </w:p>
     <w:p>
       <w:pPr>
@@ -8734,7 +10921,7 @@
           <w:szCs w:val="36"/>
         </w:rPr>
       </w:pPr>
-      <w:bookmarkStart w:id="35" w:name="_Toc23538937"/>
+      <w:bookmarkStart w:id="39" w:name="_Toc23538937"/>
       <w:r>
         <w:rPr>
           <w:color w:val="8EAADB" w:themeColor="accent1" w:themeTint="99"/>
@@ -8743,7 +10930,44 @@
         </w:rPr>
         <w:t>Standard Compliance</w:t>
       </w:r>
-      <w:bookmarkEnd w:id="35"/>
+      <w:bookmarkEnd w:id="39"/>
+    </w:p>
+    <w:p>
+      <w:pPr>
+        <w:pStyle w:val="ListParagraph"/>
+        <w:ind w:left="1224"/>
+        <w:rPr>
+          <w:sz w:val="22"/>
+          <w:szCs w:val="22"/>
+        </w:rPr>
+      </w:pPr>
+    </w:p>
+    <w:p>
+      <w:pPr>
+        <w:pStyle w:val="ListParagraph"/>
+        <w:ind w:left="1224"/>
+        <w:rPr>
+          <w:sz w:val="22"/>
+          <w:szCs w:val="22"/>
+        </w:rPr>
+      </w:pPr>
+      <w:r>
+        <w:rPr>
+          <w:sz w:val="22"/>
+          <w:szCs w:val="22"/>
+        </w:rPr>
+        <w:t>To ensure interoperability the S2B will follow the W3C web standard and will be as adherent as possible to code practices in relation to the use of HTML/XHTML, CSS and Java programming language. Moreover, the use of non-opensource libraries will be avoided.</w:t>
+      </w:r>
+    </w:p>
+    <w:p>
+      <w:pPr>
+        <w:pStyle w:val="ListParagraph"/>
+        <w:ind w:left="1224"/>
+        <w:rPr>
+          <w:sz w:val="22"/>
+          <w:szCs w:val="22"/>
+        </w:rPr>
+      </w:pPr>
     </w:p>
     <w:p>
       <w:pPr>
@@ -8758,7 +10982,7 @@
           <w:szCs w:val="36"/>
         </w:rPr>
       </w:pPr>
-      <w:bookmarkStart w:id="36" w:name="_Toc23538938"/>
+      <w:bookmarkStart w:id="40" w:name="_Toc23538938"/>
       <w:r>
         <w:rPr>
           <w:color w:val="8EAADB" w:themeColor="accent1" w:themeTint="99"/>
@@ -8767,7 +10991,188 @@
         </w:rPr>
         <w:t>Hardware limitations</w:t>
       </w:r>
-      <w:bookmarkEnd w:id="36"/>
+      <w:bookmarkEnd w:id="40"/>
+    </w:p>
+    <w:p>
+      <w:pPr>
+        <w:pStyle w:val="ListParagraph"/>
+        <w:ind w:left="1224"/>
+        <w:rPr>
+          <w:sz w:val="22"/>
+          <w:szCs w:val="22"/>
+        </w:rPr>
+      </w:pPr>
+    </w:p>
+    <w:p>
+      <w:pPr>
+        <w:pStyle w:val="ListParagraph"/>
+        <w:numPr>
+          <w:ilvl w:val="0"/>
+          <w:numId w:val="7"/>
+        </w:numPr>
+        <w:rPr>
+          <w:sz w:val="22"/>
+          <w:szCs w:val="22"/>
+        </w:rPr>
+      </w:pPr>
+      <w:r>
+        <w:rPr>
+          <w:sz w:val="22"/>
+          <w:szCs w:val="22"/>
+        </w:rPr>
+        <w:lastRenderedPageBreak/>
+        <w:t>Mobile App:</w:t>
+      </w:r>
+    </w:p>
+    <w:p>
+      <w:pPr>
+        <w:pStyle w:val="ListParagraph"/>
+        <w:numPr>
+          <w:ilvl w:val="0"/>
+          <w:numId w:val="8"/>
+        </w:numPr>
+        <w:rPr>
+          <w:sz w:val="22"/>
+          <w:szCs w:val="22"/>
+        </w:rPr>
+      </w:pPr>
+      <w:r>
+        <w:rPr>
+          <w:sz w:val="22"/>
+          <w:szCs w:val="22"/>
+        </w:rPr>
+        <w:t>3G or more powerful connection</w:t>
+      </w:r>
+    </w:p>
+    <w:p>
+      <w:pPr>
+        <w:pStyle w:val="ListParagraph"/>
+        <w:numPr>
+          <w:ilvl w:val="0"/>
+          <w:numId w:val="8"/>
+        </w:numPr>
+        <w:rPr>
+          <w:sz w:val="22"/>
+          <w:szCs w:val="22"/>
+        </w:rPr>
+      </w:pPr>
+      <w:r>
+        <w:rPr>
+          <w:sz w:val="22"/>
+          <w:szCs w:val="22"/>
+        </w:rPr>
+        <w:t>GPS</w:t>
+      </w:r>
+    </w:p>
+    <w:p>
+      <w:pPr>
+        <w:pStyle w:val="ListParagraph"/>
+        <w:numPr>
+          <w:ilvl w:val="0"/>
+          <w:numId w:val="8"/>
+        </w:numPr>
+        <w:rPr>
+          <w:sz w:val="22"/>
+          <w:szCs w:val="22"/>
+        </w:rPr>
+      </w:pPr>
+      <w:r>
+        <w:rPr>
+          <w:sz w:val="22"/>
+          <w:szCs w:val="22"/>
+        </w:rPr>
+        <w:t>Phone Camera</w:t>
+      </w:r>
+    </w:p>
+    <w:p>
+      <w:pPr>
+        <w:pStyle w:val="ListParagraph"/>
+        <w:numPr>
+          <w:ilvl w:val="0"/>
+          <w:numId w:val="8"/>
+        </w:numPr>
+        <w:rPr>
+          <w:sz w:val="22"/>
+          <w:szCs w:val="22"/>
+        </w:rPr>
+      </w:pPr>
+      <w:r>
+        <w:rPr>
+          <w:sz w:val="22"/>
+          <w:szCs w:val="22"/>
+        </w:rPr>
+        <w:t>Space for app package</w:t>
+      </w:r>
+    </w:p>
+    <w:p>
+      <w:pPr>
+        <w:pStyle w:val="ListParagraph"/>
+        <w:numPr>
+          <w:ilvl w:val="0"/>
+          <w:numId w:val="7"/>
+        </w:numPr>
+        <w:rPr>
+          <w:sz w:val="22"/>
+          <w:szCs w:val="22"/>
+        </w:rPr>
+      </w:pPr>
+      <w:r>
+        <w:rPr>
+          <w:sz w:val="22"/>
+          <w:szCs w:val="22"/>
+        </w:rPr>
+        <w:t>Web App:</w:t>
+      </w:r>
+    </w:p>
+    <w:p>
+      <w:pPr>
+        <w:pStyle w:val="ListParagraph"/>
+        <w:numPr>
+          <w:ilvl w:val="1"/>
+          <w:numId w:val="7"/>
+        </w:numPr>
+        <w:rPr>
+          <w:sz w:val="22"/>
+          <w:szCs w:val="22"/>
+        </w:rPr>
+      </w:pPr>
+      <w:r>
+        <w:rPr>
+          <w:sz w:val="22"/>
+          <w:szCs w:val="22"/>
+        </w:rPr>
+        <w:t>Modern browser able to retrieve positions</w:t>
+      </w:r>
+    </w:p>
+    <w:p>
+      <w:pPr>
+        <w:pStyle w:val="ListParagraph"/>
+        <w:numPr>
+          <w:ilvl w:val="1"/>
+          <w:numId w:val="7"/>
+        </w:numPr>
+        <w:rPr>
+          <w:sz w:val="22"/>
+          <w:szCs w:val="22"/>
+        </w:rPr>
+      </w:pPr>
+      <w:r>
+        <w:rPr>
+          <w:sz w:val="22"/>
+          <w:szCs w:val="22"/>
+        </w:rPr>
+        <w:t>PC Camera</w:t>
+      </w:r>
+    </w:p>
+    <w:p>
+      <w:pPr>
+        <w:pStyle w:val="ListParagraph"/>
+        <w:ind w:left="1224"/>
+        <w:rPr>
+          <w:sz w:val="22"/>
+          <w:szCs w:val="22"/>
+        </w:rPr>
+      </w:pPr>
     </w:p>
     <w:p>
       <w:pPr>
@@ -8782,7 +11187,7 @@
           <w:szCs w:val="36"/>
         </w:rPr>
       </w:pPr>
-      <w:bookmarkStart w:id="37" w:name="_Toc23538939"/>
+      <w:bookmarkStart w:id="41" w:name="_Toc23538939"/>
       <w:r>
         <w:rPr>
           <w:color w:val="8EAADB" w:themeColor="accent1" w:themeTint="99"/>
@@ -8791,7 +11196,45 @@
         </w:rPr>
         <w:t>Any other constraint</w:t>
       </w:r>
-      <w:bookmarkEnd w:id="37"/>
+      <w:bookmarkEnd w:id="41"/>
+    </w:p>
+    <w:p>
+      <w:pPr>
+        <w:pStyle w:val="ListParagraph"/>
+        <w:ind w:left="1224"/>
+        <w:rPr>
+          <w:sz w:val="22"/>
+          <w:szCs w:val="22"/>
+        </w:rPr>
+      </w:pPr>
+    </w:p>
+    <w:p>
+      <w:pPr>
+        <w:pStyle w:val="ListParagraph"/>
+        <w:ind w:left="1224"/>
+        <w:rPr>
+          <w:sz w:val="22"/>
+          <w:szCs w:val="22"/>
+        </w:rPr>
+      </w:pPr>
+      <w:r>
+        <w:rPr>
+          <w:sz w:val="22"/>
+          <w:szCs w:val="22"/>
+        </w:rPr>
+        <w:t>The system will have to ask for user’s permission in order to retrieve and use their position and the phone camera. Email addresses will not be use for commercial uses.</w:t>
+      </w:r>
+    </w:p>
+    <w:p>
+      <w:pPr>
+        <w:pStyle w:val="ListParagraph"/>
+        <w:ind w:left="1224"/>
+        <w:rPr>
+          <w:color w:val="8EAADB" w:themeColor="accent1" w:themeTint="99"/>
+          <w:sz w:val="36"/>
+          <w:szCs w:val="36"/>
+        </w:rPr>
+      </w:pPr>
     </w:p>
     <w:p>
       <w:pPr>
@@ -8806,7 +11249,7 @@
           <w:szCs w:val="36"/>
         </w:rPr>
       </w:pPr>
-      <w:bookmarkStart w:id="38" w:name="_Toc23538940"/>
+      <w:bookmarkStart w:id="42" w:name="_Toc23538940"/>
       <w:r>
         <w:rPr>
           <w:color w:val="8EAADB" w:themeColor="accent1" w:themeTint="99"/>
@@ -8815,7 +11258,18 @@
         </w:rPr>
         <w:t>Software System Attributes</w:t>
       </w:r>
-      <w:bookmarkEnd w:id="38"/>
+      <w:bookmarkEnd w:id="42"/>
+    </w:p>
+    <w:p>
+      <w:pPr>
+        <w:pStyle w:val="ListParagraph"/>
+        <w:ind w:left="792"/>
+        <w:rPr>
+          <w:color w:val="8EAADB" w:themeColor="accent1" w:themeTint="99"/>
+          <w:sz w:val="36"/>
+          <w:szCs w:val="36"/>
+        </w:rPr>
+      </w:pPr>
     </w:p>
     <w:p>
       <w:pPr>
@@ -8830,7 +11284,7 @@
           <w:szCs w:val="36"/>
         </w:rPr>
       </w:pPr>
-      <w:bookmarkStart w:id="39" w:name="_Toc23538941"/>
+      <w:bookmarkStart w:id="43" w:name="_Toc23538941"/>
       <w:r>
         <w:rPr>
           <w:color w:val="8EAADB" w:themeColor="accent1" w:themeTint="99"/>
@@ -8839,7 +11293,44 @@
         </w:rPr>
         <w:t>Reliability</w:t>
       </w:r>
-      <w:bookmarkEnd w:id="39"/>
+      <w:bookmarkEnd w:id="43"/>
+    </w:p>
+    <w:p>
+      <w:pPr>
+        <w:pStyle w:val="ListParagraph"/>
+        <w:ind w:left="1224"/>
+        <w:rPr>
+          <w:sz w:val="22"/>
+          <w:szCs w:val="22"/>
+        </w:rPr>
+      </w:pPr>
+    </w:p>
+    <w:p>
+      <w:pPr>
+        <w:pStyle w:val="ListParagraph"/>
+        <w:ind w:left="1224"/>
+        <w:rPr>
+          <w:sz w:val="22"/>
+          <w:szCs w:val="22"/>
+        </w:rPr>
+      </w:pPr>
+      <w:r>
+        <w:rPr>
+          <w:sz w:val="22"/>
+          <w:szCs w:val="22"/>
+        </w:rPr>
+        <w:t>The system must guarantee a 24/7 service. Very small deviations from this requirements will be obviously acceptable.</w:t>
+      </w:r>
+    </w:p>
+    <w:p>
+      <w:pPr>
+        <w:pStyle w:val="ListParagraph"/>
+        <w:ind w:left="1224"/>
+        <w:rPr>
+          <w:sz w:val="22"/>
+          <w:szCs w:val="22"/>
+        </w:rPr>
+      </w:pPr>
     </w:p>
     <w:p>
       <w:pPr>
@@ -8854,7 +11345,7 @@
           <w:szCs w:val="36"/>
         </w:rPr>
       </w:pPr>
-      <w:bookmarkStart w:id="40" w:name="_Toc23538942"/>
+      <w:bookmarkStart w:id="44" w:name="_Toc23538942"/>
       <w:r>
         <w:rPr>
           <w:color w:val="8EAADB" w:themeColor="accent1" w:themeTint="99"/>
@@ -8863,7 +11354,67 @@
         </w:rPr>
         <w:t>Availability</w:t>
       </w:r>
-      <w:bookmarkEnd w:id="40"/>
+      <w:bookmarkEnd w:id="44"/>
+    </w:p>
+    <w:p>
+      <w:pPr>
+        <w:pStyle w:val="ListParagraph"/>
+        <w:ind w:left="1224"/>
+        <w:rPr>
+          <w:sz w:val="22"/>
+          <w:szCs w:val="22"/>
+        </w:rPr>
+      </w:pPr>
+    </w:p>
+    <w:p>
+      <w:pPr>
+        <w:pStyle w:val="ListParagraph"/>
+        <w:ind w:left="1224"/>
+        <w:rPr>
+          <w:sz w:val="22"/>
+          <w:szCs w:val="22"/>
+        </w:rPr>
+      </w:pPr>
+      <w:r>
+        <w:rPr>
+          <w:sz w:val="22"/>
+          <w:szCs w:val="22"/>
+        </w:rPr>
+        <w:t>The S2B must guarantees a 3-nines availability (</w:t>
+      </w:r>
+      <w:r>
+        <w:rPr>
+          <w:b/>
+          <w:bCs/>
+          <w:sz w:val="22"/>
+          <w:szCs w:val="22"/>
+        </w:rPr>
+        <w:t xml:space="preserve">99.9 </w:t>
+      </w:r>
+      <w:r>
+        <w:rPr>
+          <w:sz w:val="22"/>
+          <w:szCs w:val="22"/>
+        </w:rPr>
+        <w:t>percent</w:t>
+      </w:r>
+      <w:r>
+        <w:rPr>
+          <w:sz w:val="22"/>
+          <w:szCs w:val="22"/>
+        </w:rPr>
+        <w:t>) with a downtime not greater than 8 hours per year.</w:t>
+      </w:r>
+    </w:p>
+    <w:p>
+      <w:pPr>
+        <w:pStyle w:val="ListParagraph"/>
+        <w:ind w:left="1224"/>
+        <w:rPr>
+          <w:sz w:val="22"/>
+          <w:szCs w:val="22"/>
+        </w:rPr>
+      </w:pPr>
     </w:p>
     <w:p>
       <w:pPr>
@@ -8878,7 +11429,7 @@
           <w:szCs w:val="36"/>
         </w:rPr>
       </w:pPr>
-      <w:bookmarkStart w:id="41" w:name="_Toc23538943"/>
+      <w:bookmarkStart w:id="45" w:name="_Toc23538943"/>
       <w:r>
         <w:rPr>
           <w:color w:val="8EAADB" w:themeColor="accent1" w:themeTint="99"/>
@@ -8887,7 +11438,44 @@
         </w:rPr>
         <w:t>Security</w:t>
       </w:r>
-      <w:bookmarkEnd w:id="41"/>
+      <w:bookmarkEnd w:id="45"/>
+    </w:p>
+    <w:p>
+      <w:pPr>
+        <w:pStyle w:val="ListParagraph"/>
+        <w:ind w:left="1224"/>
+        <w:rPr>
+          <w:sz w:val="22"/>
+          <w:szCs w:val="22"/>
+        </w:rPr>
+      </w:pPr>
+    </w:p>
+    <w:p>
+      <w:pPr>
+        <w:pStyle w:val="ListParagraph"/>
+        <w:ind w:left="1224"/>
+        <w:rPr>
+          <w:sz w:val="22"/>
+          <w:szCs w:val="22"/>
+        </w:rPr>
+      </w:pPr>
+      <w:r>
+        <w:rPr>
+          <w:sz w:val="22"/>
+          <w:szCs w:val="22"/>
+        </w:rPr>
+        <w:t>User credentials will be stored. Data confidentiality is a primary concern. The S2B must be able to adopt access management protocols and communication protocols able to prevent not granted access and/or sniffing/Spoofing activities performed by thirds.</w:t>
+      </w:r>
+    </w:p>
+    <w:p>
+      <w:pPr>
+        <w:pStyle w:val="ListParagraph"/>
+        <w:ind w:left="1224"/>
+        <w:rPr>
+          <w:sz w:val="22"/>
+          <w:szCs w:val="22"/>
+        </w:rPr>
+      </w:pPr>
     </w:p>
     <w:p>
       <w:pPr>
@@ -8902,7 +11490,7 @@
           <w:szCs w:val="36"/>
         </w:rPr>
       </w:pPr>
-      <w:bookmarkStart w:id="42" w:name="_Toc23538944"/>
+      <w:bookmarkStart w:id="46" w:name="_Toc23538944"/>
       <w:r>
         <w:rPr>
           <w:color w:val="8EAADB" w:themeColor="accent1" w:themeTint="99"/>
@@ -8911,7 +11499,65 @@
         </w:rPr>
         <w:t>Maintainability</w:t>
       </w:r>
-      <w:bookmarkEnd w:id="42"/>
+      <w:bookmarkEnd w:id="46"/>
+    </w:p>
+    <w:p>
+      <w:pPr>
+        <w:pStyle w:val="ListParagraph"/>
+        <w:ind w:left="1224"/>
+        <w:rPr>
+          <w:sz w:val="22"/>
+          <w:szCs w:val="22"/>
+        </w:rPr>
+      </w:pPr>
+    </w:p>
+    <w:p>
+      <w:pPr>
+        <w:pStyle w:val="ListParagraph"/>
+        <w:ind w:left="1224"/>
+        <w:rPr>
+          <w:sz w:val="22"/>
+          <w:szCs w:val="22"/>
+        </w:rPr>
+      </w:pPr>
+      <w:r>
+        <w:rPr>
+          <w:sz w:val="22"/>
+          <w:szCs w:val="22"/>
+        </w:rPr>
+        <w:t>The S2B must be designed in a way to easily correct defects or their cause, repair or replace faulty or worn out components without having to replace still working parts, prevent unexpected working conditions, maximize its useful life, maximize efficiency, and safety, meet new requirements, make future maint</w:t>
+      </w:r>
+      <w:r>
+        <w:rPr>
+          <w:sz w:val="22"/>
+          <w:szCs w:val="22"/>
+        </w:rPr>
+        <w:t>e</w:t>
+      </w:r>
+      <w:r>
+        <w:rPr>
+          <w:sz w:val="22"/>
+          <w:szCs w:val="22"/>
+        </w:rPr>
+        <w:t>nance</w:t>
+      </w:r>
+      <w:r>
+        <w:rPr>
+          <w:sz w:val="22"/>
+          <w:szCs w:val="22"/>
+        </w:rPr>
+        <w:t xml:space="preserve"> and cope with a changed environment.</w:t>
+      </w:r>
+    </w:p>
+    <w:p>
+      <w:pPr>
+        <w:pStyle w:val="ListParagraph"/>
+        <w:ind w:left="1224"/>
+        <w:rPr>
+          <w:sz w:val="22"/>
+          <w:szCs w:val="22"/>
+        </w:rPr>
+      </w:pPr>
     </w:p>
     <w:p>
       <w:pPr>
@@ -8926,7 +11572,7 @@
           <w:szCs w:val="36"/>
         </w:rPr>
       </w:pPr>
-      <w:bookmarkStart w:id="43" w:name="_Toc23538945"/>
+      <w:bookmarkStart w:id="47" w:name="_Toc23538945"/>
       <w:r>
         <w:rPr>
           <w:color w:val="8EAADB" w:themeColor="accent1" w:themeTint="99"/>
@@ -8935,7 +11581,54 @@
         </w:rPr>
         <w:t>Portability</w:t>
       </w:r>
-      <w:bookmarkEnd w:id="43"/>
+      <w:bookmarkEnd w:id="47"/>
+    </w:p>
+    <w:p>
+      <w:pPr>
+        <w:pStyle w:val="ListParagraph"/>
+        <w:ind w:left="1224"/>
+        <w:rPr>
+          <w:sz w:val="22"/>
+          <w:szCs w:val="22"/>
+        </w:rPr>
+      </w:pPr>
+    </w:p>
+    <w:p>
+      <w:pPr>
+        <w:pStyle w:val="ListParagraph"/>
+        <w:ind w:left="1224"/>
+        <w:rPr>
+          <w:sz w:val="22"/>
+          <w:szCs w:val="22"/>
+        </w:rPr>
+      </w:pPr>
+      <w:r>
+        <w:rPr>
+          <w:sz w:val="22"/>
+          <w:szCs w:val="22"/>
+        </w:rPr>
+        <w:t>The S2B must be able to run in all main mobile OS (Android, iOS, Windows-Phone OS, MIUI), and to be supported by all the main Web Browser (Google Chrome, Safari, Firefox, Microsoft Edge)</w:t>
+      </w:r>
+    </w:p>
+    <w:p>
+      <w:pPr>
+        <w:pStyle w:val="ListParagraph"/>
+        <w:ind w:left="1224"/>
+        <w:rPr>
+          <w:sz w:val="22"/>
+          <w:szCs w:val="22"/>
+        </w:rPr>
+      </w:pPr>
+    </w:p>
+    <w:p>
+      <w:pPr>
+        <w:pStyle w:val="ListParagraph"/>
+        <w:ind w:left="1224"/>
+        <w:rPr>
+          <w:sz w:val="22"/>
+          <w:szCs w:val="22"/>
+        </w:rPr>
+      </w:pPr>
     </w:p>
     <w:p>
       <w:pPr>
@@ -8952,7 +11645,7 @@
           <w:szCs w:val="36"/>
         </w:rPr>
       </w:pPr>
-      <w:bookmarkStart w:id="44" w:name="_Toc23538946"/>
+      <w:bookmarkStart w:id="48" w:name="_Toc23538946"/>
       <w:r>
         <w:rPr>
           <w:b/>
@@ -8963,7 +11656,7 @@
         </w:rPr>
         <w:t>Formal Analysis Using Alloy</w:t>
       </w:r>
-      <w:bookmarkEnd w:id="44"/>
+      <w:bookmarkEnd w:id="48"/>
     </w:p>
     <w:p>
       <w:pPr>
@@ -8978,7 +11671,7 @@
           <w:szCs w:val="36"/>
         </w:rPr>
       </w:pPr>
-      <w:bookmarkStart w:id="45" w:name="_Toc23538947"/>
+      <w:bookmarkStart w:id="49" w:name="_Toc23538947"/>
       <w:r>
         <w:rPr>
           <w:color w:val="8EAADB" w:themeColor="accent1" w:themeTint="99"/>
@@ -8987,7 +11680,7 @@
         </w:rPr>
         <w:t>Alloy Code</w:t>
       </w:r>
-      <w:bookmarkEnd w:id="45"/>
+      <w:bookmarkEnd w:id="49"/>
     </w:p>
     <w:p>
       <w:pPr>
@@ -9002,7 +11695,7 @@
           <w:szCs w:val="36"/>
         </w:rPr>
       </w:pPr>
-      <w:bookmarkStart w:id="46" w:name="_Toc23538948"/>
+      <w:bookmarkStart w:id="50" w:name="_Toc23538948"/>
       <w:r>
         <w:rPr>
           <w:color w:val="8EAADB" w:themeColor="accent1" w:themeTint="99"/>
@@ -9011,7 +11704,7 @@
         </w:rPr>
         <w:t>Results of Alloy Analysis</w:t>
       </w:r>
-      <w:bookmarkEnd w:id="46"/>
+      <w:bookmarkEnd w:id="50"/>
     </w:p>
     <w:p>
       <w:pPr>
@@ -9026,7 +11719,7 @@
           <w:szCs w:val="36"/>
         </w:rPr>
       </w:pPr>
-      <w:bookmarkStart w:id="47" w:name="_Toc23538949"/>
+      <w:bookmarkStart w:id="51" w:name="_Toc23538949"/>
       <w:r>
         <w:rPr>
           <w:color w:val="8EAADB" w:themeColor="accent1" w:themeTint="99"/>
@@ -9035,7 +11728,7 @@
         </w:rPr>
         <w:t>Alloy Model</w:t>
       </w:r>
-      <w:bookmarkEnd w:id="47"/>
+      <w:bookmarkEnd w:id="51"/>
     </w:p>
     <w:p>
       <w:pPr>
@@ -9052,7 +11745,7 @@
           <w:szCs w:val="36"/>
         </w:rPr>
       </w:pPr>
-      <w:bookmarkStart w:id="48" w:name="_Toc23538950"/>
+      <w:bookmarkStart w:id="52" w:name="_Toc23538950"/>
       <w:r>
         <w:rPr>
           <w:b/>
@@ -9063,7 +11756,7 @@
         </w:rPr>
         <w:t>Effort Spent</w:t>
       </w:r>
-      <w:bookmarkEnd w:id="48"/>
+      <w:bookmarkEnd w:id="52"/>
     </w:p>
     <w:sectPr>
       <w:pgSz w:w="12240" w:h="15840"/>
@@ -9080,6 +11773,119 @@
 <file path=word/numbering.xml><?xml version="1.0" encoding="utf-8"?>
 <w:numbering xmlns:wpc="http://schemas.microsoft.com/office/word/2010/wordprocessingCanvas" xmlns:cx="http://schemas.microsoft.com/office/drawing/2014/chartex" xmlns:cx1="http://schemas.microsoft.com/office/drawing/2015/9/8/chartex" xmlns:cx2="http://schemas.microsoft.com/office/drawing/2015/10/21/chartex" xmlns:cx3="http://schemas.microsoft.com/office/drawing/2016/5/9/chartex" xmlns:cx4="http://schemas.microsoft.com/office/drawing/2016/5/10/chartex" xmlns:cx5="http://schemas.microsoft.com/office/drawing/2016/5/11/chartex" xmlns:cx6="http://schemas.microsoft.com/office/drawing/2016/5/12/chartex" xmlns:cx7="http://schemas.microsoft.com/office/drawing/2016/5/13/chartex" xmlns:cx8="http://schemas.microsoft.com/office/drawing/2016/5/14/chartex" xmlns:mc="http://schemas.openxmlformats.org/markup-compatibility/2006" xmlns:aink="http://schemas.microsoft.com/office/drawing/2016/ink" xmlns:am3d="http://schemas.microsoft.com/office/drawing/2017/model3d" xmlns:o="urn:schemas-microsoft-com:office:office" xmlns:r="http://schemas.openxmlformats.org/officeDocument/2006/relationships" xmlns:m="http://schemas.openxmlformats.org/officeDocument/2006/math" xmlns:v="urn:schemas-microsoft-com:vml" xmlns:wp14="http://schemas.microsoft.com/office/word/2010/wordprocessingDrawing" xmlns:wp="http://schemas.openxmlformats.org/drawingml/2006/wordprocessingDrawing" xmlns:w10="urn:schemas-microsoft-com:office:word" xmlns:w="http://schemas.openxmlformats.org/wordprocessingml/2006/main" xmlns:w14="http://schemas.microsoft.com/office/word/2010/wordml" xmlns:w15="http://schemas.microsoft.com/office/word/2012/wordml" xmlns:w16cid="http://schemas.microsoft.com/office/word/2016/wordml/cid" xmlns:w16se="http://schemas.microsoft.com/office/word/2015/wordml/symex" xmlns:wpg="http://schemas.microsoft.com/office/word/2010/wordprocessingGroup" xmlns:wpi="http://schemas.microsoft.com/office/word/2010/wordprocessingInk" xmlns:wne="http://schemas.microsoft.com/office/word/2006/wordml" xmlns:wps="http://schemas.microsoft.com/office/word/2010/wordprocessingShape" mc:Ignorable="w14 w15 w16se w16cid wp14">
   <w:abstractNum w:abstractNumId="0" w15:restartNumberingAfterBreak="0">
+    <w:nsid w:val="09FC3072"/>
+    <w:multiLevelType w:val="hybridMultilevel"/>
+    <w:tmpl w:val="6C3E19D2"/>
+    <w:lvl w:ilvl="0" w:tplc="0409000B">
+      <w:start w:val="1"/>
+      <w:numFmt w:val="bullet"/>
+      <w:lvlText w:val=""/>
+      <w:lvlJc w:val="left"/>
+      <w:pPr>
+        <w:ind w:left="3024" w:hanging="360"/>
+      </w:pPr>
+      <w:rPr>
+        <w:rFonts w:ascii="Wingdings" w:hAnsi="Wingdings" w:hint="default"/>
+      </w:rPr>
+    </w:lvl>
+    <w:lvl w:ilvl="1" w:tplc="04090003" w:tentative="1">
+      <w:start w:val="1"/>
+      <w:numFmt w:val="bullet"/>
+      <w:lvlText w:val="o"/>
+      <w:lvlJc w:val="left"/>
+      <w:pPr>
+        <w:ind w:left="3744" w:hanging="360"/>
+      </w:pPr>
+      <w:rPr>
+        <w:rFonts w:ascii="Courier New" w:hAnsi="Courier New" w:cs="Courier New" w:hint="default"/>
+      </w:rPr>
+    </w:lvl>
+    <w:lvl w:ilvl="2" w:tplc="04090005" w:tentative="1">
+      <w:start w:val="1"/>
+      <w:numFmt w:val="bullet"/>
+      <w:lvlText w:val=""/>
+      <w:lvlJc w:val="left"/>
+      <w:pPr>
+        <w:ind w:left="4464" w:hanging="360"/>
+      </w:pPr>
+      <w:rPr>
+        <w:rFonts w:ascii="Wingdings" w:hAnsi="Wingdings" w:hint="default"/>
+      </w:rPr>
+    </w:lvl>
+    <w:lvl w:ilvl="3" w:tplc="04090001" w:tentative="1">
+      <w:start w:val="1"/>
+      <w:numFmt w:val="bullet"/>
+      <w:lvlText w:val=""/>
+      <w:lvlJc w:val="left"/>
+      <w:pPr>
+        <w:ind w:left="5184" w:hanging="360"/>
+      </w:pPr>
+      <w:rPr>
+        <w:rFonts w:ascii="Symbol" w:hAnsi="Symbol" w:hint="default"/>
+      </w:rPr>
+    </w:lvl>
+    <w:lvl w:ilvl="4" w:tplc="04090003" w:tentative="1">
+      <w:start w:val="1"/>
+      <w:numFmt w:val="bullet"/>
+      <w:lvlText w:val="o"/>
+      <w:lvlJc w:val="left"/>
+      <w:pPr>
+        <w:ind w:left="5904" w:hanging="360"/>
+      </w:pPr>
+      <w:rPr>
+        <w:rFonts w:ascii="Courier New" w:hAnsi="Courier New" w:cs="Courier New" w:hint="default"/>
+      </w:rPr>
+    </w:lvl>
+    <w:lvl w:ilvl="5" w:tplc="04090005" w:tentative="1">
+      <w:start w:val="1"/>
+      <w:numFmt w:val="bullet"/>
+      <w:lvlText w:val=""/>
+      <w:lvlJc w:val="left"/>
+      <w:pPr>
+        <w:ind w:left="6624" w:hanging="360"/>
+      </w:pPr>
+      <w:rPr>
+        <w:rFonts w:ascii="Wingdings" w:hAnsi="Wingdings" w:hint="default"/>
+      </w:rPr>
+    </w:lvl>
+    <w:lvl w:ilvl="6" w:tplc="04090001" w:tentative="1">
+      <w:start w:val="1"/>
+      <w:numFmt w:val="bullet"/>
+      <w:lvlText w:val=""/>
+      <w:lvlJc w:val="left"/>
+      <w:pPr>
+        <w:ind w:left="7344" w:hanging="360"/>
+      </w:pPr>
+      <w:rPr>
+        <w:rFonts w:ascii="Symbol" w:hAnsi="Symbol" w:hint="default"/>
+      </w:rPr>
+    </w:lvl>
+    <w:lvl w:ilvl="7" w:tplc="04090003" w:tentative="1">
+      <w:start w:val="1"/>
+      <w:numFmt w:val="bullet"/>
+      <w:lvlText w:val="o"/>
+      <w:lvlJc w:val="left"/>
+      <w:pPr>
+        <w:ind w:left="8064" w:hanging="360"/>
+      </w:pPr>
+      <w:rPr>
+        <w:rFonts w:ascii="Courier New" w:hAnsi="Courier New" w:cs="Courier New" w:hint="default"/>
+      </w:rPr>
+    </w:lvl>
+    <w:lvl w:ilvl="8" w:tplc="04090005" w:tentative="1">
+      <w:start w:val="1"/>
+      <w:numFmt w:val="bullet"/>
+      <w:lvlText w:val=""/>
+      <w:lvlJc w:val="left"/>
+      <w:pPr>
+        <w:ind w:left="8784" w:hanging="360"/>
+      </w:pPr>
+      <w:rPr>
+        <w:rFonts w:ascii="Wingdings" w:hAnsi="Wingdings" w:hint="default"/>
+      </w:rPr>
+    </w:lvl>
+  </w:abstractNum>
+  <w:abstractNum w:abstractNumId="1" w15:restartNumberingAfterBreak="0">
     <w:nsid w:val="0A6149C5"/>
     <w:multiLevelType w:val="hybridMultilevel"/>
     <w:tmpl w:val="AE36D24E"/>
@@ -9192,7 +11998,7 @@
       </w:rPr>
     </w:lvl>
   </w:abstractNum>
-  <w:abstractNum w:abstractNumId="1" w15:restartNumberingAfterBreak="0">
+  <w:abstractNum w:abstractNumId="2" w15:restartNumberingAfterBreak="0">
     <w:nsid w:val="257E12AA"/>
     <w:multiLevelType w:val="multilevel"/>
     <w:tmpl w:val="6C30D776"/>
@@ -9305,7 +12111,120 @@
       </w:rPr>
     </w:lvl>
   </w:abstractNum>
-  <w:abstractNum w:abstractNumId="2" w15:restartNumberingAfterBreak="0">
+  <w:abstractNum w:abstractNumId="3" w15:restartNumberingAfterBreak="0">
+    <w:nsid w:val="3CF25983"/>
+    <w:multiLevelType w:val="hybridMultilevel"/>
+    <w:tmpl w:val="192ACB78"/>
+    <w:lvl w:ilvl="0" w:tplc="04090001">
+      <w:start w:val="1"/>
+      <w:numFmt w:val="bullet"/>
+      <w:lvlText w:val=""/>
+      <w:lvlJc w:val="left"/>
+      <w:pPr>
+        <w:ind w:left="2304" w:hanging="360"/>
+      </w:pPr>
+      <w:rPr>
+        <w:rFonts w:ascii="Symbol" w:hAnsi="Symbol" w:hint="default"/>
+      </w:rPr>
+    </w:lvl>
+    <w:lvl w:ilvl="1" w:tplc="0409000B">
+      <w:start w:val="1"/>
+      <w:numFmt w:val="bullet"/>
+      <w:lvlText w:val=""/>
+      <w:lvlJc w:val="left"/>
+      <w:pPr>
+        <w:ind w:left="3024" w:hanging="360"/>
+      </w:pPr>
+      <w:rPr>
+        <w:rFonts w:ascii="Wingdings" w:hAnsi="Wingdings" w:hint="default"/>
+      </w:rPr>
+    </w:lvl>
+    <w:lvl w:ilvl="2" w:tplc="04090005" w:tentative="1">
+      <w:start w:val="1"/>
+      <w:numFmt w:val="bullet"/>
+      <w:lvlText w:val=""/>
+      <w:lvlJc w:val="left"/>
+      <w:pPr>
+        <w:ind w:left="3744" w:hanging="360"/>
+      </w:pPr>
+      <w:rPr>
+        <w:rFonts w:ascii="Wingdings" w:hAnsi="Wingdings" w:hint="default"/>
+      </w:rPr>
+    </w:lvl>
+    <w:lvl w:ilvl="3" w:tplc="04090001" w:tentative="1">
+      <w:start w:val="1"/>
+      <w:numFmt w:val="bullet"/>
+      <w:lvlText w:val=""/>
+      <w:lvlJc w:val="left"/>
+      <w:pPr>
+        <w:ind w:left="4464" w:hanging="360"/>
+      </w:pPr>
+      <w:rPr>
+        <w:rFonts w:ascii="Symbol" w:hAnsi="Symbol" w:hint="default"/>
+      </w:rPr>
+    </w:lvl>
+    <w:lvl w:ilvl="4" w:tplc="04090003" w:tentative="1">
+      <w:start w:val="1"/>
+      <w:numFmt w:val="bullet"/>
+      <w:lvlText w:val="o"/>
+      <w:lvlJc w:val="left"/>
+      <w:pPr>
+        <w:ind w:left="5184" w:hanging="360"/>
+      </w:pPr>
+      <w:rPr>
+        <w:rFonts w:ascii="Courier New" w:hAnsi="Courier New" w:cs="Courier New" w:hint="default"/>
+      </w:rPr>
+    </w:lvl>
+    <w:lvl w:ilvl="5" w:tplc="04090005" w:tentative="1">
+      <w:start w:val="1"/>
+      <w:numFmt w:val="bullet"/>
+      <w:lvlText w:val=""/>
+      <w:lvlJc w:val="left"/>
+      <w:pPr>
+        <w:ind w:left="5904" w:hanging="360"/>
+      </w:pPr>
+      <w:rPr>
+        <w:rFonts w:ascii="Wingdings" w:hAnsi="Wingdings" w:hint="default"/>
+      </w:rPr>
+    </w:lvl>
+    <w:lvl w:ilvl="6" w:tplc="04090001" w:tentative="1">
+      <w:start w:val="1"/>
+      <w:numFmt w:val="bullet"/>
+      <w:lvlText w:val=""/>
+      <w:lvlJc w:val="left"/>
+      <w:pPr>
+        <w:ind w:left="6624" w:hanging="360"/>
+      </w:pPr>
+      <w:rPr>
+        <w:rFonts w:ascii="Symbol" w:hAnsi="Symbol" w:hint="default"/>
+      </w:rPr>
+    </w:lvl>
+    <w:lvl w:ilvl="7" w:tplc="04090003" w:tentative="1">
+      <w:start w:val="1"/>
+      <w:numFmt w:val="bullet"/>
+      <w:lvlText w:val="o"/>
+      <w:lvlJc w:val="left"/>
+      <w:pPr>
+        <w:ind w:left="7344" w:hanging="360"/>
+      </w:pPr>
+      <w:rPr>
+        <w:rFonts w:ascii="Courier New" w:hAnsi="Courier New" w:cs="Courier New" w:hint="default"/>
+      </w:rPr>
+    </w:lvl>
+    <w:lvl w:ilvl="8" w:tplc="04090005" w:tentative="1">
+      <w:start w:val="1"/>
+      <w:numFmt w:val="bullet"/>
+      <w:lvlText w:val=""/>
+      <w:lvlJc w:val="left"/>
+      <w:pPr>
+        <w:ind w:left="8064" w:hanging="360"/>
+      </w:pPr>
+      <w:rPr>
+        <w:rFonts w:ascii="Wingdings" w:hAnsi="Wingdings" w:hint="default"/>
+      </w:rPr>
+    </w:lvl>
+  </w:abstractNum>
+  <w:abstractNum w:abstractNumId="4" w15:restartNumberingAfterBreak="0">
     <w:nsid w:val="40036FA1"/>
     <w:multiLevelType w:val="multilevel"/>
     <w:tmpl w:val="300A45C6"/>
@@ -9391,7 +12310,7 @@
       </w:pPr>
     </w:lvl>
   </w:abstractNum>
-  <w:abstractNum w:abstractNumId="3" w15:restartNumberingAfterBreak="0">
+  <w:abstractNum w:abstractNumId="5" w15:restartNumberingAfterBreak="0">
     <w:nsid w:val="4E682577"/>
     <w:multiLevelType w:val="hybridMultilevel"/>
     <w:tmpl w:val="107A8668"/>
@@ -9504,7 +12423,7 @@
       </w:rPr>
     </w:lvl>
   </w:abstractNum>
-  <w:abstractNum w:abstractNumId="4" w15:restartNumberingAfterBreak="0">
+  <w:abstractNum w:abstractNumId="6" w15:restartNumberingAfterBreak="0">
     <w:nsid w:val="6B21146D"/>
     <w:multiLevelType w:val="hybridMultilevel"/>
     <w:tmpl w:val="8554879E"/>
@@ -9617,7 +12536,7 @@
       </w:rPr>
     </w:lvl>
   </w:abstractNum>
-  <w:abstractNum w:abstractNumId="5" w15:restartNumberingAfterBreak="0">
+  <w:abstractNum w:abstractNumId="7" w15:restartNumberingAfterBreak="0">
     <w:nsid w:val="7A387D58"/>
     <w:multiLevelType w:val="hybridMultilevel"/>
     <w:tmpl w:val="B840FC72"/>
@@ -9731,22 +12650,28 @@
     </w:lvl>
   </w:abstractNum>
   <w:num w:numId="1">
+    <w:abstractNumId w:val="4"/>
+  </w:num>
+  <w:num w:numId="2">
     <w:abstractNumId w:val="2"/>
   </w:num>
-  <w:num w:numId="2">
+  <w:num w:numId="3">
+    <w:abstractNumId w:val="6"/>
+  </w:num>
+  <w:num w:numId="4">
+    <w:abstractNumId w:val="7"/>
+  </w:num>
+  <w:num w:numId="5">
     <w:abstractNumId w:val="1"/>
   </w:num>
-  <w:num w:numId="3">
-    <w:abstractNumId w:val="4"/>
-  </w:num>
-  <w:num w:numId="4">
+  <w:num w:numId="6">
     <w:abstractNumId w:val="5"/>
   </w:num>
-  <w:num w:numId="5">
+  <w:num w:numId="7">
+    <w:abstractNumId w:val="3"/>
+  </w:num>
+  <w:num w:numId="8">
     <w:abstractNumId w:val="0"/>
-  </w:num>
-  <w:num w:numId="6">
-    <w:abstractNumId w:val="3"/>
   </w:num>
 </w:numbering>
 </file>
@@ -10541,7 +13466,6 @@
     <w:basedOn w:val="Normal"/>
     <w:next w:val="Normal"/>
     <w:uiPriority w:val="35"/>
-    <w:semiHidden/>
     <w:unhideWhenUsed/>
     <w:qFormat/>
     <w:rsid w:val="008A2FCB"/>
@@ -10826,6 +13750,49 @@
       <w:color w:val="0563C1" w:themeColor="hyperlink"/>
       <w:u w:val="single"/>
     </w:rPr>
+  </w:style>
+  <w:style w:type="paragraph" w:styleId="TableofFigures">
+    <w:name w:val="table of figures"/>
+    <w:basedOn w:val="Normal"/>
+    <w:next w:val="Normal"/>
+    <w:uiPriority w:val="99"/>
+    <w:unhideWhenUsed/>
+    <w:rsid w:val="000D29F6"/>
+    <w:pPr>
+      <w:spacing w:after="0"/>
+    </w:pPr>
+  </w:style>
+  <w:style w:type="paragraph" w:styleId="TOC1">
+    <w:name w:val="toc 1"/>
+    <w:basedOn w:val="Normal"/>
+    <w:next w:val="Normal"/>
+    <w:autoRedefine/>
+    <w:uiPriority w:val="39"/>
+    <w:semiHidden/>
+    <w:unhideWhenUsed/>
+    <w:rsid w:val="000D29F6"/>
+    <w:pPr>
+      <w:spacing w:after="100"/>
+    </w:pPr>
+  </w:style>
+  <w:style w:type="table" w:styleId="TableGrid">
+    <w:name w:val="Table Grid"/>
+    <w:basedOn w:val="TableNormal"/>
+    <w:uiPriority w:val="39"/>
+    <w:rsid w:val="002E09F0"/>
+    <w:pPr>
+      <w:spacing w:after="0" w:line="240" w:lineRule="auto"/>
+    </w:pPr>
+    <w:tblPr>
+      <w:tblBorders>
+        <w:top w:val="single" w:sz="4" w:space="0" w:color="auto"/>
+        <w:left w:val="single" w:sz="4" w:space="0" w:color="auto"/>
+        <w:bottom w:val="single" w:sz="4" w:space="0" w:color="auto"/>
+        <w:right w:val="single" w:sz="4" w:space="0" w:color="auto"/>
+        <w:insideH w:val="single" w:sz="4" w:space="0" w:color="auto"/>
+        <w:insideV w:val="single" w:sz="4" w:space="0" w:color="auto"/>
+      </w:tblBorders>
+    </w:tblPr>
   </w:style>
 </w:styles>
 </file>
@@ -11149,7 +14116,7 @@
 </file>
 
 <file path=customXml/itemProps2.xml><?xml version="1.0" encoding="utf-8"?>
-<ds:datastoreItem xmlns:ds="http://schemas.openxmlformats.org/officeDocument/2006/customXml" ds:itemID="{7D96A74C-2805-4E62-8D00-249354A45359}">
+<ds:datastoreItem xmlns:ds="http://schemas.openxmlformats.org/officeDocument/2006/customXml" ds:itemID="{E39CE6DC-F2A0-44CA-BEA9-0A31AE9181A5}">
   <ds:schemaRefs>
     <ds:schemaRef ds:uri="http://schemas.openxmlformats.org/officeDocument/2006/bibliography"/>
   </ds:schemaRefs>

</xml_diff>

<commit_message>
add the use case but they need to be review
</commit_message>
<xml_diff>
--- a/RASD/New-RASD.docx
+++ b/RASD/New-RASD.docx
@@ -8010,24 +8010,66 @@
           <w:sz w:val="36"/>
           <w:szCs w:val="36"/>
         </w:rPr>
-        <w:t xml:space="preserve"> (authority mining </w:t>
-      </w:r>
-      <w:r>
+        <w:t xml:space="preserve"> </w:t>
+      </w:r>
+    </w:p>
+    <w:p>
+      <w:pPr>
+        <w:pStyle w:val="ListParagraph"/>
+        <w:ind w:left="1224"/>
         <w:rPr>
           <w:color w:val="8EAADB" w:themeColor="accent1" w:themeTint="99"/>
           <w:sz w:val="36"/>
           <w:szCs w:val="36"/>
         </w:rPr>
-        <w:t>statistical data</w:t>
-      </w:r>
-      <w:r>
+      </w:pPr>
+    </w:p>
+    <w:p>
+      <w:pPr>
+        <w:pStyle w:val="ListParagraph"/>
+        <w:ind w:left="1224"/>
+        <w:rPr>
+          <w:sz w:val="22"/>
+          <w:szCs w:val="22"/>
+        </w:rPr>
+      </w:pPr>
+      <w:r>
+        <w:rPr>
+          <w:sz w:val="22"/>
+          <w:szCs w:val="22"/>
+        </w:rPr>
+        <w:t xml:space="preserve">Piero is a chief police officer that wants to understand how to relocate efficaciously his mans so decide to use the app Safestreets. As authority he can access to all statistical data and in particular, he is interested in the </w:t>
+      </w:r>
+      <w:r>
+        <w:rPr>
+          <w:sz w:val="22"/>
+          <w:szCs w:val="22"/>
+        </w:rPr>
+        <w:t>zone with an high density of reports so he opens the integrated map and the system highlights the zones with different colors based on the reports density in the zone.</w:t>
+      </w:r>
+    </w:p>
+    <w:p>
+      <w:pPr>
+        <w:pStyle w:val="ListParagraph"/>
+        <w:ind w:left="1224"/>
         <w:rPr>
           <w:color w:val="8EAADB" w:themeColor="accent1" w:themeTint="99"/>
           <w:sz w:val="36"/>
           <w:szCs w:val="36"/>
-        </w:rPr>
-        <w:t>)</w:t>
-      </w:r>
+          <w:lang w:val="it-IT"/>
+        </w:rPr>
+      </w:pPr>
+    </w:p>
+    <w:p>
+      <w:pPr>
+        <w:pStyle w:val="ListParagraph"/>
+        <w:ind w:left="1224"/>
+        <w:rPr>
+          <w:sz w:val="22"/>
+          <w:szCs w:val="22"/>
+          <w:lang w:val="it-IT"/>
+        </w:rPr>
+      </w:pPr>
     </w:p>
     <w:p>
       <w:pPr>
@@ -8037,43 +8079,33 @@
           <w:color w:val="8EAADB" w:themeColor="accent1" w:themeTint="99"/>
           <w:sz w:val="36"/>
           <w:szCs w:val="36"/>
-        </w:rPr>
-      </w:pPr>
-    </w:p>
-    <w:p>
-      <w:pPr>
-        <w:pStyle w:val="ListParagraph"/>
-        <w:ind w:left="1224"/>
-        <w:rPr>
-          <w:sz w:val="22"/>
-          <w:szCs w:val="22"/>
-        </w:rPr>
-      </w:pPr>
-      <w:r>
-        <w:rPr>
-          <w:sz w:val="22"/>
-          <w:szCs w:val="22"/>
-        </w:rPr>
-        <w:t xml:space="preserve">Piero is a chief police officer that wants to understand how to relocate efficaciously his mans so decide to use the app Safestreets. As authority he can access to all statistical data and in particular, he is interested in the </w:t>
-      </w:r>
-      <w:r>
-        <w:rPr>
-          <w:sz w:val="22"/>
-          <w:szCs w:val="22"/>
-        </w:rPr>
-        <w:t>zone with an high density of reports so he opens the integrated map and the system highlights the zones with different colors based on the reports density in the zone.</w:t>
-      </w:r>
-    </w:p>
-    <w:p>
-      <w:pPr>
-        <w:pStyle w:val="ListParagraph"/>
-        <w:ind w:left="1224"/>
+          <w:lang w:val="it-IT"/>
+        </w:rPr>
+      </w:pPr>
+    </w:p>
+    <w:p>
+      <w:pPr>
+        <w:pStyle w:val="ListParagraph"/>
+        <w:numPr>
+          <w:ilvl w:val="1"/>
+          <w:numId w:val="1"/>
+        </w:numPr>
         <w:rPr>
           <w:color w:val="8EAADB" w:themeColor="accent1" w:themeTint="99"/>
           <w:sz w:val="36"/>
           <w:szCs w:val="36"/>
         </w:rPr>
       </w:pPr>
+      <w:bookmarkStart w:id="17" w:name="_Toc23538921"/>
+      <w:r>
+        <w:rPr>
+          <w:color w:val="8EAADB" w:themeColor="accent1" w:themeTint="99"/>
+          <w:sz w:val="36"/>
+          <w:szCs w:val="36"/>
+        </w:rPr>
+        <w:t>User characteristics</w:t>
+      </w:r>
+      <w:bookmarkEnd w:id="17"/>
     </w:p>
     <w:p>
       <w:pPr>
@@ -8086,72 +8118,175 @@
           <w:color w:val="8EAADB" w:themeColor="accent1" w:themeTint="99"/>
           <w:sz w:val="36"/>
           <w:szCs w:val="36"/>
-          <w:lang w:val="it-IT"/>
-        </w:rPr>
-      </w:pPr>
-      <w:bookmarkStart w:id="17" w:name="_Toc23538920"/>
+        </w:rPr>
+      </w:pPr>
       <w:r>
         <w:rPr>
           <w:color w:val="8EAADB" w:themeColor="accent1" w:themeTint="99"/>
           <w:sz w:val="36"/>
           <w:szCs w:val="36"/>
-          <w:lang w:val="it-IT"/>
-        </w:rPr>
-        <w:t>Scenario 5</w:t>
-      </w:r>
-      <w:bookmarkEnd w:id="17"/>
-      <w:r>
+        </w:rPr>
+        <w:t>Actors</w:t>
+      </w:r>
+    </w:p>
+    <w:p>
+      <w:pPr>
+        <w:pStyle w:val="ListParagraph"/>
+        <w:ind w:left="1224"/>
         <w:rPr>
           <w:color w:val="8EAADB" w:themeColor="accent1" w:themeTint="99"/>
           <w:sz w:val="36"/>
           <w:szCs w:val="36"/>
-          <w:lang w:val="it-IT"/>
-        </w:rPr>
-        <w:t xml:space="preserve"> (me verr</w:t>
-      </w:r>
-      <w:r>
-        <w:rPr>
-          <w:color w:val="8EAADB" w:themeColor="accent1" w:themeTint="99"/>
-          <w:sz w:val="36"/>
-          <w:szCs w:val="36"/>
-          <w:lang w:val="it-IT"/>
-        </w:rPr>
-        <w:t>à)</w:t>
-      </w:r>
-    </w:p>
-    <w:p>
-      <w:pPr>
-        <w:pStyle w:val="ListParagraph"/>
-        <w:ind w:left="1224"/>
-        <w:rPr>
-          <w:color w:val="8EAADB" w:themeColor="accent1" w:themeTint="99"/>
-          <w:sz w:val="36"/>
-          <w:szCs w:val="36"/>
-          <w:lang w:val="it-IT"/>
-        </w:rPr>
-      </w:pPr>
-    </w:p>
-    <w:p>
-      <w:pPr>
-        <w:pStyle w:val="ListParagraph"/>
-        <w:ind w:left="1224"/>
-        <w:rPr>
-          <w:color w:val="8EAADB" w:themeColor="accent1" w:themeTint="99"/>
-          <w:sz w:val="36"/>
-          <w:szCs w:val="36"/>
-          <w:lang w:val="it-IT"/>
-        </w:rPr>
-      </w:pPr>
-    </w:p>
-    <w:p>
-      <w:pPr>
-        <w:pStyle w:val="ListParagraph"/>
-        <w:ind w:left="1224"/>
-        <w:rPr>
-          <w:color w:val="8EAADB" w:themeColor="accent1" w:themeTint="99"/>
-          <w:sz w:val="36"/>
-          <w:szCs w:val="36"/>
-          <w:lang w:val="it-IT"/>
+        </w:rPr>
+      </w:pPr>
+    </w:p>
+    <w:p>
+      <w:pPr>
+        <w:pStyle w:val="ListParagraph"/>
+        <w:numPr>
+          <w:ilvl w:val="0"/>
+          <w:numId w:val="6"/>
+        </w:numPr>
+        <w:rPr>
+          <w:sz w:val="22"/>
+          <w:szCs w:val="22"/>
+        </w:rPr>
+      </w:pPr>
+      <w:r>
+        <w:rPr>
+          <w:sz w:val="22"/>
+          <w:szCs w:val="22"/>
+        </w:rPr>
+        <w:t>Person: a person that does not have a registered account. The only thing that he/she can do is to proceed with the Sign Up operation.</w:t>
+      </w:r>
+    </w:p>
+    <w:p>
+      <w:pPr>
+        <w:pStyle w:val="ListParagraph"/>
+        <w:ind w:left="1944"/>
+        <w:rPr>
+          <w:sz w:val="22"/>
+          <w:szCs w:val="22"/>
+        </w:rPr>
+      </w:pPr>
+    </w:p>
+    <w:p>
+      <w:pPr>
+        <w:pStyle w:val="ListParagraph"/>
+        <w:numPr>
+          <w:ilvl w:val="0"/>
+          <w:numId w:val="6"/>
+        </w:numPr>
+        <w:rPr>
+          <w:sz w:val="22"/>
+          <w:szCs w:val="22"/>
+        </w:rPr>
+      </w:pPr>
+      <w:r>
+        <w:rPr>
+          <w:sz w:val="22"/>
+          <w:szCs w:val="22"/>
+        </w:rPr>
+        <w:t>User: a person passed through a successful registration process and now able to use Safestreets services. He/she can login to the system and, after that, use the platform’s functionalities.</w:t>
+      </w:r>
+    </w:p>
+    <w:p>
+      <w:pPr>
+        <w:pStyle w:val="ListParagraph"/>
+        <w:ind w:left="1944"/>
+        <w:rPr>
+          <w:sz w:val="22"/>
+          <w:szCs w:val="22"/>
+        </w:rPr>
+      </w:pPr>
+    </w:p>
+    <w:p>
+      <w:pPr>
+        <w:pStyle w:val="ListParagraph"/>
+        <w:numPr>
+          <w:ilvl w:val="0"/>
+          <w:numId w:val="6"/>
+        </w:numPr>
+        <w:rPr>
+          <w:sz w:val="22"/>
+          <w:szCs w:val="22"/>
+        </w:rPr>
+      </w:pPr>
+      <w:r>
+        <w:rPr>
+          <w:sz w:val="22"/>
+          <w:szCs w:val="22"/>
+        </w:rPr>
+        <w:t xml:space="preserve">Authority: a police officer that passed through a successful registration process and now able to use all Safestreets services. He/she can login to the system and, after that, use </w:t>
+      </w:r>
+      <w:r>
+        <w:rPr>
+          <w:sz w:val="22"/>
+          <w:szCs w:val="22"/>
+        </w:rPr>
+        <w:t xml:space="preserve">all </w:t>
+      </w:r>
+      <w:r>
+        <w:rPr>
+          <w:sz w:val="22"/>
+          <w:szCs w:val="22"/>
+        </w:rPr>
+        <w:t>the platform’s functio</w:t>
+      </w:r>
+      <w:r>
+        <w:rPr>
+          <w:sz w:val="22"/>
+          <w:szCs w:val="22"/>
+        </w:rPr>
+        <w:t>nalities.</w:t>
+      </w:r>
+    </w:p>
+    <w:p>
+      <w:pPr>
+        <w:pStyle w:val="ListParagraph"/>
+        <w:ind w:left="1944"/>
+        <w:rPr>
+          <w:sz w:val="22"/>
+          <w:szCs w:val="22"/>
+        </w:rPr>
+      </w:pPr>
+    </w:p>
+    <w:p>
+      <w:pPr>
+        <w:pStyle w:val="ListParagraph"/>
+        <w:numPr>
+          <w:ilvl w:val="0"/>
+          <w:numId w:val="6"/>
+        </w:numPr>
+        <w:rPr>
+          <w:sz w:val="22"/>
+          <w:szCs w:val="22"/>
+        </w:rPr>
+      </w:pPr>
+      <w:r>
+        <w:rPr>
+          <w:sz w:val="22"/>
+          <w:szCs w:val="22"/>
+        </w:rPr>
+        <w:t xml:space="preserve">Google: the system with whom the S2B retrieves the maps and related information about routes, real-time traffic situations, estimated travel time.  </w:t>
+      </w:r>
+    </w:p>
+    <w:p>
+      <w:pPr>
+        <w:pStyle w:val="ListParagraph"/>
+        <w:rPr>
+          <w:sz w:val="22"/>
+          <w:szCs w:val="22"/>
+        </w:rPr>
+      </w:pPr>
+    </w:p>
+    <w:p>
+      <w:pPr>
+        <w:pStyle w:val="ListParagraph"/>
+        <w:ind w:left="1944"/>
+        <w:rPr>
+          <w:sz w:val="22"/>
+          <w:szCs w:val="22"/>
         </w:rPr>
       </w:pPr>
     </w:p>
@@ -8168,16 +8303,27 @@
           <w:szCs w:val="36"/>
         </w:rPr>
       </w:pPr>
-      <w:bookmarkStart w:id="18" w:name="_Toc23538921"/>
+      <w:bookmarkStart w:id="18" w:name="_Toc23538922"/>
       <w:r>
         <w:rPr>
           <w:color w:val="8EAADB" w:themeColor="accent1" w:themeTint="99"/>
           <w:sz w:val="36"/>
           <w:szCs w:val="36"/>
         </w:rPr>
-        <w:t>User characteristics</w:t>
+        <w:t>Assumptions, dependencies and constrains</w:t>
       </w:r>
       <w:bookmarkEnd w:id="18"/>
+    </w:p>
+    <w:p>
+      <w:pPr>
+        <w:pStyle w:val="ListParagraph"/>
+        <w:ind w:left="792"/>
+        <w:rPr>
+          <w:color w:val="8EAADB" w:themeColor="accent1" w:themeTint="99"/>
+          <w:sz w:val="36"/>
+          <w:szCs w:val="36"/>
+        </w:rPr>
+      </w:pPr>
     </w:p>
     <w:p>
       <w:pPr>
@@ -8192,14 +8338,16 @@
           <w:szCs w:val="36"/>
         </w:rPr>
       </w:pPr>
+      <w:bookmarkStart w:id="19" w:name="_Toc23538923"/>
       <w:r>
         <w:rPr>
           <w:color w:val="8EAADB" w:themeColor="accent1" w:themeTint="99"/>
           <w:sz w:val="36"/>
           <w:szCs w:val="36"/>
         </w:rPr>
-        <w:t>Actors</w:t>
-      </w:r>
+        <w:t>Domain Assumptions</w:t>
+      </w:r>
+      <w:bookmarkEnd w:id="19"/>
     </w:p>
     <w:p>
       <w:pPr>
@@ -8215,226 +8363,6 @@
     <w:p>
       <w:pPr>
         <w:pStyle w:val="ListParagraph"/>
-        <w:numPr>
-          <w:ilvl w:val="0"/>
-          <w:numId w:val="6"/>
-        </w:numPr>
-        <w:rPr>
-          <w:sz w:val="22"/>
-          <w:szCs w:val="22"/>
-        </w:rPr>
-      </w:pPr>
-      <w:r>
-        <w:rPr>
-          <w:sz w:val="22"/>
-          <w:szCs w:val="22"/>
-        </w:rPr>
-        <w:t>Person: a person that does not have a registered account. The only thing that he/she can do is to proceed with the Sign Up operation.</w:t>
-      </w:r>
-    </w:p>
-    <w:p>
-      <w:pPr>
-        <w:pStyle w:val="ListParagraph"/>
-        <w:ind w:left="1944"/>
-        <w:rPr>
-          <w:sz w:val="22"/>
-          <w:szCs w:val="22"/>
-        </w:rPr>
-      </w:pPr>
-    </w:p>
-    <w:p>
-      <w:pPr>
-        <w:pStyle w:val="ListParagraph"/>
-        <w:numPr>
-          <w:ilvl w:val="0"/>
-          <w:numId w:val="6"/>
-        </w:numPr>
-        <w:rPr>
-          <w:sz w:val="22"/>
-          <w:szCs w:val="22"/>
-        </w:rPr>
-      </w:pPr>
-      <w:r>
-        <w:rPr>
-          <w:sz w:val="22"/>
-          <w:szCs w:val="22"/>
-        </w:rPr>
-        <w:t>User: a person passed through a successful registration process and now able to use Safestreets services. He/she can login to the system and, after that, use the platform’s functionalities.</w:t>
-      </w:r>
-    </w:p>
-    <w:p>
-      <w:pPr>
-        <w:pStyle w:val="ListParagraph"/>
-        <w:ind w:left="1944"/>
-        <w:rPr>
-          <w:sz w:val="22"/>
-          <w:szCs w:val="22"/>
-        </w:rPr>
-      </w:pPr>
-    </w:p>
-    <w:p>
-      <w:pPr>
-        <w:pStyle w:val="ListParagraph"/>
-        <w:numPr>
-          <w:ilvl w:val="0"/>
-          <w:numId w:val="6"/>
-        </w:numPr>
-        <w:rPr>
-          <w:sz w:val="22"/>
-          <w:szCs w:val="22"/>
-        </w:rPr>
-      </w:pPr>
-      <w:r>
-        <w:rPr>
-          <w:sz w:val="22"/>
-          <w:szCs w:val="22"/>
-        </w:rPr>
-        <w:t xml:space="preserve">Authority: a police officer that passed through a successful registration process and now able to use all Safestreets services. He/she can login to the system and, after that, use </w:t>
-      </w:r>
-      <w:r>
-        <w:rPr>
-          <w:sz w:val="22"/>
-          <w:szCs w:val="22"/>
-        </w:rPr>
-        <w:t xml:space="preserve">all </w:t>
-      </w:r>
-      <w:r>
-        <w:rPr>
-          <w:sz w:val="22"/>
-          <w:szCs w:val="22"/>
-        </w:rPr>
-        <w:t>the platform’s functio</w:t>
-      </w:r>
-      <w:r>
-        <w:rPr>
-          <w:sz w:val="22"/>
-          <w:szCs w:val="22"/>
-        </w:rPr>
-        <w:t>nalities.</w:t>
-      </w:r>
-    </w:p>
-    <w:p>
-      <w:pPr>
-        <w:pStyle w:val="ListParagraph"/>
-        <w:ind w:left="1944"/>
-        <w:rPr>
-          <w:sz w:val="22"/>
-          <w:szCs w:val="22"/>
-        </w:rPr>
-      </w:pPr>
-    </w:p>
-    <w:p>
-      <w:pPr>
-        <w:pStyle w:val="ListParagraph"/>
-        <w:numPr>
-          <w:ilvl w:val="0"/>
-          <w:numId w:val="6"/>
-        </w:numPr>
-        <w:rPr>
-          <w:sz w:val="22"/>
-          <w:szCs w:val="22"/>
-        </w:rPr>
-      </w:pPr>
-      <w:r>
-        <w:rPr>
-          <w:sz w:val="22"/>
-          <w:szCs w:val="22"/>
-        </w:rPr>
-        <w:t xml:space="preserve">Google: the system with whom the S2B retrieves the maps and related information about routes, real-time traffic situations, estimated travel time.  </w:t>
-      </w:r>
-    </w:p>
-    <w:p>
-      <w:pPr>
-        <w:pStyle w:val="ListParagraph"/>
-        <w:rPr>
-          <w:sz w:val="22"/>
-          <w:szCs w:val="22"/>
-        </w:rPr>
-      </w:pPr>
-    </w:p>
-    <w:p>
-      <w:pPr>
-        <w:pStyle w:val="ListParagraph"/>
-        <w:ind w:left="1944"/>
-        <w:rPr>
-          <w:sz w:val="22"/>
-          <w:szCs w:val="22"/>
-        </w:rPr>
-      </w:pPr>
-    </w:p>
-    <w:p>
-      <w:pPr>
-        <w:pStyle w:val="ListParagraph"/>
-        <w:numPr>
-          <w:ilvl w:val="1"/>
-          <w:numId w:val="1"/>
-        </w:numPr>
-        <w:rPr>
-          <w:color w:val="8EAADB" w:themeColor="accent1" w:themeTint="99"/>
-          <w:sz w:val="36"/>
-          <w:szCs w:val="36"/>
-        </w:rPr>
-      </w:pPr>
-      <w:bookmarkStart w:id="19" w:name="_Toc23538922"/>
-      <w:r>
-        <w:rPr>
-          <w:color w:val="8EAADB" w:themeColor="accent1" w:themeTint="99"/>
-          <w:sz w:val="36"/>
-          <w:szCs w:val="36"/>
-        </w:rPr>
-        <w:t>Assumptions, dependencies and constrains</w:t>
-      </w:r>
-      <w:bookmarkEnd w:id="19"/>
-    </w:p>
-    <w:p>
-      <w:pPr>
-        <w:pStyle w:val="ListParagraph"/>
-        <w:ind w:left="792"/>
-        <w:rPr>
-          <w:color w:val="8EAADB" w:themeColor="accent1" w:themeTint="99"/>
-          <w:sz w:val="36"/>
-          <w:szCs w:val="36"/>
-        </w:rPr>
-      </w:pPr>
-    </w:p>
-    <w:p>
-      <w:pPr>
-        <w:pStyle w:val="ListParagraph"/>
-        <w:numPr>
-          <w:ilvl w:val="2"/>
-          <w:numId w:val="1"/>
-        </w:numPr>
-        <w:rPr>
-          <w:color w:val="8EAADB" w:themeColor="accent1" w:themeTint="99"/>
-          <w:sz w:val="36"/>
-          <w:szCs w:val="36"/>
-        </w:rPr>
-      </w:pPr>
-      <w:bookmarkStart w:id="20" w:name="_Toc23538923"/>
-      <w:r>
-        <w:rPr>
-          <w:color w:val="8EAADB" w:themeColor="accent1" w:themeTint="99"/>
-          <w:sz w:val="36"/>
-          <w:szCs w:val="36"/>
-        </w:rPr>
-        <w:t>Domain Assumptions</w:t>
-      </w:r>
-      <w:bookmarkEnd w:id="20"/>
-    </w:p>
-    <w:p>
-      <w:pPr>
-        <w:pStyle w:val="ListParagraph"/>
-        <w:ind w:left="1224"/>
-        <w:rPr>
-          <w:color w:val="8EAADB" w:themeColor="accent1" w:themeTint="99"/>
-          <w:sz w:val="36"/>
-          <w:szCs w:val="36"/>
-        </w:rPr>
-      </w:pPr>
-    </w:p>
-    <w:p>
-      <w:pPr>
-        <w:pStyle w:val="ListParagraph"/>
         <w:ind w:left="1224"/>
         <w:rPr>
           <w:sz w:val="22"/>
@@ -8520,7 +8448,6 @@
           <w:sz w:val="22"/>
           <w:szCs w:val="22"/>
         </w:rPr>
-        <w:lastRenderedPageBreak/>
         <w:t xml:space="preserve">[D3] </w:t>
       </w:r>
       <w:r>
@@ -8734,7 +8661,7 @@
           <w:szCs w:val="36"/>
         </w:rPr>
       </w:pPr>
-      <w:bookmarkStart w:id="21" w:name="_Toc23538924"/>
+      <w:bookmarkStart w:id="20" w:name="_Toc23538924"/>
       <w:r>
         <w:rPr>
           <w:b/>
@@ -8745,7 +8672,7 @@
         </w:rPr>
         <w:t>Specific Requirements</w:t>
       </w:r>
-      <w:bookmarkEnd w:id="21"/>
+      <w:bookmarkEnd w:id="20"/>
     </w:p>
     <w:p>
       <w:pPr>
@@ -8773,7 +8700,7 @@
           <w:szCs w:val="36"/>
         </w:rPr>
       </w:pPr>
-      <w:bookmarkStart w:id="22" w:name="_Toc23538925"/>
+      <w:bookmarkStart w:id="21" w:name="_Toc23538925"/>
       <w:r>
         <w:rPr>
           <w:color w:val="8EAADB" w:themeColor="accent1" w:themeTint="99"/>
@@ -8782,7 +8709,7 @@
         </w:rPr>
         <w:t>External Interface Requirements</w:t>
       </w:r>
-      <w:bookmarkEnd w:id="22"/>
+      <w:bookmarkEnd w:id="21"/>
     </w:p>
     <w:p>
       <w:pPr>
@@ -8808,7 +8735,7 @@
           <w:szCs w:val="36"/>
         </w:rPr>
       </w:pPr>
-      <w:bookmarkStart w:id="23" w:name="_Toc23538926"/>
+      <w:bookmarkStart w:id="22" w:name="_Toc23538926"/>
       <w:r>
         <w:rPr>
           <w:color w:val="8EAADB" w:themeColor="accent1" w:themeTint="99"/>
@@ -8817,7 +8744,7 @@
         </w:rPr>
         <w:t>User Interfaces</w:t>
       </w:r>
-      <w:bookmarkEnd w:id="23"/>
+      <w:bookmarkEnd w:id="22"/>
     </w:p>
     <w:p>
       <w:pPr>
@@ -9055,7 +8982,7 @@
           <w:szCs w:val="22"/>
         </w:rPr>
       </w:pPr>
-      <w:bookmarkStart w:id="24" w:name="_Toc23841597"/>
+      <w:bookmarkStart w:id="23" w:name="_Toc23841597"/>
       <w:r>
         <w:t xml:space="preserve">Figure </w:t>
       </w:r>
@@ -9070,7 +8997,7 @@
       <w:r>
         <w:t xml:space="preserve"> mockups of the interfaces in order Home Page, New Report, User map, Authority Map</w:t>
       </w:r>
-      <w:bookmarkEnd w:id="24"/>
+      <w:bookmarkEnd w:id="23"/>
     </w:p>
     <w:p>
       <w:pPr>
@@ -9085,7 +9012,7 @@
           <w:szCs w:val="36"/>
         </w:rPr>
       </w:pPr>
-      <w:bookmarkStart w:id="25" w:name="_Toc23538927"/>
+      <w:bookmarkStart w:id="24" w:name="_Toc23538927"/>
       <w:r>
         <w:rPr>
           <w:color w:val="8EAADB" w:themeColor="accent1" w:themeTint="99"/>
@@ -9094,7 +9021,7 @@
         </w:rPr>
         <w:t>Hardware Interfaces</w:t>
       </w:r>
-      <w:bookmarkEnd w:id="25"/>
+      <w:bookmarkEnd w:id="24"/>
     </w:p>
     <w:p>
       <w:pPr>
@@ -9170,7 +9097,7 @@
           <w:szCs w:val="36"/>
         </w:rPr>
       </w:pPr>
-      <w:bookmarkStart w:id="26" w:name="_Toc23538928"/>
+      <w:bookmarkStart w:id="25" w:name="_Toc23538928"/>
       <w:r>
         <w:rPr>
           <w:color w:val="8EAADB" w:themeColor="accent1" w:themeTint="99"/>
@@ -9179,7 +9106,7 @@
         </w:rPr>
         <w:t>Software Interfaces</w:t>
       </w:r>
-      <w:bookmarkEnd w:id="26"/>
+      <w:bookmarkEnd w:id="25"/>
     </w:p>
     <w:p>
       <w:pPr>
@@ -9244,7 +9171,7 @@
           <w:szCs w:val="36"/>
         </w:rPr>
       </w:pPr>
-      <w:bookmarkStart w:id="27" w:name="_Toc23538929"/>
+      <w:bookmarkStart w:id="26" w:name="_Toc23538929"/>
       <w:r>
         <w:rPr>
           <w:color w:val="8EAADB" w:themeColor="accent1" w:themeTint="99"/>
@@ -9253,7 +9180,7 @@
         </w:rPr>
         <w:t>Communication Interfaces</w:t>
       </w:r>
-      <w:bookmarkEnd w:id="27"/>
+      <w:bookmarkEnd w:id="26"/>
     </w:p>
     <w:p>
       <w:pPr>
@@ -9307,7 +9234,7 @@
           <w:szCs w:val="36"/>
         </w:rPr>
       </w:pPr>
-      <w:bookmarkStart w:id="28" w:name="_Toc23538930"/>
+      <w:bookmarkStart w:id="27" w:name="_Toc23538930"/>
       <w:r>
         <w:rPr>
           <w:color w:val="8EAADB" w:themeColor="accent1" w:themeTint="99"/>
@@ -9316,7 +9243,7 @@
         </w:rPr>
         <w:t>UML modeling</w:t>
       </w:r>
-      <w:bookmarkEnd w:id="28"/>
+      <w:bookmarkEnd w:id="27"/>
     </w:p>
     <w:p>
       <w:pPr>
@@ -9472,7 +9399,7 @@
           <w:szCs w:val="22"/>
         </w:rPr>
       </w:pPr>
-      <w:bookmarkStart w:id="29" w:name="_Toc23841598"/>
+      <w:bookmarkStart w:id="28" w:name="_Toc23841598"/>
       <w:r>
         <w:t xml:space="preserve">Figure </w:t>
       </w:r>
@@ -9487,7 +9414,7 @@
       <w:r>
         <w:t xml:space="preserve"> Person Use Case diagram</w:t>
       </w:r>
-      <w:bookmarkEnd w:id="29"/>
+      <w:bookmarkEnd w:id="28"/>
     </w:p>
     <w:p>
       <w:pPr>
@@ -9532,6 +9459,7 @@
           <w:sz w:val="22"/>
           <w:szCs w:val="22"/>
         </w:rPr>
+        <w:lastRenderedPageBreak/>
         <w:drawing>
           <wp:inline distT="0" distB="0" distL="0" distR="0" wp14:anchorId="108DEB40" wp14:editId="5BC5776E">
             <wp:extent cx="5311140" cy="4822190"/>
@@ -9584,7 +9512,7 @@
           <w:szCs w:val="22"/>
         </w:rPr>
       </w:pPr>
-      <w:bookmarkStart w:id="30" w:name="_Toc23841599"/>
+      <w:bookmarkStart w:id="29" w:name="_Toc23841599"/>
       <w:r>
         <w:t xml:space="preserve">Figure </w:t>
       </w:r>
@@ -9599,7 +9527,7 @@
       <w:r>
         <w:t xml:space="preserve"> User Use Case Diagram</w:t>
       </w:r>
-      <w:bookmarkEnd w:id="30"/>
+      <w:bookmarkEnd w:id="29"/>
     </w:p>
     <w:p>
       <w:pPr>
@@ -9689,7 +9617,7 @@
           <w:szCs w:val="22"/>
         </w:rPr>
       </w:pPr>
-      <w:bookmarkStart w:id="31" w:name="_Toc23841600"/>
+      <w:bookmarkStart w:id="30" w:name="_Toc23841600"/>
       <w:r>
         <w:t xml:space="preserve">Figure </w:t>
       </w:r>
@@ -9704,7 +9632,7 @@
       <w:r>
         <w:t xml:space="preserve"> Authority Use Case Diagram</w:t>
       </w:r>
-      <w:bookmarkEnd w:id="31"/>
+      <w:bookmarkEnd w:id="30"/>
     </w:p>
     <w:p>
       <w:pPr>
@@ -9730,7 +9658,7 @@
           <w:szCs w:val="36"/>
         </w:rPr>
       </w:pPr>
-      <w:bookmarkStart w:id="32" w:name="_Toc23538931"/>
+      <w:bookmarkStart w:id="31" w:name="_Toc23538931"/>
       <w:r>
         <w:rPr>
           <w:color w:val="8EAADB" w:themeColor="accent1" w:themeTint="99"/>
@@ -9739,7 +9667,47 @@
         </w:rPr>
         <w:t>Use case diagrams</w:t>
       </w:r>
+      <w:bookmarkEnd w:id="31"/>
+    </w:p>
+    <w:p>
+      <w:pPr>
+        <w:pStyle w:val="ListParagraph"/>
+        <w:ind w:left="1224"/>
+        <w:rPr>
+          <w:sz w:val="22"/>
+          <w:szCs w:val="22"/>
+        </w:rPr>
+      </w:pPr>
+    </w:p>
+    <w:p>
+      <w:pPr>
+        <w:pStyle w:val="ListParagraph"/>
+        <w:ind w:left="1224"/>
+        <w:rPr>
+          <w:sz w:val="22"/>
+          <w:szCs w:val="22"/>
+        </w:rPr>
+      </w:pPr>
+      <w:r>
+        <w:rPr>
+          <w:sz w:val="22"/>
+          <w:szCs w:val="22"/>
+        </w:rPr>
+        <w:t>Here are defined the most important use case in a formal way:</w:t>
+      </w:r>
+      <w:bookmarkStart w:id="32" w:name="_GoBack"/>
       <w:bookmarkEnd w:id="32"/>
+    </w:p>
+    <w:p>
+      <w:pPr>
+        <w:pStyle w:val="ListParagraph"/>
+        <w:ind w:left="1224"/>
+        <w:rPr>
+          <w:color w:val="8EAADB" w:themeColor="accent1" w:themeTint="99"/>
+          <w:sz w:val="36"/>
+          <w:szCs w:val="36"/>
+        </w:rPr>
+      </w:pPr>
     </w:p>
     <w:p>
       <w:pPr>
@@ -10174,6 +10142,7 @@
                 <w:sz w:val="22"/>
                 <w:szCs w:val="22"/>
               </w:rPr>
+              <w:lastRenderedPageBreak/>
               <w:t>Exceptions:</w:t>
             </w:r>
           </w:p>
@@ -10300,7 +10269,6 @@
           <w:sz w:val="22"/>
           <w:szCs w:val="22"/>
         </w:rPr>
-        <w:lastRenderedPageBreak/>
         <w:t>User creates a new report</w:t>
       </w:r>
     </w:p>
@@ -10565,6 +10533,64 @@
               </w:rPr>
               <w:t xml:space="preserve">User specifies the </w:t>
             </w:r>
+            <w:r>
+              <w:rPr>
+                <w:sz w:val="22"/>
+                <w:szCs w:val="22"/>
+              </w:rPr>
+              <w:t>violation’s position with his phone GPS;</w:t>
+            </w:r>
+          </w:p>
+          <w:p>
+            <w:pPr>
+              <w:pStyle w:val="ListParagraph"/>
+              <w:ind w:left="0"/>
+              <w:rPr>
+                <w:sz w:val="22"/>
+                <w:szCs w:val="22"/>
+              </w:rPr>
+            </w:pPr>
+            <w:r>
+              <w:rPr>
+                <w:sz w:val="22"/>
+                <w:szCs w:val="22"/>
+              </w:rPr>
+              <w:t>User takes a pictures of the car plate:</w:t>
+            </w:r>
+          </w:p>
+          <w:p>
+            <w:pPr>
+              <w:pStyle w:val="ListParagraph"/>
+              <w:ind w:left="0"/>
+              <w:rPr>
+                <w:sz w:val="22"/>
+                <w:szCs w:val="22"/>
+              </w:rPr>
+            </w:pPr>
+            <w:r>
+              <w:rPr>
+                <w:sz w:val="22"/>
+                <w:szCs w:val="22"/>
+              </w:rPr>
+              <w:t>User confirms the actual report;</w:t>
+            </w:r>
+          </w:p>
+          <w:p>
+            <w:pPr>
+              <w:pStyle w:val="ListParagraph"/>
+              <w:ind w:left="0"/>
+              <w:rPr>
+                <w:sz w:val="22"/>
+                <w:szCs w:val="22"/>
+              </w:rPr>
+            </w:pPr>
+            <w:r>
+              <w:rPr>
+                <w:sz w:val="22"/>
+                <w:szCs w:val="22"/>
+              </w:rPr>
+              <w:t>The app redirect the User to the main page.</w:t>
+            </w:r>
           </w:p>
         </w:tc>
       </w:tr>
@@ -10608,12 +10634,68 @@
               <w:pStyle w:val="ListParagraph"/>
               <w:ind w:left="0"/>
               <w:rPr>
-                <w:b/>
-                <w:bCs/>
                 <w:sz w:val="22"/>
                 <w:szCs w:val="22"/>
               </w:rPr>
             </w:pPr>
+            <w:r>
+              <w:rPr>
+                <w:sz w:val="22"/>
+                <w:szCs w:val="22"/>
+              </w:rPr>
+              <w:t>User insert manually the violation’s position;</w:t>
+            </w:r>
+          </w:p>
+          <w:p>
+            <w:pPr>
+              <w:pStyle w:val="ListParagraph"/>
+              <w:ind w:left="0"/>
+              <w:rPr>
+                <w:sz w:val="22"/>
+                <w:szCs w:val="22"/>
+              </w:rPr>
+            </w:pPr>
+            <w:r>
+              <w:rPr>
+                <w:sz w:val="22"/>
+                <w:szCs w:val="22"/>
+              </w:rPr>
+              <w:t>User insert manually the car plate.</w:t>
+            </w:r>
+          </w:p>
+          <w:p>
+            <w:pPr>
+              <w:pStyle w:val="ListParagraph"/>
+              <w:ind w:left="0"/>
+              <w:rPr>
+                <w:sz w:val="22"/>
+                <w:szCs w:val="22"/>
+              </w:rPr>
+            </w:pPr>
+            <w:r>
+              <w:rPr>
+                <w:sz w:val="22"/>
+                <w:szCs w:val="22"/>
+              </w:rPr>
+              <w:t>User confirms the actual report;</w:t>
+            </w:r>
+          </w:p>
+          <w:p>
+            <w:pPr>
+              <w:pStyle w:val="ListParagraph"/>
+              <w:ind w:left="0"/>
+              <w:rPr>
+                <w:sz w:val="22"/>
+                <w:szCs w:val="22"/>
+              </w:rPr>
+            </w:pPr>
+            <w:r>
+              <w:rPr>
+                <w:sz w:val="22"/>
+                <w:szCs w:val="22"/>
+              </w:rPr>
+              <w:t>The app redirect the User to the main page.</w:t>
+            </w:r>
           </w:p>
         </w:tc>
       </w:tr>
@@ -10657,12 +10739,17 @@
               <w:pStyle w:val="ListParagraph"/>
               <w:ind w:left="0"/>
               <w:rPr>
-                <w:b/>
-                <w:bCs/>
                 <w:sz w:val="22"/>
                 <w:szCs w:val="22"/>
               </w:rPr>
             </w:pPr>
+            <w:r>
+              <w:rPr>
+                <w:sz w:val="22"/>
+                <w:szCs w:val="22"/>
+              </w:rPr>
+              <w:t>None.</w:t>
+            </w:r>
           </w:p>
         </w:tc>
       </w:tr>
@@ -10706,12 +10793,629 @@
               <w:pStyle w:val="ListParagraph"/>
               <w:ind w:left="0"/>
               <w:rPr>
+                <w:sz w:val="22"/>
+                <w:szCs w:val="22"/>
+              </w:rPr>
+            </w:pPr>
+            <w:r>
+              <w:rPr>
+                <w:sz w:val="22"/>
+                <w:szCs w:val="22"/>
+              </w:rPr>
+              <w:t>The user is successfully redirected to the main page.</w:t>
+            </w:r>
+          </w:p>
+        </w:tc>
+      </w:tr>
+    </w:tbl>
+    <w:p>
+      <w:pPr>
+        <w:pStyle w:val="ListParagraph"/>
+        <w:ind w:left="1224"/>
+        <w:rPr>
+          <w:b/>
+          <w:bCs/>
+          <w:sz w:val="22"/>
+          <w:szCs w:val="22"/>
+        </w:rPr>
+      </w:pPr>
+    </w:p>
+    <w:p>
+      <w:pPr>
+        <w:pStyle w:val="ListParagraph"/>
+        <w:ind w:left="1224"/>
+        <w:rPr>
+          <w:b/>
+          <w:bCs/>
+          <w:sz w:val="22"/>
+          <w:szCs w:val="22"/>
+        </w:rPr>
+      </w:pPr>
+    </w:p>
+    <w:p>
+      <w:pPr>
+        <w:pStyle w:val="ListParagraph"/>
+        <w:ind w:left="1224"/>
+        <w:rPr>
+          <w:b/>
+          <w:bCs/>
+          <w:sz w:val="22"/>
+          <w:szCs w:val="22"/>
+        </w:rPr>
+      </w:pPr>
+      <w:r>
+        <w:rPr>
+          <w:b/>
+          <w:bCs/>
+          <w:sz w:val="22"/>
+          <w:szCs w:val="22"/>
+        </w:rPr>
+        <w:t>Authority</w:t>
+      </w:r>
+      <w:r>
+        <w:rPr>
+          <w:b/>
+          <w:bCs/>
+          <w:sz w:val="22"/>
+          <w:szCs w:val="22"/>
+        </w:rPr>
+        <w:t xml:space="preserve"> </w:t>
+      </w:r>
+      <w:r>
+        <w:rPr>
+          <w:b/>
+          <w:bCs/>
+          <w:sz w:val="22"/>
+          <w:szCs w:val="22"/>
+        </w:rPr>
+        <w:t>choose</w:t>
+      </w:r>
+      <w:r>
+        <w:rPr>
+          <w:b/>
+          <w:bCs/>
+          <w:sz w:val="22"/>
+          <w:szCs w:val="22"/>
+        </w:rPr>
+        <w:t xml:space="preserve"> </w:t>
+      </w:r>
+      <w:r>
+        <w:rPr>
+          <w:b/>
+          <w:bCs/>
+          <w:sz w:val="22"/>
+          <w:szCs w:val="22"/>
+        </w:rPr>
+        <w:t>a report</w:t>
+      </w:r>
+    </w:p>
+    <w:tbl>
+      <w:tblPr>
+        <w:tblStyle w:val="TableGrid"/>
+        <w:tblW w:w="7855" w:type="dxa"/>
+        <w:tblInd w:w="1230" w:type="dxa"/>
+        <w:tblLook w:val="04A0" w:firstRow="1" w:lastRow="0" w:firstColumn="1" w:lastColumn="0" w:noHBand="0" w:noVBand="1"/>
+      </w:tblPr>
+      <w:tblGrid>
+        <w:gridCol w:w="1968"/>
+        <w:gridCol w:w="5887"/>
+      </w:tblGrid>
+      <w:tr>
+        <w:trPr>
+          <w:trHeight w:val="248"/>
+        </w:trPr>
+        <w:tc>
+          <w:tcPr>
+            <w:tcW w:w="1968" w:type="dxa"/>
+          </w:tcPr>
+          <w:p>
+            <w:pPr>
+              <w:pStyle w:val="ListParagraph"/>
+              <w:ind w:left="0"/>
+              <w:jc w:val="right"/>
+              <w:rPr>
                 <w:b/>
                 <w:bCs/>
                 <w:sz w:val="22"/>
                 <w:szCs w:val="22"/>
               </w:rPr>
             </w:pPr>
+            <w:r>
+              <w:rPr>
+                <w:b/>
+                <w:bCs/>
+                <w:sz w:val="22"/>
+                <w:szCs w:val="22"/>
+              </w:rPr>
+              <w:t>Use Case:</w:t>
+            </w:r>
+          </w:p>
+        </w:tc>
+        <w:tc>
+          <w:tcPr>
+            <w:tcW w:w="5887" w:type="dxa"/>
+          </w:tcPr>
+          <w:p>
+            <w:pPr>
+              <w:pStyle w:val="ListParagraph"/>
+              <w:ind w:left="0"/>
+              <w:rPr>
+                <w:sz w:val="22"/>
+                <w:szCs w:val="22"/>
+              </w:rPr>
+            </w:pPr>
+            <w:r>
+              <w:rPr>
+                <w:sz w:val="22"/>
+                <w:szCs w:val="22"/>
+              </w:rPr>
+              <w:t>violations</w:t>
+            </w:r>
+            <w:r>
+              <w:rPr>
+                <w:sz w:val="22"/>
+                <w:szCs w:val="22"/>
+              </w:rPr>
+              <w:t xml:space="preserve"> </w:t>
+            </w:r>
+            <w:r>
+              <w:rPr>
+                <w:sz w:val="22"/>
+                <w:szCs w:val="22"/>
+              </w:rPr>
+              <w:t>statistics</w:t>
+            </w:r>
+          </w:p>
+        </w:tc>
+      </w:tr>
+      <w:tr>
+        <w:trPr>
+          <w:trHeight w:val="254"/>
+        </w:trPr>
+        <w:tc>
+          <w:tcPr>
+            <w:tcW w:w="1968" w:type="dxa"/>
+          </w:tcPr>
+          <w:p>
+            <w:pPr>
+              <w:pStyle w:val="ListParagraph"/>
+              <w:tabs>
+                <w:tab w:val="center" w:pos="1951"/>
+              </w:tabs>
+              <w:ind w:left="0"/>
+              <w:jc w:val="right"/>
+              <w:rPr>
+                <w:b/>
+                <w:bCs/>
+                <w:sz w:val="22"/>
+                <w:szCs w:val="22"/>
+              </w:rPr>
+            </w:pPr>
+            <w:r>
+              <w:rPr>
+                <w:b/>
+                <w:bCs/>
+                <w:sz w:val="22"/>
+                <w:szCs w:val="22"/>
+              </w:rPr>
+              <w:t>Actors:</w:t>
+            </w:r>
+          </w:p>
+        </w:tc>
+        <w:tc>
+          <w:tcPr>
+            <w:tcW w:w="5887" w:type="dxa"/>
+          </w:tcPr>
+          <w:p>
+            <w:pPr>
+              <w:pStyle w:val="ListParagraph"/>
+              <w:ind w:left="0"/>
+              <w:rPr>
+                <w:sz w:val="22"/>
+                <w:szCs w:val="22"/>
+              </w:rPr>
+            </w:pPr>
+            <w:r>
+              <w:rPr>
+                <w:sz w:val="22"/>
+                <w:szCs w:val="22"/>
+              </w:rPr>
+              <w:t>Authority</w:t>
+            </w:r>
+          </w:p>
+        </w:tc>
+      </w:tr>
+      <w:tr>
+        <w:trPr>
+          <w:trHeight w:val="248"/>
+        </w:trPr>
+        <w:tc>
+          <w:tcPr>
+            <w:tcW w:w="1968" w:type="dxa"/>
+          </w:tcPr>
+          <w:p>
+            <w:pPr>
+              <w:pStyle w:val="ListParagraph"/>
+              <w:ind w:left="0"/>
+              <w:jc w:val="right"/>
+              <w:rPr>
+                <w:b/>
+                <w:bCs/>
+                <w:sz w:val="22"/>
+                <w:szCs w:val="22"/>
+              </w:rPr>
+            </w:pPr>
+            <w:r>
+              <w:rPr>
+                <w:b/>
+                <w:bCs/>
+                <w:sz w:val="22"/>
+                <w:szCs w:val="22"/>
+              </w:rPr>
+              <w:t>Entry Condition:</w:t>
+            </w:r>
+          </w:p>
+        </w:tc>
+        <w:tc>
+          <w:tcPr>
+            <w:tcW w:w="5887" w:type="dxa"/>
+          </w:tcPr>
+          <w:p>
+            <w:pPr>
+              <w:pStyle w:val="ListParagraph"/>
+              <w:ind w:left="0"/>
+              <w:rPr>
+                <w:sz w:val="22"/>
+                <w:szCs w:val="22"/>
+              </w:rPr>
+            </w:pPr>
+            <w:r>
+              <w:rPr>
+                <w:sz w:val="22"/>
+                <w:szCs w:val="22"/>
+              </w:rPr>
+              <w:t xml:space="preserve">The </w:t>
+            </w:r>
+            <w:r>
+              <w:rPr>
+                <w:sz w:val="22"/>
+                <w:szCs w:val="22"/>
+              </w:rPr>
+              <w:t>Authority</w:t>
+            </w:r>
+            <w:r>
+              <w:rPr>
+                <w:sz w:val="22"/>
+                <w:szCs w:val="22"/>
+              </w:rPr>
+              <w:t xml:space="preserve"> completed the sign-in process.</w:t>
+            </w:r>
+          </w:p>
+        </w:tc>
+      </w:tr>
+      <w:tr>
+        <w:trPr>
+          <w:trHeight w:val="1010"/>
+        </w:trPr>
+        <w:tc>
+          <w:tcPr>
+            <w:tcW w:w="1968" w:type="dxa"/>
+          </w:tcPr>
+          <w:p>
+            <w:pPr>
+              <w:pStyle w:val="ListParagraph"/>
+              <w:ind w:left="0"/>
+              <w:jc w:val="right"/>
+              <w:rPr>
+                <w:b/>
+                <w:bCs/>
+                <w:sz w:val="22"/>
+                <w:szCs w:val="22"/>
+              </w:rPr>
+            </w:pPr>
+            <w:r>
+              <w:rPr>
+                <w:b/>
+                <w:bCs/>
+                <w:sz w:val="22"/>
+                <w:szCs w:val="22"/>
+              </w:rPr>
+              <w:t>Flow of events:</w:t>
+            </w:r>
+          </w:p>
+        </w:tc>
+        <w:tc>
+          <w:tcPr>
+            <w:tcW w:w="5887" w:type="dxa"/>
+          </w:tcPr>
+          <w:p>
+            <w:pPr>
+              <w:pStyle w:val="ListParagraph"/>
+              <w:ind w:left="0"/>
+              <w:rPr>
+                <w:sz w:val="22"/>
+                <w:szCs w:val="22"/>
+              </w:rPr>
+            </w:pPr>
+            <w:r>
+              <w:rPr>
+                <w:sz w:val="22"/>
+                <w:szCs w:val="22"/>
+              </w:rPr>
+              <w:t>The authority insert his location;</w:t>
+            </w:r>
+          </w:p>
+          <w:p>
+            <w:pPr>
+              <w:pStyle w:val="ListParagraph"/>
+              <w:ind w:left="0"/>
+              <w:rPr>
+                <w:sz w:val="22"/>
+                <w:szCs w:val="22"/>
+              </w:rPr>
+            </w:pPr>
+            <w:r>
+              <w:rPr>
+                <w:sz w:val="22"/>
+                <w:szCs w:val="22"/>
+              </w:rPr>
+              <w:t>The app shows all the reports located nearby;</w:t>
+            </w:r>
+          </w:p>
+          <w:p>
+            <w:pPr>
+              <w:pStyle w:val="ListParagraph"/>
+              <w:ind w:left="0"/>
+              <w:rPr>
+                <w:sz w:val="22"/>
+                <w:szCs w:val="22"/>
+              </w:rPr>
+            </w:pPr>
+            <w:r>
+              <w:rPr>
+                <w:sz w:val="22"/>
+                <w:szCs w:val="22"/>
+              </w:rPr>
+              <w:t>The authority picks one;</w:t>
+            </w:r>
+          </w:p>
+          <w:p>
+            <w:pPr>
+              <w:pStyle w:val="ListParagraph"/>
+              <w:ind w:left="0"/>
+              <w:rPr>
+                <w:sz w:val="22"/>
+                <w:szCs w:val="22"/>
+              </w:rPr>
+            </w:pPr>
+            <w:r>
+              <w:rPr>
+                <w:sz w:val="22"/>
+                <w:szCs w:val="22"/>
+              </w:rPr>
+              <w:t>The app shows the path to the location;</w:t>
+            </w:r>
+          </w:p>
+          <w:p>
+            <w:pPr>
+              <w:pStyle w:val="ListParagraph"/>
+              <w:ind w:left="0"/>
+              <w:rPr>
+                <w:sz w:val="22"/>
+                <w:szCs w:val="22"/>
+              </w:rPr>
+            </w:pPr>
+            <w:r>
+              <w:rPr>
+                <w:sz w:val="22"/>
+                <w:szCs w:val="22"/>
+              </w:rPr>
+              <w:t>The authority set</w:t>
+            </w:r>
+            <w:r>
+              <w:rPr>
+                <w:sz w:val="22"/>
+                <w:szCs w:val="22"/>
+              </w:rPr>
+              <w:t>s</w:t>
+            </w:r>
+            <w:r>
+              <w:rPr>
+                <w:sz w:val="22"/>
+                <w:szCs w:val="22"/>
+              </w:rPr>
+              <w:t xml:space="preserve"> the status of the report to terminated.</w:t>
+            </w:r>
+          </w:p>
+        </w:tc>
+      </w:tr>
+      <w:tr>
+        <w:trPr>
+          <w:trHeight w:val="248"/>
+        </w:trPr>
+        <w:tc>
+          <w:tcPr>
+            <w:tcW w:w="1968" w:type="dxa"/>
+          </w:tcPr>
+          <w:p>
+            <w:pPr>
+              <w:pStyle w:val="ListParagraph"/>
+              <w:ind w:left="0"/>
+              <w:jc w:val="right"/>
+              <w:rPr>
+                <w:b/>
+                <w:bCs/>
+                <w:sz w:val="22"/>
+                <w:szCs w:val="22"/>
+              </w:rPr>
+            </w:pPr>
+            <w:r>
+              <w:rPr>
+                <w:b/>
+                <w:bCs/>
+                <w:sz w:val="22"/>
+                <w:szCs w:val="22"/>
+              </w:rPr>
+              <w:t>Secondary flows:</w:t>
+            </w:r>
+          </w:p>
+        </w:tc>
+        <w:tc>
+          <w:tcPr>
+            <w:tcW w:w="5887" w:type="dxa"/>
+          </w:tcPr>
+          <w:p>
+            <w:pPr>
+              <w:pStyle w:val="ListParagraph"/>
+              <w:ind w:left="0"/>
+              <w:rPr>
+                <w:sz w:val="22"/>
+                <w:szCs w:val="22"/>
+              </w:rPr>
+            </w:pPr>
+            <w:r>
+              <w:rPr>
+                <w:sz w:val="22"/>
+                <w:szCs w:val="22"/>
+              </w:rPr>
+              <w:t>Authority</w:t>
+            </w:r>
+            <w:r>
+              <w:rPr>
+                <w:sz w:val="22"/>
+                <w:szCs w:val="22"/>
+              </w:rPr>
+              <w:t xml:space="preserve"> insert manually </w:t>
+            </w:r>
+            <w:r>
+              <w:rPr>
+                <w:sz w:val="22"/>
+                <w:szCs w:val="22"/>
+              </w:rPr>
+              <w:t xml:space="preserve">a </w:t>
+            </w:r>
+            <w:r>
+              <w:rPr>
+                <w:sz w:val="22"/>
+                <w:szCs w:val="22"/>
+              </w:rPr>
+              <w:t>position;</w:t>
+            </w:r>
+          </w:p>
+        </w:tc>
+      </w:tr>
+      <w:tr>
+        <w:trPr>
+          <w:trHeight w:val="254"/>
+        </w:trPr>
+        <w:tc>
+          <w:tcPr>
+            <w:tcW w:w="1968" w:type="dxa"/>
+          </w:tcPr>
+          <w:p>
+            <w:pPr>
+              <w:pStyle w:val="ListParagraph"/>
+              <w:ind w:left="0"/>
+              <w:jc w:val="right"/>
+              <w:rPr>
+                <w:b/>
+                <w:bCs/>
+                <w:sz w:val="22"/>
+                <w:szCs w:val="22"/>
+              </w:rPr>
+            </w:pPr>
+            <w:r>
+              <w:rPr>
+                <w:b/>
+                <w:bCs/>
+                <w:sz w:val="22"/>
+                <w:szCs w:val="22"/>
+              </w:rPr>
+              <w:t>Exceptions:</w:t>
+            </w:r>
+          </w:p>
+        </w:tc>
+        <w:tc>
+          <w:tcPr>
+            <w:tcW w:w="5887" w:type="dxa"/>
+          </w:tcPr>
+          <w:p>
+            <w:pPr>
+              <w:pStyle w:val="ListParagraph"/>
+              <w:ind w:left="0"/>
+              <w:rPr>
+                <w:sz w:val="22"/>
+                <w:szCs w:val="22"/>
+              </w:rPr>
+            </w:pPr>
+            <w:r>
+              <w:rPr>
+                <w:sz w:val="22"/>
+                <w:szCs w:val="22"/>
+              </w:rPr>
+              <w:t>None.</w:t>
+            </w:r>
+          </w:p>
+        </w:tc>
+      </w:tr>
+      <w:tr>
+        <w:trPr>
+          <w:trHeight w:val="248"/>
+        </w:trPr>
+        <w:tc>
+          <w:tcPr>
+            <w:tcW w:w="1968" w:type="dxa"/>
+          </w:tcPr>
+          <w:p>
+            <w:pPr>
+              <w:pStyle w:val="ListParagraph"/>
+              <w:ind w:left="0"/>
+              <w:jc w:val="right"/>
+              <w:rPr>
+                <w:b/>
+                <w:bCs/>
+                <w:sz w:val="22"/>
+                <w:szCs w:val="22"/>
+              </w:rPr>
+            </w:pPr>
+            <w:r>
+              <w:rPr>
+                <w:b/>
+                <w:bCs/>
+                <w:sz w:val="22"/>
+                <w:szCs w:val="22"/>
+              </w:rPr>
+              <w:t>Post conditions:</w:t>
+            </w:r>
+          </w:p>
+        </w:tc>
+        <w:tc>
+          <w:tcPr>
+            <w:tcW w:w="5887" w:type="dxa"/>
+          </w:tcPr>
+          <w:p>
+            <w:pPr>
+              <w:pStyle w:val="ListParagraph"/>
+              <w:ind w:left="0"/>
+              <w:rPr>
+                <w:sz w:val="22"/>
+                <w:szCs w:val="22"/>
+              </w:rPr>
+            </w:pPr>
+            <w:r>
+              <w:rPr>
+                <w:sz w:val="22"/>
+                <w:szCs w:val="22"/>
+              </w:rPr>
+              <w:t xml:space="preserve">The </w:t>
+            </w:r>
+            <w:r>
+              <w:rPr>
+                <w:sz w:val="22"/>
+                <w:szCs w:val="22"/>
+              </w:rPr>
+              <w:t>authority sets the status of the report to terminated</w:t>
+            </w:r>
           </w:p>
         </w:tc>
       </w:tr>
@@ -10848,10 +11552,9 @@
           <w:sz w:val="22"/>
           <w:szCs w:val="22"/>
         </w:rPr>
+        <w:lastRenderedPageBreak/>
         <w:t>The system has to be able to respond to a possibly great number of simultaneous requests, and more generally to a great number of request throughout the day. The S2B, at least for the start, will only be available for the Lombardy region. Based on demographic analysis (number of inhabitants, number of people under the age of 60, number of smartphones sold over the past 2 years), it was decided to design the S2B to support 100,000 users simultaneously, but scalability needs to be guaranteed.</w:t>
       </w:r>
-      <w:bookmarkStart w:id="37" w:name="_GoBack"/>
-      <w:bookmarkEnd w:id="37"/>
     </w:p>
     <w:p>
       <w:pPr>
@@ -10886,7 +11589,7 @@
           <w:szCs w:val="36"/>
         </w:rPr>
       </w:pPr>
-      <w:bookmarkStart w:id="38" w:name="_Toc23538936"/>
+      <w:bookmarkStart w:id="37" w:name="_Toc23538936"/>
       <w:r>
         <w:rPr>
           <w:color w:val="8EAADB" w:themeColor="accent1" w:themeTint="99"/>
@@ -10895,7 +11598,7 @@
         </w:rPr>
         <w:t>Design Constrains</w:t>
       </w:r>
-      <w:bookmarkEnd w:id="38"/>
+      <w:bookmarkEnd w:id="37"/>
     </w:p>
     <w:p>
       <w:pPr>
@@ -10921,7 +11624,7 @@
           <w:szCs w:val="36"/>
         </w:rPr>
       </w:pPr>
-      <w:bookmarkStart w:id="39" w:name="_Toc23538937"/>
+      <w:bookmarkStart w:id="38" w:name="_Toc23538937"/>
       <w:r>
         <w:rPr>
           <w:color w:val="8EAADB" w:themeColor="accent1" w:themeTint="99"/>
@@ -10930,7 +11633,7 @@
         </w:rPr>
         <w:t>Standard Compliance</w:t>
       </w:r>
-      <w:bookmarkEnd w:id="39"/>
+      <w:bookmarkEnd w:id="38"/>
     </w:p>
     <w:p>
       <w:pPr>
@@ -10982,7 +11685,7 @@
           <w:szCs w:val="36"/>
         </w:rPr>
       </w:pPr>
-      <w:bookmarkStart w:id="40" w:name="_Toc23538938"/>
+      <w:bookmarkStart w:id="39" w:name="_Toc23538938"/>
       <w:r>
         <w:rPr>
           <w:color w:val="8EAADB" w:themeColor="accent1" w:themeTint="99"/>
@@ -10991,7 +11694,7 @@
         </w:rPr>
         <w:t>Hardware limitations</w:t>
       </w:r>
-      <w:bookmarkEnd w:id="40"/>
+      <w:bookmarkEnd w:id="39"/>
     </w:p>
     <w:p>
       <w:pPr>
@@ -11020,7 +11723,6 @@
           <w:sz w:val="22"/>
           <w:szCs w:val="22"/>
         </w:rPr>
-        <w:lastRenderedPageBreak/>
         <w:t>Mobile App:</w:t>
       </w:r>
     </w:p>
@@ -11187,7 +11889,7 @@
           <w:szCs w:val="36"/>
         </w:rPr>
       </w:pPr>
-      <w:bookmarkStart w:id="41" w:name="_Toc23538939"/>
+      <w:bookmarkStart w:id="40" w:name="_Toc23538939"/>
       <w:r>
         <w:rPr>
           <w:color w:val="8EAADB" w:themeColor="accent1" w:themeTint="99"/>
@@ -11196,7 +11898,7 @@
         </w:rPr>
         <w:t>Any other constraint</w:t>
       </w:r>
-      <w:bookmarkEnd w:id="41"/>
+      <w:bookmarkEnd w:id="40"/>
     </w:p>
     <w:p>
       <w:pPr>
@@ -11249,7 +11951,7 @@
           <w:szCs w:val="36"/>
         </w:rPr>
       </w:pPr>
-      <w:bookmarkStart w:id="42" w:name="_Toc23538940"/>
+      <w:bookmarkStart w:id="41" w:name="_Toc23538940"/>
       <w:r>
         <w:rPr>
           <w:color w:val="8EAADB" w:themeColor="accent1" w:themeTint="99"/>
@@ -11258,7 +11960,7 @@
         </w:rPr>
         <w:t>Software System Attributes</w:t>
       </w:r>
-      <w:bookmarkEnd w:id="42"/>
+      <w:bookmarkEnd w:id="41"/>
     </w:p>
     <w:p>
       <w:pPr>
@@ -11284,7 +11986,7 @@
           <w:szCs w:val="36"/>
         </w:rPr>
       </w:pPr>
-      <w:bookmarkStart w:id="43" w:name="_Toc23538941"/>
+      <w:bookmarkStart w:id="42" w:name="_Toc23538941"/>
       <w:r>
         <w:rPr>
           <w:color w:val="8EAADB" w:themeColor="accent1" w:themeTint="99"/>
@@ -11293,7 +11995,7 @@
         </w:rPr>
         <w:t>Reliability</w:t>
       </w:r>
-      <w:bookmarkEnd w:id="43"/>
+      <w:bookmarkEnd w:id="42"/>
     </w:p>
     <w:p>
       <w:pPr>
@@ -11345,7 +12047,7 @@
           <w:szCs w:val="36"/>
         </w:rPr>
       </w:pPr>
-      <w:bookmarkStart w:id="44" w:name="_Toc23538942"/>
+      <w:bookmarkStart w:id="43" w:name="_Toc23538942"/>
       <w:r>
         <w:rPr>
           <w:color w:val="8EAADB" w:themeColor="accent1" w:themeTint="99"/>
@@ -11354,7 +12056,7 @@
         </w:rPr>
         <w:t>Availability</w:t>
       </w:r>
-      <w:bookmarkEnd w:id="44"/>
+      <w:bookmarkEnd w:id="43"/>
     </w:p>
     <w:p>
       <w:pPr>
@@ -11429,7 +12131,7 @@
           <w:szCs w:val="36"/>
         </w:rPr>
       </w:pPr>
-      <w:bookmarkStart w:id="45" w:name="_Toc23538943"/>
+      <w:bookmarkStart w:id="44" w:name="_Toc23538943"/>
       <w:r>
         <w:rPr>
           <w:color w:val="8EAADB" w:themeColor="accent1" w:themeTint="99"/>
@@ -11438,7 +12140,7 @@
         </w:rPr>
         <w:t>Security</w:t>
       </w:r>
-      <w:bookmarkEnd w:id="45"/>
+      <w:bookmarkEnd w:id="44"/>
     </w:p>
     <w:p>
       <w:pPr>
@@ -11490,7 +12192,7 @@
           <w:szCs w:val="36"/>
         </w:rPr>
       </w:pPr>
-      <w:bookmarkStart w:id="46" w:name="_Toc23538944"/>
+      <w:bookmarkStart w:id="45" w:name="_Toc23538944"/>
       <w:r>
         <w:rPr>
           <w:color w:val="8EAADB" w:themeColor="accent1" w:themeTint="99"/>
@@ -11499,7 +12201,7 @@
         </w:rPr>
         <w:t>Maintainability</w:t>
       </w:r>
-      <w:bookmarkEnd w:id="46"/>
+      <w:bookmarkEnd w:id="45"/>
     </w:p>
     <w:p>
       <w:pPr>
@@ -11572,7 +12274,7 @@
           <w:szCs w:val="36"/>
         </w:rPr>
       </w:pPr>
-      <w:bookmarkStart w:id="47" w:name="_Toc23538945"/>
+      <w:bookmarkStart w:id="46" w:name="_Toc23538945"/>
       <w:r>
         <w:rPr>
           <w:color w:val="8EAADB" w:themeColor="accent1" w:themeTint="99"/>
@@ -11581,7 +12283,7 @@
         </w:rPr>
         <w:t>Portability</w:t>
       </w:r>
-      <w:bookmarkEnd w:id="47"/>
+      <w:bookmarkEnd w:id="46"/>
     </w:p>
     <w:p>
       <w:pPr>
@@ -11645,7 +12347,7 @@
           <w:szCs w:val="36"/>
         </w:rPr>
       </w:pPr>
-      <w:bookmarkStart w:id="48" w:name="_Toc23538946"/>
+      <w:bookmarkStart w:id="47" w:name="_Toc23538946"/>
       <w:r>
         <w:rPr>
           <w:b/>
@@ -11656,7 +12358,7 @@
         </w:rPr>
         <w:t>Formal Analysis Using Alloy</w:t>
       </w:r>
-      <w:bookmarkEnd w:id="48"/>
+      <w:bookmarkEnd w:id="47"/>
     </w:p>
     <w:p>
       <w:pPr>
@@ -11671,16 +12373,17 @@
           <w:szCs w:val="36"/>
         </w:rPr>
       </w:pPr>
-      <w:bookmarkStart w:id="49" w:name="_Toc23538947"/>
+      <w:bookmarkStart w:id="48" w:name="_Toc23538947"/>
       <w:r>
         <w:rPr>
           <w:color w:val="8EAADB" w:themeColor="accent1" w:themeTint="99"/>
           <w:sz w:val="36"/>
           <w:szCs w:val="36"/>
         </w:rPr>
+        <w:lastRenderedPageBreak/>
         <w:t>Alloy Code</w:t>
       </w:r>
-      <w:bookmarkEnd w:id="49"/>
+      <w:bookmarkEnd w:id="48"/>
     </w:p>
     <w:p>
       <w:pPr>
@@ -11695,7 +12398,7 @@
           <w:szCs w:val="36"/>
         </w:rPr>
       </w:pPr>
-      <w:bookmarkStart w:id="50" w:name="_Toc23538948"/>
+      <w:bookmarkStart w:id="49" w:name="_Toc23538948"/>
       <w:r>
         <w:rPr>
           <w:color w:val="8EAADB" w:themeColor="accent1" w:themeTint="99"/>
@@ -11704,7 +12407,7 @@
         </w:rPr>
         <w:t>Results of Alloy Analysis</w:t>
       </w:r>
-      <w:bookmarkEnd w:id="50"/>
+      <w:bookmarkEnd w:id="49"/>
     </w:p>
     <w:p>
       <w:pPr>
@@ -11719,7 +12422,7 @@
           <w:szCs w:val="36"/>
         </w:rPr>
       </w:pPr>
-      <w:bookmarkStart w:id="51" w:name="_Toc23538949"/>
+      <w:bookmarkStart w:id="50" w:name="_Toc23538949"/>
       <w:r>
         <w:rPr>
           <w:color w:val="8EAADB" w:themeColor="accent1" w:themeTint="99"/>
@@ -11728,7 +12431,7 @@
         </w:rPr>
         <w:t>Alloy Model</w:t>
       </w:r>
-      <w:bookmarkEnd w:id="51"/>
+      <w:bookmarkEnd w:id="50"/>
     </w:p>
     <w:p>
       <w:pPr>
@@ -11745,7 +12448,7 @@
           <w:szCs w:val="36"/>
         </w:rPr>
       </w:pPr>
-      <w:bookmarkStart w:id="52" w:name="_Toc23538950"/>
+      <w:bookmarkStart w:id="51" w:name="_Toc23538950"/>
       <w:r>
         <w:rPr>
           <w:b/>
@@ -11756,7 +12459,7 @@
         </w:rPr>
         <w:t>Effort Spent</w:t>
       </w:r>
-      <w:bookmarkEnd w:id="52"/>
+      <w:bookmarkEnd w:id="51"/>
     </w:p>
     <w:sectPr>
       <w:pgSz w:w="12240" w:h="15840"/>
@@ -14116,7 +14819,7 @@
 </file>
 
 <file path=customXml/itemProps2.xml><?xml version="1.0" encoding="utf-8"?>
-<ds:datastoreItem xmlns:ds="http://schemas.openxmlformats.org/officeDocument/2006/customXml" ds:itemID="{E39CE6DC-F2A0-44CA-BEA9-0A31AE9181A5}">
+<ds:datastoreItem xmlns:ds="http://schemas.openxmlformats.org/officeDocument/2006/customXml" ds:itemID="{35F91977-2E4B-4DB2-A5E4-C536B863F1BF}">
   <ds:schemaRefs>
     <ds:schemaRef ds:uri="http://schemas.openxmlformats.org/officeDocument/2006/bibliography"/>
   </ds:schemaRefs>

</xml_diff>

<commit_message>
added the initial functional requirements
</commit_message>
<xml_diff>
--- a/RASD/New-RASD.docx
+++ b/RASD/New-RASD.docx
@@ -8427,8 +8427,8 @@
     </w:p>
     <w:p>
       <w:pPr>
-        <w:pStyle w:val="ListParagraph"/>
-        <w:ind w:left="1224"/>
+        <w:pStyle w:val="NoSpacing"/>
+        <w:ind w:left="720" w:firstLine="504"/>
         <w:rPr>
           <w:sz w:val="24"/>
           <w:szCs w:val="24"/>
@@ -8441,121 +8441,26 @@
           <w:sz w:val="24"/>
           <w:szCs w:val="24"/>
         </w:rPr>
-        <w:t>[G1]:</w:t>
-      </w:r>
-      <w:r>
-        <w:rPr>
-          <w:sz w:val="24"/>
-          <w:szCs w:val="24"/>
-        </w:rPr>
-        <w:t xml:space="preserve"> Users should be able to send reports regarding traffic violations.</w:t>
-      </w:r>
-    </w:p>
-    <w:p>
-      <w:pPr>
-        <w:pStyle w:val="ListParagraph"/>
-        <w:ind w:left="1224"/>
-        <w:rPr>
-          <w:sz w:val="24"/>
-          <w:szCs w:val="24"/>
-        </w:rPr>
-      </w:pPr>
-      <w:r>
-        <w:rPr>
-          <w:sz w:val="24"/>
-          <w:szCs w:val="24"/>
-        </w:rPr>
-        <w:tab/>
-        <w:t>[G1]#1 specify traffic violation</w:t>
-      </w:r>
-    </w:p>
-    <w:p>
-      <w:pPr>
-        <w:pStyle w:val="ListParagraph"/>
-        <w:ind w:left="1224"/>
-        <w:rPr>
-          <w:sz w:val="24"/>
-          <w:szCs w:val="24"/>
-        </w:rPr>
-      </w:pPr>
-      <w:r>
-        <w:rPr>
-          <w:sz w:val="24"/>
-          <w:szCs w:val="24"/>
-        </w:rPr>
-        <w:tab/>
-        <w:t>[G1]#2 attach a picture of the car plate</w:t>
-      </w:r>
-    </w:p>
-    <w:p>
-      <w:pPr>
-        <w:pStyle w:val="ListParagraph"/>
-        <w:ind w:left="1224"/>
-        <w:rPr>
-          <w:sz w:val="24"/>
-          <w:szCs w:val="24"/>
-        </w:rPr>
-      </w:pPr>
-      <w:r>
-        <w:rPr>
-          <w:sz w:val="24"/>
-          <w:szCs w:val="24"/>
-        </w:rPr>
-        <w:tab/>
-        <w:t>[G1]#3 include the geographical position</w:t>
-      </w:r>
-    </w:p>
-    <w:p>
-      <w:pPr>
-        <w:pStyle w:val="ListParagraph"/>
-        <w:ind w:left="1224"/>
-        <w:rPr>
-          <w:sz w:val="24"/>
-          <w:szCs w:val="24"/>
-        </w:rPr>
-      </w:pPr>
-    </w:p>
-    <w:p>
-      <w:pPr>
-        <w:pStyle w:val="ListParagraph"/>
-        <w:ind w:left="1224"/>
-        <w:rPr>
-          <w:sz w:val="24"/>
-          <w:szCs w:val="24"/>
-        </w:rPr>
-      </w:pPr>
-      <w:r>
+        <w:t xml:space="preserve">[G1] </w:t>
+      </w:r>
+      <w:r>
+        <w:rPr>
+          <w:sz w:val="24"/>
+          <w:szCs w:val="24"/>
+        </w:rPr>
+        <w:t>a Person should be able to have a profile on Safestreets</w:t>
+      </w:r>
+    </w:p>
+    <w:p>
+      <w:pPr>
+        <w:pStyle w:val="NoSpacing"/>
+        <w:ind w:left="720" w:firstLine="504"/>
         <w:rPr>
           <w:b/>
           <w:bCs/>
           <w:sz w:val="24"/>
           <w:szCs w:val="24"/>
         </w:rPr>
-        <w:t>[G2]:</w:t>
-      </w:r>
-      <w:r>
-        <w:rPr>
-          <w:sz w:val="24"/>
-          <w:szCs w:val="24"/>
-        </w:rPr>
-        <w:t xml:space="preserve"> Authorities should be able to access to all the reports</w:t>
-      </w:r>
-      <w:r>
-        <w:rPr>
-          <w:sz w:val="24"/>
-          <w:szCs w:val="24"/>
-        </w:rPr>
-        <w:t xml:space="preserve"> </w:t>
-      </w:r>
-    </w:p>
-    <w:p>
-      <w:pPr>
-        <w:pStyle w:val="ListParagraph"/>
-        <w:ind w:left="1224"/>
-        <w:rPr>
-          <w:sz w:val="24"/>
-          <w:szCs w:val="24"/>
-        </w:rPr>
       </w:pPr>
     </w:p>
     <w:p>
@@ -8574,71 +8479,8 @@
           <w:sz w:val="24"/>
           <w:szCs w:val="24"/>
         </w:rPr>
-        <w:t>[G3]:</w:t>
-      </w:r>
-      <w:r>
-        <w:rPr>
-          <w:sz w:val="24"/>
-          <w:szCs w:val="24"/>
-        </w:rPr>
-        <w:t xml:space="preserve"> Costumers should be able to access to different kind of information depending on their role</w:t>
-      </w:r>
-    </w:p>
-    <w:p>
-      <w:pPr>
-        <w:pStyle w:val="ListParagraph"/>
-        <w:ind w:left="1224"/>
-        <w:rPr>
-          <w:sz w:val="24"/>
-          <w:szCs w:val="24"/>
-        </w:rPr>
-      </w:pPr>
-      <w:r>
-        <w:rPr>
-          <w:sz w:val="24"/>
-          <w:szCs w:val="24"/>
-        </w:rPr>
-        <w:tab/>
-        <w:t>[G3]#1 users can access only to traffic highlights, and their reports</w:t>
-      </w:r>
-    </w:p>
-    <w:p>
-      <w:pPr>
-        <w:pStyle w:val="ListParagraph"/>
-        <w:ind w:left="1224"/>
-        <w:rPr>
-          <w:sz w:val="24"/>
-          <w:szCs w:val="24"/>
-        </w:rPr>
-      </w:pPr>
-      <w:r>
-        <w:rPr>
-          <w:sz w:val="24"/>
-          <w:szCs w:val="24"/>
-        </w:rPr>
-        <w:tab/>
-        <w:t>[G3]#2 authorities can access to traffic highlights, violation statistics and all the reports</w:t>
-      </w:r>
-    </w:p>
-    <w:p>
-      <w:pPr>
-        <w:pStyle w:val="ListParagraph"/>
-        <w:ind w:left="1224"/>
-        <w:rPr>
-          <w:sz w:val="24"/>
-          <w:szCs w:val="24"/>
-        </w:rPr>
-      </w:pPr>
-    </w:p>
-    <w:p>
-      <w:pPr>
-        <w:pStyle w:val="ListParagraph"/>
-        <w:ind w:left="1224"/>
-        <w:rPr>
-          <w:sz w:val="24"/>
-          <w:szCs w:val="24"/>
-        </w:rPr>
-      </w:pPr>
+        <w:t>[G</w:t>
+      </w:r>
       <w:r>
         <w:rPr>
           <w:b/>
@@ -8646,35 +8488,8 @@
           <w:sz w:val="24"/>
           <w:szCs w:val="24"/>
         </w:rPr>
-        <w:t>[G4]:</w:t>
-      </w:r>
-      <w:r>
-        <w:rPr>
-          <w:sz w:val="24"/>
-          <w:szCs w:val="24"/>
-        </w:rPr>
-        <w:t xml:space="preserve"> The application allows communication with external services </w:t>
-      </w:r>
-    </w:p>
-    <w:p>
-      <w:pPr>
-        <w:pStyle w:val="ListParagraph"/>
-        <w:ind w:left="1224"/>
-        <w:rPr>
-          <w:sz w:val="24"/>
-          <w:szCs w:val="24"/>
-        </w:rPr>
-      </w:pPr>
-    </w:p>
-    <w:p>
-      <w:pPr>
-        <w:pStyle w:val="ListParagraph"/>
-        <w:ind w:left="1224"/>
-        <w:rPr>
-          <w:sz w:val="24"/>
-          <w:szCs w:val="24"/>
-        </w:rPr>
-      </w:pPr>
+        <w:t>2</w:t>
+      </w:r>
       <w:r>
         <w:rPr>
           <w:b/>
@@ -8682,15 +8497,378 @@
           <w:sz w:val="24"/>
           <w:szCs w:val="24"/>
         </w:rPr>
-        <w:t xml:space="preserve">[G5]: </w:t>
-      </w:r>
-      <w:r>
-        <w:rPr>
-          <w:sz w:val="24"/>
-          <w:szCs w:val="24"/>
-        </w:rPr>
-        <w:t>A person should be able to send reports to the Authorities</w:t>
-      </w:r>
+        <w:t>]:</w:t>
+      </w:r>
+      <w:r>
+        <w:rPr>
+          <w:sz w:val="24"/>
+          <w:szCs w:val="24"/>
+        </w:rPr>
+        <w:t xml:space="preserve"> </w:t>
+      </w:r>
+      <w:r>
+        <w:rPr>
+          <w:sz w:val="24"/>
+          <w:szCs w:val="24"/>
+        </w:rPr>
+        <w:t>a Person</w:t>
+      </w:r>
+      <w:r>
+        <w:rPr>
+          <w:sz w:val="24"/>
+          <w:szCs w:val="24"/>
+        </w:rPr>
+        <w:t xml:space="preserve"> should be able to send reports regarding traffic violations.</w:t>
+      </w:r>
+    </w:p>
+    <w:p>
+      <w:pPr>
+        <w:pStyle w:val="ListParagraph"/>
+        <w:ind w:left="1224"/>
+        <w:rPr>
+          <w:sz w:val="24"/>
+          <w:szCs w:val="24"/>
+        </w:rPr>
+      </w:pPr>
+      <w:r>
+        <w:rPr>
+          <w:sz w:val="24"/>
+          <w:szCs w:val="24"/>
+        </w:rPr>
+        <w:tab/>
+        <w:t>[G</w:t>
+      </w:r>
+      <w:r>
+        <w:rPr>
+          <w:sz w:val="24"/>
+          <w:szCs w:val="24"/>
+        </w:rPr>
+        <w:t>2</w:t>
+      </w:r>
+      <w:r>
+        <w:rPr>
+          <w:sz w:val="24"/>
+          <w:szCs w:val="24"/>
+        </w:rPr>
+        <w:t>]#1 specify traffic violation</w:t>
+      </w:r>
+    </w:p>
+    <w:p>
+      <w:pPr>
+        <w:pStyle w:val="ListParagraph"/>
+        <w:ind w:left="1224"/>
+        <w:rPr>
+          <w:sz w:val="24"/>
+          <w:szCs w:val="24"/>
+        </w:rPr>
+      </w:pPr>
+      <w:r>
+        <w:rPr>
+          <w:sz w:val="24"/>
+          <w:szCs w:val="24"/>
+        </w:rPr>
+        <w:tab/>
+        <w:t>[G</w:t>
+      </w:r>
+      <w:r>
+        <w:rPr>
+          <w:sz w:val="24"/>
+          <w:szCs w:val="24"/>
+        </w:rPr>
+        <w:t>2</w:t>
+      </w:r>
+      <w:r>
+        <w:rPr>
+          <w:sz w:val="24"/>
+          <w:szCs w:val="24"/>
+        </w:rPr>
+        <w:t>]#2 attach a picture of the car plate</w:t>
+      </w:r>
+    </w:p>
+    <w:p>
+      <w:pPr>
+        <w:pStyle w:val="ListParagraph"/>
+        <w:ind w:left="1224"/>
+        <w:rPr>
+          <w:sz w:val="24"/>
+          <w:szCs w:val="24"/>
+        </w:rPr>
+      </w:pPr>
+      <w:r>
+        <w:rPr>
+          <w:sz w:val="24"/>
+          <w:szCs w:val="24"/>
+        </w:rPr>
+        <w:tab/>
+        <w:t>[G</w:t>
+      </w:r>
+      <w:r>
+        <w:rPr>
+          <w:sz w:val="24"/>
+          <w:szCs w:val="24"/>
+        </w:rPr>
+        <w:t>2</w:t>
+      </w:r>
+      <w:r>
+        <w:rPr>
+          <w:sz w:val="24"/>
+          <w:szCs w:val="24"/>
+        </w:rPr>
+        <w:t>]#3 include the geographical position</w:t>
+      </w:r>
+    </w:p>
+    <w:p>
+      <w:pPr>
+        <w:pStyle w:val="ListParagraph"/>
+        <w:ind w:left="1224"/>
+        <w:rPr>
+          <w:sz w:val="24"/>
+          <w:szCs w:val="24"/>
+        </w:rPr>
+      </w:pPr>
+    </w:p>
+    <w:p>
+      <w:pPr>
+        <w:pStyle w:val="ListParagraph"/>
+        <w:ind w:left="1224"/>
+        <w:rPr>
+          <w:sz w:val="24"/>
+          <w:szCs w:val="24"/>
+        </w:rPr>
+      </w:pPr>
+      <w:r>
+        <w:rPr>
+          <w:b/>
+          <w:bCs/>
+          <w:sz w:val="24"/>
+          <w:szCs w:val="24"/>
+        </w:rPr>
+        <w:t>[G</w:t>
+      </w:r>
+      <w:r>
+        <w:rPr>
+          <w:b/>
+          <w:bCs/>
+          <w:sz w:val="24"/>
+          <w:szCs w:val="24"/>
+        </w:rPr>
+        <w:t>3</w:t>
+      </w:r>
+      <w:r>
+        <w:rPr>
+          <w:b/>
+          <w:bCs/>
+          <w:sz w:val="24"/>
+          <w:szCs w:val="24"/>
+        </w:rPr>
+        <w:t>]:</w:t>
+      </w:r>
+      <w:r>
+        <w:rPr>
+          <w:sz w:val="24"/>
+          <w:szCs w:val="24"/>
+        </w:rPr>
+        <w:t xml:space="preserve"> Authorities should be able to access to all the reports</w:t>
+      </w:r>
+      <w:r>
+        <w:rPr>
+          <w:sz w:val="24"/>
+          <w:szCs w:val="24"/>
+        </w:rPr>
+        <w:t xml:space="preserve"> </w:t>
+      </w:r>
+    </w:p>
+    <w:p>
+      <w:pPr>
+        <w:pStyle w:val="ListParagraph"/>
+        <w:ind w:left="1224"/>
+        <w:rPr>
+          <w:sz w:val="24"/>
+          <w:szCs w:val="24"/>
+        </w:rPr>
+      </w:pPr>
+    </w:p>
+    <w:p>
+      <w:pPr>
+        <w:pStyle w:val="ListParagraph"/>
+        <w:ind w:left="1224"/>
+        <w:rPr>
+          <w:sz w:val="24"/>
+          <w:szCs w:val="24"/>
+        </w:rPr>
+      </w:pPr>
+      <w:r>
+        <w:rPr>
+          <w:b/>
+          <w:bCs/>
+          <w:sz w:val="24"/>
+          <w:szCs w:val="24"/>
+        </w:rPr>
+        <w:t>[G</w:t>
+      </w:r>
+      <w:r>
+        <w:rPr>
+          <w:b/>
+          <w:bCs/>
+          <w:sz w:val="24"/>
+          <w:szCs w:val="24"/>
+        </w:rPr>
+        <w:t>4</w:t>
+      </w:r>
+      <w:r>
+        <w:rPr>
+          <w:b/>
+          <w:bCs/>
+          <w:sz w:val="24"/>
+          <w:szCs w:val="24"/>
+        </w:rPr>
+        <w:t>]:</w:t>
+      </w:r>
+      <w:r>
+        <w:rPr>
+          <w:sz w:val="24"/>
+          <w:szCs w:val="24"/>
+        </w:rPr>
+        <w:t xml:space="preserve"> Costumers should be able to access to different kind of information depending on their role</w:t>
+      </w:r>
+    </w:p>
+    <w:p>
+      <w:pPr>
+        <w:pStyle w:val="ListParagraph"/>
+        <w:ind w:left="1224"/>
+        <w:rPr>
+          <w:sz w:val="24"/>
+          <w:szCs w:val="24"/>
+        </w:rPr>
+      </w:pPr>
+      <w:r>
+        <w:rPr>
+          <w:sz w:val="24"/>
+          <w:szCs w:val="24"/>
+        </w:rPr>
+        <w:tab/>
+        <w:t>[G</w:t>
+      </w:r>
+      <w:r>
+        <w:rPr>
+          <w:sz w:val="24"/>
+          <w:szCs w:val="24"/>
+        </w:rPr>
+        <w:t>4</w:t>
+      </w:r>
+      <w:r>
+        <w:rPr>
+          <w:sz w:val="24"/>
+          <w:szCs w:val="24"/>
+        </w:rPr>
+        <w:t>]#1 users can access only to traffic highlights, and their reports</w:t>
+      </w:r>
+    </w:p>
+    <w:p>
+      <w:pPr>
+        <w:pStyle w:val="ListParagraph"/>
+        <w:ind w:left="1224"/>
+        <w:rPr>
+          <w:sz w:val="24"/>
+          <w:szCs w:val="24"/>
+        </w:rPr>
+      </w:pPr>
+      <w:r>
+        <w:rPr>
+          <w:sz w:val="24"/>
+          <w:szCs w:val="24"/>
+        </w:rPr>
+        <w:tab/>
+        <w:t>[G</w:t>
+      </w:r>
+      <w:r>
+        <w:rPr>
+          <w:sz w:val="24"/>
+          <w:szCs w:val="24"/>
+        </w:rPr>
+        <w:t>4</w:t>
+      </w:r>
+      <w:r>
+        <w:rPr>
+          <w:sz w:val="24"/>
+          <w:szCs w:val="24"/>
+        </w:rPr>
+        <w:t>]#2 authorities can access to traffic highlights, violation statistics and all the reports</w:t>
+      </w:r>
+    </w:p>
+    <w:p>
+      <w:pPr>
+        <w:pStyle w:val="ListParagraph"/>
+        <w:ind w:left="1224"/>
+        <w:rPr>
+          <w:sz w:val="24"/>
+          <w:szCs w:val="24"/>
+        </w:rPr>
+      </w:pPr>
+    </w:p>
+    <w:p>
+      <w:pPr>
+        <w:pStyle w:val="ListParagraph"/>
+        <w:ind w:left="1224"/>
+        <w:rPr>
+          <w:sz w:val="24"/>
+          <w:szCs w:val="24"/>
+        </w:rPr>
+      </w:pPr>
+      <w:r>
+        <w:rPr>
+          <w:b/>
+          <w:bCs/>
+          <w:sz w:val="24"/>
+          <w:szCs w:val="24"/>
+        </w:rPr>
+        <w:t>[G</w:t>
+      </w:r>
+      <w:r>
+        <w:rPr>
+          <w:b/>
+          <w:bCs/>
+          <w:sz w:val="24"/>
+          <w:szCs w:val="24"/>
+        </w:rPr>
+        <w:t>5</w:t>
+      </w:r>
+      <w:r>
+        <w:rPr>
+          <w:b/>
+          <w:bCs/>
+          <w:sz w:val="24"/>
+          <w:szCs w:val="24"/>
+        </w:rPr>
+        <w:t>]:</w:t>
+      </w:r>
+      <w:r>
+        <w:rPr>
+          <w:sz w:val="24"/>
+          <w:szCs w:val="24"/>
+        </w:rPr>
+        <w:t xml:space="preserve"> The application allows communication with external services </w:t>
+      </w:r>
+    </w:p>
+    <w:p>
+      <w:pPr>
+        <w:pStyle w:val="ListParagraph"/>
+        <w:ind w:left="1224"/>
+        <w:rPr>
+          <w:sz w:val="24"/>
+          <w:szCs w:val="24"/>
+        </w:rPr>
+      </w:pPr>
+    </w:p>
+    <w:p>
+      <w:pPr>
+        <w:pStyle w:val="ListParagraph"/>
+        <w:ind w:left="1224"/>
+        <w:rPr>
+          <w:sz w:val="24"/>
+          <w:szCs w:val="24"/>
+        </w:rPr>
+      </w:pPr>
     </w:p>
     <w:p>
       <w:pPr>
@@ -8805,7 +8983,6 @@
           <w:sz w:val="24"/>
           <w:szCs w:val="24"/>
         </w:rPr>
-        <w:lastRenderedPageBreak/>
         <w:t xml:space="preserve">Users: </w:t>
       </w:r>
       <w:r>
@@ -9516,6 +9693,7 @@
           <w:szCs w:val="24"/>
         </w:rPr>
       </w:pPr>
+      <w:proofErr w:type="spellStart"/>
       <w:r>
         <w:rPr>
           <w:sz w:val="24"/>
@@ -9530,7 +9708,17 @@
           <w:sz w:val="24"/>
           <w:szCs w:val="24"/>
         </w:rPr>
-        <w:t xml:space="preserve">n = nth </w:t>
+        <w:t>n</w:t>
+      </w:r>
+      <w:proofErr w:type="spellEnd"/>
+      <w:r>
+        <w:rPr>
+          <w:i/>
+          <w:iCs/>
+          <w:sz w:val="24"/>
+          <w:szCs w:val="24"/>
+        </w:rPr>
+        <w:t xml:space="preserve"> = nth </w:t>
       </w:r>
       <w:r>
         <w:rPr>
@@ -9552,6 +9740,7 @@
           <w:szCs w:val="24"/>
         </w:rPr>
       </w:pPr>
+      <w:proofErr w:type="spellStart"/>
       <w:r>
         <w:rPr>
           <w:sz w:val="24"/>
@@ -9568,6 +9757,7 @@
         </w:rPr>
         <w:t>n</w:t>
       </w:r>
+      <w:proofErr w:type="spellEnd"/>
       <w:r>
         <w:rPr>
           <w:i/>
@@ -10016,7 +10206,7 @@
           <w:sz w:val="24"/>
           <w:szCs w:val="24"/>
         </w:rPr>
-        <w:t xml:space="preserve">attach it to the report. Finally he confirm and send the report. Finished the report he received a mail containing the </w:t>
+        <w:t xml:space="preserve">attach it to the report. Finally he </w:t>
       </w:r>
       <w:r>
         <w:rPr>
@@ -10024,7 +10214,7 @@
           <w:szCs w:val="24"/>
         </w:rPr>
         <w:lastRenderedPageBreak/>
-        <w:t xml:space="preserve">last report made by him to the mail address given during the registration. </w:t>
+        <w:t xml:space="preserve">confirm and send the report. Finished the report he received a mail containing the last report made by him to the mail address given during the registration. </w:t>
       </w:r>
       <w:r>
         <w:rPr>
@@ -10181,7 +10371,23 @@
           <w:sz w:val="24"/>
           <w:szCs w:val="24"/>
         </w:rPr>
-        <w:t xml:space="preserve">the collaboration with Safestreets and register himself in the application as an authority. During his watch he opens the application and check the reports. Today there were lot’s of reports so he open the integrated map and search for all the reports with attached a position far at most 5Km to his position. Using this service he optimize the watch`s route. </w:t>
+        <w:t xml:space="preserve">the collaboration with Safestreets and register himself in the application as an authority. During his watch he opens the application and check the reports. Today there were </w:t>
+      </w:r>
+      <w:proofErr w:type="spellStart"/>
+      <w:r>
+        <w:rPr>
+          <w:sz w:val="24"/>
+          <w:szCs w:val="24"/>
+        </w:rPr>
+        <w:t>lot’s</w:t>
+      </w:r>
+      <w:proofErr w:type="spellEnd"/>
+      <w:r>
+        <w:rPr>
+          <w:sz w:val="24"/>
+          <w:szCs w:val="24"/>
+        </w:rPr>
+        <w:t xml:space="preserve"> of reports so he open the integrated map and search for all the reports with attached a position far at most 5Km to his position. Using this service he optimize the watch`s route. </w:t>
       </w:r>
     </w:p>
     <w:p>
@@ -10288,7 +10494,23 @@
           <w:sz w:val="24"/>
           <w:szCs w:val="24"/>
         </w:rPr>
-        <w:t xml:space="preserve">Piero is a chief police officer that wants to understand how to relocate efficaciously his mans so decide to use the app Safestreets. As authority he can access to all statistical data and in particular, he is interested in the </w:t>
+        <w:t xml:space="preserve">Piero is a chief police officer that wants to understand how to relocate efficaciously his </w:t>
+      </w:r>
+      <w:proofErr w:type="spellStart"/>
+      <w:r>
+        <w:rPr>
+          <w:sz w:val="24"/>
+          <w:szCs w:val="24"/>
+        </w:rPr>
+        <w:t>mans</w:t>
+      </w:r>
+      <w:proofErr w:type="spellEnd"/>
+      <w:r>
+        <w:rPr>
+          <w:sz w:val="24"/>
+          <w:szCs w:val="24"/>
+        </w:rPr>
+        <w:t xml:space="preserve"> so decide to use the app Safestreets. As authority he can access to all statistical data and in particular, he is interested in the </w:t>
       </w:r>
       <w:r>
         <w:rPr>
@@ -10953,6 +11175,42 @@
           <w:szCs w:val="24"/>
         </w:rPr>
         <w:t>Google Maps services take traffic into consideration</w:t>
+      </w:r>
+    </w:p>
+    <w:p>
+      <w:pPr>
+        <w:pStyle w:val="ListParagraph"/>
+        <w:ind w:left="1224"/>
+        <w:rPr>
+          <w:color w:val="8EAADB" w:themeColor="accent1" w:themeTint="99"/>
+          <w:sz w:val="24"/>
+          <w:szCs w:val="24"/>
+        </w:rPr>
+      </w:pPr>
+    </w:p>
+    <w:p>
+      <w:pPr>
+        <w:ind w:left="504" w:firstLine="720"/>
+        <w:rPr>
+          <w:sz w:val="24"/>
+          <w:szCs w:val="24"/>
+        </w:rPr>
+      </w:pPr>
+      <w:r>
+        <w:rPr>
+          <w:b/>
+          <w:bCs/>
+          <w:sz w:val="24"/>
+          <w:szCs w:val="24"/>
+        </w:rPr>
+        <w:t>[D11]</w:t>
+      </w:r>
+      <w:r>
+        <w:rPr>
+          <w:sz w:val="24"/>
+          <w:szCs w:val="24"/>
+        </w:rPr>
+        <w:t xml:space="preserve"> every Person associated that works in the police have a unique FIN</w:t>
       </w:r>
     </w:p>
     <w:p>
@@ -11021,6 +11279,7 @@
       <w:bookmarkStart w:id="46" w:name="_Toc23538926"/>
       <w:bookmarkStart w:id="47" w:name="_Toc23951403"/>
       <w:r>
+        <w:lastRenderedPageBreak/>
         <w:t>User Interfaces</w:t>
       </w:r>
       <w:bookmarkEnd w:id="46"/>
@@ -11050,7 +11309,6 @@
           <w:sz w:val="24"/>
           <w:szCs w:val="24"/>
         </w:rPr>
-        <w:lastRenderedPageBreak/>
         <w:t>Here is provided some basic mockups to show how the interface  should appear to the user:</w:t>
       </w:r>
       <w:r>
@@ -11263,27 +11521,14 @@
       <w:r>
         <w:t xml:space="preserve">Figure </w:t>
       </w:r>
-      <w:r>
-        <w:fldChar w:fldCharType="begin"/>
-      </w:r>
-      <w:r>
-        <w:instrText xml:space="preserve"> SEQ Figure \* ARABIC </w:instrText>
-      </w:r>
-      <w:r>
-        <w:fldChar w:fldCharType="separate"/>
-      </w:r>
-      <w:r>
-        <w:rPr>
-          <w:noProof/>
-        </w:rPr>
-        <w:t>1</w:t>
-      </w:r>
-      <w:r>
-        <w:rPr>
-          <w:noProof/>
-        </w:rPr>
-        <w:fldChar w:fldCharType="end"/>
-      </w:r>
+      <w:fldSimple w:instr=" SEQ Figure \* ARABIC ">
+        <w:r>
+          <w:rPr>
+            <w:noProof/>
+          </w:rPr>
+          <w:t>1</w:t>
+        </w:r>
+      </w:fldSimple>
       <w:r>
         <w:t xml:space="preserve"> mockups of the interfaces in order Home Page, New Report, User map, Authority Map</w:t>
       </w:r>
@@ -11418,6 +11663,7 @@
       <w:bookmarkStart w:id="53" w:name="_Toc23538929"/>
       <w:bookmarkStart w:id="54" w:name="_Toc23951406"/>
       <w:r>
+        <w:lastRenderedPageBreak/>
         <w:t>Communication Interfaces</w:t>
       </w:r>
       <w:bookmarkEnd w:id="53"/>
@@ -11448,7 +11694,6 @@
           <w:sz w:val="24"/>
           <w:szCs w:val="24"/>
         </w:rPr>
-        <w:lastRenderedPageBreak/>
         <w:t>The communication between clients and server should be HTTP requests/responses based.</w:t>
       </w:r>
     </w:p>
@@ -11655,27 +11900,14 @@
       <w:r>
         <w:t xml:space="preserve">Figure </w:t>
       </w:r>
-      <w:r>
-        <w:fldChar w:fldCharType="begin"/>
-      </w:r>
-      <w:r>
-        <w:instrText xml:space="preserve"> SEQ Figure \* ARABIC </w:instrText>
-      </w:r>
-      <w:r>
-        <w:fldChar w:fldCharType="separate"/>
-      </w:r>
-      <w:r>
-        <w:rPr>
-          <w:noProof/>
-        </w:rPr>
-        <w:t>2</w:t>
-      </w:r>
-      <w:r>
-        <w:rPr>
-          <w:noProof/>
-        </w:rPr>
-        <w:fldChar w:fldCharType="end"/>
-      </w:r>
+      <w:fldSimple w:instr=" SEQ Figure \* ARABIC ">
+        <w:r>
+          <w:rPr>
+            <w:noProof/>
+          </w:rPr>
+          <w:t>2</w:t>
+        </w:r>
+      </w:fldSimple>
       <w:r>
         <w:t xml:space="preserve"> Person Use Case diagram</w:t>
       </w:r>
@@ -11781,27 +12013,14 @@
       <w:r>
         <w:t xml:space="preserve">Figure </w:t>
       </w:r>
-      <w:r>
-        <w:fldChar w:fldCharType="begin"/>
-      </w:r>
-      <w:r>
-        <w:instrText xml:space="preserve"> SEQ Figure \* ARABIC </w:instrText>
-      </w:r>
-      <w:r>
-        <w:fldChar w:fldCharType="separate"/>
-      </w:r>
-      <w:r>
-        <w:rPr>
-          <w:noProof/>
-        </w:rPr>
-        <w:t>3</w:t>
-      </w:r>
-      <w:r>
-        <w:rPr>
-          <w:noProof/>
-        </w:rPr>
-        <w:fldChar w:fldCharType="end"/>
-      </w:r>
+      <w:fldSimple w:instr=" SEQ Figure \* ARABIC ">
+        <w:r>
+          <w:rPr>
+            <w:noProof/>
+          </w:rPr>
+          <w:t>3</w:t>
+        </w:r>
+      </w:fldSimple>
       <w:r>
         <w:t xml:space="preserve"> User Use Case Diagram</w:t>
       </w:r>
@@ -11899,27 +12118,14 @@
       <w:r>
         <w:t xml:space="preserve">Figure </w:t>
       </w:r>
-      <w:r>
-        <w:fldChar w:fldCharType="begin"/>
-      </w:r>
-      <w:r>
-        <w:instrText xml:space="preserve"> SEQ Figure \* ARABIC </w:instrText>
-      </w:r>
-      <w:r>
-        <w:fldChar w:fldCharType="separate"/>
-      </w:r>
-      <w:r>
-        <w:rPr>
-          <w:noProof/>
-        </w:rPr>
-        <w:t>4</w:t>
-      </w:r>
-      <w:r>
-        <w:rPr>
-          <w:noProof/>
-        </w:rPr>
-        <w:fldChar w:fldCharType="end"/>
-      </w:r>
+      <w:fldSimple w:instr=" SEQ Figure \* ARABIC ">
+        <w:r>
+          <w:rPr>
+            <w:noProof/>
+          </w:rPr>
+          <w:t>4</w:t>
+        </w:r>
+      </w:fldSimple>
       <w:r>
         <w:t xml:space="preserve"> Authority Use Case Diagram</w:t>
       </w:r>
@@ -14652,42 +14858,21 @@
       </w:pPr>
       <w:bookmarkStart w:id="63" w:name="_Toc23951409"/>
       <w:r>
-        <w:t>Domain Models</w:t>
-      </w:r>
-      <w:bookmarkEnd w:id="63"/>
-      <w:r>
-        <w:t xml:space="preserve"> </w:t>
-      </w:r>
-      <w:bookmarkEnd w:id="62"/>
-    </w:p>
-    <w:p>
-      <w:pPr>
-        <w:pStyle w:val="ListParagraph"/>
-        <w:ind w:left="1224"/>
-        <w:rPr>
-          <w:color w:val="8EAADB" w:themeColor="accent1" w:themeTint="99"/>
-          <w:sz w:val="36"/>
-          <w:szCs w:val="36"/>
-        </w:rPr>
-      </w:pPr>
-    </w:p>
-    <w:p>
-      <w:pPr>
-        <w:jc w:val="center"/>
-        <w:rPr>
-          <w:color w:val="8EAADB" w:themeColor="accent1" w:themeTint="99"/>
-          <w:sz w:val="36"/>
-          <w:szCs w:val="36"/>
-        </w:rPr>
-      </w:pPr>
-      <w:r>
         <w:rPr>
           <w:noProof/>
         </w:rPr>
         <w:drawing>
-          <wp:inline distT="0" distB="0" distL="0" distR="0" wp14:anchorId="2D8ADFC8" wp14:editId="627D79F4">
-            <wp:extent cx="6520815" cy="4995862"/>
-            <wp:effectExtent l="0" t="0" r="0" b="0"/>
+          <wp:anchor distT="0" distB="0" distL="114300" distR="114300" simplePos="0" relativeHeight="251678720" behindDoc="0" locked="0" layoutInCell="1" allowOverlap="1" wp14:anchorId="2D8ADFC8" wp14:editId="07F75362">
+            <wp:simplePos x="0" y="0"/>
+            <wp:positionH relativeFrom="margin">
+              <wp:posOffset>-614680</wp:posOffset>
+            </wp:positionH>
+            <wp:positionV relativeFrom="margin">
+              <wp:posOffset>1000125</wp:posOffset>
+            </wp:positionV>
+            <wp:extent cx="7277100" cy="5781675"/>
+            <wp:effectExtent l="0" t="0" r="0" b="9525"/>
+            <wp:wrapSquare wrapText="bothSides"/>
             <wp:docPr id="15" name="Picture 15" descr="A close up of a map&#10;&#10;Description automatically generated"/>
             <wp:cNvGraphicFramePr>
               <a:graphicFrameLocks xmlns:a="http://schemas.openxmlformats.org/drawingml/2006/main" noChangeAspect="1"/>
@@ -14714,7 +14899,7 @@
                   <pic:spPr>
                     <a:xfrm>
                       <a:off x="0" y="0"/>
-                      <a:ext cx="6552151" cy="5019870"/>
+                      <a:ext cx="7277100" cy="5781675"/>
                     </a:xfrm>
                     <a:prstGeom prst="rect">
                       <a:avLst/>
@@ -14723,9 +14908,23 @@
                 </pic:pic>
               </a:graphicData>
             </a:graphic>
-          </wp:inline>
+            <wp14:sizeRelH relativeFrom="margin">
+              <wp14:pctWidth>0</wp14:pctWidth>
+            </wp14:sizeRelH>
+            <wp14:sizeRelV relativeFrom="margin">
+              <wp14:pctHeight>0</wp14:pctHeight>
+            </wp14:sizeRelV>
+          </wp:anchor>
         </w:drawing>
       </w:r>
+      <w:r>
+        <w:t>Domain Models</w:t>
+      </w:r>
+      <w:bookmarkEnd w:id="63"/>
+      <w:r>
+        <w:t xml:space="preserve"> </w:t>
+      </w:r>
+      <w:bookmarkEnd w:id="62"/>
     </w:p>
     <w:p>
       <w:pPr>
@@ -14740,30 +14939,7 @@
     </w:p>
     <w:p>
       <w:pPr>
-        <w:pStyle w:val="ListParagraph"/>
-        <w:ind w:left="1224"/>
-        <w:rPr>
-          <w:color w:val="8EAADB" w:themeColor="accent1" w:themeTint="99"/>
-          <w:sz w:val="36"/>
-          <w:szCs w:val="36"/>
-        </w:rPr>
-      </w:pPr>
-    </w:p>
-    <w:p>
-      <w:pPr>
-        <w:pStyle w:val="ListParagraph"/>
-        <w:ind w:left="1224"/>
-        <w:rPr>
-          <w:color w:val="8EAADB" w:themeColor="accent1" w:themeTint="99"/>
-          <w:sz w:val="36"/>
-          <w:szCs w:val="36"/>
-        </w:rPr>
-      </w:pPr>
-    </w:p>
-    <w:p>
-      <w:pPr>
-        <w:pStyle w:val="ListParagraph"/>
-        <w:ind w:left="1224"/>
+        <w:jc w:val="center"/>
         <w:rPr>
           <w:color w:val="8EAADB" w:themeColor="accent1" w:themeTint="99"/>
           <w:sz w:val="36"/>
@@ -14933,24 +15109,14 @@
                             <w:r>
                               <w:t xml:space="preserve">Figure </w:t>
                             </w:r>
-                            <w:r>
-                              <w:fldChar w:fldCharType="begin"/>
-                            </w:r>
-                            <w:r>
-                              <w:instrText xml:space="preserve"> SEQ Figure \* ARABIC </w:instrText>
-                            </w:r>
-                            <w:r>
-                              <w:fldChar w:fldCharType="separate"/>
-                            </w:r>
-                            <w:r>
-                              <w:rPr>
-                                <w:noProof/>
-                              </w:rPr>
-                              <w:t>5</w:t>
-                            </w:r>
-                            <w:r>
-                              <w:fldChar w:fldCharType="end"/>
-                            </w:r>
+                            <w:fldSimple w:instr=" SEQ Figure \* ARABIC ">
+                              <w:r>
+                                <w:rPr>
+                                  <w:noProof/>
+                                </w:rPr>
+                                <w:t>5</w:t>
+                              </w:r>
+                            </w:fldSimple>
                             <w:r>
                               <w:t xml:space="preserve"> Authority sign-up Activity Diagram</w:t>
                             </w:r>
@@ -14990,24 +15156,14 @@
                       <w:r>
                         <w:t xml:space="preserve">Figure </w:t>
                       </w:r>
-                      <w:r>
-                        <w:fldChar w:fldCharType="begin"/>
-                      </w:r>
-                      <w:r>
-                        <w:instrText xml:space="preserve"> SEQ Figure \* ARABIC </w:instrText>
-                      </w:r>
-                      <w:r>
-                        <w:fldChar w:fldCharType="separate"/>
-                      </w:r>
-                      <w:r>
-                        <w:rPr>
-                          <w:noProof/>
-                        </w:rPr>
-                        <w:t>5</w:t>
-                      </w:r>
-                      <w:r>
-                        <w:fldChar w:fldCharType="end"/>
-                      </w:r>
+                      <w:fldSimple w:instr=" SEQ Figure \* ARABIC ">
+                        <w:r>
+                          <w:rPr>
+                            <w:noProof/>
+                          </w:rPr>
+                          <w:t>5</w:t>
+                        </w:r>
+                      </w:fldSimple>
                       <w:r>
                         <w:t xml:space="preserve"> Authority sign-up Activity Diagram</w:t>
                       </w:r>
@@ -15163,24 +15319,14 @@
                             <w:r>
                               <w:t xml:space="preserve">Figure </w:t>
                             </w:r>
-                            <w:r>
-                              <w:fldChar w:fldCharType="begin"/>
-                            </w:r>
-                            <w:r>
-                              <w:instrText xml:space="preserve"> SEQ Figure \* ARABIC </w:instrText>
-                            </w:r>
-                            <w:r>
-                              <w:fldChar w:fldCharType="separate"/>
-                            </w:r>
-                            <w:r>
-                              <w:rPr>
-                                <w:noProof/>
-                              </w:rPr>
-                              <w:t>6</w:t>
-                            </w:r>
-                            <w:r>
-                              <w:fldChar w:fldCharType="end"/>
-                            </w:r>
+                            <w:fldSimple w:instr=" SEQ Figure \* ARABIC ">
+                              <w:r>
+                                <w:rPr>
+                                  <w:noProof/>
+                                </w:rPr>
+                                <w:t>6</w:t>
+                              </w:r>
+                            </w:fldSimple>
                             <w:r>
                               <w:t xml:space="preserve"> User new report activity diagram</w:t>
                             </w:r>
@@ -15220,24 +15366,14 @@
                       <w:r>
                         <w:t xml:space="preserve">Figure </w:t>
                       </w:r>
-                      <w:r>
-                        <w:fldChar w:fldCharType="begin"/>
-                      </w:r>
-                      <w:r>
-                        <w:instrText xml:space="preserve"> SEQ Figure \* ARABIC </w:instrText>
-                      </w:r>
-                      <w:r>
-                        <w:fldChar w:fldCharType="separate"/>
-                      </w:r>
-                      <w:r>
-                        <w:rPr>
-                          <w:noProof/>
-                        </w:rPr>
-                        <w:t>6</w:t>
-                      </w:r>
-                      <w:r>
-                        <w:fldChar w:fldCharType="end"/>
-                      </w:r>
+                      <w:fldSimple w:instr=" SEQ Figure \* ARABIC ">
+                        <w:r>
+                          <w:rPr>
+                            <w:noProof/>
+                          </w:rPr>
+                          <w:t>6</w:t>
+                        </w:r>
+                      </w:fldSimple>
                       <w:r>
                         <w:t xml:space="preserve"> User new report activity diagram</w:t>
                       </w:r>
@@ -15283,10 +15419,85 @@
           <w:szCs w:val="24"/>
         </w:rPr>
       </w:pPr>
-    </w:p>
-    <w:p>
-      <w:pPr>
-        <w:pStyle w:val="ListParagraph"/>
+      <w:r>
+        <w:rPr>
+          <w:noProof/>
+          <w:sz w:val="24"/>
+          <w:szCs w:val="24"/>
+        </w:rPr>
+        <mc:AlternateContent>
+          <mc:Choice Requires="wps">
+            <w:drawing>
+              <wp:anchor distT="0" distB="0" distL="114300" distR="114300" simplePos="0" relativeHeight="251679744" behindDoc="0" locked="0" layoutInCell="1" allowOverlap="1" wp14:anchorId="702277A0" wp14:editId="28D7C3E0">
+                <wp:simplePos x="0" y="0"/>
+                <wp:positionH relativeFrom="column">
+                  <wp:posOffset>-442912</wp:posOffset>
+                </wp:positionH>
+                <wp:positionV relativeFrom="paragraph">
+                  <wp:posOffset>121285</wp:posOffset>
+                </wp:positionV>
+                <wp:extent cx="6986587" cy="4852988"/>
+                <wp:effectExtent l="0" t="0" r="24130" b="24130"/>
+                <wp:wrapNone/>
+                <wp:docPr id="14" name="Rectangle 14"/>
+                <wp:cNvGraphicFramePr/>
+                <a:graphic xmlns:a="http://schemas.openxmlformats.org/drawingml/2006/main">
+                  <a:graphicData uri="http://schemas.microsoft.com/office/word/2010/wordprocessingShape">
+                    <wps:wsp>
+                      <wps:cNvSpPr/>
+                      <wps:spPr>
+                        <a:xfrm>
+                          <a:off x="0" y="0"/>
+                          <a:ext cx="6986587" cy="4852988"/>
+                        </a:xfrm>
+                        <a:prstGeom prst="rect">
+                          <a:avLst/>
+                        </a:prstGeom>
+                        <a:noFill/>
+                        <a:ln>
+                          <a:solidFill>
+                            <a:srgbClr val="FF0000"/>
+                          </a:solidFill>
+                        </a:ln>
+                      </wps:spPr>
+                      <wps:style>
+                        <a:lnRef idx="2">
+                          <a:schemeClr val="accent6"/>
+                        </a:lnRef>
+                        <a:fillRef idx="1">
+                          <a:schemeClr val="lt1"/>
+                        </a:fillRef>
+                        <a:effectRef idx="0">
+                          <a:schemeClr val="accent6"/>
+                        </a:effectRef>
+                        <a:fontRef idx="minor">
+                          <a:schemeClr val="dk1"/>
+                        </a:fontRef>
+                      </wps:style>
+                      <wps:bodyPr rot="0" spcFirstLastPara="0" vertOverflow="overflow" horzOverflow="overflow" vert="horz" wrap="square" lIns="91440" tIns="45720" rIns="91440" bIns="45720" numCol="1" spcCol="0" rtlCol="0" fromWordArt="0" anchor="ctr" anchorCtr="0" forceAA="0" compatLnSpc="1">
+                        <a:prstTxWarp prst="textNoShape">
+                          <a:avLst/>
+                        </a:prstTxWarp>
+                        <a:noAutofit/>
+                      </wps:bodyPr>
+                    </wps:wsp>
+                  </a:graphicData>
+                </a:graphic>
+              </wp:anchor>
+            </w:drawing>
+          </mc:Choice>
+          <mc:Fallback>
+            <w:pict>
+              <v:rect w14:anchorId="118C2B36" id="Rectangle 14" o:spid="_x0000_s1026" style="position:absolute;margin-left:-34.85pt;margin-top:9.55pt;width:550.1pt;height:382.15pt;z-index:251679744;visibility:visible;mso-wrap-style:square;mso-wrap-distance-left:9pt;mso-wrap-distance-top:0;mso-wrap-distance-right:9pt;mso-wrap-distance-bottom:0;mso-position-horizontal:absolute;mso-position-horizontal-relative:text;mso-position-vertical:absolute;mso-position-vertical-relative:text;v-text-anchor:middle" o:gfxdata="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" filled="f" strokecolor="red" strokeweight="1pt"/>
+            </w:pict>
+          </mc:Fallback>
+        </mc:AlternateContent>
+      </w:r>
+    </w:p>
+    <w:p>
+      <w:pPr>
+        <w:pStyle w:val="NoSpacing"/>
+        <w:ind w:left="720"/>
         <w:rPr>
           <w:b/>
           <w:bCs/>
@@ -15308,34 +15519,354 @@
         <w:rPr>
           <w:b/>
           <w:bCs/>
-          <w:sz w:val="24"/>
-          <w:szCs w:val="24"/>
-        </w:rPr>
-        <w:t xml:space="preserve"> Users should be able to send reports regarding traffic violations.</w:t>
-      </w:r>
-    </w:p>
-    <w:p>
-      <w:pPr>
-        <w:pStyle w:val="ListParagraph"/>
+          <w:color w:val="FF0000"/>
+          <w:sz w:val="24"/>
+          <w:szCs w:val="24"/>
+        </w:rPr>
+        <w:t xml:space="preserve"> </w:t>
+      </w:r>
+      <w:r>
         <w:rPr>
           <w:b/>
           <w:bCs/>
           <w:sz w:val="24"/>
           <w:szCs w:val="24"/>
         </w:rPr>
-      </w:pPr>
-    </w:p>
-    <w:p>
-      <w:pPr>
-        <w:pStyle w:val="ListParagraph"/>
+        <w:t xml:space="preserve">a Person should be able to </w:t>
+      </w:r>
+      <w:r>
         <w:rPr>
           <w:b/>
           <w:bCs/>
           <w:sz w:val="24"/>
           <w:szCs w:val="24"/>
         </w:rPr>
-      </w:pPr>
-      <w:r>
+        <w:t>have a profile on Safestreets</w:t>
+      </w:r>
+    </w:p>
+    <w:p>
+      <w:pPr>
+        <w:pStyle w:val="NoSpacing"/>
+        <w:rPr>
+          <w:sz w:val="24"/>
+          <w:szCs w:val="24"/>
+        </w:rPr>
+      </w:pPr>
+    </w:p>
+    <w:p>
+      <w:pPr>
+        <w:pStyle w:val="ListParagraph"/>
+        <w:rPr>
+          <w:sz w:val="24"/>
+          <w:szCs w:val="24"/>
+        </w:rPr>
+      </w:pPr>
+      <w:r>
+        <w:rPr>
+          <w:b/>
+          <w:bCs/>
+          <w:sz w:val="24"/>
+          <w:szCs w:val="24"/>
+        </w:rPr>
+        <w:t xml:space="preserve">[R1] </w:t>
+      </w:r>
+      <w:r>
+        <w:rPr>
+          <w:sz w:val="24"/>
+          <w:szCs w:val="24"/>
+        </w:rPr>
+        <w:t>the S2B must provide to every person a way to begin the registration process</w:t>
+      </w:r>
+    </w:p>
+    <w:p>
+      <w:pPr>
+        <w:pStyle w:val="ListParagraph"/>
+        <w:rPr>
+          <w:sz w:val="24"/>
+          <w:szCs w:val="24"/>
+        </w:rPr>
+      </w:pPr>
+      <w:r>
+        <w:rPr>
+          <w:b/>
+          <w:bCs/>
+          <w:sz w:val="24"/>
+          <w:szCs w:val="24"/>
+        </w:rPr>
+        <w:t>[R2</w:t>
+      </w:r>
+      <w:r>
+        <w:rPr>
+          <w:b/>
+          <w:bCs/>
+          <w:sz w:val="24"/>
+          <w:szCs w:val="24"/>
+        </w:rPr>
+        <w:t>]</w:t>
+      </w:r>
+      <w:r>
+        <w:rPr>
+          <w:b/>
+          <w:bCs/>
+          <w:sz w:val="24"/>
+          <w:szCs w:val="24"/>
+        </w:rPr>
+        <w:t xml:space="preserve"> </w:t>
+      </w:r>
+      <w:r>
+        <w:rPr>
+          <w:sz w:val="24"/>
+          <w:szCs w:val="24"/>
+        </w:rPr>
+        <w:t xml:space="preserve"> after the insertion of the credential and their validation, the S2B has to send, to the provided email address, an email with the activation link</w:t>
+      </w:r>
+    </w:p>
+    <w:p>
+      <w:pPr>
+        <w:pStyle w:val="ListParagraph"/>
+        <w:rPr>
+          <w:sz w:val="24"/>
+          <w:szCs w:val="24"/>
+        </w:rPr>
+      </w:pPr>
+      <w:r>
+        <w:rPr>
+          <w:b/>
+          <w:bCs/>
+          <w:sz w:val="24"/>
+          <w:szCs w:val="24"/>
+        </w:rPr>
+        <w:t xml:space="preserve">[R3] </w:t>
+      </w:r>
+      <w:r>
+        <w:rPr>
+          <w:sz w:val="24"/>
+          <w:szCs w:val="24"/>
+        </w:rPr>
+        <w:t>the S2B must refuse the registration if the inserted email is already associated to an account</w:t>
+      </w:r>
+    </w:p>
+    <w:p>
+      <w:pPr>
+        <w:pStyle w:val="ListParagraph"/>
+        <w:rPr>
+          <w:sz w:val="24"/>
+          <w:szCs w:val="24"/>
+        </w:rPr>
+      </w:pPr>
+      <w:r>
+        <w:rPr>
+          <w:b/>
+          <w:bCs/>
+          <w:sz w:val="24"/>
+          <w:szCs w:val="24"/>
+        </w:rPr>
+        <w:t xml:space="preserve">[R4] </w:t>
+      </w:r>
+      <w:r>
+        <w:rPr>
+          <w:sz w:val="24"/>
+          <w:szCs w:val="24"/>
+        </w:rPr>
+        <w:t>when the Person confirms through the activation link, he/she becomes a User</w:t>
+      </w:r>
+    </w:p>
+    <w:p>
+      <w:pPr>
+        <w:pStyle w:val="ListParagraph"/>
+        <w:rPr>
+          <w:sz w:val="24"/>
+          <w:szCs w:val="24"/>
+        </w:rPr>
+      </w:pPr>
+      <w:r>
+        <w:rPr>
+          <w:b/>
+          <w:bCs/>
+          <w:sz w:val="24"/>
+          <w:szCs w:val="24"/>
+        </w:rPr>
+        <w:t xml:space="preserve">[R5] </w:t>
+      </w:r>
+      <w:r>
+        <w:rPr>
+          <w:sz w:val="24"/>
+          <w:szCs w:val="24"/>
+        </w:rPr>
+        <w:t>in the case of non-valid credentials, the system must reject them and restart the registration process</w:t>
+      </w:r>
+    </w:p>
+    <w:p>
+      <w:pPr>
+        <w:pStyle w:val="ListParagraph"/>
+        <w:rPr>
+          <w:sz w:val="24"/>
+          <w:szCs w:val="24"/>
+        </w:rPr>
+      </w:pPr>
+      <w:r>
+        <w:rPr>
+          <w:b/>
+          <w:bCs/>
+          <w:sz w:val="24"/>
+          <w:szCs w:val="24"/>
+        </w:rPr>
+        <w:t xml:space="preserve">[R6] </w:t>
+      </w:r>
+      <w:r>
+        <w:rPr>
+          <w:sz w:val="24"/>
+          <w:szCs w:val="24"/>
+        </w:rPr>
+        <w:t>the S2B must grant access to the User if and only if the User insert an existing email and the associated password</w:t>
+      </w:r>
+    </w:p>
+    <w:p>
+      <w:pPr>
+        <w:pStyle w:val="ListParagraph"/>
+        <w:rPr>
+          <w:sz w:val="24"/>
+          <w:szCs w:val="24"/>
+        </w:rPr>
+      </w:pPr>
+    </w:p>
+    <w:p>
+      <w:pPr>
+        <w:ind w:firstLine="720"/>
+        <w:rPr>
+          <w:sz w:val="24"/>
+          <w:szCs w:val="24"/>
+        </w:rPr>
+      </w:pPr>
+      <w:r>
+        <w:rPr>
+          <w:b/>
+          <w:bCs/>
+          <w:sz w:val="24"/>
+          <w:szCs w:val="24"/>
+        </w:rPr>
+        <w:t xml:space="preserve">[D2] </w:t>
+      </w:r>
+      <w:r>
+        <w:rPr>
+          <w:sz w:val="24"/>
+          <w:szCs w:val="24"/>
+        </w:rPr>
+        <w:t>when the registration process begin, the Person always insert his/her credential</w:t>
+      </w:r>
+    </w:p>
+    <w:p>
+      <w:pPr>
+        <w:ind w:firstLine="720"/>
+        <w:rPr>
+          <w:sz w:val="24"/>
+          <w:szCs w:val="24"/>
+        </w:rPr>
+      </w:pPr>
+      <w:r>
+        <w:rPr>
+          <w:b/>
+          <w:bCs/>
+          <w:sz w:val="24"/>
+          <w:szCs w:val="24"/>
+        </w:rPr>
+        <w:t xml:space="preserve">[D3] </w:t>
+      </w:r>
+      <w:r>
+        <w:rPr>
+          <w:sz w:val="24"/>
+          <w:szCs w:val="24"/>
+        </w:rPr>
+        <w:t>when the S2B sends an email, it is always received by the receiver</w:t>
+      </w:r>
+    </w:p>
+    <w:p>
+      <w:pPr>
+        <w:ind w:firstLine="720"/>
+        <w:rPr>
+          <w:sz w:val="24"/>
+          <w:szCs w:val="24"/>
+        </w:rPr>
+      </w:pPr>
+      <w:r>
+        <w:rPr>
+          <w:b/>
+          <w:bCs/>
+          <w:sz w:val="24"/>
+          <w:szCs w:val="24"/>
+        </w:rPr>
+        <w:t xml:space="preserve">[D4] </w:t>
+      </w:r>
+      <w:r>
+        <w:rPr>
+          <w:sz w:val="24"/>
+          <w:szCs w:val="24"/>
+        </w:rPr>
+        <w:t xml:space="preserve"> every Person has an email address</w:t>
+      </w:r>
+    </w:p>
+    <w:p>
+      <w:pPr>
+        <w:ind w:firstLine="720"/>
+        <w:rPr>
+          <w:sz w:val="24"/>
+          <w:szCs w:val="24"/>
+        </w:rPr>
+      </w:pPr>
+      <w:r>
+        <w:rPr>
+          <w:b/>
+          <w:bCs/>
+          <w:sz w:val="24"/>
+          <w:szCs w:val="24"/>
+        </w:rPr>
+        <w:t>[D5]</w:t>
+      </w:r>
+      <w:r>
+        <w:rPr>
+          <w:sz w:val="24"/>
+          <w:szCs w:val="24"/>
+        </w:rPr>
+        <w:t xml:space="preserve"> the User and the Authority shall remember their password</w:t>
+      </w:r>
+    </w:p>
+    <w:p>
+      <w:pPr>
+        <w:ind w:firstLine="720"/>
+        <w:rPr>
+          <w:sz w:val="24"/>
+          <w:szCs w:val="24"/>
+        </w:rPr>
+      </w:pPr>
+      <w:r>
+        <w:rPr>
+          <w:b/>
+          <w:bCs/>
+          <w:sz w:val="24"/>
+          <w:szCs w:val="24"/>
+        </w:rPr>
+        <w:t xml:space="preserve">[D6] </w:t>
+      </w:r>
+      <w:r>
+        <w:rPr>
+          <w:sz w:val="24"/>
+          <w:szCs w:val="24"/>
+        </w:rPr>
+        <w:t>the User and the Authority know only their password</w:t>
+      </w:r>
+    </w:p>
+    <w:p>
+      <w:pPr>
+        <w:pStyle w:val="NoSpacing"/>
+        <w:rPr>
+          <w:sz w:val="24"/>
+          <w:szCs w:val="24"/>
+        </w:rPr>
+      </w:pPr>
+    </w:p>
+    <w:p>
+      <w:pPr>
+        <w:pStyle w:val="ListParagraph"/>
         <w:rPr>
           <w:b/>
           <w:bCs/>
@@ -15343,28 +15874,84 @@
           <w:sz w:val="24"/>
           <w:szCs w:val="24"/>
         </w:rPr>
-        <w:t>[G2]</w:t>
-      </w:r>
-      <w:r>
-        <w:rPr>
-          <w:b/>
-          <w:bCs/>
-          <w:sz w:val="24"/>
-          <w:szCs w:val="24"/>
-        </w:rPr>
-        <w:t xml:space="preserve"> Authorities should be able to access to all the reports </w:t>
-      </w:r>
-    </w:p>
-    <w:p>
-      <w:pPr>
-        <w:pStyle w:val="ListParagraph"/>
-        <w:rPr>
-          <w:b/>
-          <w:bCs/>
-          <w:sz w:val="24"/>
-          <w:szCs w:val="24"/>
-        </w:rPr>
-      </w:pPr>
+      </w:pPr>
+      <w:r>
+        <w:rPr>
+          <w:noProof/>
+          <w:sz w:val="24"/>
+          <w:szCs w:val="24"/>
+        </w:rPr>
+        <mc:AlternateContent>
+          <mc:Choice Requires="wps">
+            <w:drawing>
+              <wp:anchor distT="0" distB="0" distL="114300" distR="114300" simplePos="0" relativeHeight="251681792" behindDoc="0" locked="0" layoutInCell="1" allowOverlap="1" wp14:anchorId="6D5A862B" wp14:editId="5D521B78">
+                <wp:simplePos x="0" y="0"/>
+                <wp:positionH relativeFrom="column">
+                  <wp:posOffset>-442912</wp:posOffset>
+                </wp:positionH>
+                <wp:positionV relativeFrom="paragraph">
+                  <wp:posOffset>161926</wp:posOffset>
+                </wp:positionV>
+                <wp:extent cx="6986270" cy="2209800"/>
+                <wp:effectExtent l="0" t="0" r="24130" b="19050"/>
+                <wp:wrapNone/>
+                <wp:docPr id="16" name="Rectangle 16"/>
+                <wp:cNvGraphicFramePr/>
+                <a:graphic xmlns:a="http://schemas.openxmlformats.org/drawingml/2006/main">
+                  <a:graphicData uri="http://schemas.microsoft.com/office/word/2010/wordprocessingShape">
+                    <wps:wsp>
+                      <wps:cNvSpPr/>
+                      <wps:spPr>
+                        <a:xfrm>
+                          <a:off x="0" y="0"/>
+                          <a:ext cx="6986270" cy="2209800"/>
+                        </a:xfrm>
+                        <a:prstGeom prst="rect">
+                          <a:avLst/>
+                        </a:prstGeom>
+                        <a:noFill/>
+                        <a:ln>
+                          <a:solidFill>
+                            <a:srgbClr val="FF0000"/>
+                          </a:solidFill>
+                        </a:ln>
+                      </wps:spPr>
+                      <wps:style>
+                        <a:lnRef idx="2">
+                          <a:schemeClr val="accent6"/>
+                        </a:lnRef>
+                        <a:fillRef idx="1">
+                          <a:schemeClr val="lt1"/>
+                        </a:fillRef>
+                        <a:effectRef idx="0">
+                          <a:schemeClr val="accent6"/>
+                        </a:effectRef>
+                        <a:fontRef idx="minor">
+                          <a:schemeClr val="dk1"/>
+                        </a:fontRef>
+                      </wps:style>
+                      <wps:bodyPr rot="0" spcFirstLastPara="0" vertOverflow="overflow" horzOverflow="overflow" vert="horz" wrap="square" lIns="91440" tIns="45720" rIns="91440" bIns="45720" numCol="1" spcCol="0" rtlCol="0" fromWordArt="0" anchor="ctr" anchorCtr="0" forceAA="0" compatLnSpc="1">
+                        <a:prstTxWarp prst="textNoShape">
+                          <a:avLst/>
+                        </a:prstTxWarp>
+                        <a:noAutofit/>
+                      </wps:bodyPr>
+                    </wps:wsp>
+                  </a:graphicData>
+                </a:graphic>
+                <wp14:sizeRelV relativeFrom="margin">
+                  <wp14:pctHeight>0</wp14:pctHeight>
+                </wp14:sizeRelV>
+              </wp:anchor>
+            </w:drawing>
+          </mc:Choice>
+          <mc:Fallback>
+            <w:pict>
+              <v:rect w14:anchorId="7EE2930A" id="Rectangle 16" o:spid="_x0000_s1026" style="position:absolute;margin-left:-34.85pt;margin-top:12.75pt;width:550.1pt;height:174pt;z-index:251681792;visibility:visible;mso-wrap-style:square;mso-height-percent:0;mso-wrap-distance-left:9pt;mso-wrap-distance-top:0;mso-wrap-distance-right:9pt;mso-wrap-distance-bottom:0;mso-position-horizontal:absolute;mso-position-horizontal-relative:text;mso-position-vertical:absolute;mso-position-vertical-relative:text;mso-height-percent:0;mso-height-relative:margin;v-text-anchor:middle" o:gfxdata="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" filled="f" strokecolor="red" strokeweight="1pt"/>
+            </w:pict>
+          </mc:Fallback>
+        </mc:AlternateContent>
+      </w:r>
     </w:p>
     <w:p>
       <w:pPr>
@@ -15384,39 +15971,8 @@
           <w:sz w:val="24"/>
           <w:szCs w:val="24"/>
         </w:rPr>
-        <w:t xml:space="preserve">[G3] </w:t>
-      </w:r>
-      <w:r>
-        <w:rPr>
-          <w:b/>
-          <w:bCs/>
-          <w:sz w:val="24"/>
-          <w:szCs w:val="24"/>
-        </w:rPr>
-        <w:t>Costumers should be able to access to different kind of information depending on their role</w:t>
-      </w:r>
-    </w:p>
-    <w:p>
-      <w:pPr>
-        <w:pStyle w:val="ListParagraph"/>
-        <w:rPr>
-          <w:b/>
-          <w:bCs/>
-          <w:sz w:val="24"/>
-          <w:szCs w:val="24"/>
-        </w:rPr>
-      </w:pPr>
-    </w:p>
-    <w:p>
-      <w:pPr>
-        <w:pStyle w:val="ListParagraph"/>
-        <w:rPr>
-          <w:b/>
-          <w:bCs/>
-          <w:sz w:val="24"/>
-          <w:szCs w:val="24"/>
-        </w:rPr>
-      </w:pPr>
+        <w:t>[G</w:t>
+      </w:r>
       <w:r>
         <w:rPr>
           <w:b/>
@@ -15425,39 +15981,8 @@
           <w:sz w:val="24"/>
           <w:szCs w:val="24"/>
         </w:rPr>
-        <w:t>[G4]</w:t>
-      </w:r>
-      <w:r>
-        <w:rPr>
-          <w:b/>
-          <w:bCs/>
-          <w:sz w:val="24"/>
-          <w:szCs w:val="24"/>
-        </w:rPr>
-        <w:t xml:space="preserve"> The application allows communication with external services </w:t>
-      </w:r>
-    </w:p>
-    <w:p>
-      <w:pPr>
-        <w:pStyle w:val="ListParagraph"/>
-        <w:rPr>
-          <w:b/>
-          <w:bCs/>
-          <w:sz w:val="24"/>
-          <w:szCs w:val="24"/>
-        </w:rPr>
-      </w:pPr>
-    </w:p>
-    <w:p>
-      <w:pPr>
-        <w:pStyle w:val="ListParagraph"/>
-        <w:rPr>
-          <w:b/>
-          <w:bCs/>
-          <w:sz w:val="24"/>
-          <w:szCs w:val="24"/>
-        </w:rPr>
-      </w:pPr>
+        <w:t>2</w:t>
+      </w:r>
       <w:r>
         <w:rPr>
           <w:b/>
@@ -15466,7 +15991,253 @@
           <w:sz w:val="24"/>
           <w:szCs w:val="24"/>
         </w:rPr>
-        <w:t>[G5]</w:t>
+        <w:t>]</w:t>
+      </w:r>
+      <w:r>
+        <w:rPr>
+          <w:b/>
+          <w:bCs/>
+          <w:sz w:val="24"/>
+          <w:szCs w:val="24"/>
+        </w:rPr>
+        <w:t xml:space="preserve"> </w:t>
+      </w:r>
+      <w:r>
+        <w:rPr>
+          <w:b/>
+          <w:bCs/>
+          <w:sz w:val="24"/>
+          <w:szCs w:val="24"/>
+        </w:rPr>
+        <w:t>a Person</w:t>
+      </w:r>
+      <w:r>
+        <w:rPr>
+          <w:b/>
+          <w:bCs/>
+          <w:sz w:val="24"/>
+          <w:szCs w:val="24"/>
+        </w:rPr>
+        <w:t xml:space="preserve"> should be able to send reports regarding traffic violations.</w:t>
+      </w:r>
+    </w:p>
+    <w:p>
+      <w:pPr>
+        <w:pStyle w:val="ListParagraph"/>
+        <w:rPr>
+          <w:sz w:val="24"/>
+          <w:szCs w:val="24"/>
+        </w:rPr>
+      </w:pPr>
+    </w:p>
+    <w:p>
+      <w:pPr>
+        <w:pStyle w:val="ListParagraph"/>
+        <w:rPr>
+          <w:sz w:val="24"/>
+          <w:szCs w:val="24"/>
+        </w:rPr>
+      </w:pPr>
+      <w:r>
+        <w:rPr>
+          <w:b/>
+          <w:bCs/>
+          <w:sz w:val="24"/>
+          <w:szCs w:val="24"/>
+        </w:rPr>
+        <w:t xml:space="preserve">[R7] </w:t>
+      </w:r>
+      <w:r>
+        <w:rPr>
+          <w:sz w:val="24"/>
+          <w:szCs w:val="24"/>
+        </w:rPr>
+        <w:t>the system must provide a way to start the creation of a new report</w:t>
+      </w:r>
+    </w:p>
+    <w:p>
+      <w:pPr>
+        <w:pStyle w:val="ListParagraph"/>
+        <w:rPr>
+          <w:sz w:val="24"/>
+          <w:szCs w:val="24"/>
+        </w:rPr>
+      </w:pPr>
+      <w:r>
+        <w:rPr>
+          <w:b/>
+          <w:bCs/>
+          <w:sz w:val="24"/>
+          <w:szCs w:val="24"/>
+        </w:rPr>
+        <w:t xml:space="preserve">[R8] </w:t>
+      </w:r>
+      <w:r>
+        <w:rPr>
+          <w:sz w:val="24"/>
+          <w:szCs w:val="24"/>
+        </w:rPr>
+        <w:t xml:space="preserve">during the process the User shall fill all the report’s fields </w:t>
+      </w:r>
+    </w:p>
+    <w:p>
+      <w:pPr>
+        <w:pStyle w:val="ListParagraph"/>
+        <w:rPr>
+          <w:sz w:val="24"/>
+          <w:szCs w:val="24"/>
+        </w:rPr>
+      </w:pPr>
+    </w:p>
+    <w:p>
+      <w:pPr>
+        <w:ind w:firstLine="720"/>
+        <w:rPr>
+          <w:sz w:val="24"/>
+          <w:szCs w:val="24"/>
+        </w:rPr>
+      </w:pPr>
+      <w:r>
+        <w:rPr>
+          <w:b/>
+          <w:bCs/>
+          <w:sz w:val="24"/>
+          <w:szCs w:val="24"/>
+        </w:rPr>
+        <w:t xml:space="preserve">[D7] </w:t>
+      </w:r>
+      <w:r>
+        <w:rPr>
+          <w:sz w:val="24"/>
+          <w:szCs w:val="24"/>
+        </w:rPr>
+        <w:t>the User’s device has a working GPS installed, to which the app has access</w:t>
+      </w:r>
+    </w:p>
+    <w:p>
+      <w:pPr>
+        <w:ind w:firstLine="720"/>
+        <w:rPr>
+          <w:sz w:val="24"/>
+          <w:szCs w:val="24"/>
+        </w:rPr>
+      </w:pPr>
+      <w:r>
+        <w:rPr>
+          <w:b/>
+          <w:bCs/>
+          <w:sz w:val="24"/>
+          <w:szCs w:val="24"/>
+        </w:rPr>
+        <w:t xml:space="preserve">[D9] </w:t>
+      </w:r>
+      <w:r>
+        <w:rPr>
+          <w:sz w:val="24"/>
+          <w:szCs w:val="24"/>
+        </w:rPr>
+        <w:t>the user always insert true information in a report</w:t>
+      </w:r>
+      <w:bookmarkStart w:id="72" w:name="_GoBack"/>
+      <w:bookmarkEnd w:id="72"/>
+    </w:p>
+    <w:p>
+      <w:pPr>
+        <w:rPr>
+          <w:b/>
+          <w:bCs/>
+          <w:sz w:val="24"/>
+          <w:szCs w:val="24"/>
+        </w:rPr>
+      </w:pPr>
+    </w:p>
+    <w:p>
+      <w:pPr>
+        <w:pStyle w:val="ListParagraph"/>
+        <w:rPr>
+          <w:b/>
+          <w:bCs/>
+          <w:sz w:val="24"/>
+          <w:szCs w:val="24"/>
+        </w:rPr>
+      </w:pPr>
+      <w:r>
+        <w:rPr>
+          <w:noProof/>
+          <w:sz w:val="24"/>
+          <w:szCs w:val="24"/>
+        </w:rPr>
+        <w:lastRenderedPageBreak/>
+        <mc:AlternateContent>
+          <mc:Choice Requires="wps">
+            <w:drawing>
+              <wp:anchor distT="0" distB="0" distL="114300" distR="114300" simplePos="0" relativeHeight="251683840" behindDoc="0" locked="0" layoutInCell="1" allowOverlap="1" wp14:anchorId="44BA32F7" wp14:editId="0900367F">
+                <wp:simplePos x="0" y="0"/>
+                <wp:positionH relativeFrom="column">
+                  <wp:posOffset>-404812</wp:posOffset>
+                </wp:positionH>
+                <wp:positionV relativeFrom="paragraph">
+                  <wp:posOffset>-276224</wp:posOffset>
+                </wp:positionV>
+                <wp:extent cx="6986270" cy="2400300"/>
+                <wp:effectExtent l="0" t="0" r="24130" b="19050"/>
+                <wp:wrapNone/>
+                <wp:docPr id="17" name="Rectangle 17"/>
+                <wp:cNvGraphicFramePr/>
+                <a:graphic xmlns:a="http://schemas.openxmlformats.org/drawingml/2006/main">
+                  <a:graphicData uri="http://schemas.microsoft.com/office/word/2010/wordprocessingShape">
+                    <wps:wsp>
+                      <wps:cNvSpPr/>
+                      <wps:spPr>
+                        <a:xfrm>
+                          <a:off x="0" y="0"/>
+                          <a:ext cx="6986270" cy="2400300"/>
+                        </a:xfrm>
+                        <a:prstGeom prst="rect">
+                          <a:avLst/>
+                        </a:prstGeom>
+                        <a:noFill/>
+                        <a:ln>
+                          <a:solidFill>
+                            <a:srgbClr val="FF0000"/>
+                          </a:solidFill>
+                        </a:ln>
+                      </wps:spPr>
+                      <wps:style>
+                        <a:lnRef idx="2">
+                          <a:schemeClr val="accent6"/>
+                        </a:lnRef>
+                        <a:fillRef idx="1">
+                          <a:schemeClr val="lt1"/>
+                        </a:fillRef>
+                        <a:effectRef idx="0">
+                          <a:schemeClr val="accent6"/>
+                        </a:effectRef>
+                        <a:fontRef idx="minor">
+                          <a:schemeClr val="dk1"/>
+                        </a:fontRef>
+                      </wps:style>
+                      <wps:bodyPr rot="0" spcFirstLastPara="0" vertOverflow="overflow" horzOverflow="overflow" vert="horz" wrap="square" lIns="91440" tIns="45720" rIns="91440" bIns="45720" numCol="1" spcCol="0" rtlCol="0" fromWordArt="0" anchor="ctr" anchorCtr="0" forceAA="0" compatLnSpc="1">
+                        <a:prstTxWarp prst="textNoShape">
+                          <a:avLst/>
+                        </a:prstTxWarp>
+                        <a:noAutofit/>
+                      </wps:bodyPr>
+                    </wps:wsp>
+                  </a:graphicData>
+                </a:graphic>
+                <wp14:sizeRelV relativeFrom="margin">
+                  <wp14:pctHeight>0</wp14:pctHeight>
+                </wp14:sizeRelV>
+              </wp:anchor>
+            </w:drawing>
+          </mc:Choice>
+          <mc:Fallback>
+            <w:pict>
+              <v:rect w14:anchorId="13B41207" id="Rectangle 17" o:spid="_x0000_s1026" style="position:absolute;margin-left:-31.85pt;margin-top:-21.75pt;width:550.1pt;height:189pt;z-index:251683840;visibility:visible;mso-wrap-style:square;mso-height-percent:0;mso-wrap-distance-left:9pt;mso-wrap-distance-top:0;mso-wrap-distance-right:9pt;mso-wrap-distance-bottom:0;mso-position-horizontal:absolute;mso-position-horizontal-relative:text;mso-position-vertical:absolute;mso-position-vertical-relative:text;mso-height-percent:0;mso-height-relative:margin;v-text-anchor:middle" o:gfxdata="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" filled="f" strokecolor="red" strokeweight="1pt"/>
+            </w:pict>
+          </mc:Fallback>
+        </mc:AlternateContent>
       </w:r>
       <w:r>
         <w:rPr>
@@ -15476,28 +16247,984 @@
           <w:sz w:val="24"/>
           <w:szCs w:val="24"/>
         </w:rPr>
-        <w:t xml:space="preserve"> </w:t>
+        <w:t>[G</w:t>
       </w:r>
       <w:r>
         <w:rPr>
           <w:b/>
           <w:bCs/>
-          <w:sz w:val="24"/>
-          <w:szCs w:val="24"/>
-        </w:rPr>
-        <w:t>A person should be able to send reports to the Authorities</w:t>
-      </w:r>
-      <w:bookmarkStart w:id="72" w:name="_GoBack"/>
-      <w:bookmarkEnd w:id="72"/>
-    </w:p>
-    <w:p>
-      <w:pPr>
-        <w:pStyle w:val="ListParagraph"/>
-        <w:rPr>
-          <w:sz w:val="24"/>
-          <w:szCs w:val="24"/>
-        </w:rPr>
-      </w:pPr>
+          <w:color w:val="FF0000"/>
+          <w:sz w:val="24"/>
+          <w:szCs w:val="24"/>
+        </w:rPr>
+        <w:t>3</w:t>
+      </w:r>
+      <w:r>
+        <w:rPr>
+          <w:b/>
+          <w:bCs/>
+          <w:color w:val="FF0000"/>
+          <w:sz w:val="24"/>
+          <w:szCs w:val="24"/>
+        </w:rPr>
+        <w:t>]</w:t>
+      </w:r>
+      <w:r>
+        <w:rPr>
+          <w:b/>
+          <w:bCs/>
+          <w:sz w:val="24"/>
+          <w:szCs w:val="24"/>
+        </w:rPr>
+        <w:t xml:space="preserve"> Authorities should be able to access to all the reports </w:t>
+      </w:r>
+    </w:p>
+    <w:p>
+      <w:pPr>
+        <w:pStyle w:val="ListParagraph"/>
+        <w:rPr>
+          <w:b/>
+          <w:bCs/>
+          <w:sz w:val="24"/>
+          <w:szCs w:val="24"/>
+        </w:rPr>
+      </w:pPr>
+    </w:p>
+    <w:p>
+      <w:pPr>
+        <w:pStyle w:val="ListParagraph"/>
+        <w:rPr>
+          <w:sz w:val="24"/>
+          <w:szCs w:val="24"/>
+        </w:rPr>
+      </w:pPr>
+      <w:r>
+        <w:rPr>
+          <w:b/>
+          <w:bCs/>
+          <w:sz w:val="24"/>
+          <w:szCs w:val="24"/>
+        </w:rPr>
+        <w:t xml:space="preserve">[R9] </w:t>
+      </w:r>
+      <w:r>
+        <w:rPr>
+          <w:sz w:val="24"/>
+          <w:szCs w:val="24"/>
+        </w:rPr>
+        <w:t>existing reports can be viewed as a list or in the map based on the current location</w:t>
+      </w:r>
+    </w:p>
+    <w:p>
+      <w:pPr>
+        <w:pStyle w:val="ListParagraph"/>
+        <w:rPr>
+          <w:sz w:val="24"/>
+          <w:szCs w:val="24"/>
+        </w:rPr>
+      </w:pPr>
+      <w:r>
+        <w:rPr>
+          <w:b/>
+          <w:bCs/>
+          <w:sz w:val="24"/>
+          <w:szCs w:val="24"/>
+        </w:rPr>
+        <w:t xml:space="preserve">[R10] </w:t>
+      </w:r>
+      <w:r>
+        <w:rPr>
+          <w:sz w:val="24"/>
+          <w:szCs w:val="24"/>
+        </w:rPr>
+        <w:t>from the list or the map the system provides a way to visualize a single report and its details</w:t>
+      </w:r>
+    </w:p>
+    <w:p>
+      <w:pPr>
+        <w:pStyle w:val="ListParagraph"/>
+        <w:rPr>
+          <w:sz w:val="24"/>
+          <w:szCs w:val="24"/>
+        </w:rPr>
+      </w:pPr>
+      <w:r>
+        <w:rPr>
+          <w:b/>
+          <w:bCs/>
+          <w:sz w:val="24"/>
+          <w:szCs w:val="24"/>
+        </w:rPr>
+        <w:t>[R11]</w:t>
+      </w:r>
+      <w:r>
+        <w:rPr>
+          <w:b/>
+          <w:bCs/>
+          <w:sz w:val="24"/>
+          <w:szCs w:val="24"/>
+        </w:rPr>
+        <w:t xml:space="preserve"> </w:t>
+      </w:r>
+      <w:r>
+        <w:rPr>
+          <w:sz w:val="24"/>
+          <w:szCs w:val="24"/>
+        </w:rPr>
+        <w:t>after managed the report the Authority can set is status to terminated</w:t>
+      </w:r>
+    </w:p>
+    <w:p>
+      <w:pPr>
+        <w:pStyle w:val="ListParagraph"/>
+        <w:rPr>
+          <w:sz w:val="24"/>
+          <w:szCs w:val="24"/>
+        </w:rPr>
+      </w:pPr>
+    </w:p>
+    <w:p>
+      <w:pPr>
+        <w:ind w:firstLine="720"/>
+        <w:rPr>
+          <w:sz w:val="24"/>
+          <w:szCs w:val="24"/>
+        </w:rPr>
+      </w:pPr>
+      <w:r>
+        <w:rPr>
+          <w:b/>
+          <w:bCs/>
+          <w:sz w:val="24"/>
+          <w:szCs w:val="24"/>
+        </w:rPr>
+        <w:t xml:space="preserve">[D7] </w:t>
+      </w:r>
+      <w:r>
+        <w:rPr>
+          <w:sz w:val="24"/>
+          <w:szCs w:val="24"/>
+        </w:rPr>
+        <w:t>the User’s device has a working GPS installed, to which the app has access</w:t>
+      </w:r>
+    </w:p>
+    <w:p>
+      <w:pPr>
+        <w:pStyle w:val="ListParagraph"/>
+        <w:rPr>
+          <w:sz w:val="24"/>
+          <w:szCs w:val="24"/>
+        </w:rPr>
+      </w:pPr>
+    </w:p>
+    <w:p>
+      <w:pPr>
+        <w:pStyle w:val="ListParagraph"/>
+        <w:rPr>
+          <w:b/>
+          <w:bCs/>
+          <w:sz w:val="24"/>
+          <w:szCs w:val="24"/>
+        </w:rPr>
+      </w:pPr>
+      <w:r>
+        <w:rPr>
+          <w:noProof/>
+          <w:sz w:val="24"/>
+          <w:szCs w:val="24"/>
+        </w:rPr>
+        <mc:AlternateContent>
+          <mc:Choice Requires="wps">
+            <w:drawing>
+              <wp:anchor distT="0" distB="0" distL="114300" distR="114300" simplePos="0" relativeHeight="251685888" behindDoc="0" locked="0" layoutInCell="1" allowOverlap="1" wp14:anchorId="11EB7FF0" wp14:editId="2586BD77">
+                <wp:simplePos x="0" y="0"/>
+                <wp:positionH relativeFrom="column">
+                  <wp:posOffset>-404812</wp:posOffset>
+                </wp:positionH>
+                <wp:positionV relativeFrom="paragraph">
+                  <wp:posOffset>175578</wp:posOffset>
+                </wp:positionV>
+                <wp:extent cx="6986270" cy="3424237"/>
+                <wp:effectExtent l="0" t="0" r="24130" b="24130"/>
+                <wp:wrapNone/>
+                <wp:docPr id="18" name="Rectangle 18"/>
+                <wp:cNvGraphicFramePr/>
+                <a:graphic xmlns:a="http://schemas.openxmlformats.org/drawingml/2006/main">
+                  <a:graphicData uri="http://schemas.microsoft.com/office/word/2010/wordprocessingShape">
+                    <wps:wsp>
+                      <wps:cNvSpPr/>
+                      <wps:spPr>
+                        <a:xfrm>
+                          <a:off x="0" y="0"/>
+                          <a:ext cx="6986270" cy="3424237"/>
+                        </a:xfrm>
+                        <a:prstGeom prst="rect">
+                          <a:avLst/>
+                        </a:prstGeom>
+                        <a:noFill/>
+                        <a:ln>
+                          <a:solidFill>
+                            <a:srgbClr val="FF0000"/>
+                          </a:solidFill>
+                        </a:ln>
+                      </wps:spPr>
+                      <wps:style>
+                        <a:lnRef idx="2">
+                          <a:schemeClr val="accent6"/>
+                        </a:lnRef>
+                        <a:fillRef idx="1">
+                          <a:schemeClr val="lt1"/>
+                        </a:fillRef>
+                        <a:effectRef idx="0">
+                          <a:schemeClr val="accent6"/>
+                        </a:effectRef>
+                        <a:fontRef idx="minor">
+                          <a:schemeClr val="dk1"/>
+                        </a:fontRef>
+                      </wps:style>
+                      <wps:bodyPr rot="0" spcFirstLastPara="0" vertOverflow="overflow" horzOverflow="overflow" vert="horz" wrap="square" lIns="91440" tIns="45720" rIns="91440" bIns="45720" numCol="1" spcCol="0" rtlCol="0" fromWordArt="0" anchor="ctr" anchorCtr="0" forceAA="0" compatLnSpc="1">
+                        <a:prstTxWarp prst="textNoShape">
+                          <a:avLst/>
+                        </a:prstTxWarp>
+                        <a:noAutofit/>
+                      </wps:bodyPr>
+                    </wps:wsp>
+                  </a:graphicData>
+                </a:graphic>
+                <wp14:sizeRelV relativeFrom="margin">
+                  <wp14:pctHeight>0</wp14:pctHeight>
+                </wp14:sizeRelV>
+              </wp:anchor>
+            </w:drawing>
+          </mc:Choice>
+          <mc:Fallback>
+            <w:pict>
+              <v:rect w14:anchorId="6C315DD6" id="Rectangle 18" o:spid="_x0000_s1026" style="position:absolute;margin-left:-31.85pt;margin-top:13.85pt;width:550.1pt;height:269.6pt;z-index:251685888;visibility:visible;mso-wrap-style:square;mso-height-percent:0;mso-wrap-distance-left:9pt;mso-wrap-distance-top:0;mso-wrap-distance-right:9pt;mso-wrap-distance-bottom:0;mso-position-horizontal:absolute;mso-position-horizontal-relative:text;mso-position-vertical:absolute;mso-position-vertical-relative:text;mso-height-percent:0;mso-height-relative:margin;v-text-anchor:middle" o:gfxdata="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" filled="f" strokecolor="red" strokeweight="1pt"/>
+            </w:pict>
+          </mc:Fallback>
+        </mc:AlternateContent>
+      </w:r>
+    </w:p>
+    <w:p>
+      <w:pPr>
+        <w:pStyle w:val="ListParagraph"/>
+        <w:rPr>
+          <w:b/>
+          <w:bCs/>
+          <w:sz w:val="24"/>
+          <w:szCs w:val="24"/>
+        </w:rPr>
+      </w:pPr>
+      <w:r>
+        <w:rPr>
+          <w:b/>
+          <w:bCs/>
+          <w:color w:val="FF0000"/>
+          <w:sz w:val="24"/>
+          <w:szCs w:val="24"/>
+        </w:rPr>
+        <w:t>[G</w:t>
+      </w:r>
+      <w:r>
+        <w:rPr>
+          <w:b/>
+          <w:bCs/>
+          <w:color w:val="FF0000"/>
+          <w:sz w:val="24"/>
+          <w:szCs w:val="24"/>
+        </w:rPr>
+        <w:t>4</w:t>
+      </w:r>
+      <w:r>
+        <w:rPr>
+          <w:b/>
+          <w:bCs/>
+          <w:color w:val="FF0000"/>
+          <w:sz w:val="24"/>
+          <w:szCs w:val="24"/>
+        </w:rPr>
+        <w:t xml:space="preserve">] </w:t>
+      </w:r>
+      <w:r>
+        <w:rPr>
+          <w:b/>
+          <w:bCs/>
+          <w:sz w:val="24"/>
+          <w:szCs w:val="24"/>
+        </w:rPr>
+        <w:t>Costumers should be able to access to different kind of information depending on their role</w:t>
+      </w:r>
+    </w:p>
+    <w:p>
+      <w:pPr>
+        <w:pStyle w:val="ListParagraph"/>
+        <w:rPr>
+          <w:b/>
+          <w:bCs/>
+          <w:sz w:val="24"/>
+          <w:szCs w:val="24"/>
+        </w:rPr>
+      </w:pPr>
+    </w:p>
+    <w:p>
+      <w:pPr>
+        <w:pStyle w:val="ListParagraph"/>
+        <w:rPr>
+          <w:sz w:val="24"/>
+          <w:szCs w:val="24"/>
+        </w:rPr>
+      </w:pPr>
+      <w:r>
+        <w:rPr>
+          <w:b/>
+          <w:bCs/>
+          <w:sz w:val="24"/>
+          <w:szCs w:val="24"/>
+        </w:rPr>
+        <w:t>[R12]</w:t>
+      </w:r>
+      <w:r>
+        <w:rPr>
+          <w:b/>
+          <w:bCs/>
+          <w:sz w:val="24"/>
+          <w:szCs w:val="24"/>
+        </w:rPr>
+        <w:t xml:space="preserve"> </w:t>
+      </w:r>
+      <w:r>
+        <w:rPr>
+          <w:sz w:val="24"/>
+          <w:szCs w:val="24"/>
+        </w:rPr>
+        <w:t>the system must grant access to different type of users</w:t>
+      </w:r>
+    </w:p>
+    <w:p>
+      <w:pPr>
+        <w:pStyle w:val="ListParagraph"/>
+        <w:rPr>
+          <w:sz w:val="24"/>
+          <w:szCs w:val="24"/>
+        </w:rPr>
+      </w:pPr>
+      <w:r>
+        <w:rPr>
+          <w:b/>
+          <w:bCs/>
+          <w:sz w:val="24"/>
+          <w:szCs w:val="24"/>
+        </w:rPr>
+        <w:t>[R1</w:t>
+      </w:r>
+      <w:r>
+        <w:rPr>
+          <w:b/>
+          <w:bCs/>
+          <w:sz w:val="24"/>
+          <w:szCs w:val="24"/>
+        </w:rPr>
+        <w:t>3</w:t>
+      </w:r>
+      <w:r>
+        <w:rPr>
+          <w:b/>
+          <w:bCs/>
+          <w:sz w:val="24"/>
+          <w:szCs w:val="24"/>
+        </w:rPr>
+        <w:t xml:space="preserve">] </w:t>
+      </w:r>
+      <w:r>
+        <w:rPr>
+          <w:sz w:val="24"/>
+          <w:szCs w:val="24"/>
+        </w:rPr>
+        <w:t xml:space="preserve">the system must </w:t>
+      </w:r>
+      <w:r>
+        <w:rPr>
+          <w:sz w:val="24"/>
+          <w:szCs w:val="24"/>
+        </w:rPr>
+        <w:t>allow User to see their reports and their status</w:t>
+      </w:r>
+    </w:p>
+    <w:p>
+      <w:pPr>
+        <w:pStyle w:val="ListParagraph"/>
+        <w:rPr>
+          <w:sz w:val="24"/>
+          <w:szCs w:val="24"/>
+        </w:rPr>
+      </w:pPr>
+      <w:r>
+        <w:rPr>
+          <w:b/>
+          <w:bCs/>
+          <w:sz w:val="24"/>
+          <w:szCs w:val="24"/>
+        </w:rPr>
+        <w:t xml:space="preserve">[R14] </w:t>
+      </w:r>
+      <w:r>
+        <w:rPr>
+          <w:sz w:val="24"/>
+          <w:szCs w:val="24"/>
+        </w:rPr>
+        <w:t>the system must allow an Authority to see all the reports stored in Safestreets and give him the possibility to consult both stats and aggregate data</w:t>
+      </w:r>
+    </w:p>
+    <w:p>
+      <w:pPr>
+        <w:pStyle w:val="ListParagraph"/>
+        <w:rPr>
+          <w:sz w:val="24"/>
+          <w:szCs w:val="24"/>
+        </w:rPr>
+      </w:pPr>
+    </w:p>
+    <w:p>
+      <w:pPr>
+        <w:ind w:firstLine="720"/>
+        <w:rPr>
+          <w:sz w:val="24"/>
+          <w:szCs w:val="24"/>
+        </w:rPr>
+      </w:pPr>
+      <w:r>
+        <w:rPr>
+          <w:b/>
+          <w:bCs/>
+          <w:sz w:val="24"/>
+          <w:szCs w:val="24"/>
+        </w:rPr>
+        <w:t xml:space="preserve">[D4] </w:t>
+      </w:r>
+      <w:r>
+        <w:rPr>
+          <w:sz w:val="24"/>
+          <w:szCs w:val="24"/>
+        </w:rPr>
+        <w:t xml:space="preserve"> every Person has an email address</w:t>
+      </w:r>
+    </w:p>
+    <w:p>
+      <w:pPr>
+        <w:ind w:firstLine="720"/>
+        <w:rPr>
+          <w:sz w:val="24"/>
+          <w:szCs w:val="24"/>
+        </w:rPr>
+      </w:pPr>
+      <w:r>
+        <w:rPr>
+          <w:b/>
+          <w:bCs/>
+          <w:sz w:val="24"/>
+          <w:szCs w:val="24"/>
+        </w:rPr>
+        <w:t>[D5]</w:t>
+      </w:r>
+      <w:r>
+        <w:rPr>
+          <w:sz w:val="24"/>
+          <w:szCs w:val="24"/>
+        </w:rPr>
+        <w:t xml:space="preserve"> the User and the Authority shall remember their password</w:t>
+      </w:r>
+    </w:p>
+    <w:p>
+      <w:pPr>
+        <w:ind w:firstLine="720"/>
+        <w:rPr>
+          <w:sz w:val="24"/>
+          <w:szCs w:val="24"/>
+        </w:rPr>
+      </w:pPr>
+      <w:r>
+        <w:rPr>
+          <w:b/>
+          <w:bCs/>
+          <w:sz w:val="24"/>
+          <w:szCs w:val="24"/>
+        </w:rPr>
+        <w:t xml:space="preserve">[D6] </w:t>
+      </w:r>
+      <w:r>
+        <w:rPr>
+          <w:sz w:val="24"/>
+          <w:szCs w:val="24"/>
+        </w:rPr>
+        <w:t>the User and the Authority know only their password</w:t>
+      </w:r>
+    </w:p>
+    <w:p>
+      <w:pPr>
+        <w:ind w:firstLine="720"/>
+        <w:rPr>
+          <w:sz w:val="24"/>
+          <w:szCs w:val="24"/>
+        </w:rPr>
+      </w:pPr>
+      <w:r>
+        <w:rPr>
+          <w:b/>
+          <w:bCs/>
+          <w:sz w:val="24"/>
+          <w:szCs w:val="24"/>
+        </w:rPr>
+        <w:t>[D11]</w:t>
+      </w:r>
+      <w:r>
+        <w:rPr>
+          <w:sz w:val="24"/>
+          <w:szCs w:val="24"/>
+        </w:rPr>
+        <w:t xml:space="preserve"> every Person associated that works in the police have a unique FIN</w:t>
+      </w:r>
+    </w:p>
+    <w:p>
+      <w:pPr>
+        <w:pStyle w:val="ListParagraph"/>
+        <w:rPr>
+          <w:sz w:val="24"/>
+          <w:szCs w:val="24"/>
+        </w:rPr>
+      </w:pPr>
+    </w:p>
+    <w:p>
+      <w:pPr>
+        <w:pStyle w:val="ListParagraph"/>
+        <w:rPr>
+          <w:b/>
+          <w:bCs/>
+          <w:sz w:val="24"/>
+          <w:szCs w:val="24"/>
+        </w:rPr>
+      </w:pPr>
+    </w:p>
+    <w:p>
+      <w:pPr>
+        <w:pStyle w:val="ListParagraph"/>
+        <w:rPr>
+          <w:b/>
+          <w:bCs/>
+          <w:sz w:val="24"/>
+          <w:szCs w:val="24"/>
+        </w:rPr>
+      </w:pPr>
+      <w:r>
+        <w:rPr>
+          <w:b/>
+          <w:bCs/>
+          <w:color w:val="FF0000"/>
+          <w:sz w:val="24"/>
+          <w:szCs w:val="24"/>
+        </w:rPr>
+        <w:t>[G</w:t>
+      </w:r>
+      <w:r>
+        <w:rPr>
+          <w:b/>
+          <w:bCs/>
+          <w:color w:val="FF0000"/>
+          <w:sz w:val="24"/>
+          <w:szCs w:val="24"/>
+        </w:rPr>
+        <w:t>5</w:t>
+      </w:r>
+      <w:r>
+        <w:rPr>
+          <w:b/>
+          <w:bCs/>
+          <w:color w:val="FF0000"/>
+          <w:sz w:val="24"/>
+          <w:szCs w:val="24"/>
+        </w:rPr>
+        <w:t>]</w:t>
+      </w:r>
+      <w:r>
+        <w:rPr>
+          <w:b/>
+          <w:bCs/>
+          <w:sz w:val="24"/>
+          <w:szCs w:val="24"/>
+        </w:rPr>
+        <w:t xml:space="preserve"> The application allows communication with external services </w:t>
+      </w:r>
+    </w:p>
+    <w:p>
+      <w:pPr>
+        <w:pStyle w:val="ListParagraph"/>
+        <w:rPr>
+          <w:b/>
+          <w:bCs/>
+          <w:sz w:val="24"/>
+          <w:szCs w:val="24"/>
+        </w:rPr>
+      </w:pPr>
+    </w:p>
+    <w:p>
+      <w:pPr>
+        <w:pStyle w:val="ListParagraph"/>
+        <w:rPr>
+          <w:b/>
+          <w:bCs/>
+          <w:sz w:val="24"/>
+          <w:szCs w:val="24"/>
+        </w:rPr>
+      </w:pPr>
+    </w:p>
+    <w:p>
+      <w:pPr>
+        <w:pStyle w:val="ListParagraph"/>
+        <w:ind w:left="1224"/>
+        <w:rPr>
+          <w:sz w:val="24"/>
+          <w:szCs w:val="24"/>
+        </w:rPr>
+      </w:pPr>
+      <w:r>
+        <w:rPr>
+          <w:b/>
+          <w:bCs/>
+          <w:sz w:val="24"/>
+          <w:szCs w:val="24"/>
+        </w:rPr>
+        <w:t xml:space="preserve">[D1] </w:t>
+      </w:r>
+      <w:r>
+        <w:rPr>
+          <w:sz w:val="24"/>
+          <w:szCs w:val="24"/>
+        </w:rPr>
+        <w:t>the User’s device should be allow the app to retrieve the language settings</w:t>
+      </w:r>
+    </w:p>
+    <w:p>
+      <w:pPr>
+        <w:pStyle w:val="ListParagraph"/>
+        <w:ind w:left="1224"/>
+        <w:rPr>
+          <w:sz w:val="24"/>
+          <w:szCs w:val="24"/>
+        </w:rPr>
+      </w:pPr>
+    </w:p>
+    <w:p>
+      <w:pPr>
+        <w:pStyle w:val="ListParagraph"/>
+        <w:ind w:left="1224"/>
+        <w:rPr>
+          <w:sz w:val="24"/>
+          <w:szCs w:val="24"/>
+        </w:rPr>
+      </w:pPr>
+      <w:r>
+        <w:rPr>
+          <w:b/>
+          <w:bCs/>
+          <w:sz w:val="24"/>
+          <w:szCs w:val="24"/>
+        </w:rPr>
+        <w:t xml:space="preserve">[D2] </w:t>
+      </w:r>
+      <w:r>
+        <w:rPr>
+          <w:sz w:val="24"/>
+          <w:szCs w:val="24"/>
+        </w:rPr>
+        <w:t>when the registration process begin, the Person always insert his/her credential</w:t>
+      </w:r>
+    </w:p>
+    <w:p>
+      <w:pPr>
+        <w:pStyle w:val="ListParagraph"/>
+        <w:ind w:left="1224"/>
+        <w:rPr>
+          <w:sz w:val="24"/>
+          <w:szCs w:val="24"/>
+        </w:rPr>
+      </w:pPr>
+    </w:p>
+    <w:p>
+      <w:pPr>
+        <w:pStyle w:val="ListParagraph"/>
+        <w:ind w:left="1224"/>
+        <w:rPr>
+          <w:sz w:val="24"/>
+          <w:szCs w:val="24"/>
+        </w:rPr>
+      </w:pPr>
+      <w:r>
+        <w:rPr>
+          <w:b/>
+          <w:bCs/>
+          <w:sz w:val="24"/>
+          <w:szCs w:val="24"/>
+        </w:rPr>
+        <w:lastRenderedPageBreak/>
+        <w:t xml:space="preserve">[D3] </w:t>
+      </w:r>
+      <w:r>
+        <w:rPr>
+          <w:sz w:val="24"/>
+          <w:szCs w:val="24"/>
+        </w:rPr>
+        <w:t>when the S2B sends an email, it is always received by the receiver</w:t>
+      </w:r>
+    </w:p>
+    <w:p>
+      <w:pPr>
+        <w:pStyle w:val="ListParagraph"/>
+        <w:ind w:left="1224"/>
+        <w:rPr>
+          <w:sz w:val="24"/>
+          <w:szCs w:val="24"/>
+        </w:rPr>
+      </w:pPr>
+    </w:p>
+    <w:p>
+      <w:pPr>
+        <w:pStyle w:val="ListParagraph"/>
+        <w:ind w:left="1224"/>
+        <w:rPr>
+          <w:sz w:val="24"/>
+          <w:szCs w:val="24"/>
+        </w:rPr>
+      </w:pPr>
+      <w:r>
+        <w:rPr>
+          <w:b/>
+          <w:bCs/>
+          <w:sz w:val="24"/>
+          <w:szCs w:val="24"/>
+        </w:rPr>
+        <w:t xml:space="preserve">[D4] </w:t>
+      </w:r>
+      <w:r>
+        <w:rPr>
+          <w:sz w:val="24"/>
+          <w:szCs w:val="24"/>
+        </w:rPr>
+        <w:t xml:space="preserve"> every Person has an email address</w:t>
+      </w:r>
+    </w:p>
+    <w:p>
+      <w:pPr>
+        <w:pStyle w:val="ListParagraph"/>
+        <w:ind w:left="1224"/>
+        <w:rPr>
+          <w:sz w:val="24"/>
+          <w:szCs w:val="24"/>
+        </w:rPr>
+      </w:pPr>
+    </w:p>
+    <w:p>
+      <w:pPr>
+        <w:pStyle w:val="ListParagraph"/>
+        <w:ind w:left="1224"/>
+        <w:rPr>
+          <w:sz w:val="24"/>
+          <w:szCs w:val="24"/>
+        </w:rPr>
+      </w:pPr>
+      <w:r>
+        <w:rPr>
+          <w:b/>
+          <w:bCs/>
+          <w:sz w:val="24"/>
+          <w:szCs w:val="24"/>
+        </w:rPr>
+        <w:t>[D5]</w:t>
+      </w:r>
+      <w:r>
+        <w:rPr>
+          <w:sz w:val="24"/>
+          <w:szCs w:val="24"/>
+        </w:rPr>
+        <w:t xml:space="preserve"> the User and the Authority shall remember their password</w:t>
+      </w:r>
+    </w:p>
+    <w:p>
+      <w:pPr>
+        <w:pStyle w:val="ListParagraph"/>
+        <w:ind w:left="1224"/>
+        <w:rPr>
+          <w:sz w:val="24"/>
+          <w:szCs w:val="24"/>
+        </w:rPr>
+      </w:pPr>
+    </w:p>
+    <w:p>
+      <w:pPr>
+        <w:pStyle w:val="ListParagraph"/>
+        <w:ind w:left="1224"/>
+        <w:rPr>
+          <w:sz w:val="24"/>
+          <w:szCs w:val="24"/>
+        </w:rPr>
+      </w:pPr>
+      <w:r>
+        <w:rPr>
+          <w:b/>
+          <w:bCs/>
+          <w:sz w:val="24"/>
+          <w:szCs w:val="24"/>
+        </w:rPr>
+        <w:t xml:space="preserve">[D6] </w:t>
+      </w:r>
+      <w:r>
+        <w:rPr>
+          <w:sz w:val="24"/>
+          <w:szCs w:val="24"/>
+        </w:rPr>
+        <w:t>the User and the Authority know only their password</w:t>
+      </w:r>
+    </w:p>
+    <w:p>
+      <w:pPr>
+        <w:pStyle w:val="ListParagraph"/>
+        <w:ind w:left="1224"/>
+        <w:rPr>
+          <w:sz w:val="24"/>
+          <w:szCs w:val="24"/>
+        </w:rPr>
+      </w:pPr>
+    </w:p>
+    <w:p>
+      <w:pPr>
+        <w:pStyle w:val="ListParagraph"/>
+        <w:ind w:left="1224"/>
+        <w:rPr>
+          <w:sz w:val="24"/>
+          <w:szCs w:val="24"/>
+        </w:rPr>
+      </w:pPr>
+      <w:r>
+        <w:rPr>
+          <w:b/>
+          <w:bCs/>
+          <w:sz w:val="24"/>
+          <w:szCs w:val="24"/>
+        </w:rPr>
+        <w:t xml:space="preserve">[D7] </w:t>
+      </w:r>
+      <w:r>
+        <w:rPr>
+          <w:sz w:val="24"/>
+          <w:szCs w:val="24"/>
+        </w:rPr>
+        <w:t>the User’s device has a working GPS installed, to which the app has access</w:t>
+      </w:r>
+    </w:p>
+    <w:p>
+      <w:pPr>
+        <w:pStyle w:val="ListParagraph"/>
+        <w:ind w:left="1224"/>
+        <w:rPr>
+          <w:sz w:val="24"/>
+          <w:szCs w:val="24"/>
+        </w:rPr>
+      </w:pPr>
+    </w:p>
+    <w:p>
+      <w:pPr>
+        <w:pStyle w:val="ListParagraph"/>
+        <w:ind w:left="1224"/>
+        <w:rPr>
+          <w:sz w:val="24"/>
+          <w:szCs w:val="24"/>
+        </w:rPr>
+      </w:pPr>
+      <w:r>
+        <w:rPr>
+          <w:b/>
+          <w:bCs/>
+          <w:sz w:val="24"/>
+          <w:szCs w:val="24"/>
+        </w:rPr>
+        <w:t>[D8]</w:t>
+      </w:r>
+      <w:r>
+        <w:rPr>
+          <w:sz w:val="24"/>
+          <w:szCs w:val="24"/>
+        </w:rPr>
+        <w:t xml:space="preserve"> the municipality is always a trusted source</w:t>
+      </w:r>
+    </w:p>
+    <w:p>
+      <w:pPr>
+        <w:pStyle w:val="ListParagraph"/>
+        <w:ind w:left="1224"/>
+        <w:rPr>
+          <w:sz w:val="24"/>
+          <w:szCs w:val="24"/>
+        </w:rPr>
+      </w:pPr>
+    </w:p>
+    <w:p>
+      <w:pPr>
+        <w:pStyle w:val="ListParagraph"/>
+        <w:ind w:left="1224"/>
+        <w:rPr>
+          <w:sz w:val="24"/>
+          <w:szCs w:val="24"/>
+        </w:rPr>
+      </w:pPr>
+      <w:r>
+        <w:rPr>
+          <w:b/>
+          <w:bCs/>
+          <w:sz w:val="24"/>
+          <w:szCs w:val="24"/>
+        </w:rPr>
+        <w:t xml:space="preserve">[D9] </w:t>
+      </w:r>
+      <w:r>
+        <w:rPr>
+          <w:sz w:val="24"/>
+          <w:szCs w:val="24"/>
+        </w:rPr>
+        <w:t>the user always insert true information in a report</w:t>
+      </w:r>
+    </w:p>
+    <w:p>
+      <w:pPr>
+        <w:pStyle w:val="ListParagraph"/>
+        <w:ind w:left="1224"/>
+        <w:rPr>
+          <w:sz w:val="24"/>
+          <w:szCs w:val="24"/>
+        </w:rPr>
+      </w:pPr>
+    </w:p>
+    <w:p>
+      <w:pPr>
+        <w:pStyle w:val="ListParagraph"/>
+        <w:rPr>
+          <w:sz w:val="24"/>
+          <w:szCs w:val="24"/>
+        </w:rPr>
+      </w:pPr>
+      <w:r>
+        <w:rPr>
+          <w:b/>
+          <w:bCs/>
+          <w:sz w:val="24"/>
+          <w:szCs w:val="24"/>
+        </w:rPr>
+        <w:t xml:space="preserve">[D10] </w:t>
+      </w:r>
+      <w:r>
+        <w:rPr>
+          <w:sz w:val="24"/>
+          <w:szCs w:val="24"/>
+        </w:rPr>
+        <w:t>Google Maps services take traffic into consideration</w:t>
+      </w:r>
     </w:p>
     <w:p>
       <w:pPr>
@@ -15882,7 +17609,23 @@
           <w:sz w:val="24"/>
           <w:szCs w:val="24"/>
         </w:rPr>
-        <w:t>The system will have to ask for user’s permission in order to retrieve and use their position and the phone camera. Email addresses will not be use for commercial uses.</w:t>
+        <w:t xml:space="preserve">The system will have to ask for user’s permission in order to retrieve and use their position and the phone camera. Email addresses will not be </w:t>
+      </w:r>
+      <w:proofErr w:type="spellStart"/>
+      <w:r>
+        <w:rPr>
+          <w:sz w:val="24"/>
+          <w:szCs w:val="24"/>
+        </w:rPr>
+        <w:t>use</w:t>
+      </w:r>
+      <w:proofErr w:type="spellEnd"/>
+      <w:r>
+        <w:rPr>
+          <w:sz w:val="24"/>
+          <w:szCs w:val="24"/>
+        </w:rPr>
+        <w:t xml:space="preserve"> for commercial uses.</w:t>
       </w:r>
     </w:p>
     <w:p>
@@ -20727,7 +22470,7 @@
 </file>
 
 <file path=customXml/itemProps2.xml><?xml version="1.0" encoding="utf-8"?>
-<ds:datastoreItem xmlns:ds="http://schemas.openxmlformats.org/officeDocument/2006/customXml" ds:itemID="{5A3CE987-609B-490D-A24E-666E313025D5}">
+<ds:datastoreItem xmlns:ds="http://schemas.openxmlformats.org/officeDocument/2006/customXml" ds:itemID="{05E0C83C-4173-49E4-9756-E448A071346D}">
   <ds:schemaRefs>
     <ds:schemaRef ds:uri="http://schemas.openxmlformats.org/officeDocument/2006/bibliography"/>
   </ds:schemaRefs>

</xml_diff>